<commit_message>
some progress report corrections
</commit_message>
<xml_diff>
--- a/docs/progress-report.docx
+++ b/docs/progress-report.docx
@@ -4,7 +4,7 @@
   <w:body>
     <w:p>
       <w:pPr>
-        <w:pStyle w:val="Heading1"/>
+        <w:pStyle w:val="Ttulo1"/>
         <w:rPr>
           <w:lang w:val="en-GB"/>
         </w:rPr>
@@ -137,9 +137,12 @@
           <w:szCs w:val="36"/>
           <w:lang w:val="en-GB"/>
         </w:rPr>
-        <w:t>rd</w:t>
-      </w:r>
-      <w:r>
+        <w:t xml:space="preserve">rd </w:t>
+      </w:r>
+    </w:p>
+    <w:p>
+      <w:pPr>
+        <w:jc w:val="center"/>
         <w:rPr>
           <w:b/>
           <w:bCs/>
@@ -147,8 +150,7 @@
           <w:szCs w:val="36"/>
           <w:lang w:val="en-GB"/>
         </w:rPr>
-        <w:t xml:space="preserve"> </w:t>
-      </w:r>
+      </w:pPr>
     </w:p>
     <w:p>
       <w:pPr>
@@ -161,10 +163,7 @@
           <w:lang w:val="en-GB"/>
         </w:rPr>
       </w:pPr>
-    </w:p>
-    <w:p>
-      <w:pPr>
-        <w:jc w:val="center"/>
+      <w:r>
         <w:rPr>
           <w:b/>
           <w:bCs/>
@@ -172,8 +171,12 @@
           <w:szCs w:val="36"/>
           <w:lang w:val="en-GB"/>
         </w:rPr>
-      </w:pPr>
-      <w:r>
+        <w:t>Project and seminar Progress Report</w:t>
+      </w:r>
+    </w:p>
+    <w:p>
+      <w:pPr>
+        <w:jc w:val="center"/>
         <w:rPr>
           <w:b/>
           <w:bCs/>
@@ -181,12 +184,8 @@
           <w:szCs w:val="36"/>
           <w:lang w:val="en-GB"/>
         </w:rPr>
-        <w:t>Project and seminar Progress Report</w:t>
-      </w:r>
-    </w:p>
-    <w:p>
-      <w:pPr>
-        <w:jc w:val="center"/>
+      </w:pPr>
+      <w:r>
         <w:rPr>
           <w:b/>
           <w:bCs/>
@@ -194,15 +193,6 @@
           <w:szCs w:val="36"/>
           <w:lang w:val="en-GB"/>
         </w:rPr>
-      </w:pPr>
-      <w:r>
-        <w:rPr>
-          <w:b/>
-          <w:bCs/>
-          <w:sz w:val="36"/>
-          <w:szCs w:val="36"/>
-          <w:lang w:val="en-GB"/>
-        </w:rPr>
         <w:t>Computer Engineering bachelor’s degree</w:t>
       </w:r>
     </w:p>
@@ -248,28 +238,34 @@
           <w:bCs/>
           <w:sz w:val="48"/>
           <w:szCs w:val="48"/>
-        </w:rPr>
-      </w:pPr>
-      <w:r>
-        <w:t>Jos</w:t>
-      </w:r>
-      <w:r>
-        <w:t>é</w:t>
-      </w:r>
-      <w:r>
-        <w:t xml:space="preserve"> Pedro Jesu</w:t>
-      </w:r>
-      <w:r>
-        <w:t>s,</w:t>
-      </w:r>
-      <w:r>
-        <w:t xml:space="preserve"> 44805</w:t>
-      </w:r>
-      <w:r>
-        <w:t xml:space="preserve"> </w:t>
-      </w:r>
-      <w:r>
-        <w:t>, e-mail: zepedro4259@gmail.com, tel.: 963 730 812</w:t>
+          <w:lang w:val="en-US"/>
+        </w:rPr>
+      </w:pPr>
+      <w:r>
+        <w:rPr>
+          <w:lang w:val="en-US"/>
+        </w:rPr>
+        <w:t xml:space="preserve">José Pedro Jesus, </w:t>
+      </w:r>
+      <w:proofErr w:type="gramStart"/>
+      <w:r>
+        <w:rPr>
+          <w:lang w:val="en-US"/>
+        </w:rPr>
+        <w:t>44805</w:t>
+      </w:r>
+      <w:r>
+        <w:rPr>
+          <w:lang w:val="en-US"/>
+        </w:rPr>
+        <w:t xml:space="preserve"> ,</w:t>
+      </w:r>
+      <w:proofErr w:type="gramEnd"/>
+      <w:r>
+        <w:rPr>
+          <w:lang w:val="en-US"/>
+        </w:rPr>
+        <w:t xml:space="preserve"> e-mail: zepedro4259@gmail.com, tel.: 963 730 812</w:t>
       </w:r>
     </w:p>
     <w:p>
@@ -283,13 +279,21 @@
         </w:rPr>
       </w:pPr>
       <w:r>
-        <w:t>Hugo Manuel Pinheiro, 44886</w:t>
+        <w:t xml:space="preserve">Hugo Manuel Pinheiro, </w:t>
+      </w:r>
+      <w:proofErr w:type="gramStart"/>
+      <w:r>
+        <w:t>44886</w:t>
       </w:r>
       <w:r>
         <w:t xml:space="preserve"> </w:t>
       </w:r>
       <w:r>
-        <w:t>, e-mail: hugomjp28@gmail.com, tel.: 938 973 719</w:t>
+        <w:t>,</w:t>
+      </w:r>
+      <w:proofErr w:type="gramEnd"/>
+      <w:r>
+        <w:t xml:space="preserve"> e-mail: hugomjp28@gmail.com, tel.: 938 973 719</w:t>
       </w:r>
     </w:p>
     <w:p>
@@ -297,19 +301,21 @@
         <w:jc w:val="center"/>
       </w:pPr>
       <w:r>
-        <w:t>Tom</w:t>
-      </w:r>
-      <w:r>
-        <w:t>á</w:t>
-      </w:r>
-      <w:r>
-        <w:t>s Mendes dos Santos, 45363</w:t>
+        <w:t xml:space="preserve">Tomás Mendes dos Santos, </w:t>
+      </w:r>
+      <w:proofErr w:type="gramStart"/>
+      <w:r>
+        <w:t>45363</w:t>
       </w:r>
       <w:r>
         <w:t xml:space="preserve"> </w:t>
       </w:r>
       <w:r>
-        <w:t>, e-mail: tomassms@gmail.com, tel.: 911 029 224</w:t>
+        <w:t>,</w:t>
+      </w:r>
+      <w:proofErr w:type="gramEnd"/>
+      <w:r>
+        <w:t xml:space="preserve"> e-mail: tomassms@gmail.com, tel.: 911 029 224</w:t>
       </w:r>
     </w:p>
     <w:p>
@@ -331,64 +337,64 @@
           <w:bCs/>
           <w:sz w:val="28"/>
           <w:szCs w:val="28"/>
-          <w:lang w:val="en-GB"/>
-        </w:rPr>
-      </w:pPr>
+        </w:rPr>
+      </w:pPr>
+      <w:proofErr w:type="spellStart"/>
       <w:r>
         <w:rPr>
           <w:b/>
           <w:bCs/>
           <w:sz w:val="28"/>
           <w:szCs w:val="28"/>
-          <w:lang w:val="en-GB"/>
-        </w:rPr>
-        <w:t xml:space="preserve">Coordinators </w:t>
+        </w:rPr>
+        <w:t>Coordinators</w:t>
+      </w:r>
+      <w:proofErr w:type="spellEnd"/>
+      <w:r>
+        <w:rPr>
+          <w:b/>
+          <w:bCs/>
+          <w:sz w:val="28"/>
+          <w:szCs w:val="28"/>
+        </w:rPr>
+        <w:t xml:space="preserve"> </w:t>
       </w:r>
     </w:p>
     <w:p>
       <w:pPr>
         <w:jc w:val="center"/>
-        <w:rPr>
-          <w:lang w:val="en-GB"/>
-        </w:rPr>
-      </w:pPr>
-      <w:r>
-        <w:rPr>
-          <w:lang w:val="en-GB"/>
-        </w:rPr>
-        <w:t>Jo</w:t>
-      </w:r>
-      <w:r>
-        <w:rPr>
-          <w:lang w:val="en-GB"/>
-        </w:rPr>
-        <w:t>ã</w:t>
-      </w:r>
-      <w:r>
-        <w:rPr>
-          <w:lang w:val="en-GB"/>
-        </w:rPr>
-        <w:t xml:space="preserve">o Pereira, e-mail: joao.pereira@inetum.world, Inetum </w:t>
+      </w:pPr>
+      <w:r>
+        <w:t xml:space="preserve">João Pereira, e-mail: </w:t>
+      </w:r>
+      <w:proofErr w:type="spellStart"/>
+      <w:r>
+        <w:t>joao.pereira@inetum.world</w:t>
+      </w:r>
+      <w:proofErr w:type="spellEnd"/>
+      <w:r>
+        <w:t xml:space="preserve">, </w:t>
+      </w:r>
+      <w:proofErr w:type="spellStart"/>
+      <w:r>
+        <w:t>Inetum</w:t>
+      </w:r>
+      <w:proofErr w:type="spellEnd"/>
+      <w:r>
+        <w:t xml:space="preserve"> </w:t>
       </w:r>
     </w:p>
     <w:p>
       <w:pPr>
         <w:jc w:val="center"/>
-        <w:rPr>
-          <w:lang w:val="en-GB"/>
-        </w:rPr>
-      </w:pPr>
-      <w:r>
-        <w:rPr>
-          <w:lang w:val="en-GB"/>
-        </w:rPr>
+      </w:pPr>
+      <w:r>
         <w:t xml:space="preserve">Filipe Freitas, e-mail: </w:t>
       </w:r>
       <w:hyperlink r:id="rId9" w:history="1">
         <w:r>
           <w:rPr>
-            <w:rStyle w:val="Hyperlink"/>
-            <w:lang w:val="en-GB"/>
+            <w:rStyle w:val="Hiperligao"/>
           </w:rPr>
           <w:t>ffreitas@cc.isel.ipl.pt</w:t>
         </w:r>
@@ -397,25 +403,16 @@
     <w:p>
       <w:pPr>
         <w:jc w:val="center"/>
-        <w:rPr>
-          <w:lang w:val="en-GB"/>
-        </w:rPr>
       </w:pPr>
     </w:p>
     <w:p>
       <w:pPr>
         <w:jc w:val="center"/>
-        <w:rPr>
-          <w:lang w:val="en-GB"/>
-        </w:rPr>
       </w:pPr>
     </w:p>
     <w:p>
       <w:pPr>
         <w:jc w:val="center"/>
-        <w:rPr>
-          <w:lang w:val="en-GB"/>
-        </w:rPr>
       </w:pPr>
     </w:p>
     <w:p>
@@ -439,7 +436,11 @@
     <w:sdt>
       <w:sdtPr>
         <w:rPr>
-          <w:lang w:val="en-GB"/>
+          <w:rFonts w:asciiTheme="minorHAnsi" w:eastAsiaTheme="minorEastAsia" w:hAnsiTheme="minorHAnsi" w:cstheme="minorBidi"/>
+          <w:color w:val="auto"/>
+          <w:sz w:val="24"/>
+          <w:szCs w:val="22"/>
+          <w:lang w:val="en-GB" w:eastAsia="ja-JP"/>
         </w:rPr>
         <w:id w:val="1352148023"/>
         <w:docPartObj>
@@ -449,20 +450,15 @@
       </w:sdtPr>
       <w:sdtEndPr>
         <w:rPr>
-          <w:rFonts w:asciiTheme="minorHAnsi" w:eastAsiaTheme="minorEastAsia" w:hAnsiTheme="minorHAnsi" w:cstheme="minorBidi"/>
           <w:b/>
           <w:bCs/>
           <w:noProof/>
-          <w:color w:val="auto"/>
-          <w:sz w:val="24"/>
-          <w:szCs w:val="22"/>
-          <w:lang w:eastAsia="ja-JP"/>
         </w:rPr>
       </w:sdtEndPr>
       <w:sdtContent>
         <w:p>
           <w:pPr>
-            <w:pStyle w:val="TOCHeading"/>
+            <w:pStyle w:val="Cabealhodondice"/>
             <w:rPr>
               <w:rFonts w:asciiTheme="minorHAnsi" w:hAnsiTheme="minorHAnsi"/>
               <w:b/>
@@ -488,7 +484,7 @@
         </w:p>
         <w:p>
           <w:pPr>
-            <w:pStyle w:val="TOC1"/>
+            <w:pStyle w:val="ndice1"/>
             <w:tabs>
               <w:tab w:val="right" w:leader="dot" w:pos="8494"/>
             </w:tabs>
@@ -518,7 +514,7 @@
         </w:p>
         <w:p>
           <w:pPr>
-            <w:pStyle w:val="TOC1"/>
+            <w:pStyle w:val="ndice1"/>
             <w:tabs>
               <w:tab w:val="right" w:leader="dot" w:pos="8494"/>
             </w:tabs>
@@ -530,7 +526,7 @@
           <w:hyperlink w:anchor="_Toc72434591" w:history="1">
             <w:r>
               <w:rPr>
-                <w:rStyle w:val="Hyperlink"/>
+                <w:rStyle w:val="Hiperligao"/>
                 <w:noProof/>
                 <w:lang w:val="en-GB"/>
               </w:rPr>
@@ -595,7 +591,7 @@
         </w:p>
         <w:p>
           <w:pPr>
-            <w:pStyle w:val="TOC2"/>
+            <w:pStyle w:val="ndice2"/>
             <w:tabs>
               <w:tab w:val="right" w:leader="dot" w:pos="8494"/>
             </w:tabs>
@@ -607,7 +603,7 @@
           <w:hyperlink w:anchor="_Toc72434592" w:history="1">
             <w:r>
               <w:rPr>
-                <w:rStyle w:val="Hyperlink"/>
+                <w:rStyle w:val="Hiperligao"/>
                 <w:noProof/>
                 <w:lang w:val="en-GB"/>
               </w:rPr>
@@ -672,7 +668,7 @@
         </w:p>
         <w:p>
           <w:pPr>
-            <w:pStyle w:val="TOC2"/>
+            <w:pStyle w:val="ndice2"/>
             <w:tabs>
               <w:tab w:val="right" w:leader="dot" w:pos="8494"/>
             </w:tabs>
@@ -684,7 +680,7 @@
           <w:hyperlink w:anchor="_Toc72434593" w:history="1">
             <w:r>
               <w:rPr>
-                <w:rStyle w:val="Hyperlink"/>
+                <w:rStyle w:val="Hiperligao"/>
                 <w:noProof/>
                 <w:lang w:val="en-GB"/>
               </w:rPr>
@@ -749,7 +745,7 @@
         </w:p>
         <w:p>
           <w:pPr>
-            <w:pStyle w:val="TOC2"/>
+            <w:pStyle w:val="ndice2"/>
             <w:tabs>
               <w:tab w:val="right" w:leader="dot" w:pos="8494"/>
             </w:tabs>
@@ -761,7 +757,7 @@
           <w:hyperlink w:anchor="_Toc72434594" w:history="1">
             <w:r>
               <w:rPr>
-                <w:rStyle w:val="Hyperlink"/>
+                <w:rStyle w:val="Hiperligao"/>
                 <w:noProof/>
                 <w:lang w:val="en-GB"/>
               </w:rPr>
@@ -826,7 +822,7 @@
         </w:p>
         <w:p>
           <w:pPr>
-            <w:pStyle w:val="TOC1"/>
+            <w:pStyle w:val="ndice1"/>
             <w:tabs>
               <w:tab w:val="right" w:leader="dot" w:pos="8494"/>
             </w:tabs>
@@ -838,7 +834,7 @@
           <w:hyperlink w:anchor="_Toc72434595" w:history="1">
             <w:r>
               <w:rPr>
-                <w:rStyle w:val="Hyperlink"/>
+                <w:rStyle w:val="Hiperligao"/>
                 <w:noProof/>
                 <w:lang w:val="en-GB"/>
               </w:rPr>
@@ -903,7 +899,7 @@
         </w:p>
         <w:p>
           <w:pPr>
-            <w:pStyle w:val="TOC2"/>
+            <w:pStyle w:val="ndice2"/>
             <w:tabs>
               <w:tab w:val="right" w:leader="dot" w:pos="8494"/>
             </w:tabs>
@@ -915,7 +911,7 @@
           <w:hyperlink w:anchor="_Toc72434596" w:history="1">
             <w:r>
               <w:rPr>
-                <w:rStyle w:val="Hyperlink"/>
+                <w:rStyle w:val="Hiperligao"/>
                 <w:noProof/>
                 <w:lang w:val="en-GB"/>
               </w:rPr>
@@ -980,7 +976,7 @@
         </w:p>
         <w:p>
           <w:pPr>
-            <w:pStyle w:val="TOC3"/>
+            <w:pStyle w:val="ndice3"/>
             <w:tabs>
               <w:tab w:val="right" w:leader="dot" w:pos="8494"/>
             </w:tabs>
@@ -992,7 +988,7 @@
           <w:hyperlink w:anchor="_Toc72434597" w:history="1">
             <w:r>
               <w:rPr>
-                <w:rStyle w:val="Hyperlink"/>
+                <w:rStyle w:val="Hiperligao"/>
                 <w:noProof/>
                 <w:lang w:val="en-GB"/>
               </w:rPr>
@@ -1057,7 +1053,7 @@
         </w:p>
         <w:p>
           <w:pPr>
-            <w:pStyle w:val="TOC3"/>
+            <w:pStyle w:val="ndice3"/>
             <w:tabs>
               <w:tab w:val="right" w:leader="dot" w:pos="8494"/>
             </w:tabs>
@@ -1069,7 +1065,7 @@
           <w:hyperlink w:anchor="_Toc72434598" w:history="1">
             <w:r>
               <w:rPr>
-                <w:rStyle w:val="Hyperlink"/>
+                <w:rStyle w:val="Hiperligao"/>
                 <w:noProof/>
                 <w:lang w:val="en-GB"/>
               </w:rPr>
@@ -1134,7 +1130,7 @@
         </w:p>
         <w:p>
           <w:pPr>
-            <w:pStyle w:val="TOC2"/>
+            <w:pStyle w:val="ndice2"/>
             <w:tabs>
               <w:tab w:val="right" w:leader="dot" w:pos="8494"/>
             </w:tabs>
@@ -1146,7 +1142,7 @@
           <w:hyperlink w:anchor="_Toc72434599" w:history="1">
             <w:r>
               <w:rPr>
-                <w:rStyle w:val="Hyperlink"/>
+                <w:rStyle w:val="Hiperligao"/>
                 <w:noProof/>
                 <w:lang w:val="en-GB"/>
               </w:rPr>
@@ -1211,7 +1207,7 @@
         </w:p>
         <w:p>
           <w:pPr>
-            <w:pStyle w:val="TOC3"/>
+            <w:pStyle w:val="ndice3"/>
             <w:tabs>
               <w:tab w:val="right" w:leader="dot" w:pos="8494"/>
             </w:tabs>
@@ -1223,7 +1219,7 @@
           <w:hyperlink w:anchor="_Toc72434600" w:history="1">
             <w:r>
               <w:rPr>
-                <w:rStyle w:val="Hyperlink"/>
+                <w:rStyle w:val="Hiperligao"/>
                 <w:noProof/>
                 <w:lang w:val="en-GB"/>
               </w:rPr>
@@ -1288,7 +1284,7 @@
         </w:p>
         <w:p>
           <w:pPr>
-            <w:pStyle w:val="TOC3"/>
+            <w:pStyle w:val="ndice3"/>
             <w:tabs>
               <w:tab w:val="right" w:leader="dot" w:pos="8494"/>
             </w:tabs>
@@ -1300,7 +1296,7 @@
           <w:hyperlink w:anchor="_Toc72434601" w:history="1">
             <w:r>
               <w:rPr>
-                <w:rStyle w:val="Hyperlink"/>
+                <w:rStyle w:val="Hiperligao"/>
                 <w:noProof/>
                 <w:lang w:val="en-GB"/>
               </w:rPr>
@@ -1365,7 +1361,7 @@
         </w:p>
         <w:p>
           <w:pPr>
-            <w:pStyle w:val="TOC3"/>
+            <w:pStyle w:val="ndice3"/>
             <w:tabs>
               <w:tab w:val="right" w:leader="dot" w:pos="8494"/>
             </w:tabs>
@@ -1377,7 +1373,7 @@
           <w:hyperlink w:anchor="_Toc72434602" w:history="1">
             <w:r>
               <w:rPr>
-                <w:rStyle w:val="Hyperlink"/>
+                <w:rStyle w:val="Hiperligao"/>
                 <w:noProof/>
                 <w:lang w:val="en-GB"/>
               </w:rPr>
@@ -1481,7 +1477,7 @@
     </w:p>
     <w:p>
       <w:pPr>
-        <w:pStyle w:val="Heading1"/>
+        <w:pStyle w:val="Ttulo1"/>
         <w:rPr>
           <w:lang w:val="en-GB"/>
         </w:rPr>
@@ -1505,7 +1501,7 @@
     </w:p>
     <w:p>
       <w:pPr>
-        <w:pStyle w:val="Heading2"/>
+        <w:pStyle w:val="Ttulo2"/>
         <w:rPr>
           <w:lang w:val="en-GB"/>
         </w:rPr>
@@ -1604,7 +1600,7 @@
     </w:p>
     <w:p>
       <w:pPr>
-        <w:pStyle w:val="Heading2"/>
+        <w:pStyle w:val="Ttulo2"/>
         <w:rPr>
           <w:lang w:val="en-GB"/>
         </w:rPr>
@@ -1715,7 +1711,7 @@
     </w:p>
     <w:p>
       <w:pPr>
-        <w:pStyle w:val="Heading2"/>
+        <w:pStyle w:val="Ttulo2"/>
         <w:rPr>
           <w:lang w:val="en-GB"/>
         </w:rPr>
@@ -1798,7 +1794,7 @@
     </w:p>
     <w:p>
       <w:pPr>
-        <w:pStyle w:val="Heading1"/>
+        <w:pStyle w:val="Ttulo1"/>
         <w:rPr>
           <w:lang w:val="en-GB"/>
         </w:rPr>
@@ -1822,7 +1818,7 @@
     </w:p>
     <w:p>
       <w:pPr>
-        <w:pStyle w:val="Heading2"/>
+        <w:pStyle w:val="Ttulo2"/>
         <w:rPr>
           <w:lang w:val="en-GB"/>
         </w:rPr>
@@ -1865,7 +1861,19 @@
         <w:rPr>
           <w:lang w:val="en-GB"/>
         </w:rPr>
-        <w:t>will allow to consult and aggregate the information of various platforms. Inside a project, a manager will be able to add various dashboards that will then have the desired widgets. The widgets are the structures that hold and show de desired information regarding issues, tests, and sprints from platforms such as Jira, Squash and Azure.</w:t>
+        <w:t xml:space="preserve">will allow to consult and aggregate the information of various platforms. Inside a project, a manager will be able to add various dashboards that will then have the desired widgets. The widgets are the structures that hold and show </w:t>
+      </w:r>
+      <w:r>
+        <w:rPr>
+          <w:lang w:val="en-GB"/>
+        </w:rPr>
+        <w:t>th</w:t>
+      </w:r>
+      <w:r>
+        <w:rPr>
+          <w:lang w:val="en-GB"/>
+        </w:rPr>
+        <w:t>e desired information regarding issues, tests, and sprints from platforms such as Jira, Squash and Azure.</w:t>
       </w:r>
       <w:r>
         <w:rPr>
@@ -1885,7 +1893,7 @@
     </w:p>
     <w:p>
       <w:pPr>
-        <w:pStyle w:val="Heading3"/>
+        <w:pStyle w:val="Ttulo3"/>
         <w:rPr>
           <w:lang w:val="en-GB"/>
         </w:rPr>
@@ -1895,27 +1903,17 @@
         <w:rPr>
           <w:lang w:val="en-GB"/>
         </w:rPr>
-        <w:t>2.</w:t>
-      </w:r>
-      <w:r>
-        <w:rPr>
-          <w:lang w:val="en-GB"/>
-        </w:rPr>
-        <w:t>1</w:t>
-      </w:r>
-      <w:r>
-        <w:rPr>
-          <w:lang w:val="en-GB"/>
-        </w:rPr>
-        <w:t xml:space="preserve">.1 – </w:t>
-      </w:r>
-      <w:r>
-        <w:rPr>
-          <w:lang w:val="en-GB"/>
-        </w:rPr>
-        <w:t>Implemented functionalities</w:t>
+        <w:t xml:space="preserve">2.1.1 – Implemented </w:t>
+      </w:r>
+      <w:proofErr w:type="gramStart"/>
+      <w:r>
+        <w:rPr>
+          <w:lang w:val="en-GB"/>
+        </w:rPr>
+        <w:t>functionalities</w:t>
       </w:r>
       <w:bookmarkEnd w:id="7"/>
+      <w:proofErr w:type="gramEnd"/>
     </w:p>
     <w:p>
       <w:pPr>
@@ -1932,7 +1930,7 @@
     </w:p>
     <w:p>
       <w:pPr>
-        <w:pStyle w:val="ListParagraph"/>
+        <w:pStyle w:val="PargrafodaLista"/>
         <w:numPr>
           <w:ilvl w:val="0"/>
           <w:numId w:val="10"/>
@@ -1950,7 +1948,7 @@
     </w:p>
     <w:p>
       <w:pPr>
-        <w:pStyle w:val="ListParagraph"/>
+        <w:pStyle w:val="PargrafodaLista"/>
         <w:numPr>
           <w:ilvl w:val="0"/>
           <w:numId w:val="10"/>
@@ -1968,7 +1966,7 @@
     </w:p>
     <w:p>
       <w:pPr>
-        <w:pStyle w:val="ListParagraph"/>
+        <w:pStyle w:val="PargrafodaLista"/>
         <w:numPr>
           <w:ilvl w:val="0"/>
           <w:numId w:val="10"/>
@@ -1981,18 +1979,20 @@
         <w:rPr>
           <w:lang w:val="en-GB"/>
         </w:rPr>
-        <w:t>Creating an isolated widget (without it being added to a dashboard)</w:t>
-      </w:r>
-      <w:r>
-        <w:rPr>
-          <w:lang w:val="en-GB"/>
-        </w:rPr>
-        <w:t xml:space="preserve"> with the transformed data</w:t>
-      </w:r>
-    </w:p>
-    <w:p>
-      <w:pPr>
-        <w:pStyle w:val="ListParagraph"/>
+        <w:t xml:space="preserve">Creating an isolated widget (without it being added to a dashboard) with the transformed </w:t>
+      </w:r>
+      <w:proofErr w:type="gramStart"/>
+      <w:r>
+        <w:rPr>
+          <w:lang w:val="en-GB"/>
+        </w:rPr>
+        <w:t>data</w:t>
+      </w:r>
+      <w:proofErr w:type="gramEnd"/>
+    </w:p>
+    <w:p>
+      <w:pPr>
+        <w:pStyle w:val="PargrafodaLista"/>
         <w:numPr>
           <w:ilvl w:val="0"/>
           <w:numId w:val="10"/>
@@ -2029,12 +2029,18 @@
         <w:rPr>
           <w:lang w:val="en-GB"/>
         </w:rPr>
-        <w:t>of new projects</w:t>
-      </w:r>
-    </w:p>
-    <w:p>
-      <w:pPr>
-        <w:pStyle w:val="ListParagraph"/>
+        <w:t>n</w:t>
+      </w:r>
+      <w:r>
+        <w:rPr>
+          <w:lang w:val="en-GB"/>
+        </w:rPr>
+        <w:t>ew projects</w:t>
+      </w:r>
+    </w:p>
+    <w:p>
+      <w:pPr>
+        <w:pStyle w:val="PargrafodaLista"/>
         <w:numPr>
           <w:ilvl w:val="0"/>
           <w:numId w:val="10"/>
@@ -2076,7 +2082,7 @@
     </w:p>
     <w:p>
       <w:pPr>
-        <w:pStyle w:val="ListParagraph"/>
+        <w:pStyle w:val="PargrafodaLista"/>
         <w:numPr>
           <w:ilvl w:val="0"/>
           <w:numId w:val="10"/>
@@ -2100,7 +2106,7 @@
     </w:p>
     <w:p>
       <w:pPr>
-        <w:pStyle w:val="ListParagraph"/>
+        <w:pStyle w:val="PargrafodaLista"/>
         <w:numPr>
           <w:ilvl w:val="0"/>
           <w:numId w:val="10"/>
@@ -2118,7 +2124,7 @@
     </w:p>
     <w:p>
       <w:pPr>
-        <w:pStyle w:val="ListParagraph"/>
+        <w:pStyle w:val="PargrafodaLista"/>
         <w:numPr>
           <w:ilvl w:val="0"/>
           <w:numId w:val="10"/>
@@ -2136,7 +2142,7 @@
     </w:p>
     <w:p>
       <w:pPr>
-        <w:pStyle w:val="ListParagraph"/>
+        <w:pStyle w:val="PargrafodaLista"/>
         <w:numPr>
           <w:ilvl w:val="0"/>
           <w:numId w:val="10"/>
@@ -2154,7 +2160,7 @@
     </w:p>
     <w:p>
       <w:pPr>
-        <w:pStyle w:val="ListParagraph"/>
+        <w:pStyle w:val="PargrafodaLista"/>
         <w:numPr>
           <w:ilvl w:val="0"/>
           <w:numId w:val="10"/>
@@ -2167,8 +2173,16 @@
         <w:rPr>
           <w:lang w:val="en-GB"/>
         </w:rPr>
-        <w:t>Lean Dashboard API partially implemented</w:t>
-      </w:r>
+        <w:t xml:space="preserve">Lean Dashboard API partially </w:t>
+      </w:r>
+      <w:proofErr w:type="gramStart"/>
+      <w:r>
+        <w:rPr>
+          <w:lang w:val="en-GB"/>
+        </w:rPr>
+        <w:t>implemented</w:t>
+      </w:r>
+      <w:proofErr w:type="gramEnd"/>
     </w:p>
     <w:p>
       <w:pPr>
@@ -2182,7 +2196,7 @@
     </w:p>
     <w:p>
       <w:pPr>
-        <w:pStyle w:val="Heading3"/>
+        <w:pStyle w:val="Ttulo3"/>
         <w:rPr>
           <w:lang w:val="en-GB"/>
         </w:rPr>
@@ -2192,27 +2206,17 @@
         <w:rPr>
           <w:lang w:val="en-GB"/>
         </w:rPr>
-        <w:t>2.1.</w:t>
-      </w:r>
-      <w:r>
-        <w:rPr>
-          <w:lang w:val="en-GB"/>
-        </w:rPr>
-        <w:t>2</w:t>
-      </w:r>
-      <w:r>
-        <w:rPr>
-          <w:lang w:val="en-GB"/>
-        </w:rPr>
-        <w:t xml:space="preserve"> – </w:t>
-      </w:r>
-      <w:r>
-        <w:rPr>
-          <w:lang w:val="en-GB"/>
-        </w:rPr>
-        <w:t>Functionalities missing</w:t>
+        <w:t xml:space="preserve">2.1.2 – Functionalities </w:t>
+      </w:r>
+      <w:proofErr w:type="gramStart"/>
+      <w:r>
+        <w:rPr>
+          <w:lang w:val="en-GB"/>
+        </w:rPr>
+        <w:t>missing</w:t>
       </w:r>
       <w:bookmarkEnd w:id="8"/>
+      <w:proofErr w:type="gramEnd"/>
     </w:p>
     <w:p>
       <w:pPr>
@@ -2229,7 +2233,7 @@
     </w:p>
     <w:p>
       <w:pPr>
-        <w:pStyle w:val="ListParagraph"/>
+        <w:pStyle w:val="PargrafodaLista"/>
         <w:numPr>
           <w:ilvl w:val="0"/>
           <w:numId w:val="11"/>
@@ -2247,7 +2251,7 @@
     </w:p>
     <w:p>
       <w:pPr>
-        <w:pStyle w:val="ListParagraph"/>
+        <w:pStyle w:val="PargrafodaLista"/>
         <w:numPr>
           <w:ilvl w:val="0"/>
           <w:numId w:val="11"/>
@@ -2265,7 +2269,7 @@
     </w:p>
     <w:p>
       <w:pPr>
-        <w:pStyle w:val="ListParagraph"/>
+        <w:pStyle w:val="PargrafodaLista"/>
         <w:numPr>
           <w:ilvl w:val="0"/>
           <w:numId w:val="11"/>
@@ -2283,7 +2287,7 @@
     </w:p>
     <w:p>
       <w:pPr>
-        <w:pStyle w:val="ListParagraph"/>
+        <w:pStyle w:val="PargrafodaLista"/>
         <w:numPr>
           <w:ilvl w:val="0"/>
           <w:numId w:val="11"/>
@@ -2301,7 +2305,7 @@
     </w:p>
     <w:p>
       <w:pPr>
-        <w:pStyle w:val="ListParagraph"/>
+        <w:pStyle w:val="PargrafodaLista"/>
         <w:numPr>
           <w:ilvl w:val="0"/>
           <w:numId w:val="11"/>
@@ -2319,7 +2323,7 @@
     </w:p>
     <w:p>
       <w:pPr>
-        <w:pStyle w:val="ListParagraph"/>
+        <w:pStyle w:val="PargrafodaLista"/>
         <w:numPr>
           <w:ilvl w:val="0"/>
           <w:numId w:val="11"/>
@@ -2370,7 +2374,7 @@
     </w:p>
     <w:p>
       <w:pPr>
-        <w:pStyle w:val="Heading2"/>
+        <w:pStyle w:val="Ttulo2"/>
         <w:rPr>
           <w:lang w:val="en-GB"/>
         </w:rPr>
@@ -2404,7 +2408,7 @@
     </w:p>
     <w:p>
       <w:pPr>
-        <w:pStyle w:val="Heading3"/>
+        <w:pStyle w:val="Ttulo3"/>
         <w:rPr>
           <w:lang w:val="en-GB"/>
         </w:rPr>
@@ -2559,7 +2563,7 @@
     </w:p>
     <w:p>
       <w:pPr>
-        <w:pStyle w:val="Heading3"/>
+        <w:pStyle w:val="Ttulo3"/>
         <w:rPr>
           <w:lang w:val="en-GB"/>
         </w:rPr>
@@ -2588,7 +2592,7 @@
     </w:p>
     <w:p>
       <w:pPr>
-        <w:pStyle w:val="ListParagraph"/>
+        <w:pStyle w:val="PargrafodaLista"/>
         <w:numPr>
           <w:ilvl w:val="0"/>
           <w:numId w:val="13"/>
@@ -2607,12 +2611,20 @@
         <w:rPr>
           <w:lang w:val="en-GB"/>
         </w:rPr>
-        <w:t>. It is a separate model from the application itself</w:t>
-      </w:r>
-    </w:p>
-    <w:p>
-      <w:pPr>
-        <w:pStyle w:val="ListParagraph"/>
+        <w:t xml:space="preserve">. It is a separate model from the application </w:t>
+      </w:r>
+      <w:proofErr w:type="gramStart"/>
+      <w:r>
+        <w:rPr>
+          <w:lang w:val="en-GB"/>
+        </w:rPr>
+        <w:t>itself</w:t>
+      </w:r>
+      <w:proofErr w:type="gramEnd"/>
+    </w:p>
+    <w:p>
+      <w:pPr>
+        <w:pStyle w:val="PargrafodaLista"/>
         <w:numPr>
           <w:ilvl w:val="0"/>
           <w:numId w:val="13"/>
@@ -2824,7 +2836,7 @@
     </w:p>
     <w:p>
       <w:pPr>
-        <w:pStyle w:val="ListParagraph"/>
+        <w:pStyle w:val="PargrafodaLista"/>
         <w:numPr>
           <w:ilvl w:val="0"/>
           <w:numId w:val="16"/>
@@ -2842,7 +2854,7 @@
     </w:p>
     <w:p>
       <w:pPr>
-        <w:pStyle w:val="ListParagraph"/>
+        <w:pStyle w:val="PargrafodaLista"/>
         <w:numPr>
           <w:ilvl w:val="0"/>
           <w:numId w:val="16"/>
@@ -2860,7 +2872,7 @@
     </w:p>
     <w:p>
       <w:pPr>
-        <w:pStyle w:val="ListParagraph"/>
+        <w:pStyle w:val="PargrafodaLista"/>
         <w:numPr>
           <w:ilvl w:val="0"/>
           <w:numId w:val="16"/>
@@ -2884,7 +2896,7 @@
     </w:p>
     <w:p>
       <w:pPr>
-        <w:pStyle w:val="ListParagraph"/>
+        <w:pStyle w:val="PargrafodaLista"/>
         <w:numPr>
           <w:ilvl w:val="0"/>
           <w:numId w:val="16"/>
@@ -2893,11 +2905,19 @@
           <w:lang w:val="en-GB"/>
         </w:rPr>
       </w:pPr>
-      <w:r>
-        <w:rPr>
-          <w:lang w:val="en-GB"/>
-        </w:rPr>
-        <w:t>…(more bullet points can be added)</w:t>
+      <w:proofErr w:type="gramStart"/>
+      <w:r>
+        <w:rPr>
+          <w:lang w:val="en-GB"/>
+        </w:rPr>
+        <w:t>…(</w:t>
+      </w:r>
+      <w:proofErr w:type="gramEnd"/>
+      <w:r>
+        <w:rPr>
+          <w:lang w:val="en-GB"/>
+        </w:rPr>
+        <w:t>more bullet points can be added)</w:t>
       </w:r>
     </w:p>
     <w:p>
@@ -2969,7 +2989,7 @@
     </w:p>
     <w:p>
       <w:pPr>
-        <w:pStyle w:val="ListParagraph"/>
+        <w:pStyle w:val="PargrafodaLista"/>
         <w:numPr>
           <w:ilvl w:val="0"/>
           <w:numId w:val="15"/>
@@ -2987,7 +3007,7 @@
     </w:p>
     <w:p>
       <w:pPr>
-        <w:pStyle w:val="ListParagraph"/>
+        <w:pStyle w:val="PargrafodaLista"/>
         <w:numPr>
           <w:ilvl w:val="0"/>
           <w:numId w:val="15"/>
@@ -3005,7 +3025,7 @@
     </w:p>
     <w:p>
       <w:pPr>
-        <w:pStyle w:val="ListParagraph"/>
+        <w:pStyle w:val="PargrafodaLista"/>
         <w:numPr>
           <w:ilvl w:val="0"/>
           <w:numId w:val="15"/>
@@ -3018,12 +3038,20 @@
         <w:rPr>
           <w:lang w:val="en-GB"/>
         </w:rPr>
-        <w:t>A transformation is applied, in order to store the data in a useful format</w:t>
-      </w:r>
-    </w:p>
-    <w:p>
-      <w:pPr>
-        <w:pStyle w:val="ListParagraph"/>
+        <w:t xml:space="preserve">A transformation is applied, in order to store the data in a useful </w:t>
+      </w:r>
+      <w:proofErr w:type="gramStart"/>
+      <w:r>
+        <w:rPr>
+          <w:lang w:val="en-GB"/>
+        </w:rPr>
+        <w:t>format</w:t>
+      </w:r>
+      <w:proofErr w:type="gramEnd"/>
+    </w:p>
+    <w:p>
+      <w:pPr>
+        <w:pStyle w:val="PargrafodaLista"/>
         <w:numPr>
           <w:ilvl w:val="0"/>
           <w:numId w:val="15"/>
@@ -3036,12 +3064,20 @@
         <w:rPr>
           <w:lang w:val="en-GB"/>
         </w:rPr>
-        <w:t>The transformed data is then loaded/stored in a database</w:t>
-      </w:r>
-    </w:p>
-    <w:p>
-      <w:pPr>
-        <w:pStyle w:val="ListParagraph"/>
+        <w:t xml:space="preserve">The transformed data is then loaded/stored in a </w:t>
+      </w:r>
+      <w:proofErr w:type="gramStart"/>
+      <w:r>
+        <w:rPr>
+          <w:lang w:val="en-GB"/>
+        </w:rPr>
+        <w:t>database</w:t>
+      </w:r>
+      <w:proofErr w:type="gramEnd"/>
+    </w:p>
+    <w:p>
+      <w:pPr>
+        <w:pStyle w:val="PargrafodaLista"/>
         <w:numPr>
           <w:ilvl w:val="0"/>
           <w:numId w:val="15"/>
@@ -3071,7 +3107,7 @@
     </w:p>
     <w:p>
       <w:pPr>
-        <w:pStyle w:val="ListParagraph"/>
+        <w:pStyle w:val="PargrafodaLista"/>
         <w:numPr>
           <w:ilvl w:val="0"/>
           <w:numId w:val="15"/>
@@ -3089,7 +3125,7 @@
     </w:p>
     <w:p>
       <w:pPr>
-        <w:pStyle w:val="ListParagraph"/>
+        <w:pStyle w:val="PargrafodaLista"/>
         <w:numPr>
           <w:ilvl w:val="0"/>
           <w:numId w:val="15"/>
@@ -3107,7 +3143,7 @@
     </w:p>
     <w:p>
       <w:pPr>
-        <w:pStyle w:val="ListParagraph"/>
+        <w:pStyle w:val="PargrafodaLista"/>
         <w:numPr>
           <w:ilvl w:val="0"/>
           <w:numId w:val="15"/>
@@ -3116,11 +3152,19 @@
           <w:lang w:val="en-GB"/>
         </w:rPr>
       </w:pPr>
-      <w:r>
-        <w:rPr>
-          <w:lang w:val="en-GB"/>
-        </w:rPr>
-        <w:t>…(more bullet points can be added)</w:t>
+      <w:proofErr w:type="gramStart"/>
+      <w:r>
+        <w:rPr>
+          <w:lang w:val="en-GB"/>
+        </w:rPr>
+        <w:t>…(</w:t>
+      </w:r>
+      <w:proofErr w:type="gramEnd"/>
+      <w:r>
+        <w:rPr>
+          <w:lang w:val="en-GB"/>
+        </w:rPr>
+        <w:t>more bullet points can be added)</w:t>
       </w:r>
     </w:p>
     <w:p>
@@ -3135,7 +3179,7 @@
     </w:p>
     <w:p>
       <w:pPr>
-        <w:pStyle w:val="Heading3"/>
+        <w:pStyle w:val="Ttulo3"/>
         <w:rPr>
           <w:lang w:val="en-GB"/>
         </w:rPr>
@@ -3190,7 +3234,23 @@
         <w:rPr>
           <w:lang w:val="en-GB"/>
         </w:rPr>
-        <w:t>. Since in this application there will be a great variety of widgets, all with different structures and data being stored, a NoSQL database such as a Elastic Search came with the advantage of allowing us to store said widgets all in the same index, even with said widgets being different from each other</w:t>
+        <w:t xml:space="preserve">. Since in this application there will be a great variety of widgets, all with different structures and data being stored, a NoSQL database such as </w:t>
+      </w:r>
+      <w:proofErr w:type="spellStart"/>
+      <w:proofErr w:type="gramStart"/>
+      <w:r>
+        <w:rPr>
+          <w:lang w:val="en-GB"/>
+        </w:rPr>
+        <w:t>a</w:t>
+      </w:r>
+      <w:proofErr w:type="spellEnd"/>
+      <w:proofErr w:type="gramEnd"/>
+      <w:r>
+        <w:rPr>
+          <w:lang w:val="en-GB"/>
+        </w:rPr>
+        <w:t xml:space="preserve"> Elastic Search came with the advantage of allowing us to store said widgets all in the same index, even with said widgets being different from each other</w:t>
       </w:r>
       <w:r>
         <w:rPr>
@@ -3346,7 +3406,7 @@
     </w:p>
     <w:p>
       <w:pPr>
-        <w:pStyle w:val="Heading4"/>
+        <w:pStyle w:val="Ttulo4"/>
         <w:rPr>
           <w:lang w:val="en-GB"/>
         </w:rPr>
@@ -3360,7 +3420,7 @@
     </w:p>
     <w:p>
       <w:pPr>
-        <w:pStyle w:val="ListParagraph"/>
+        <w:pStyle w:val="PargrafodaLista"/>
         <w:numPr>
           <w:ilvl w:val="0"/>
           <w:numId w:val="14"/>
@@ -3432,7 +3492,7 @@
     </w:p>
     <w:p>
       <w:pPr>
-        <w:pStyle w:val="ListParagraph"/>
+        <w:pStyle w:val="PargrafodaLista"/>
         <w:numPr>
           <w:ilvl w:val="0"/>
           <w:numId w:val="14"/>
@@ -3445,7 +3505,14 @@
         <w:rPr>
           <w:lang w:val="en-GB"/>
         </w:rPr>
-        <w:t>The property “Project Dashboard” represents an array of dashboard</w:t>
+        <w:t xml:space="preserve">The property “Project Dashboard” represents an array of </w:t>
+      </w:r>
+      <w:proofErr w:type="gramStart"/>
+      <w:r>
+        <w:rPr>
+          <w:lang w:val="en-GB"/>
+        </w:rPr>
+        <w:t>dashboard</w:t>
       </w:r>
       <w:r>
         <w:rPr>
@@ -3453,10 +3520,11 @@
         </w:rPr>
         <w:t>s</w:t>
       </w:r>
-    </w:p>
-    <w:p>
-      <w:pPr>
-        <w:pStyle w:val="ListParagraph"/>
+      <w:proofErr w:type="gramEnd"/>
+    </w:p>
+    <w:p>
+      <w:pPr>
+        <w:pStyle w:val="PargrafodaLista"/>
         <w:numPr>
           <w:ilvl w:val="0"/>
           <w:numId w:val="14"/>
@@ -3469,12 +3537,20 @@
         <w:rPr>
           <w:lang w:val="en-GB"/>
         </w:rPr>
-        <w:t>Only the owner (a manager) can edit the project</w:t>
-      </w:r>
-    </w:p>
-    <w:p>
-      <w:pPr>
-        <w:pStyle w:val="ListParagraph"/>
+        <w:t xml:space="preserve">Only the owner (a manager) can edit the </w:t>
+      </w:r>
+      <w:proofErr w:type="gramStart"/>
+      <w:r>
+        <w:rPr>
+          <w:lang w:val="en-GB"/>
+        </w:rPr>
+        <w:t>project</w:t>
+      </w:r>
+      <w:proofErr w:type="gramEnd"/>
+    </w:p>
+    <w:p>
+      <w:pPr>
+        <w:pStyle w:val="PargrafodaLista"/>
         <w:numPr>
           <w:ilvl w:val="0"/>
           <w:numId w:val="14"/>
@@ -3487,12 +3563,32 @@
         <w:rPr>
           <w:lang w:val="en-GB"/>
         </w:rPr>
-        <w:t>The members are only there as viewers. They can access dashboards a view relevant information</w:t>
-      </w:r>
-    </w:p>
-    <w:p>
-      <w:pPr>
-        <w:pStyle w:val="ListParagraph"/>
+        <w:t>The members are only there as viewers. They can access dashboards a</w:t>
+      </w:r>
+      <w:r>
+        <w:rPr>
+          <w:lang w:val="en-GB"/>
+        </w:rPr>
+        <w:t>nd</w:t>
+      </w:r>
+      <w:r>
+        <w:rPr>
+          <w:lang w:val="en-GB"/>
+        </w:rPr>
+        <w:t xml:space="preserve"> view relevant </w:t>
+      </w:r>
+      <w:proofErr w:type="gramStart"/>
+      <w:r>
+        <w:rPr>
+          <w:lang w:val="en-GB"/>
+        </w:rPr>
+        <w:t>information</w:t>
+      </w:r>
+      <w:proofErr w:type="gramEnd"/>
+    </w:p>
+    <w:p>
+      <w:pPr>
+        <w:pStyle w:val="PargrafodaLista"/>
         <w:numPr>
           <w:ilvl w:val="0"/>
           <w:numId w:val="14"/>
@@ -3573,7 +3669,7 @@
     </w:p>
     <w:p>
       <w:pPr>
-        <w:pStyle w:val="Heading4"/>
+        <w:pStyle w:val="Ttulo4"/>
         <w:rPr>
           <w:lang w:val="en-GB"/>
         </w:rPr>
@@ -3588,7 +3684,7 @@
     </w:p>
     <w:p>
       <w:pPr>
-        <w:pStyle w:val="ListParagraph"/>
+        <w:pStyle w:val="PargrafodaLista"/>
         <w:numPr>
           <w:ilvl w:val="0"/>
           <w:numId w:val="17"/>
@@ -3603,12 +3699,20 @@
         <w:rPr>
           <w:lang w:val="en-GB"/>
         </w:rPr>
-        <w:t>Dashboards are only present inside the array of dashboards in a project</w:t>
-      </w:r>
-    </w:p>
-    <w:p>
-      <w:pPr>
-        <w:pStyle w:val="ListParagraph"/>
+        <w:t xml:space="preserve">Dashboards are only present inside the array of dashboards in a </w:t>
+      </w:r>
+      <w:proofErr w:type="gramStart"/>
+      <w:r>
+        <w:rPr>
+          <w:lang w:val="en-GB"/>
+        </w:rPr>
+        <w:t>project</w:t>
+      </w:r>
+      <w:proofErr w:type="gramEnd"/>
+    </w:p>
+    <w:p>
+      <w:pPr>
+        <w:pStyle w:val="PargrafodaLista"/>
         <w:numPr>
           <w:ilvl w:val="0"/>
           <w:numId w:val="17"/>
@@ -3623,12 +3727,20 @@
         <w:rPr>
           <w:lang w:val="en-GB"/>
         </w:rPr>
-        <w:t>They serve as the collection of widgets</w:t>
-      </w:r>
-    </w:p>
-    <w:p>
-      <w:pPr>
-        <w:pStyle w:val="ListParagraph"/>
+        <w:t xml:space="preserve">They serve as the collection of </w:t>
+      </w:r>
+      <w:proofErr w:type="gramStart"/>
+      <w:r>
+        <w:rPr>
+          <w:lang w:val="en-GB"/>
+        </w:rPr>
+        <w:t>widgets</w:t>
+      </w:r>
+      <w:proofErr w:type="gramEnd"/>
+    </w:p>
+    <w:p>
+      <w:pPr>
+        <w:pStyle w:val="PargrafodaLista"/>
         <w:numPr>
           <w:ilvl w:val="0"/>
           <w:numId w:val="17"/>
@@ -3648,7 +3760,7 @@
     </w:p>
     <w:p>
       <w:pPr>
-        <w:pStyle w:val="ListParagraph"/>
+        <w:pStyle w:val="PargrafodaLista"/>
         <w:numPr>
           <w:ilvl w:val="0"/>
           <w:numId w:val="17"/>
@@ -3663,8 +3775,16 @@
         <w:rPr>
           <w:lang w:val="en-GB"/>
         </w:rPr>
-        <w:t>The widgets array will contain the Id of the widgets inside said dashboard</w:t>
-      </w:r>
+        <w:t xml:space="preserve">The widgets array will contain the Id of the widgets inside said </w:t>
+      </w:r>
+      <w:proofErr w:type="gramStart"/>
+      <w:r>
+        <w:rPr>
+          <w:lang w:val="en-GB"/>
+        </w:rPr>
+        <w:t>dashboard</w:t>
+      </w:r>
+      <w:proofErr w:type="gramEnd"/>
     </w:p>
     <w:p>
       <w:pPr>
@@ -3679,7 +3799,7 @@
     </w:p>
     <w:p>
       <w:pPr>
-        <w:pStyle w:val="Heading4"/>
+        <w:pStyle w:val="Ttulo4"/>
         <w:rPr>
           <w:lang w:val="en-GB"/>
         </w:rPr>
@@ -3693,7 +3813,7 @@
     </w:p>
     <w:p>
       <w:pPr>
-        <w:pStyle w:val="ListParagraph"/>
+        <w:pStyle w:val="PargrafodaLista"/>
         <w:numPr>
           <w:ilvl w:val="0"/>
           <w:numId w:val="18"/>
@@ -3708,12 +3828,26 @@
         <w:rPr>
           <w:lang w:val="en-GB"/>
         </w:rPr>
-        <w:t>Widgets are stored inside an elastic search index and each one has an unique Id</w:t>
-      </w:r>
-    </w:p>
-    <w:p>
-      <w:pPr>
-        <w:pStyle w:val="ListParagraph"/>
+        <w:t xml:space="preserve">Widgets are stored inside an elastic search index and each one has </w:t>
+      </w:r>
+      <w:proofErr w:type="gramStart"/>
+      <w:r>
+        <w:rPr>
+          <w:lang w:val="en-GB"/>
+        </w:rPr>
+        <w:t>an</w:t>
+      </w:r>
+      <w:proofErr w:type="gramEnd"/>
+      <w:r>
+        <w:rPr>
+          <w:lang w:val="en-GB"/>
+        </w:rPr>
+        <w:t xml:space="preserve"> unique Id</w:t>
+      </w:r>
+    </w:p>
+    <w:p>
+      <w:pPr>
+        <w:pStyle w:val="PargrafodaLista"/>
         <w:numPr>
           <w:ilvl w:val="0"/>
           <w:numId w:val="18"/>
@@ -3728,12 +3862,20 @@
         <w:rPr>
           <w:lang w:val="en-GB"/>
         </w:rPr>
-        <w:t>Widgets are the main information being displayed</w:t>
-      </w:r>
-    </w:p>
-    <w:p>
-      <w:pPr>
-        <w:pStyle w:val="ListParagraph"/>
+        <w:t xml:space="preserve">Widgets are the main information being </w:t>
+      </w:r>
+      <w:proofErr w:type="gramStart"/>
+      <w:r>
+        <w:rPr>
+          <w:lang w:val="en-GB"/>
+        </w:rPr>
+        <w:t>displayed</w:t>
+      </w:r>
+      <w:proofErr w:type="gramEnd"/>
+    </w:p>
+    <w:p>
+      <w:pPr>
+        <w:pStyle w:val="PargrafodaLista"/>
         <w:numPr>
           <w:ilvl w:val="0"/>
           <w:numId w:val="18"/>
@@ -3748,12 +3890,20 @@
         <w:rPr>
           <w:lang w:val="en-GB"/>
         </w:rPr>
-        <w:t>They are the final result of the ETL Procedure</w:t>
-      </w:r>
-    </w:p>
-    <w:p>
-      <w:pPr>
-        <w:pStyle w:val="ListParagraph"/>
+        <w:t xml:space="preserve">They are the final result of the ETL </w:t>
+      </w:r>
+      <w:proofErr w:type="gramStart"/>
+      <w:r>
+        <w:rPr>
+          <w:lang w:val="en-GB"/>
+        </w:rPr>
+        <w:t>Procedure</w:t>
+      </w:r>
+      <w:proofErr w:type="gramEnd"/>
+    </w:p>
+    <w:p>
+      <w:pPr>
+        <w:pStyle w:val="PargrafodaLista"/>
         <w:numPr>
           <w:ilvl w:val="0"/>
           <w:numId w:val="18"/>
@@ -3768,12 +3918,20 @@
         <w:rPr>
           <w:lang w:val="en-GB"/>
         </w:rPr>
-        <w:t>Besides a few key points, the layout of a widget is arbitrary, because of the different types of data being displayed</w:t>
-      </w:r>
-    </w:p>
-    <w:p>
-      <w:pPr>
-        <w:pStyle w:val="ListParagraph"/>
+        <w:t xml:space="preserve">Besides a few key points, the layout of a widget is arbitrary, because of the different types of data being </w:t>
+      </w:r>
+      <w:proofErr w:type="gramStart"/>
+      <w:r>
+        <w:rPr>
+          <w:lang w:val="en-GB"/>
+        </w:rPr>
+        <w:t>displayed</w:t>
+      </w:r>
+      <w:proofErr w:type="gramEnd"/>
+    </w:p>
+    <w:p>
+      <w:pPr>
+        <w:pStyle w:val="PargrafodaLista"/>
         <w:numPr>
           <w:ilvl w:val="0"/>
           <w:numId w:val="18"/>
@@ -3788,178 +3946,186 @@
         <w:rPr>
           <w:lang w:val="en-GB"/>
         </w:rPr>
-        <w:t>Will contain the necessary information to be displayed in the Lean Dashboard application, such as pie charts, data tables, gauge charts and graphs</w:t>
-      </w:r>
-    </w:p>
-    <w:p>
-      <w:pPr>
-        <w:pStyle w:val="Heading4"/>
-        <w:rPr>
-          <w:lang w:val="en-GB"/>
-        </w:rPr>
-      </w:pPr>
-    </w:p>
-    <w:p>
-      <w:pPr>
-        <w:pStyle w:val="Heading4"/>
-        <w:rPr>
-          <w:lang w:val="en-GB"/>
-        </w:rPr>
-      </w:pPr>
-    </w:p>
-    <w:p>
-      <w:pPr>
-        <w:pStyle w:val="Heading4"/>
-        <w:rPr>
-          <w:lang w:val="en-GB"/>
-        </w:rPr>
-      </w:pPr>
-    </w:p>
-    <w:p>
-      <w:pPr>
-        <w:pStyle w:val="Heading4"/>
-        <w:rPr>
-          <w:lang w:val="en-GB"/>
-        </w:rPr>
-      </w:pPr>
-    </w:p>
-    <w:p>
-      <w:pPr>
-        <w:pStyle w:val="Heading4"/>
-        <w:rPr>
-          <w:lang w:val="en-GB"/>
-        </w:rPr>
-      </w:pPr>
-    </w:p>
-    <w:p>
-      <w:pPr>
-        <w:pStyle w:val="Heading4"/>
-        <w:rPr>
-          <w:lang w:val="en-GB"/>
-        </w:rPr>
-      </w:pPr>
-    </w:p>
-    <w:p>
-      <w:pPr>
-        <w:pStyle w:val="Heading4"/>
-        <w:rPr>
-          <w:lang w:val="en-GB"/>
-        </w:rPr>
-      </w:pPr>
-    </w:p>
-    <w:p>
-      <w:pPr>
-        <w:pStyle w:val="Heading4"/>
-        <w:rPr>
-          <w:lang w:val="en-GB"/>
-        </w:rPr>
-      </w:pPr>
-    </w:p>
-    <w:p>
-      <w:pPr>
-        <w:pStyle w:val="Heading4"/>
-        <w:rPr>
-          <w:lang w:val="en-GB"/>
-        </w:rPr>
-      </w:pPr>
-    </w:p>
-    <w:p>
-      <w:pPr>
-        <w:pStyle w:val="Heading4"/>
-        <w:rPr>
-          <w:lang w:val="en-GB"/>
-        </w:rPr>
-      </w:pPr>
-    </w:p>
-    <w:p>
-      <w:pPr>
-        <w:pStyle w:val="Heading4"/>
-        <w:rPr>
-          <w:lang w:val="en-GB"/>
-        </w:rPr>
-      </w:pPr>
-    </w:p>
-    <w:p>
-      <w:pPr>
-        <w:pStyle w:val="Heading4"/>
-        <w:rPr>
-          <w:lang w:val="en-GB"/>
-        </w:rPr>
-      </w:pPr>
-    </w:p>
-    <w:p>
-      <w:pPr>
-        <w:pStyle w:val="Heading4"/>
-        <w:rPr>
-          <w:lang w:val="en-GB"/>
-        </w:rPr>
-      </w:pPr>
-    </w:p>
-    <w:p>
-      <w:pPr>
-        <w:pStyle w:val="Heading4"/>
-        <w:rPr>
-          <w:lang w:val="en-GB"/>
-        </w:rPr>
-      </w:pPr>
-    </w:p>
-    <w:p>
-      <w:pPr>
-        <w:pStyle w:val="Heading4"/>
-        <w:rPr>
-          <w:lang w:val="en-GB"/>
-        </w:rPr>
-      </w:pPr>
-    </w:p>
-    <w:p>
-      <w:pPr>
-        <w:pStyle w:val="Heading4"/>
-        <w:rPr>
-          <w:lang w:val="en-GB"/>
-        </w:rPr>
-      </w:pPr>
-    </w:p>
-    <w:p>
-      <w:pPr>
-        <w:pStyle w:val="Heading4"/>
-        <w:rPr>
-          <w:lang w:val="en-GB"/>
-        </w:rPr>
-      </w:pPr>
-    </w:p>
-    <w:p>
-      <w:pPr>
-        <w:pStyle w:val="Heading4"/>
-        <w:rPr>
-          <w:lang w:val="en-GB"/>
-        </w:rPr>
-      </w:pPr>
-    </w:p>
-    <w:p>
-      <w:pPr>
-        <w:pStyle w:val="Heading4"/>
-        <w:rPr>
-          <w:lang w:val="en-GB"/>
-        </w:rPr>
-      </w:pPr>
-    </w:p>
-    <w:p>
-      <w:pPr>
-        <w:rPr>
-          <w:lang w:val="en-GB"/>
-        </w:rPr>
-      </w:pPr>
-    </w:p>
-    <w:p>
-      <w:pPr>
-        <w:rPr>
-          <w:lang w:val="en-GB"/>
-        </w:rPr>
-      </w:pPr>
-    </w:p>
-    <w:p>
-      <w:pPr>
-        <w:pStyle w:val="Heading4"/>
+        <w:t xml:space="preserve">Will contain the necessary information to be displayed in the Lean Dashboard application, such as pie charts, data tables, gauge charts and </w:t>
+      </w:r>
+      <w:proofErr w:type="gramStart"/>
+      <w:r>
+        <w:rPr>
+          <w:lang w:val="en-GB"/>
+        </w:rPr>
+        <w:t>graphs</w:t>
+      </w:r>
+      <w:proofErr w:type="gramEnd"/>
+    </w:p>
+    <w:p>
+      <w:pPr>
+        <w:pStyle w:val="Ttulo4"/>
+        <w:rPr>
+          <w:lang w:val="en-GB"/>
+        </w:rPr>
+      </w:pPr>
+    </w:p>
+    <w:p>
+      <w:pPr>
+        <w:pStyle w:val="Ttulo4"/>
+        <w:rPr>
+          <w:lang w:val="en-GB"/>
+        </w:rPr>
+      </w:pPr>
+    </w:p>
+    <w:p>
+      <w:pPr>
+        <w:pStyle w:val="Ttulo4"/>
+        <w:rPr>
+          <w:lang w:val="en-GB"/>
+        </w:rPr>
+      </w:pPr>
+    </w:p>
+    <w:p>
+      <w:pPr>
+        <w:pStyle w:val="Ttulo4"/>
+        <w:rPr>
+          <w:lang w:val="en-GB"/>
+        </w:rPr>
+      </w:pPr>
+    </w:p>
+    <w:p>
+      <w:pPr>
+        <w:pStyle w:val="Ttulo4"/>
+        <w:rPr>
+          <w:lang w:val="en-GB"/>
+        </w:rPr>
+      </w:pPr>
+    </w:p>
+    <w:p>
+      <w:pPr>
+        <w:pStyle w:val="Ttulo4"/>
+        <w:rPr>
+          <w:lang w:val="en-GB"/>
+        </w:rPr>
+      </w:pPr>
+    </w:p>
+    <w:p>
+      <w:pPr>
+        <w:pStyle w:val="Ttulo4"/>
+        <w:rPr>
+          <w:lang w:val="en-GB"/>
+        </w:rPr>
+      </w:pPr>
+    </w:p>
+    <w:p>
+      <w:pPr>
+        <w:pStyle w:val="Ttulo4"/>
+        <w:rPr>
+          <w:lang w:val="en-GB"/>
+        </w:rPr>
+      </w:pPr>
+    </w:p>
+    <w:p>
+      <w:pPr>
+        <w:pStyle w:val="Ttulo4"/>
+        <w:rPr>
+          <w:lang w:val="en-GB"/>
+        </w:rPr>
+      </w:pPr>
+    </w:p>
+    <w:p>
+      <w:pPr>
+        <w:pStyle w:val="Ttulo4"/>
+        <w:rPr>
+          <w:lang w:val="en-GB"/>
+        </w:rPr>
+      </w:pPr>
+    </w:p>
+    <w:p>
+      <w:pPr>
+        <w:pStyle w:val="Ttulo4"/>
+        <w:rPr>
+          <w:lang w:val="en-GB"/>
+        </w:rPr>
+      </w:pPr>
+    </w:p>
+    <w:p>
+      <w:pPr>
+        <w:pStyle w:val="Ttulo4"/>
+        <w:rPr>
+          <w:lang w:val="en-GB"/>
+        </w:rPr>
+      </w:pPr>
+    </w:p>
+    <w:p>
+      <w:pPr>
+        <w:pStyle w:val="Ttulo4"/>
+        <w:rPr>
+          <w:lang w:val="en-GB"/>
+        </w:rPr>
+      </w:pPr>
+    </w:p>
+    <w:p>
+      <w:pPr>
+        <w:pStyle w:val="Ttulo4"/>
+        <w:rPr>
+          <w:lang w:val="en-GB"/>
+        </w:rPr>
+      </w:pPr>
+    </w:p>
+    <w:p>
+      <w:pPr>
+        <w:pStyle w:val="Ttulo4"/>
+        <w:rPr>
+          <w:lang w:val="en-GB"/>
+        </w:rPr>
+      </w:pPr>
+    </w:p>
+    <w:p>
+      <w:pPr>
+        <w:pStyle w:val="Ttulo4"/>
+        <w:rPr>
+          <w:lang w:val="en-GB"/>
+        </w:rPr>
+      </w:pPr>
+    </w:p>
+    <w:p>
+      <w:pPr>
+        <w:pStyle w:val="Ttulo4"/>
+        <w:rPr>
+          <w:lang w:val="en-GB"/>
+        </w:rPr>
+      </w:pPr>
+    </w:p>
+    <w:p>
+      <w:pPr>
+        <w:pStyle w:val="Ttulo4"/>
+        <w:rPr>
+          <w:lang w:val="en-GB"/>
+        </w:rPr>
+      </w:pPr>
+    </w:p>
+    <w:p>
+      <w:pPr>
+        <w:pStyle w:val="Ttulo4"/>
+        <w:rPr>
+          <w:lang w:val="en-GB"/>
+        </w:rPr>
+      </w:pPr>
+    </w:p>
+    <w:p>
+      <w:pPr>
+        <w:rPr>
+          <w:lang w:val="en-GB"/>
+        </w:rPr>
+      </w:pPr>
+    </w:p>
+    <w:p>
+      <w:pPr>
+        <w:rPr>
+          <w:lang w:val="en-GB"/>
+        </w:rPr>
+      </w:pPr>
+    </w:p>
+    <w:p>
+      <w:pPr>
+        <w:pStyle w:val="Ttulo4"/>
         <w:rPr>
           <w:lang w:val="en-GB"/>
         </w:rPr>
@@ -4032,13 +4198,27 @@
         <w:rPr>
           <w:lang w:val="en-GB"/>
         </w:rPr>
-        <w:t>API all</w:t>
-      </w:r>
-      <w:r>
-        <w:rPr>
-          <w:lang w:val="en-GB"/>
-        </w:rPr>
-        <w:t xml:space="preserve"> of the </w:t>
+        <w:t xml:space="preserve">API </w:t>
+      </w:r>
+      <w:proofErr w:type="gramStart"/>
+      <w:r>
+        <w:rPr>
+          <w:lang w:val="en-GB"/>
+        </w:rPr>
+        <w:t>all</w:t>
+      </w:r>
+      <w:r>
+        <w:rPr>
+          <w:lang w:val="en-GB"/>
+        </w:rPr>
+        <w:t xml:space="preserve"> of</w:t>
+      </w:r>
+      <w:proofErr w:type="gramEnd"/>
+      <w:r>
+        <w:rPr>
+          <w:lang w:val="en-GB"/>
+        </w:rPr>
+        <w:t xml:space="preserve"> the </w:t>
       </w:r>
       <w:r>
         <w:rPr>
@@ -5905,7 +6085,21 @@
           <w:lang w:val="en-GB"/>
         </w:rPr>
         <w:lastRenderedPageBreak/>
-        <w:t>Looking at that widget, we store a status and the percentage of tests in said status. However, that info can only be obtained after we obtained all of the existing tests, get all the different status and calculate the respective percentage of tests.</w:t>
+        <w:t xml:space="preserve">Looking at that widget, we store a status and the percentage of tests in said status. However, that info can only be obtained after we obtained </w:t>
+      </w:r>
+      <w:proofErr w:type="gramStart"/>
+      <w:r>
+        <w:rPr>
+          <w:lang w:val="en-GB"/>
+        </w:rPr>
+        <w:t>all of</w:t>
+      </w:r>
+      <w:proofErr w:type="gramEnd"/>
+      <w:r>
+        <w:rPr>
+          <w:lang w:val="en-GB"/>
+        </w:rPr>
+        <w:t xml:space="preserve"> the existing tests, get all the different status and calculate the respective percentage of tests.</w:t>
       </w:r>
     </w:p>
     <w:p>
@@ -6015,7 +6209,7 @@
     <w:sdtContent>
       <w:p>
         <w:pPr>
-          <w:pStyle w:val="Footer"/>
+          <w:pStyle w:val="Rodap"/>
           <w:jc w:val="right"/>
         </w:pPr>
         <w:r>
@@ -6044,7 +6238,7 @@
   </w:sdt>
   <w:p>
     <w:pPr>
-      <w:pStyle w:val="Footer"/>
+      <w:pStyle w:val="Rodap"/>
     </w:pPr>
   </w:p>
 </w:ftr>
@@ -8493,11 +8687,11 @@
       <w:sz w:val="24"/>
     </w:rPr>
   </w:style>
-  <w:style w:type="paragraph" w:styleId="Heading1">
+  <w:style w:type="paragraph" w:styleId="Ttulo1">
     <w:name w:val="heading 1"/>
     <w:basedOn w:val="Normal"/>
     <w:next w:val="Normal"/>
-    <w:link w:val="Heading1Char"/>
+    <w:link w:val="Ttulo1Carter"/>
     <w:uiPriority w:val="9"/>
     <w:qFormat/>
     <w:rsid w:val="001B3E36"/>
@@ -8514,11 +8708,11 @@
       <w:szCs w:val="32"/>
     </w:rPr>
   </w:style>
-  <w:style w:type="paragraph" w:styleId="Heading2">
+  <w:style w:type="paragraph" w:styleId="Ttulo2">
     <w:name w:val="heading 2"/>
     <w:basedOn w:val="Normal"/>
     <w:next w:val="Normal"/>
-    <w:link w:val="Heading2Char"/>
+    <w:link w:val="Ttulo2Carter"/>
     <w:uiPriority w:val="9"/>
     <w:unhideWhenUsed/>
     <w:qFormat/>
@@ -8536,11 +8730,11 @@
       <w:szCs w:val="26"/>
     </w:rPr>
   </w:style>
-  <w:style w:type="paragraph" w:styleId="Heading3">
+  <w:style w:type="paragraph" w:styleId="Ttulo3">
     <w:name w:val="heading 3"/>
     <w:basedOn w:val="Normal"/>
     <w:next w:val="Normal"/>
-    <w:link w:val="Heading3Char"/>
+    <w:link w:val="Ttulo3Carter"/>
     <w:uiPriority w:val="9"/>
     <w:unhideWhenUsed/>
     <w:qFormat/>
@@ -8557,11 +8751,11 @@
       <w:szCs w:val="24"/>
     </w:rPr>
   </w:style>
-  <w:style w:type="paragraph" w:styleId="Heading4">
+  <w:style w:type="paragraph" w:styleId="Ttulo4">
     <w:name w:val="heading 4"/>
     <w:basedOn w:val="Normal"/>
     <w:next w:val="Normal"/>
-    <w:link w:val="Heading4Char"/>
+    <w:link w:val="Ttulo4Carter"/>
     <w:uiPriority w:val="9"/>
     <w:unhideWhenUsed/>
     <w:qFormat/>
@@ -8578,12 +8772,13 @@
       <w:iCs/>
     </w:rPr>
   </w:style>
-  <w:style w:type="character" w:default="1" w:styleId="DefaultParagraphFont">
+  <w:style w:type="character" w:default="1" w:styleId="Tipodeletrapredefinidodopargrafo">
     <w:name w:val="Default Paragraph Font"/>
     <w:uiPriority w:val="1"/>
+    <w:semiHidden/>
     <w:unhideWhenUsed/>
   </w:style>
-  <w:style w:type="table" w:default="1" w:styleId="TableNormal">
+  <w:style w:type="table" w:default="1" w:styleId="Tabelanormal">
     <w:name w:val="Normal Table"/>
     <w:uiPriority w:val="99"/>
     <w:semiHidden/>
@@ -8598,13 +8793,13 @@
       </w:tblCellMar>
     </w:tblPr>
   </w:style>
-  <w:style w:type="numbering" w:default="1" w:styleId="NoList">
+  <w:style w:type="numbering" w:default="1" w:styleId="Semlista">
     <w:name w:val="No List"/>
     <w:uiPriority w:val="99"/>
     <w:semiHidden/>
     <w:unhideWhenUsed/>
   </w:style>
-  <w:style w:type="paragraph" w:styleId="ListParagraph">
+  <w:style w:type="paragraph" w:styleId="PargrafodaLista">
     <w:name w:val="List Paragraph"/>
     <w:basedOn w:val="Normal"/>
     <w:uiPriority w:val="34"/>
@@ -8630,10 +8825,10 @@
       <w:szCs w:val="24"/>
     </w:rPr>
   </w:style>
-  <w:style w:type="paragraph" w:styleId="HTMLPreformatted">
+  <w:style w:type="paragraph" w:styleId="HTMLpr-formatado">
     <w:name w:val="HTML Preformatted"/>
     <w:basedOn w:val="Normal"/>
-    <w:link w:val="HTMLPreformattedChar"/>
+    <w:link w:val="HTMLpr-formatadoCarter"/>
     <w:uiPriority w:val="99"/>
     <w:semiHidden/>
     <w:unhideWhenUsed/>
@@ -8665,10 +8860,10 @@
       <w:szCs w:val="20"/>
     </w:rPr>
   </w:style>
-  <w:style w:type="character" w:customStyle="1" w:styleId="HTMLPreformattedChar">
-    <w:name w:val="HTML Preformatted Char"/>
-    <w:basedOn w:val="DefaultParagraphFont"/>
-    <w:link w:val="HTMLPreformatted"/>
+  <w:style w:type="character" w:customStyle="1" w:styleId="HTMLpr-formatadoCarter">
+    <w:name w:val="HTML pré-formatado Caráter"/>
+    <w:basedOn w:val="Tipodeletrapredefinidodopargrafo"/>
+    <w:link w:val="HTMLpr-formatado"/>
     <w:uiPriority w:val="99"/>
     <w:semiHidden/>
     <w:rsid w:val="00362284"/>
@@ -8678,10 +8873,10 @@
       <w:szCs w:val="20"/>
     </w:rPr>
   </w:style>
-  <w:style w:type="character" w:customStyle="1" w:styleId="Heading1Char">
-    <w:name w:val="Heading 1 Char"/>
-    <w:basedOn w:val="DefaultParagraphFont"/>
-    <w:link w:val="Heading1"/>
+  <w:style w:type="character" w:customStyle="1" w:styleId="Ttulo1Carter">
+    <w:name w:val="Título 1 Caráter"/>
+    <w:basedOn w:val="Tipodeletrapredefinidodopargrafo"/>
+    <w:link w:val="Ttulo1"/>
     <w:uiPriority w:val="9"/>
     <w:rsid w:val="001B3E36"/>
     <w:rPr>
@@ -8691,10 +8886,10 @@
       <w:szCs w:val="32"/>
     </w:rPr>
   </w:style>
-  <w:style w:type="character" w:customStyle="1" w:styleId="Heading2Char">
-    <w:name w:val="Heading 2 Char"/>
-    <w:basedOn w:val="DefaultParagraphFont"/>
-    <w:link w:val="Heading2"/>
+  <w:style w:type="character" w:customStyle="1" w:styleId="Ttulo2Carter">
+    <w:name w:val="Título 2 Caráter"/>
+    <w:basedOn w:val="Tipodeletrapredefinidodopargrafo"/>
+    <w:link w:val="Ttulo2"/>
     <w:uiPriority w:val="9"/>
     <w:rsid w:val="001B3E36"/>
     <w:rPr>
@@ -8704,10 +8899,10 @@
       <w:szCs w:val="26"/>
     </w:rPr>
   </w:style>
-  <w:style w:type="character" w:customStyle="1" w:styleId="Heading3Char">
-    <w:name w:val="Heading 3 Char"/>
-    <w:basedOn w:val="DefaultParagraphFont"/>
-    <w:link w:val="Heading3"/>
+  <w:style w:type="character" w:customStyle="1" w:styleId="Ttulo3Carter">
+    <w:name w:val="Título 3 Caráter"/>
+    <w:basedOn w:val="Tipodeletrapredefinidodopargrafo"/>
+    <w:link w:val="Ttulo3"/>
     <w:uiPriority w:val="9"/>
     <w:rsid w:val="001B3E36"/>
     <w:rPr>
@@ -8717,10 +8912,10 @@
       <w:szCs w:val="24"/>
     </w:rPr>
   </w:style>
-  <w:style w:type="character" w:customStyle="1" w:styleId="Heading4Char">
-    <w:name w:val="Heading 4 Char"/>
-    <w:basedOn w:val="DefaultParagraphFont"/>
-    <w:link w:val="Heading4"/>
+  <w:style w:type="character" w:customStyle="1" w:styleId="Ttulo4Carter">
+    <w:name w:val="Título 4 Caráter"/>
+    <w:basedOn w:val="Tipodeletrapredefinidodopargrafo"/>
+    <w:link w:val="Ttulo4"/>
     <w:uiPriority w:val="9"/>
     <w:rsid w:val="009012D3"/>
     <w:rPr>
@@ -8730,10 +8925,10 @@
       <w:sz w:val="24"/>
     </w:rPr>
   </w:style>
-  <w:style w:type="paragraph" w:styleId="Header">
+  <w:style w:type="paragraph" w:styleId="Cabealho">
     <w:name w:val="header"/>
     <w:basedOn w:val="Normal"/>
-    <w:link w:val="HeaderChar"/>
+    <w:link w:val="CabealhoCarter"/>
     <w:uiPriority w:val="99"/>
     <w:unhideWhenUsed/>
     <w:rsid w:val="00155856"/>
@@ -8745,20 +8940,20 @@
       <w:spacing w:after="0" w:line="240" w:lineRule="auto"/>
     </w:pPr>
   </w:style>
-  <w:style w:type="character" w:customStyle="1" w:styleId="HeaderChar">
-    <w:name w:val="Header Char"/>
-    <w:basedOn w:val="DefaultParagraphFont"/>
-    <w:link w:val="Header"/>
+  <w:style w:type="character" w:customStyle="1" w:styleId="CabealhoCarter">
+    <w:name w:val="Cabeçalho Caráter"/>
+    <w:basedOn w:val="Tipodeletrapredefinidodopargrafo"/>
+    <w:link w:val="Cabealho"/>
     <w:uiPriority w:val="99"/>
     <w:rsid w:val="00155856"/>
     <w:rPr>
       <w:sz w:val="24"/>
     </w:rPr>
   </w:style>
-  <w:style w:type="paragraph" w:styleId="Footer">
+  <w:style w:type="paragraph" w:styleId="Rodap">
     <w:name w:val="footer"/>
     <w:basedOn w:val="Normal"/>
-    <w:link w:val="FooterChar"/>
+    <w:link w:val="RodapCarter"/>
     <w:uiPriority w:val="99"/>
     <w:unhideWhenUsed/>
     <w:rsid w:val="00155856"/>
@@ -8770,19 +8965,19 @@
       <w:spacing w:after="0" w:line="240" w:lineRule="auto"/>
     </w:pPr>
   </w:style>
-  <w:style w:type="character" w:customStyle="1" w:styleId="FooterChar">
-    <w:name w:val="Footer Char"/>
-    <w:basedOn w:val="DefaultParagraphFont"/>
-    <w:link w:val="Footer"/>
+  <w:style w:type="character" w:customStyle="1" w:styleId="RodapCarter">
+    <w:name w:val="Rodapé Caráter"/>
+    <w:basedOn w:val="Tipodeletrapredefinidodopargrafo"/>
+    <w:link w:val="Rodap"/>
     <w:uiPriority w:val="99"/>
     <w:rsid w:val="00155856"/>
     <w:rPr>
       <w:sz w:val="24"/>
     </w:rPr>
   </w:style>
-  <w:style w:type="character" w:styleId="Hyperlink">
+  <w:style w:type="character" w:styleId="Hiperligao">
     <w:name w:val="Hyperlink"/>
-    <w:basedOn w:val="DefaultParagraphFont"/>
+    <w:basedOn w:val="Tipodeletrapredefinidodopargrafo"/>
     <w:uiPriority w:val="99"/>
     <w:unhideWhenUsed/>
     <w:rsid w:val="00A34FB7"/>
@@ -8791,9 +8986,9 @@
       <w:u w:val="single"/>
     </w:rPr>
   </w:style>
-  <w:style w:type="character" w:styleId="UnresolvedMention">
+  <w:style w:type="character" w:styleId="MenoNoResolvida">
     <w:name w:val="Unresolved Mention"/>
-    <w:basedOn w:val="DefaultParagraphFont"/>
+    <w:basedOn w:val="Tipodeletrapredefinidodopargrafo"/>
     <w:uiPriority w:val="99"/>
     <w:semiHidden/>
     <w:unhideWhenUsed/>
@@ -8803,9 +8998,9 @@
       <w:shd w:val="clear" w:color="auto" w:fill="E1DFDD"/>
     </w:rPr>
   </w:style>
-  <w:style w:type="paragraph" w:styleId="TOCHeading">
+  <w:style w:type="paragraph" w:styleId="Cabealhodondice">
     <w:name w:val="TOC Heading"/>
-    <w:basedOn w:val="Heading1"/>
+    <w:basedOn w:val="Ttulo1"/>
     <w:next w:val="Normal"/>
     <w:uiPriority w:val="39"/>
     <w:unhideWhenUsed/>
@@ -8822,7 +9017,7 @@
       <w:lang w:val="en-US" w:eastAsia="en-US"/>
     </w:rPr>
   </w:style>
-  <w:style w:type="paragraph" w:styleId="TOC1">
+  <w:style w:type="paragraph" w:styleId="ndice1">
     <w:name w:val="toc 1"/>
     <w:basedOn w:val="Normal"/>
     <w:next w:val="Normal"/>
@@ -8834,7 +9029,7 @@
       <w:spacing w:after="100"/>
     </w:pPr>
   </w:style>
-  <w:style w:type="paragraph" w:styleId="TOC2">
+  <w:style w:type="paragraph" w:styleId="ndice2">
     <w:name w:val="toc 2"/>
     <w:basedOn w:val="Normal"/>
     <w:next w:val="Normal"/>
@@ -8847,7 +9042,7 @@
       <w:ind w:left="240"/>
     </w:pPr>
   </w:style>
-  <w:style w:type="paragraph" w:styleId="TOC3">
+  <w:style w:type="paragraph" w:styleId="ndice3">
     <w:name w:val="toc 3"/>
     <w:basedOn w:val="Normal"/>
     <w:next w:val="Normal"/>

</xml_diff>

<commit_message>
add things to progresso
</commit_message>
<xml_diff>
--- a/docs/progress-report.docx
+++ b/docs/progress-report.docx
@@ -1,10 +1,10 @@
 
 <file path=word/document.xml><?xml version="1.0" encoding="utf-8"?>
-<w:document xmlns:wpc="http://schemas.microsoft.com/office/word/2010/wordprocessingCanvas" xmlns:cx="http://schemas.microsoft.com/office/drawing/2014/chartex" xmlns:cx1="http://schemas.microsoft.com/office/drawing/2015/9/8/chartex" xmlns:cx2="http://schemas.microsoft.com/office/drawing/2015/10/21/chartex" xmlns:cx3="http://schemas.microsoft.com/office/drawing/2016/5/9/chartex" xmlns:cx4="http://schemas.microsoft.com/office/drawing/2016/5/10/chartex" xmlns:cx5="http://schemas.microsoft.com/office/drawing/2016/5/11/chartex" xmlns:cx6="http://schemas.microsoft.com/office/drawing/2016/5/12/chartex" xmlns:cx7="http://schemas.microsoft.com/office/drawing/2016/5/13/chartex" xmlns:cx8="http://schemas.microsoft.com/office/drawing/2016/5/14/chartex" xmlns:mc="http://schemas.openxmlformats.org/markup-compatibility/2006" xmlns:aink="http://schemas.microsoft.com/office/drawing/2016/ink" xmlns:am3d="http://schemas.microsoft.com/office/drawing/2017/model3d" xmlns:o="urn:schemas-microsoft-com:office:office" xmlns:r="http://schemas.openxmlformats.org/officeDocument/2006/relationships" xmlns:m="http://schemas.openxmlformats.org/officeDocument/2006/math" xmlns:v="urn:schemas-microsoft-com:vml" xmlns:wp14="http://schemas.microsoft.com/office/word/2010/wordprocessingDrawing" xmlns:wp="http://schemas.openxmlformats.org/drawingml/2006/wordprocessingDrawing" xmlns:w10="urn:schemas-microsoft-com:office:word" xmlns:w="http://schemas.openxmlformats.org/wordprocessingml/2006/main" xmlns:w14="http://schemas.microsoft.com/office/word/2010/wordml" xmlns:w15="http://schemas.microsoft.com/office/word/2012/wordml" xmlns:w16cex="http://schemas.microsoft.com/office/word/2018/wordml/cex" xmlns:w16cid="http://schemas.microsoft.com/office/word/2016/wordml/cid" xmlns:w16="http://schemas.microsoft.com/office/word/2018/wordml" xmlns:w16sdtdh="http://schemas.microsoft.com/office/word/2020/wordml/sdtdatahash" xmlns:w16se="http://schemas.microsoft.com/office/word/2015/wordml/symex" xmlns:wpg="http://schemas.microsoft.com/office/word/2010/wordprocessingGroup" xmlns:wpi="http://schemas.microsoft.com/office/word/2010/wordprocessingInk" xmlns:wne="http://schemas.microsoft.com/office/word/2006/wordml" xmlns:wps="http://schemas.microsoft.com/office/word/2010/wordprocessingShape" mc:Ignorable="w14 w15 w16se w16cid w16 w16cex w16sdtdh wp14">
+<w:document xmlns:wpc="http://schemas.microsoft.com/office/word/2010/wordprocessingCanvas" xmlns:cx="http://schemas.microsoft.com/office/drawing/2014/chartex" xmlns:cx1="http://schemas.microsoft.com/office/drawing/2015/9/8/chartex" xmlns:cx2="http://schemas.microsoft.com/office/drawing/2015/10/21/chartex" xmlns:cx3="http://schemas.microsoft.com/office/drawing/2016/5/9/chartex" xmlns:cx4="http://schemas.microsoft.com/office/drawing/2016/5/10/chartex" xmlns:cx5="http://schemas.microsoft.com/office/drawing/2016/5/11/chartex" xmlns:cx6="http://schemas.microsoft.com/office/drawing/2016/5/12/chartex" xmlns:cx7="http://schemas.microsoft.com/office/drawing/2016/5/13/chartex" xmlns:cx8="http://schemas.microsoft.com/office/drawing/2016/5/14/chartex" xmlns:mc="http://schemas.openxmlformats.org/markup-compatibility/2006" xmlns:aink="http://schemas.microsoft.com/office/drawing/2016/ink" xmlns:am3d="http://schemas.microsoft.com/office/drawing/2017/model3d" xmlns:o="urn:schemas-microsoft-com:office:office" xmlns:r="http://schemas.openxmlformats.org/officeDocument/2006/relationships" xmlns:m="http://schemas.openxmlformats.org/officeDocument/2006/math" xmlns:v="urn:schemas-microsoft-com:vml" xmlns:wp14="http://schemas.microsoft.com/office/word/2010/wordprocessingDrawing" xmlns:wp="http://schemas.openxmlformats.org/drawingml/2006/wordprocessingDrawing" xmlns:w10="urn:schemas-microsoft-com:office:word" xmlns:w="http://schemas.openxmlformats.org/wordprocessingml/2006/main" xmlns:w14="http://schemas.microsoft.com/office/word/2010/wordml" xmlns:w15="http://schemas.microsoft.com/office/word/2012/wordml" xmlns:w16cex="http://schemas.microsoft.com/office/word/2018/wordml/cex" xmlns:w16cid="http://schemas.microsoft.com/office/word/2016/wordml/cid" xmlns:w16="http://schemas.microsoft.com/office/word/2018/wordml" xmlns:w16se="http://schemas.microsoft.com/office/word/2015/wordml/symex" xmlns:wpg="http://schemas.microsoft.com/office/word/2010/wordprocessingGroup" xmlns:wpi="http://schemas.microsoft.com/office/word/2010/wordprocessingInk" xmlns:wne="http://schemas.microsoft.com/office/word/2006/wordml" xmlns:wps="http://schemas.microsoft.com/office/word/2010/wordprocessingShape" mc:Ignorable="w14 w15 w16se w16cid w16 w16cex wp14">
   <w:body>
     <w:p>
       <w:pPr>
-        <w:pStyle w:val="Ttulo1"/>
+        <w:pStyle w:val="Heading1"/>
         <w:rPr>
           <w:lang w:val="en-GB"/>
         </w:rPr>
@@ -238,32 +238,32 @@
           <w:bCs/>
           <w:sz w:val="48"/>
           <w:szCs w:val="48"/>
-          <w:lang w:val="en-US"/>
-        </w:rPr>
-      </w:pPr>
-      <w:r>
-        <w:rPr>
-          <w:lang w:val="en-US"/>
+          <w:lang w:val="pt-BR"/>
+        </w:rPr>
+      </w:pPr>
+      <w:r>
+        <w:rPr>
+          <w:lang w:val="pt-BR"/>
         </w:rPr>
         <w:t xml:space="preserve">José Pedro Jesus, </w:t>
       </w:r>
       <w:proofErr w:type="gramStart"/>
       <w:r>
         <w:rPr>
-          <w:lang w:val="en-US"/>
+          <w:lang w:val="pt-BR"/>
         </w:rPr>
         <w:t>44805</w:t>
       </w:r>
       <w:r>
         <w:rPr>
-          <w:lang w:val="en-US"/>
+          <w:lang w:val="pt-BR"/>
         </w:rPr>
         <w:t xml:space="preserve"> ,</w:t>
       </w:r>
       <w:proofErr w:type="gramEnd"/>
       <w:r>
         <w:rPr>
-          <w:lang w:val="en-US"/>
+          <w:lang w:val="pt-BR"/>
         </w:rPr>
         <w:t xml:space="preserve"> e-mail: zepedro4259@gmail.com, tel.: 963 730 812</w:t>
       </w:r>
@@ -394,7 +394,7 @@
       <w:hyperlink r:id="rId9" w:history="1">
         <w:r>
           <w:rPr>
-            <w:rStyle w:val="Hiperligao"/>
+            <w:rStyle w:val="Hyperlink"/>
           </w:rPr>
           <w:t>ffreitas@cc.isel.ipl.pt</w:t>
         </w:r>
@@ -458,7 +458,7 @@
       <w:sdtContent>
         <w:p>
           <w:pPr>
-            <w:pStyle w:val="Cabealhodondice"/>
+            <w:pStyle w:val="TOCHeading"/>
             <w:rPr>
               <w:rFonts w:asciiTheme="minorHAnsi" w:hAnsiTheme="minorHAnsi"/>
               <w:b/>
@@ -484,7 +484,7 @@
         </w:p>
         <w:p>
           <w:pPr>
-            <w:pStyle w:val="ndice1"/>
+            <w:pStyle w:val="TOC1"/>
             <w:tabs>
               <w:tab w:val="right" w:leader="dot" w:pos="8494"/>
             </w:tabs>
@@ -514,7 +514,7 @@
         </w:p>
         <w:p>
           <w:pPr>
-            <w:pStyle w:val="ndice1"/>
+            <w:pStyle w:val="TOC1"/>
             <w:tabs>
               <w:tab w:val="right" w:leader="dot" w:pos="8494"/>
             </w:tabs>
@@ -526,7 +526,7 @@
           <w:hyperlink w:anchor="_Toc72434591" w:history="1">
             <w:r>
               <w:rPr>
-                <w:rStyle w:val="Hiperligao"/>
+                <w:rStyle w:val="Hyperlink"/>
                 <w:noProof/>
                 <w:lang w:val="en-GB"/>
               </w:rPr>
@@ -591,7 +591,7 @@
         </w:p>
         <w:p>
           <w:pPr>
-            <w:pStyle w:val="ndice2"/>
+            <w:pStyle w:val="TOC2"/>
             <w:tabs>
               <w:tab w:val="right" w:leader="dot" w:pos="8494"/>
             </w:tabs>
@@ -603,7 +603,7 @@
           <w:hyperlink w:anchor="_Toc72434592" w:history="1">
             <w:r>
               <w:rPr>
-                <w:rStyle w:val="Hiperligao"/>
+                <w:rStyle w:val="Hyperlink"/>
                 <w:noProof/>
                 <w:lang w:val="en-GB"/>
               </w:rPr>
@@ -668,7 +668,7 @@
         </w:p>
         <w:p>
           <w:pPr>
-            <w:pStyle w:val="ndice2"/>
+            <w:pStyle w:val="TOC2"/>
             <w:tabs>
               <w:tab w:val="right" w:leader="dot" w:pos="8494"/>
             </w:tabs>
@@ -680,7 +680,7 @@
           <w:hyperlink w:anchor="_Toc72434593" w:history="1">
             <w:r>
               <w:rPr>
-                <w:rStyle w:val="Hiperligao"/>
+                <w:rStyle w:val="Hyperlink"/>
                 <w:noProof/>
                 <w:lang w:val="en-GB"/>
               </w:rPr>
@@ -745,7 +745,7 @@
         </w:p>
         <w:p>
           <w:pPr>
-            <w:pStyle w:val="ndice2"/>
+            <w:pStyle w:val="TOC2"/>
             <w:tabs>
               <w:tab w:val="right" w:leader="dot" w:pos="8494"/>
             </w:tabs>
@@ -757,7 +757,7 @@
           <w:hyperlink w:anchor="_Toc72434594" w:history="1">
             <w:r>
               <w:rPr>
-                <w:rStyle w:val="Hiperligao"/>
+                <w:rStyle w:val="Hyperlink"/>
                 <w:noProof/>
                 <w:lang w:val="en-GB"/>
               </w:rPr>
@@ -822,7 +822,7 @@
         </w:p>
         <w:p>
           <w:pPr>
-            <w:pStyle w:val="ndice1"/>
+            <w:pStyle w:val="TOC1"/>
             <w:tabs>
               <w:tab w:val="right" w:leader="dot" w:pos="8494"/>
             </w:tabs>
@@ -834,7 +834,7 @@
           <w:hyperlink w:anchor="_Toc72434595" w:history="1">
             <w:r>
               <w:rPr>
-                <w:rStyle w:val="Hiperligao"/>
+                <w:rStyle w:val="Hyperlink"/>
                 <w:noProof/>
                 <w:lang w:val="en-GB"/>
               </w:rPr>
@@ -899,7 +899,7 @@
         </w:p>
         <w:p>
           <w:pPr>
-            <w:pStyle w:val="ndice2"/>
+            <w:pStyle w:val="TOC2"/>
             <w:tabs>
               <w:tab w:val="right" w:leader="dot" w:pos="8494"/>
             </w:tabs>
@@ -911,7 +911,7 @@
           <w:hyperlink w:anchor="_Toc72434596" w:history="1">
             <w:r>
               <w:rPr>
-                <w:rStyle w:val="Hiperligao"/>
+                <w:rStyle w:val="Hyperlink"/>
                 <w:noProof/>
                 <w:lang w:val="en-GB"/>
               </w:rPr>
@@ -976,7 +976,7 @@
         </w:p>
         <w:p>
           <w:pPr>
-            <w:pStyle w:val="ndice3"/>
+            <w:pStyle w:val="TOC3"/>
             <w:tabs>
               <w:tab w:val="right" w:leader="dot" w:pos="8494"/>
             </w:tabs>
@@ -988,7 +988,7 @@
           <w:hyperlink w:anchor="_Toc72434597" w:history="1">
             <w:r>
               <w:rPr>
-                <w:rStyle w:val="Hiperligao"/>
+                <w:rStyle w:val="Hyperlink"/>
                 <w:noProof/>
                 <w:lang w:val="en-GB"/>
               </w:rPr>
@@ -1053,7 +1053,7 @@
         </w:p>
         <w:p>
           <w:pPr>
-            <w:pStyle w:val="ndice3"/>
+            <w:pStyle w:val="TOC3"/>
             <w:tabs>
               <w:tab w:val="right" w:leader="dot" w:pos="8494"/>
             </w:tabs>
@@ -1065,7 +1065,7 @@
           <w:hyperlink w:anchor="_Toc72434598" w:history="1">
             <w:r>
               <w:rPr>
-                <w:rStyle w:val="Hiperligao"/>
+                <w:rStyle w:val="Hyperlink"/>
                 <w:noProof/>
                 <w:lang w:val="en-GB"/>
               </w:rPr>
@@ -1130,7 +1130,7 @@
         </w:p>
         <w:p>
           <w:pPr>
-            <w:pStyle w:val="ndice2"/>
+            <w:pStyle w:val="TOC2"/>
             <w:tabs>
               <w:tab w:val="right" w:leader="dot" w:pos="8494"/>
             </w:tabs>
@@ -1142,7 +1142,7 @@
           <w:hyperlink w:anchor="_Toc72434599" w:history="1">
             <w:r>
               <w:rPr>
-                <w:rStyle w:val="Hiperligao"/>
+                <w:rStyle w:val="Hyperlink"/>
                 <w:noProof/>
                 <w:lang w:val="en-GB"/>
               </w:rPr>
@@ -1207,7 +1207,7 @@
         </w:p>
         <w:p>
           <w:pPr>
-            <w:pStyle w:val="ndice3"/>
+            <w:pStyle w:val="TOC3"/>
             <w:tabs>
               <w:tab w:val="right" w:leader="dot" w:pos="8494"/>
             </w:tabs>
@@ -1219,7 +1219,7 @@
           <w:hyperlink w:anchor="_Toc72434600" w:history="1">
             <w:r>
               <w:rPr>
-                <w:rStyle w:val="Hiperligao"/>
+                <w:rStyle w:val="Hyperlink"/>
                 <w:noProof/>
                 <w:lang w:val="en-GB"/>
               </w:rPr>
@@ -1284,7 +1284,7 @@
         </w:p>
         <w:p>
           <w:pPr>
-            <w:pStyle w:val="ndice3"/>
+            <w:pStyle w:val="TOC3"/>
             <w:tabs>
               <w:tab w:val="right" w:leader="dot" w:pos="8494"/>
             </w:tabs>
@@ -1296,7 +1296,7 @@
           <w:hyperlink w:anchor="_Toc72434601" w:history="1">
             <w:r>
               <w:rPr>
-                <w:rStyle w:val="Hiperligao"/>
+                <w:rStyle w:val="Hyperlink"/>
                 <w:noProof/>
                 <w:lang w:val="en-GB"/>
               </w:rPr>
@@ -1361,7 +1361,7 @@
         </w:p>
         <w:p>
           <w:pPr>
-            <w:pStyle w:val="ndice3"/>
+            <w:pStyle w:val="TOC3"/>
             <w:tabs>
               <w:tab w:val="right" w:leader="dot" w:pos="8494"/>
             </w:tabs>
@@ -1373,7 +1373,7 @@
           <w:hyperlink w:anchor="_Toc72434602" w:history="1">
             <w:r>
               <w:rPr>
-                <w:rStyle w:val="Hiperligao"/>
+                <w:rStyle w:val="Hyperlink"/>
                 <w:noProof/>
                 <w:lang w:val="en-GB"/>
               </w:rPr>
@@ -1477,7 +1477,7 @@
     </w:p>
     <w:p>
       <w:pPr>
-        <w:pStyle w:val="Ttulo1"/>
+        <w:pStyle w:val="Heading1"/>
         <w:rPr>
           <w:lang w:val="en-GB"/>
         </w:rPr>
@@ -1501,7 +1501,7 @@
     </w:p>
     <w:p>
       <w:pPr>
-        <w:pStyle w:val="Ttulo2"/>
+        <w:pStyle w:val="Heading2"/>
         <w:rPr>
           <w:lang w:val="en-GB"/>
         </w:rPr>
@@ -1600,7 +1600,7 @@
     </w:p>
     <w:p>
       <w:pPr>
-        <w:pStyle w:val="Ttulo2"/>
+        <w:pStyle w:val="Heading2"/>
         <w:rPr>
           <w:lang w:val="en-GB"/>
         </w:rPr>
@@ -1711,7 +1711,7 @@
     </w:p>
     <w:p>
       <w:pPr>
-        <w:pStyle w:val="Ttulo2"/>
+        <w:pStyle w:val="Heading2"/>
         <w:rPr>
           <w:lang w:val="en-GB"/>
         </w:rPr>
@@ -1794,7 +1794,7 @@
     </w:p>
     <w:p>
       <w:pPr>
-        <w:pStyle w:val="Ttulo1"/>
+        <w:pStyle w:val="Heading1"/>
         <w:rPr>
           <w:lang w:val="en-GB"/>
         </w:rPr>
@@ -1818,7 +1818,7 @@
     </w:p>
     <w:p>
       <w:pPr>
-        <w:pStyle w:val="Ttulo2"/>
+        <w:pStyle w:val="Heading2"/>
         <w:rPr>
           <w:lang w:val="en-GB"/>
         </w:rPr>
@@ -1893,7 +1893,7 @@
     </w:p>
     <w:p>
       <w:pPr>
-        <w:pStyle w:val="Ttulo3"/>
+        <w:pStyle w:val="Heading3"/>
         <w:rPr>
           <w:lang w:val="en-GB"/>
         </w:rPr>
@@ -1903,17 +1903,9 @@
         <w:rPr>
           <w:lang w:val="en-GB"/>
         </w:rPr>
-        <w:t xml:space="preserve">2.1.1 – Implemented </w:t>
-      </w:r>
-      <w:proofErr w:type="gramStart"/>
-      <w:r>
-        <w:rPr>
-          <w:lang w:val="en-GB"/>
-        </w:rPr>
-        <w:t>functionalities</w:t>
+        <w:t>2.1.1 – Implemented functionalities</w:t>
       </w:r>
       <w:bookmarkEnd w:id="7"/>
-      <w:proofErr w:type="gramEnd"/>
     </w:p>
     <w:p>
       <w:pPr>
@@ -1930,7 +1922,7 @@
     </w:p>
     <w:p>
       <w:pPr>
-        <w:pStyle w:val="PargrafodaLista"/>
+        <w:pStyle w:val="ListParagraph"/>
         <w:numPr>
           <w:ilvl w:val="0"/>
           <w:numId w:val="10"/>
@@ -1948,7 +1940,7 @@
     </w:p>
     <w:p>
       <w:pPr>
-        <w:pStyle w:val="PargrafodaLista"/>
+        <w:pStyle w:val="ListParagraph"/>
         <w:numPr>
           <w:ilvl w:val="0"/>
           <w:numId w:val="10"/>
@@ -1966,7 +1958,7 @@
     </w:p>
     <w:p>
       <w:pPr>
-        <w:pStyle w:val="PargrafodaLista"/>
+        <w:pStyle w:val="ListParagraph"/>
         <w:numPr>
           <w:ilvl w:val="0"/>
           <w:numId w:val="10"/>
@@ -1979,20 +1971,12 @@
         <w:rPr>
           <w:lang w:val="en-GB"/>
         </w:rPr>
-        <w:t xml:space="preserve">Creating an isolated widget (without it being added to a dashboard) with the transformed </w:t>
-      </w:r>
-      <w:proofErr w:type="gramStart"/>
-      <w:r>
-        <w:rPr>
-          <w:lang w:val="en-GB"/>
-        </w:rPr>
-        <w:t>data</w:t>
-      </w:r>
-      <w:proofErr w:type="gramEnd"/>
-    </w:p>
-    <w:p>
-      <w:pPr>
-        <w:pStyle w:val="PargrafodaLista"/>
+        <w:t>Creating an isolated widget (without it being added to a dashboard) with the transformed data</w:t>
+      </w:r>
+    </w:p>
+    <w:p>
+      <w:pPr>
+        <w:pStyle w:val="ListParagraph"/>
         <w:numPr>
           <w:ilvl w:val="0"/>
           <w:numId w:val="10"/>
@@ -2040,7 +2024,7 @@
     </w:p>
     <w:p>
       <w:pPr>
-        <w:pStyle w:val="PargrafodaLista"/>
+        <w:pStyle w:val="ListParagraph"/>
         <w:numPr>
           <w:ilvl w:val="0"/>
           <w:numId w:val="10"/>
@@ -2082,7 +2066,7 @@
     </w:p>
     <w:p>
       <w:pPr>
-        <w:pStyle w:val="PargrafodaLista"/>
+        <w:pStyle w:val="ListParagraph"/>
         <w:numPr>
           <w:ilvl w:val="0"/>
           <w:numId w:val="10"/>
@@ -2106,7 +2090,7 @@
     </w:p>
     <w:p>
       <w:pPr>
-        <w:pStyle w:val="PargrafodaLista"/>
+        <w:pStyle w:val="ListParagraph"/>
         <w:numPr>
           <w:ilvl w:val="0"/>
           <w:numId w:val="10"/>
@@ -2124,7 +2108,7 @@
     </w:p>
     <w:p>
       <w:pPr>
-        <w:pStyle w:val="PargrafodaLista"/>
+        <w:pStyle w:val="ListParagraph"/>
         <w:numPr>
           <w:ilvl w:val="0"/>
           <w:numId w:val="10"/>
@@ -2142,7 +2126,7 @@
     </w:p>
     <w:p>
       <w:pPr>
-        <w:pStyle w:val="PargrafodaLista"/>
+        <w:pStyle w:val="ListParagraph"/>
         <w:numPr>
           <w:ilvl w:val="0"/>
           <w:numId w:val="10"/>
@@ -2160,7 +2144,7 @@
     </w:p>
     <w:p>
       <w:pPr>
-        <w:pStyle w:val="PargrafodaLista"/>
+        <w:pStyle w:val="ListParagraph"/>
         <w:numPr>
           <w:ilvl w:val="0"/>
           <w:numId w:val="10"/>
@@ -2173,16 +2157,8 @@
         <w:rPr>
           <w:lang w:val="en-GB"/>
         </w:rPr>
-        <w:t xml:space="preserve">Lean Dashboard API partially </w:t>
-      </w:r>
-      <w:proofErr w:type="gramStart"/>
-      <w:r>
-        <w:rPr>
-          <w:lang w:val="en-GB"/>
-        </w:rPr>
-        <w:t>implemented</w:t>
-      </w:r>
-      <w:proofErr w:type="gramEnd"/>
+        <w:t>Lean Dashboard API partially implemented</w:t>
+      </w:r>
     </w:p>
     <w:p>
       <w:pPr>
@@ -2196,7 +2172,7 @@
     </w:p>
     <w:p>
       <w:pPr>
-        <w:pStyle w:val="Ttulo3"/>
+        <w:pStyle w:val="Heading3"/>
         <w:rPr>
           <w:lang w:val="en-GB"/>
         </w:rPr>
@@ -2206,17 +2182,9 @@
         <w:rPr>
           <w:lang w:val="en-GB"/>
         </w:rPr>
-        <w:t xml:space="preserve">2.1.2 – Functionalities </w:t>
-      </w:r>
-      <w:proofErr w:type="gramStart"/>
-      <w:r>
-        <w:rPr>
-          <w:lang w:val="en-GB"/>
-        </w:rPr>
-        <w:t>missing</w:t>
+        <w:t>2.1.2 – Functionalities missing</w:t>
       </w:r>
       <w:bookmarkEnd w:id="8"/>
-      <w:proofErr w:type="gramEnd"/>
     </w:p>
     <w:p>
       <w:pPr>
@@ -2233,7 +2201,7 @@
     </w:p>
     <w:p>
       <w:pPr>
-        <w:pStyle w:val="PargrafodaLista"/>
+        <w:pStyle w:val="ListParagraph"/>
         <w:numPr>
           <w:ilvl w:val="0"/>
           <w:numId w:val="11"/>
@@ -2251,7 +2219,7 @@
     </w:p>
     <w:p>
       <w:pPr>
-        <w:pStyle w:val="PargrafodaLista"/>
+        <w:pStyle w:val="ListParagraph"/>
         <w:numPr>
           <w:ilvl w:val="0"/>
           <w:numId w:val="11"/>
@@ -2269,7 +2237,7 @@
     </w:p>
     <w:p>
       <w:pPr>
-        <w:pStyle w:val="PargrafodaLista"/>
+        <w:pStyle w:val="ListParagraph"/>
         <w:numPr>
           <w:ilvl w:val="0"/>
           <w:numId w:val="11"/>
@@ -2287,7 +2255,7 @@
     </w:p>
     <w:p>
       <w:pPr>
-        <w:pStyle w:val="PargrafodaLista"/>
+        <w:pStyle w:val="ListParagraph"/>
         <w:numPr>
           <w:ilvl w:val="0"/>
           <w:numId w:val="11"/>
@@ -2305,7 +2273,7 @@
     </w:p>
     <w:p>
       <w:pPr>
-        <w:pStyle w:val="PargrafodaLista"/>
+        <w:pStyle w:val="ListParagraph"/>
         <w:numPr>
           <w:ilvl w:val="0"/>
           <w:numId w:val="11"/>
@@ -2323,7 +2291,7 @@
     </w:p>
     <w:p>
       <w:pPr>
-        <w:pStyle w:val="PargrafodaLista"/>
+        <w:pStyle w:val="ListParagraph"/>
         <w:numPr>
           <w:ilvl w:val="0"/>
           <w:numId w:val="11"/>
@@ -2374,7 +2342,7 @@
     </w:p>
     <w:p>
       <w:pPr>
-        <w:pStyle w:val="Ttulo2"/>
+        <w:pStyle w:val="Heading2"/>
         <w:rPr>
           <w:lang w:val="en-GB"/>
         </w:rPr>
@@ -2408,7 +2376,7 @@
     </w:p>
     <w:p>
       <w:pPr>
-        <w:pStyle w:val="Ttulo3"/>
+        <w:pStyle w:val="Heading3"/>
         <w:rPr>
           <w:lang w:val="en-GB"/>
         </w:rPr>
@@ -2563,7 +2531,7 @@
     </w:p>
     <w:p>
       <w:pPr>
-        <w:pStyle w:val="Ttulo3"/>
+        <w:pStyle w:val="Heading3"/>
         <w:rPr>
           <w:lang w:val="en-GB"/>
         </w:rPr>
@@ -2592,7 +2560,7 @@
     </w:p>
     <w:p>
       <w:pPr>
-        <w:pStyle w:val="PargrafodaLista"/>
+        <w:pStyle w:val="ListParagraph"/>
         <w:numPr>
           <w:ilvl w:val="0"/>
           <w:numId w:val="13"/>
@@ -2611,20 +2579,12 @@
         <w:rPr>
           <w:lang w:val="en-GB"/>
         </w:rPr>
-        <w:t xml:space="preserve">. It is a separate model from the application </w:t>
-      </w:r>
-      <w:proofErr w:type="gramStart"/>
-      <w:r>
-        <w:rPr>
-          <w:lang w:val="en-GB"/>
-        </w:rPr>
-        <w:t>itself</w:t>
-      </w:r>
-      <w:proofErr w:type="gramEnd"/>
-    </w:p>
-    <w:p>
-      <w:pPr>
-        <w:pStyle w:val="PargrafodaLista"/>
+        <w:t>. It is a separate model from the application itself</w:t>
+      </w:r>
+    </w:p>
+    <w:p>
+      <w:pPr>
+        <w:pStyle w:val="ListParagraph"/>
         <w:numPr>
           <w:ilvl w:val="0"/>
           <w:numId w:val="13"/>
@@ -2836,7 +2796,7 @@
     </w:p>
     <w:p>
       <w:pPr>
-        <w:pStyle w:val="PargrafodaLista"/>
+        <w:pStyle w:val="ListParagraph"/>
         <w:numPr>
           <w:ilvl w:val="0"/>
           <w:numId w:val="16"/>
@@ -2854,7 +2814,7 @@
     </w:p>
     <w:p>
       <w:pPr>
-        <w:pStyle w:val="PargrafodaLista"/>
+        <w:pStyle w:val="ListParagraph"/>
         <w:numPr>
           <w:ilvl w:val="0"/>
           <w:numId w:val="16"/>
@@ -2872,7 +2832,7 @@
     </w:p>
     <w:p>
       <w:pPr>
-        <w:pStyle w:val="PargrafodaLista"/>
+        <w:pStyle w:val="ListParagraph"/>
         <w:numPr>
           <w:ilvl w:val="0"/>
           <w:numId w:val="16"/>
@@ -2896,7 +2856,7 @@
     </w:p>
     <w:p>
       <w:pPr>
-        <w:pStyle w:val="PargrafodaLista"/>
+        <w:pStyle w:val="ListParagraph"/>
         <w:numPr>
           <w:ilvl w:val="0"/>
           <w:numId w:val="16"/>
@@ -2989,7 +2949,7 @@
     </w:p>
     <w:p>
       <w:pPr>
-        <w:pStyle w:val="PargrafodaLista"/>
+        <w:pStyle w:val="ListParagraph"/>
         <w:numPr>
           <w:ilvl w:val="0"/>
           <w:numId w:val="15"/>
@@ -3007,7 +2967,7 @@
     </w:p>
     <w:p>
       <w:pPr>
-        <w:pStyle w:val="PargrafodaLista"/>
+        <w:pStyle w:val="ListParagraph"/>
         <w:numPr>
           <w:ilvl w:val="0"/>
           <w:numId w:val="15"/>
@@ -3025,7 +2985,7 @@
     </w:p>
     <w:p>
       <w:pPr>
-        <w:pStyle w:val="PargrafodaLista"/>
+        <w:pStyle w:val="ListParagraph"/>
         <w:numPr>
           <w:ilvl w:val="0"/>
           <w:numId w:val="15"/>
@@ -3038,20 +2998,26 @@
         <w:rPr>
           <w:lang w:val="en-GB"/>
         </w:rPr>
-        <w:t xml:space="preserve">A transformation is applied, in order to store the data in a useful </w:t>
+        <w:t xml:space="preserve">A transformation is applied, </w:t>
       </w:r>
       <w:proofErr w:type="gramStart"/>
       <w:r>
         <w:rPr>
           <w:lang w:val="en-GB"/>
         </w:rPr>
-        <w:t>format</w:t>
+        <w:t>in order to</w:t>
       </w:r>
       <w:proofErr w:type="gramEnd"/>
-    </w:p>
-    <w:p>
-      <w:pPr>
-        <w:pStyle w:val="PargrafodaLista"/>
+      <w:r>
+        <w:rPr>
+          <w:lang w:val="en-GB"/>
+        </w:rPr>
+        <w:t xml:space="preserve"> store the data in a useful format</w:t>
+      </w:r>
+    </w:p>
+    <w:p>
+      <w:pPr>
+        <w:pStyle w:val="ListParagraph"/>
         <w:numPr>
           <w:ilvl w:val="0"/>
           <w:numId w:val="15"/>
@@ -3064,20 +3030,12 @@
         <w:rPr>
           <w:lang w:val="en-GB"/>
         </w:rPr>
-        <w:t xml:space="preserve">The transformed data is then loaded/stored in a </w:t>
-      </w:r>
-      <w:proofErr w:type="gramStart"/>
-      <w:r>
-        <w:rPr>
-          <w:lang w:val="en-GB"/>
-        </w:rPr>
-        <w:t>database</w:t>
-      </w:r>
-      <w:proofErr w:type="gramEnd"/>
-    </w:p>
-    <w:p>
-      <w:pPr>
-        <w:pStyle w:val="PargrafodaLista"/>
+        <w:t>The transformed data is then loaded/stored in a database</w:t>
+      </w:r>
+    </w:p>
+    <w:p>
+      <w:pPr>
+        <w:pStyle w:val="ListParagraph"/>
         <w:numPr>
           <w:ilvl w:val="0"/>
           <w:numId w:val="15"/>
@@ -3107,7 +3065,7 @@
     </w:p>
     <w:p>
       <w:pPr>
-        <w:pStyle w:val="PargrafodaLista"/>
+        <w:pStyle w:val="ListParagraph"/>
         <w:numPr>
           <w:ilvl w:val="0"/>
           <w:numId w:val="15"/>
@@ -3125,7 +3083,7 @@
     </w:p>
     <w:p>
       <w:pPr>
-        <w:pStyle w:val="PargrafodaLista"/>
+        <w:pStyle w:val="ListParagraph"/>
         <w:numPr>
           <w:ilvl w:val="0"/>
           <w:numId w:val="15"/>
@@ -3143,7 +3101,7 @@
     </w:p>
     <w:p>
       <w:pPr>
-        <w:pStyle w:val="PargrafodaLista"/>
+        <w:pStyle w:val="ListParagraph"/>
         <w:numPr>
           <w:ilvl w:val="0"/>
           <w:numId w:val="15"/>
@@ -3179,7 +3137,7 @@
     </w:p>
     <w:p>
       <w:pPr>
-        <w:pStyle w:val="Ttulo3"/>
+        <w:pStyle w:val="Heading3"/>
         <w:rPr>
           <w:lang w:val="en-GB"/>
         </w:rPr>
@@ -3406,7 +3364,7 @@
     </w:p>
     <w:p>
       <w:pPr>
-        <w:pStyle w:val="Ttulo4"/>
+        <w:pStyle w:val="Heading4"/>
         <w:rPr>
           <w:lang w:val="en-GB"/>
         </w:rPr>
@@ -3420,7 +3378,7 @@
     </w:p>
     <w:p>
       <w:pPr>
-        <w:pStyle w:val="PargrafodaLista"/>
+        <w:pStyle w:val="ListParagraph"/>
         <w:numPr>
           <w:ilvl w:val="0"/>
           <w:numId w:val="14"/>
@@ -3492,7 +3450,7 @@
     </w:p>
     <w:p>
       <w:pPr>
-        <w:pStyle w:val="PargrafodaLista"/>
+        <w:pStyle w:val="ListParagraph"/>
         <w:numPr>
           <w:ilvl w:val="0"/>
           <w:numId w:val="14"/>
@@ -3505,14 +3463,7 @@
         <w:rPr>
           <w:lang w:val="en-GB"/>
         </w:rPr>
-        <w:t xml:space="preserve">The property “Project Dashboard” represents an array of </w:t>
-      </w:r>
-      <w:proofErr w:type="gramStart"/>
-      <w:r>
-        <w:rPr>
-          <w:lang w:val="en-GB"/>
-        </w:rPr>
-        <w:t>dashboard</w:t>
+        <w:t>The property “Project Dashboard” represents an array of dashboard</w:t>
       </w:r>
       <w:r>
         <w:rPr>
@@ -3520,11 +3471,10 @@
         </w:rPr>
         <w:t>s</w:t>
       </w:r>
-      <w:proofErr w:type="gramEnd"/>
-    </w:p>
-    <w:p>
-      <w:pPr>
-        <w:pStyle w:val="PargrafodaLista"/>
+    </w:p>
+    <w:p>
+      <w:pPr>
+        <w:pStyle w:val="ListParagraph"/>
         <w:numPr>
           <w:ilvl w:val="0"/>
           <w:numId w:val="14"/>
@@ -3537,20 +3487,12 @@
         <w:rPr>
           <w:lang w:val="en-GB"/>
         </w:rPr>
-        <w:t xml:space="preserve">Only the owner (a manager) can edit the </w:t>
-      </w:r>
-      <w:proofErr w:type="gramStart"/>
-      <w:r>
-        <w:rPr>
-          <w:lang w:val="en-GB"/>
-        </w:rPr>
-        <w:t>project</w:t>
-      </w:r>
-      <w:proofErr w:type="gramEnd"/>
-    </w:p>
-    <w:p>
-      <w:pPr>
-        <w:pStyle w:val="PargrafodaLista"/>
+        <w:t>Only the owner (a manager) can edit the project</w:t>
+      </w:r>
+    </w:p>
+    <w:p>
+      <w:pPr>
+        <w:pStyle w:val="ListParagraph"/>
         <w:numPr>
           <w:ilvl w:val="0"/>
           <w:numId w:val="14"/>
@@ -3575,20 +3517,12 @@
         <w:rPr>
           <w:lang w:val="en-GB"/>
         </w:rPr>
-        <w:t xml:space="preserve"> view relevant </w:t>
-      </w:r>
-      <w:proofErr w:type="gramStart"/>
-      <w:r>
-        <w:rPr>
-          <w:lang w:val="en-GB"/>
-        </w:rPr>
-        <w:t>information</w:t>
-      </w:r>
-      <w:proofErr w:type="gramEnd"/>
-    </w:p>
-    <w:p>
-      <w:pPr>
-        <w:pStyle w:val="PargrafodaLista"/>
+        <w:t xml:space="preserve"> view relevant information</w:t>
+      </w:r>
+    </w:p>
+    <w:p>
+      <w:pPr>
+        <w:pStyle w:val="ListParagraph"/>
         <w:numPr>
           <w:ilvl w:val="0"/>
           <w:numId w:val="14"/>
@@ -3669,7 +3603,7 @@
     </w:p>
     <w:p>
       <w:pPr>
-        <w:pStyle w:val="Ttulo4"/>
+        <w:pStyle w:val="Heading4"/>
         <w:rPr>
           <w:lang w:val="en-GB"/>
         </w:rPr>
@@ -3684,7 +3618,7 @@
     </w:p>
     <w:p>
       <w:pPr>
-        <w:pStyle w:val="PargrafodaLista"/>
+        <w:pStyle w:val="ListParagraph"/>
         <w:numPr>
           <w:ilvl w:val="0"/>
           <w:numId w:val="17"/>
@@ -3699,20 +3633,12 @@
         <w:rPr>
           <w:lang w:val="en-GB"/>
         </w:rPr>
-        <w:t xml:space="preserve">Dashboards are only present inside the array of dashboards in a </w:t>
-      </w:r>
-      <w:proofErr w:type="gramStart"/>
-      <w:r>
-        <w:rPr>
-          <w:lang w:val="en-GB"/>
-        </w:rPr>
-        <w:t>project</w:t>
-      </w:r>
-      <w:proofErr w:type="gramEnd"/>
-    </w:p>
-    <w:p>
-      <w:pPr>
-        <w:pStyle w:val="PargrafodaLista"/>
+        <w:t>Dashboards are only present inside the array of dashboards in a project</w:t>
+      </w:r>
+    </w:p>
+    <w:p>
+      <w:pPr>
+        <w:pStyle w:val="ListParagraph"/>
         <w:numPr>
           <w:ilvl w:val="0"/>
           <w:numId w:val="17"/>
@@ -3727,20 +3653,12 @@
         <w:rPr>
           <w:lang w:val="en-GB"/>
         </w:rPr>
-        <w:t xml:space="preserve">They serve as the collection of </w:t>
-      </w:r>
-      <w:proofErr w:type="gramStart"/>
-      <w:r>
-        <w:rPr>
-          <w:lang w:val="en-GB"/>
-        </w:rPr>
-        <w:t>widgets</w:t>
-      </w:r>
-      <w:proofErr w:type="gramEnd"/>
-    </w:p>
-    <w:p>
-      <w:pPr>
-        <w:pStyle w:val="PargrafodaLista"/>
+        <w:t>They serve as the collection of widgets</w:t>
+      </w:r>
+    </w:p>
+    <w:p>
+      <w:pPr>
+        <w:pStyle w:val="ListParagraph"/>
         <w:numPr>
           <w:ilvl w:val="0"/>
           <w:numId w:val="17"/>
@@ -3760,7 +3678,7 @@
     </w:p>
     <w:p>
       <w:pPr>
-        <w:pStyle w:val="PargrafodaLista"/>
+        <w:pStyle w:val="ListParagraph"/>
         <w:numPr>
           <w:ilvl w:val="0"/>
           <w:numId w:val="17"/>
@@ -3775,16 +3693,8 @@
         <w:rPr>
           <w:lang w:val="en-GB"/>
         </w:rPr>
-        <w:t xml:space="preserve">The widgets array will contain the Id of the widgets inside said </w:t>
-      </w:r>
-      <w:proofErr w:type="gramStart"/>
-      <w:r>
-        <w:rPr>
-          <w:lang w:val="en-GB"/>
-        </w:rPr>
-        <w:t>dashboard</w:t>
-      </w:r>
-      <w:proofErr w:type="gramEnd"/>
+        <w:t>The widgets array will contain the Id of the widgets inside said dashboard</w:t>
+      </w:r>
     </w:p>
     <w:p>
       <w:pPr>
@@ -3799,7 +3709,7 @@
     </w:p>
     <w:p>
       <w:pPr>
-        <w:pStyle w:val="Ttulo4"/>
+        <w:pStyle w:val="Heading4"/>
         <w:rPr>
           <w:lang w:val="en-GB"/>
         </w:rPr>
@@ -3813,7 +3723,7 @@
     </w:p>
     <w:p>
       <w:pPr>
-        <w:pStyle w:val="PargrafodaLista"/>
+        <w:pStyle w:val="ListParagraph"/>
         <w:numPr>
           <w:ilvl w:val="0"/>
           <w:numId w:val="18"/>
@@ -3847,7 +3757,7 @@
     </w:p>
     <w:p>
       <w:pPr>
-        <w:pStyle w:val="PargrafodaLista"/>
+        <w:pStyle w:val="ListParagraph"/>
         <w:numPr>
           <w:ilvl w:val="0"/>
           <w:numId w:val="18"/>
@@ -3862,20 +3772,12 @@
         <w:rPr>
           <w:lang w:val="en-GB"/>
         </w:rPr>
-        <w:t xml:space="preserve">Widgets are the main information being </w:t>
-      </w:r>
-      <w:proofErr w:type="gramStart"/>
-      <w:r>
-        <w:rPr>
-          <w:lang w:val="en-GB"/>
-        </w:rPr>
-        <w:t>displayed</w:t>
-      </w:r>
-      <w:proofErr w:type="gramEnd"/>
-    </w:p>
-    <w:p>
-      <w:pPr>
-        <w:pStyle w:val="PargrafodaLista"/>
+        <w:t>Widgets are the main information being displayed</w:t>
+      </w:r>
+    </w:p>
+    <w:p>
+      <w:pPr>
+        <w:pStyle w:val="ListParagraph"/>
         <w:numPr>
           <w:ilvl w:val="0"/>
           <w:numId w:val="18"/>
@@ -3890,20 +3792,26 @@
         <w:rPr>
           <w:lang w:val="en-GB"/>
         </w:rPr>
-        <w:t xml:space="preserve">They are the final result of the ETL </w:t>
+        <w:t xml:space="preserve">They are </w:t>
       </w:r>
       <w:proofErr w:type="gramStart"/>
       <w:r>
         <w:rPr>
           <w:lang w:val="en-GB"/>
         </w:rPr>
-        <w:t>Procedure</w:t>
+        <w:t>the final result</w:t>
       </w:r>
       <w:proofErr w:type="gramEnd"/>
-    </w:p>
-    <w:p>
-      <w:pPr>
-        <w:pStyle w:val="PargrafodaLista"/>
+      <w:r>
+        <w:rPr>
+          <w:lang w:val="en-GB"/>
+        </w:rPr>
+        <w:t xml:space="preserve"> of the ETL Procedure</w:t>
+      </w:r>
+    </w:p>
+    <w:p>
+      <w:pPr>
+        <w:pStyle w:val="ListParagraph"/>
         <w:numPr>
           <w:ilvl w:val="0"/>
           <w:numId w:val="18"/>
@@ -3918,20 +3826,12 @@
         <w:rPr>
           <w:lang w:val="en-GB"/>
         </w:rPr>
-        <w:t xml:space="preserve">Besides a few key points, the layout of a widget is arbitrary, because of the different types of data being </w:t>
-      </w:r>
-      <w:proofErr w:type="gramStart"/>
-      <w:r>
-        <w:rPr>
-          <w:lang w:val="en-GB"/>
-        </w:rPr>
-        <w:t>displayed</w:t>
-      </w:r>
-      <w:proofErr w:type="gramEnd"/>
-    </w:p>
-    <w:p>
-      <w:pPr>
-        <w:pStyle w:val="PargrafodaLista"/>
+        <w:t>Besides a few key points, the layout of a widget is arbitrary, because of the different types of data being displayed</w:t>
+      </w:r>
+    </w:p>
+    <w:p>
+      <w:pPr>
+        <w:pStyle w:val="ListParagraph"/>
         <w:numPr>
           <w:ilvl w:val="0"/>
           <w:numId w:val="18"/>
@@ -3946,186 +3846,178 @@
         <w:rPr>
           <w:lang w:val="en-GB"/>
         </w:rPr>
-        <w:t xml:space="preserve">Will contain the necessary information to be displayed in the Lean Dashboard application, such as pie charts, data tables, gauge charts and </w:t>
-      </w:r>
-      <w:proofErr w:type="gramStart"/>
-      <w:r>
-        <w:rPr>
-          <w:lang w:val="en-GB"/>
-        </w:rPr>
-        <w:t>graphs</w:t>
-      </w:r>
-      <w:proofErr w:type="gramEnd"/>
-    </w:p>
-    <w:p>
-      <w:pPr>
-        <w:pStyle w:val="Ttulo4"/>
-        <w:rPr>
-          <w:lang w:val="en-GB"/>
-        </w:rPr>
-      </w:pPr>
-    </w:p>
-    <w:p>
-      <w:pPr>
-        <w:pStyle w:val="Ttulo4"/>
-        <w:rPr>
-          <w:lang w:val="en-GB"/>
-        </w:rPr>
-      </w:pPr>
-    </w:p>
-    <w:p>
-      <w:pPr>
-        <w:pStyle w:val="Ttulo4"/>
-        <w:rPr>
-          <w:lang w:val="en-GB"/>
-        </w:rPr>
-      </w:pPr>
-    </w:p>
-    <w:p>
-      <w:pPr>
-        <w:pStyle w:val="Ttulo4"/>
-        <w:rPr>
-          <w:lang w:val="en-GB"/>
-        </w:rPr>
-      </w:pPr>
-    </w:p>
-    <w:p>
-      <w:pPr>
-        <w:pStyle w:val="Ttulo4"/>
-        <w:rPr>
-          <w:lang w:val="en-GB"/>
-        </w:rPr>
-      </w:pPr>
-    </w:p>
-    <w:p>
-      <w:pPr>
-        <w:pStyle w:val="Ttulo4"/>
-        <w:rPr>
-          <w:lang w:val="en-GB"/>
-        </w:rPr>
-      </w:pPr>
-    </w:p>
-    <w:p>
-      <w:pPr>
-        <w:pStyle w:val="Ttulo4"/>
-        <w:rPr>
-          <w:lang w:val="en-GB"/>
-        </w:rPr>
-      </w:pPr>
-    </w:p>
-    <w:p>
-      <w:pPr>
-        <w:pStyle w:val="Ttulo4"/>
-        <w:rPr>
-          <w:lang w:val="en-GB"/>
-        </w:rPr>
-      </w:pPr>
-    </w:p>
-    <w:p>
-      <w:pPr>
-        <w:pStyle w:val="Ttulo4"/>
-        <w:rPr>
-          <w:lang w:val="en-GB"/>
-        </w:rPr>
-      </w:pPr>
-    </w:p>
-    <w:p>
-      <w:pPr>
-        <w:pStyle w:val="Ttulo4"/>
-        <w:rPr>
-          <w:lang w:val="en-GB"/>
-        </w:rPr>
-      </w:pPr>
-    </w:p>
-    <w:p>
-      <w:pPr>
-        <w:pStyle w:val="Ttulo4"/>
-        <w:rPr>
-          <w:lang w:val="en-GB"/>
-        </w:rPr>
-      </w:pPr>
-    </w:p>
-    <w:p>
-      <w:pPr>
-        <w:pStyle w:val="Ttulo4"/>
-        <w:rPr>
-          <w:lang w:val="en-GB"/>
-        </w:rPr>
-      </w:pPr>
-    </w:p>
-    <w:p>
-      <w:pPr>
-        <w:pStyle w:val="Ttulo4"/>
-        <w:rPr>
-          <w:lang w:val="en-GB"/>
-        </w:rPr>
-      </w:pPr>
-    </w:p>
-    <w:p>
-      <w:pPr>
-        <w:pStyle w:val="Ttulo4"/>
-        <w:rPr>
-          <w:lang w:val="en-GB"/>
-        </w:rPr>
-      </w:pPr>
-    </w:p>
-    <w:p>
-      <w:pPr>
-        <w:pStyle w:val="Ttulo4"/>
-        <w:rPr>
-          <w:lang w:val="en-GB"/>
-        </w:rPr>
-      </w:pPr>
-    </w:p>
-    <w:p>
-      <w:pPr>
-        <w:pStyle w:val="Ttulo4"/>
-        <w:rPr>
-          <w:lang w:val="en-GB"/>
-        </w:rPr>
-      </w:pPr>
-    </w:p>
-    <w:p>
-      <w:pPr>
-        <w:pStyle w:val="Ttulo4"/>
-        <w:rPr>
-          <w:lang w:val="en-GB"/>
-        </w:rPr>
-      </w:pPr>
-    </w:p>
-    <w:p>
-      <w:pPr>
-        <w:pStyle w:val="Ttulo4"/>
-        <w:rPr>
-          <w:lang w:val="en-GB"/>
-        </w:rPr>
-      </w:pPr>
-    </w:p>
-    <w:p>
-      <w:pPr>
-        <w:pStyle w:val="Ttulo4"/>
-        <w:rPr>
-          <w:lang w:val="en-GB"/>
-        </w:rPr>
-      </w:pPr>
-    </w:p>
-    <w:p>
-      <w:pPr>
-        <w:rPr>
-          <w:lang w:val="en-GB"/>
-        </w:rPr>
-      </w:pPr>
-    </w:p>
-    <w:p>
-      <w:pPr>
-        <w:rPr>
-          <w:lang w:val="en-GB"/>
-        </w:rPr>
-      </w:pPr>
-    </w:p>
-    <w:p>
-      <w:pPr>
-        <w:pStyle w:val="Ttulo4"/>
+        <w:t>Will contain the necessary information to be displayed in the Lean Dashboard application, such as pie charts, data tables, gauge charts and graphs</w:t>
+      </w:r>
+    </w:p>
+    <w:p>
+      <w:pPr>
+        <w:pStyle w:val="Heading4"/>
+        <w:rPr>
+          <w:lang w:val="en-GB"/>
+        </w:rPr>
+      </w:pPr>
+    </w:p>
+    <w:p>
+      <w:pPr>
+        <w:pStyle w:val="Heading4"/>
+        <w:rPr>
+          <w:lang w:val="en-GB"/>
+        </w:rPr>
+      </w:pPr>
+    </w:p>
+    <w:p>
+      <w:pPr>
+        <w:pStyle w:val="Heading4"/>
+        <w:rPr>
+          <w:lang w:val="en-GB"/>
+        </w:rPr>
+      </w:pPr>
+    </w:p>
+    <w:p>
+      <w:pPr>
+        <w:pStyle w:val="Heading4"/>
+        <w:rPr>
+          <w:lang w:val="en-GB"/>
+        </w:rPr>
+      </w:pPr>
+    </w:p>
+    <w:p>
+      <w:pPr>
+        <w:pStyle w:val="Heading4"/>
+        <w:rPr>
+          <w:lang w:val="en-GB"/>
+        </w:rPr>
+      </w:pPr>
+    </w:p>
+    <w:p>
+      <w:pPr>
+        <w:pStyle w:val="Heading4"/>
+        <w:rPr>
+          <w:lang w:val="en-GB"/>
+        </w:rPr>
+      </w:pPr>
+    </w:p>
+    <w:p>
+      <w:pPr>
+        <w:pStyle w:val="Heading4"/>
+        <w:rPr>
+          <w:lang w:val="en-GB"/>
+        </w:rPr>
+      </w:pPr>
+    </w:p>
+    <w:p>
+      <w:pPr>
+        <w:pStyle w:val="Heading4"/>
+        <w:rPr>
+          <w:lang w:val="en-GB"/>
+        </w:rPr>
+      </w:pPr>
+    </w:p>
+    <w:p>
+      <w:pPr>
+        <w:pStyle w:val="Heading4"/>
+        <w:rPr>
+          <w:lang w:val="en-GB"/>
+        </w:rPr>
+      </w:pPr>
+    </w:p>
+    <w:p>
+      <w:pPr>
+        <w:pStyle w:val="Heading4"/>
+        <w:rPr>
+          <w:lang w:val="en-GB"/>
+        </w:rPr>
+      </w:pPr>
+    </w:p>
+    <w:p>
+      <w:pPr>
+        <w:pStyle w:val="Heading4"/>
+        <w:rPr>
+          <w:lang w:val="en-GB"/>
+        </w:rPr>
+      </w:pPr>
+    </w:p>
+    <w:p>
+      <w:pPr>
+        <w:pStyle w:val="Heading4"/>
+        <w:rPr>
+          <w:lang w:val="en-GB"/>
+        </w:rPr>
+      </w:pPr>
+    </w:p>
+    <w:p>
+      <w:pPr>
+        <w:pStyle w:val="Heading4"/>
+        <w:rPr>
+          <w:lang w:val="en-GB"/>
+        </w:rPr>
+      </w:pPr>
+    </w:p>
+    <w:p>
+      <w:pPr>
+        <w:pStyle w:val="Heading4"/>
+        <w:rPr>
+          <w:lang w:val="en-GB"/>
+        </w:rPr>
+      </w:pPr>
+    </w:p>
+    <w:p>
+      <w:pPr>
+        <w:pStyle w:val="Heading4"/>
+        <w:rPr>
+          <w:lang w:val="en-GB"/>
+        </w:rPr>
+      </w:pPr>
+    </w:p>
+    <w:p>
+      <w:pPr>
+        <w:pStyle w:val="Heading4"/>
+        <w:rPr>
+          <w:lang w:val="en-GB"/>
+        </w:rPr>
+      </w:pPr>
+    </w:p>
+    <w:p>
+      <w:pPr>
+        <w:pStyle w:val="Heading4"/>
+        <w:rPr>
+          <w:lang w:val="en-GB"/>
+        </w:rPr>
+      </w:pPr>
+    </w:p>
+    <w:p>
+      <w:pPr>
+        <w:pStyle w:val="Heading4"/>
+        <w:rPr>
+          <w:lang w:val="en-GB"/>
+        </w:rPr>
+      </w:pPr>
+    </w:p>
+    <w:p>
+      <w:pPr>
+        <w:pStyle w:val="Heading4"/>
+        <w:rPr>
+          <w:lang w:val="en-GB"/>
+        </w:rPr>
+      </w:pPr>
+    </w:p>
+    <w:p>
+      <w:pPr>
+        <w:rPr>
+          <w:lang w:val="en-GB"/>
+        </w:rPr>
+      </w:pPr>
+    </w:p>
+    <w:p>
+      <w:pPr>
+        <w:rPr>
+          <w:lang w:val="en-GB"/>
+        </w:rPr>
+      </w:pPr>
+    </w:p>
+    <w:p>
+      <w:pPr>
+        <w:pStyle w:val="Heading4"/>
         <w:rPr>
           <w:lang w:val="en-GB"/>
         </w:rPr>
@@ -6141,20 +6033,1212 @@
           <w:lang w:val="en-GB"/>
         </w:rPr>
       </w:pPr>
-    </w:p>
-    <w:p>
-      <w:pPr>
+      <w:r>
         <w:rPr>
           <w:b/>
           <w:bCs/>
-          <w:sz w:val="28"/>
-          <w:szCs w:val="28"/>
-          <w:lang w:val="en-GB"/>
-        </w:rPr>
-      </w:pPr>
+          <w:sz w:val="36"/>
+          <w:szCs w:val="36"/>
+          <w:lang w:val="en-GB"/>
+        </w:rPr>
+        <w:t>Front-end</w:t>
+      </w:r>
+    </w:p>
+    <w:p>
+      <w:pPr>
+        <w:rPr>
+          <w:szCs w:val="24"/>
+          <w:lang w:val="en-GB"/>
+        </w:rPr>
+      </w:pPr>
+      <w:r>
+        <w:rPr>
+          <w:szCs w:val="24"/>
+          <w:lang w:val="en-GB"/>
+        </w:rPr>
+        <w:t>One of the blocks of the software architecture is the Client block</w:t>
+      </w:r>
+      <w:r>
+        <w:rPr>
+          <w:szCs w:val="24"/>
+          <w:lang w:val="en-GB"/>
+        </w:rPr>
+        <w:t>,</w:t>
+      </w:r>
+      <w:r>
+        <w:rPr>
+          <w:szCs w:val="24"/>
+          <w:lang w:val="en-GB"/>
+        </w:rPr>
+        <w:t xml:space="preserve"> which is responsible for the layouts and views that are shown in the Web Application. </w:t>
+      </w:r>
+    </w:p>
+    <w:p>
+      <w:pPr>
+        <w:rPr>
+          <w:szCs w:val="24"/>
+          <w:lang w:val="en-GB"/>
+        </w:rPr>
+      </w:pPr>
+      <w:r>
+        <w:rPr>
+          <w:szCs w:val="24"/>
+          <w:lang w:val="en-GB"/>
+        </w:rPr>
+        <w:t>At this stage of the project, we have not yet started to implement this block, however</w:t>
+      </w:r>
+      <w:r>
+        <w:rPr>
+          <w:szCs w:val="24"/>
+          <w:lang w:val="en-GB"/>
+        </w:rPr>
+        <w:t xml:space="preserve">, </w:t>
+      </w:r>
+      <w:r>
+        <w:rPr>
+          <w:szCs w:val="24"/>
+          <w:lang w:val="en-GB"/>
+        </w:rPr>
+        <w:t xml:space="preserve">we have already started </w:t>
+      </w:r>
+      <w:r>
+        <w:rPr>
+          <w:szCs w:val="24"/>
+          <w:lang w:val="en-GB"/>
+        </w:rPr>
+        <w:t>analysing it</w:t>
+      </w:r>
+      <w:r>
+        <w:rPr>
+          <w:szCs w:val="24"/>
+          <w:lang w:val="en-GB"/>
+        </w:rPr>
+        <w:t xml:space="preserve">. </w:t>
+      </w:r>
+      <w:proofErr w:type="spellStart"/>
+      <w:r>
+        <w:rPr>
+          <w:szCs w:val="24"/>
+          <w:lang w:val="en-GB"/>
+        </w:rPr>
+        <w:t>Inetum</w:t>
+      </w:r>
+      <w:proofErr w:type="spellEnd"/>
+      <w:r>
+        <w:rPr>
+          <w:szCs w:val="24"/>
+          <w:lang w:val="en-GB"/>
+        </w:rPr>
+        <w:t xml:space="preserve"> </w:t>
+      </w:r>
+      <w:r>
+        <w:rPr>
+          <w:szCs w:val="24"/>
+          <w:lang w:val="en-GB"/>
+        </w:rPr>
+        <w:t>aided us by establishing a contact with</w:t>
+      </w:r>
+      <w:r>
+        <w:rPr>
+          <w:szCs w:val="24"/>
+          <w:lang w:val="en-GB"/>
+        </w:rPr>
+        <w:t xml:space="preserve"> a person with UI experience to help us define the best way to implement the Client block.</w:t>
+      </w:r>
+      <w:r>
+        <w:rPr>
+          <w:szCs w:val="24"/>
+          <w:lang w:val="en-GB"/>
+        </w:rPr>
+        <w:t xml:space="preserve"> </w:t>
+      </w:r>
+    </w:p>
+    <w:p>
+      <w:pPr>
+        <w:rPr>
+          <w:rFonts w:eastAsia="Times New Roman" w:cstheme="minorHAnsi"/>
+          <w:color w:val="242723"/>
+          <w:szCs w:val="24"/>
+          <w:shd w:val="clear" w:color="auto" w:fill="FFFFFF"/>
+          <w:lang w:val="en-US" w:eastAsia="en-GB"/>
+        </w:rPr>
+      </w:pPr>
+      <w:r>
+        <w:rPr>
+          <w:szCs w:val="24"/>
+          <w:lang w:val="en-GB"/>
+        </w:rPr>
+        <w:t>The first step in this block was to establish the Red Routes. Red Routes</w:t>
+      </w:r>
+      <w:r>
+        <w:rPr>
+          <w:szCs w:val="24"/>
+          <w:lang w:val="en-GB"/>
+        </w:rPr>
+        <w:t xml:space="preserve"> a</w:t>
+      </w:r>
+      <w:r>
+        <w:rPr>
+          <w:rFonts w:eastAsia="Times New Roman" w:cstheme="minorHAnsi"/>
+          <w:color w:val="242723"/>
+          <w:szCs w:val="24"/>
+          <w:shd w:val="clear" w:color="auto" w:fill="FFFFFF"/>
+          <w:lang w:val="en-PT" w:eastAsia="en-GB"/>
+        </w:rPr>
+        <w:t xml:space="preserve">re a matrix which helps prioritise </w:t>
+      </w:r>
+      <w:r>
+        <w:rPr>
+          <w:rFonts w:eastAsia="Times New Roman" w:cstheme="minorHAnsi"/>
+          <w:color w:val="242723"/>
+          <w:szCs w:val="24"/>
+          <w:shd w:val="clear" w:color="auto" w:fill="FFFFFF"/>
+          <w:lang w:val="en-US" w:eastAsia="en-GB"/>
+        </w:rPr>
+        <w:t>our</w:t>
+      </w:r>
+      <w:r>
+        <w:rPr>
+          <w:rFonts w:eastAsia="Times New Roman" w:cstheme="minorHAnsi"/>
+          <w:color w:val="242723"/>
+          <w:szCs w:val="24"/>
+          <w:shd w:val="clear" w:color="auto" w:fill="FFFFFF"/>
+          <w:lang w:val="en-PT" w:eastAsia="en-GB"/>
+        </w:rPr>
+        <w:t xml:space="preserve"> content and functionality based on usefulness to the </w:t>
+      </w:r>
+      <w:r>
+        <w:rPr>
+          <w:rFonts w:eastAsia="Times New Roman" w:cstheme="minorHAnsi"/>
+          <w:color w:val="242723"/>
+          <w:szCs w:val="24"/>
+          <w:shd w:val="clear" w:color="auto" w:fill="FFFFFF"/>
+          <w:lang w:val="en-US" w:eastAsia="en-GB"/>
+        </w:rPr>
+        <w:t>majority of</w:t>
+      </w:r>
+      <w:r>
+        <w:rPr>
+          <w:rFonts w:eastAsia="Times New Roman" w:cstheme="minorHAnsi"/>
+          <w:color w:val="242723"/>
+          <w:szCs w:val="24"/>
+          <w:shd w:val="clear" w:color="auto" w:fill="FFFFFF"/>
+          <w:lang w:val="en-PT" w:eastAsia="en-GB"/>
+        </w:rPr>
+        <w:t xml:space="preserve"> users.</w:t>
+      </w:r>
+      <w:r>
+        <w:rPr>
+          <w:rFonts w:eastAsia="Times New Roman" w:cstheme="minorHAnsi"/>
+          <w:color w:val="242723"/>
+          <w:szCs w:val="24"/>
+          <w:shd w:val="clear" w:color="auto" w:fill="FFFFFF"/>
+          <w:lang w:val="en-US" w:eastAsia="en-GB"/>
+        </w:rPr>
+        <w:t xml:space="preserve"> </w:t>
+      </w:r>
+      <w:r>
+        <w:rPr>
+          <w:rFonts w:eastAsia="Times New Roman" w:cstheme="minorHAnsi"/>
+          <w:color w:val="242723"/>
+          <w:szCs w:val="24"/>
+          <w:shd w:val="clear" w:color="auto" w:fill="FFFFFF"/>
+          <w:lang w:val="en-US" w:eastAsia="en-GB"/>
+        </w:rPr>
+        <w:t xml:space="preserve"> </w:t>
+      </w:r>
+    </w:p>
+    <w:p>
+      <w:pPr>
+        <w:rPr>
+          <w:rFonts w:eastAsia="Times New Roman" w:cstheme="minorHAnsi"/>
+          <w:color w:val="242723"/>
+          <w:szCs w:val="24"/>
+          <w:shd w:val="clear" w:color="auto" w:fill="FFFFFF"/>
+          <w:lang w:val="en-US" w:eastAsia="en-GB"/>
+        </w:rPr>
+      </w:pPr>
+      <w:r>
+        <w:rPr>
+          <w:rFonts w:eastAsia="Times New Roman" w:cstheme="minorHAnsi"/>
+          <w:color w:val="242723"/>
+          <w:szCs w:val="24"/>
+          <w:shd w:val="clear" w:color="auto" w:fill="FFFFFF"/>
+          <w:lang w:val="en-US" w:eastAsia="en-GB"/>
+        </w:rPr>
+        <w:t>Red routes usability:</w:t>
+      </w:r>
+    </w:p>
+    <w:p>
+      <w:pPr>
+        <w:pStyle w:val="ListParagraph"/>
+        <w:numPr>
+          <w:ilvl w:val="0"/>
+          <w:numId w:val="19"/>
+        </w:numPr>
+        <w:rPr>
+          <w:rFonts w:eastAsia="Times New Roman" w:cstheme="minorHAnsi"/>
+          <w:color w:val="242723"/>
+          <w:szCs w:val="24"/>
+          <w:shd w:val="clear" w:color="auto" w:fill="FFFFFF"/>
+          <w:lang w:val="en-US" w:eastAsia="en-GB"/>
+        </w:rPr>
+      </w:pPr>
+      <w:r>
+        <w:rPr>
+          <w:rFonts w:eastAsia="Times New Roman" w:cstheme="minorHAnsi"/>
+          <w:color w:val="242723"/>
+          <w:szCs w:val="24"/>
+          <w:shd w:val="clear" w:color="auto" w:fill="FFFFFF"/>
+          <w:lang w:val="en-US" w:eastAsia="en-GB"/>
+        </w:rPr>
+        <w:t>Improve speed and effectiveness:</w:t>
+      </w:r>
+    </w:p>
+    <w:p>
+      <w:pPr>
+        <w:pStyle w:val="ListParagraph"/>
+        <w:numPr>
+          <w:ilvl w:val="1"/>
+          <w:numId w:val="19"/>
+        </w:numPr>
+        <w:rPr>
+          <w:rFonts w:eastAsia="Times New Roman" w:cstheme="minorHAnsi"/>
+          <w:color w:val="242723"/>
+          <w:szCs w:val="24"/>
+          <w:shd w:val="clear" w:color="auto" w:fill="FFFFFF"/>
+          <w:lang w:val="en-US" w:eastAsia="en-GB"/>
+        </w:rPr>
+      </w:pPr>
+      <w:r>
+        <w:rPr>
+          <w:rFonts w:eastAsia="Times New Roman" w:cstheme="minorHAnsi"/>
+          <w:color w:val="242723"/>
+          <w:szCs w:val="24"/>
+          <w:shd w:val="clear" w:color="auto" w:fill="FFFFFF"/>
+          <w:lang w:val="en-US" w:eastAsia="en-GB"/>
+        </w:rPr>
+        <w:t xml:space="preserve">Eradicate any usability obstacles on the key </w:t>
+      </w:r>
+      <w:r>
+        <w:rPr>
+          <w:rFonts w:eastAsia="Times New Roman" w:cstheme="minorHAnsi"/>
+          <w:color w:val="242723"/>
+          <w:szCs w:val="24"/>
+          <w:shd w:val="clear" w:color="auto" w:fill="FFFFFF"/>
+          <w:lang w:val="en-US" w:eastAsia="en-GB"/>
+        </w:rPr>
+        <w:t>users’</w:t>
+      </w:r>
+      <w:r>
+        <w:rPr>
+          <w:rFonts w:eastAsia="Times New Roman" w:cstheme="minorHAnsi"/>
+          <w:color w:val="242723"/>
+          <w:szCs w:val="24"/>
+          <w:shd w:val="clear" w:color="auto" w:fill="FFFFFF"/>
+          <w:lang w:val="en-US" w:eastAsia="en-GB"/>
+        </w:rPr>
+        <w:t xml:space="preserve"> journeys</w:t>
+      </w:r>
+    </w:p>
+    <w:p>
+      <w:pPr>
+        <w:pStyle w:val="ListParagraph"/>
+        <w:ind w:left="1060"/>
+        <w:rPr>
+          <w:rFonts w:eastAsia="Times New Roman" w:cstheme="minorHAnsi"/>
+          <w:color w:val="242723"/>
+          <w:szCs w:val="24"/>
+          <w:shd w:val="clear" w:color="auto" w:fill="FFFFFF"/>
+          <w:lang w:val="en-US" w:eastAsia="en-GB"/>
+        </w:rPr>
+      </w:pPr>
+    </w:p>
+    <w:p>
+      <w:pPr>
+        <w:pStyle w:val="ListParagraph"/>
+        <w:numPr>
+          <w:ilvl w:val="0"/>
+          <w:numId w:val="19"/>
+        </w:numPr>
+        <w:rPr>
+          <w:rFonts w:eastAsia="Times New Roman" w:cstheme="minorHAnsi"/>
+          <w:color w:val="242723"/>
+          <w:szCs w:val="24"/>
+          <w:shd w:val="clear" w:color="auto" w:fill="FFFFFF"/>
+          <w:lang w:val="en-US" w:eastAsia="en-GB"/>
+        </w:rPr>
+      </w:pPr>
+      <w:r>
+        <w:rPr>
+          <w:rFonts w:eastAsia="Times New Roman" w:cstheme="minorHAnsi"/>
+          <w:color w:val="242723"/>
+          <w:szCs w:val="24"/>
+          <w:shd w:val="clear" w:color="auto" w:fill="FFFFFF"/>
+          <w:lang w:val="en-US" w:eastAsia="en-GB"/>
+        </w:rPr>
+        <w:t>Describe frequent and critical activities:</w:t>
+      </w:r>
+    </w:p>
+    <w:p>
+      <w:pPr>
+        <w:pStyle w:val="ListParagraph"/>
+        <w:numPr>
+          <w:ilvl w:val="1"/>
+          <w:numId w:val="19"/>
+        </w:numPr>
+        <w:rPr>
+          <w:rFonts w:eastAsia="Times New Roman" w:cstheme="minorHAnsi"/>
+          <w:color w:val="242723"/>
+          <w:szCs w:val="24"/>
+          <w:shd w:val="clear" w:color="auto" w:fill="FFFFFF"/>
+          <w:lang w:val="en-US" w:eastAsia="en-GB"/>
+        </w:rPr>
+      </w:pPr>
+      <w:r>
+        <w:rPr>
+          <w:rFonts w:eastAsia="Times New Roman" w:cstheme="minorHAnsi"/>
+          <w:color w:val="242723"/>
+          <w:szCs w:val="24"/>
+          <w:shd w:val="clear" w:color="auto" w:fill="FFFFFF"/>
+          <w:lang w:val="en-US" w:eastAsia="en-GB"/>
+        </w:rPr>
+        <w:t>Important to consider both the frequency and critical nature of the activity</w:t>
+      </w:r>
+    </w:p>
+    <w:p>
+      <w:pPr>
+        <w:rPr>
+          <w:rFonts w:eastAsia="Times New Roman" w:cstheme="minorHAnsi"/>
+          <w:color w:val="242723"/>
+          <w:szCs w:val="24"/>
+          <w:shd w:val="clear" w:color="auto" w:fill="FFFFFF"/>
+          <w:lang w:val="en-US" w:eastAsia="en-GB"/>
+        </w:rPr>
+      </w:pPr>
+      <w:r>
+        <w:rPr>
+          <w:rFonts w:eastAsia="Times New Roman" w:cstheme="minorHAnsi"/>
+          <w:color w:val="242723"/>
+          <w:szCs w:val="24"/>
+          <w:shd w:val="clear" w:color="auto" w:fill="FFFFFF"/>
+          <w:lang w:val="en-US" w:eastAsia="en-GB"/>
+        </w:rPr>
+        <w:t>By identifying what the top tasks of our users are</w:t>
+      </w:r>
+      <w:r>
+        <w:rPr>
+          <w:rFonts w:eastAsia="Times New Roman" w:cstheme="minorHAnsi"/>
+          <w:color w:val="242723"/>
+          <w:szCs w:val="24"/>
+          <w:shd w:val="clear" w:color="auto" w:fill="FFFFFF"/>
+          <w:lang w:val="en-US" w:eastAsia="en-GB"/>
+        </w:rPr>
+        <w:t>,</w:t>
+      </w:r>
+      <w:r>
+        <w:rPr>
+          <w:rFonts w:eastAsia="Times New Roman" w:cstheme="minorHAnsi"/>
+          <w:color w:val="242723"/>
+          <w:szCs w:val="24"/>
+          <w:shd w:val="clear" w:color="auto" w:fill="FFFFFF"/>
+          <w:lang w:val="en-US" w:eastAsia="en-GB"/>
+        </w:rPr>
+        <w:t xml:space="preserve"> it allows to:</w:t>
+      </w:r>
+    </w:p>
+    <w:p>
+      <w:pPr>
+        <w:pStyle w:val="ListParagraph"/>
+        <w:numPr>
+          <w:ilvl w:val="0"/>
+          <w:numId w:val="19"/>
+        </w:numPr>
+        <w:rPr>
+          <w:rFonts w:eastAsia="Times New Roman" w:cstheme="minorHAnsi"/>
+          <w:color w:val="242723"/>
+          <w:szCs w:val="24"/>
+          <w:shd w:val="clear" w:color="auto" w:fill="FFFFFF"/>
+          <w:lang w:val="en-US" w:eastAsia="en-GB"/>
+        </w:rPr>
+      </w:pPr>
+      <w:r>
+        <w:rPr>
+          <w:rFonts w:eastAsia="Times New Roman" w:cstheme="minorHAnsi"/>
+          <w:color w:val="242723"/>
+          <w:szCs w:val="24"/>
+          <w:shd w:val="clear" w:color="auto" w:fill="FFFFFF"/>
+          <w:lang w:val="en-US" w:eastAsia="en-GB"/>
+        </w:rPr>
+        <w:t xml:space="preserve">Anticipate </w:t>
+      </w:r>
+      <w:r>
+        <w:rPr>
+          <w:rFonts w:eastAsia="Times New Roman" w:cstheme="minorHAnsi"/>
+          <w:color w:val="242723"/>
+          <w:szCs w:val="24"/>
+          <w:shd w:val="clear" w:color="auto" w:fill="FFFFFF"/>
+          <w:lang w:val="en-US" w:eastAsia="en-GB"/>
+        </w:rPr>
+        <w:t>users’</w:t>
+      </w:r>
+      <w:r>
+        <w:rPr>
+          <w:rFonts w:eastAsia="Times New Roman" w:cstheme="minorHAnsi"/>
+          <w:color w:val="242723"/>
+          <w:szCs w:val="24"/>
+          <w:shd w:val="clear" w:color="auto" w:fill="FFFFFF"/>
+          <w:lang w:val="en-US" w:eastAsia="en-GB"/>
+        </w:rPr>
+        <w:t xml:space="preserve"> needs</w:t>
+      </w:r>
+    </w:p>
+    <w:p>
+      <w:pPr>
+        <w:pStyle w:val="ListParagraph"/>
+        <w:numPr>
+          <w:ilvl w:val="0"/>
+          <w:numId w:val="19"/>
+        </w:numPr>
+        <w:rPr>
+          <w:rFonts w:eastAsia="Times New Roman" w:cstheme="minorHAnsi"/>
+          <w:color w:val="242723"/>
+          <w:szCs w:val="24"/>
+          <w:shd w:val="clear" w:color="auto" w:fill="FFFFFF"/>
+          <w:lang w:val="en-US" w:eastAsia="en-GB"/>
+        </w:rPr>
+      </w:pPr>
+      <w:r>
+        <w:rPr>
+          <w:rFonts w:eastAsia="Times New Roman" w:cstheme="minorHAnsi"/>
+          <w:color w:val="242723"/>
+          <w:szCs w:val="24"/>
+          <w:shd w:val="clear" w:color="auto" w:fill="FFFFFF"/>
+          <w:lang w:val="en-US" w:eastAsia="en-GB"/>
+        </w:rPr>
+        <w:t>Guide usability testing</w:t>
+      </w:r>
+    </w:p>
+    <w:p>
+      <w:pPr>
+        <w:pStyle w:val="ListParagraph"/>
+        <w:numPr>
+          <w:ilvl w:val="0"/>
+          <w:numId w:val="19"/>
+        </w:numPr>
+        <w:rPr>
+          <w:rFonts w:eastAsia="Times New Roman" w:cstheme="minorHAnsi"/>
+          <w:color w:val="242723"/>
+          <w:szCs w:val="24"/>
+          <w:shd w:val="clear" w:color="auto" w:fill="FFFFFF"/>
+          <w:lang w:val="en-US" w:eastAsia="en-GB"/>
+        </w:rPr>
+      </w:pPr>
+      <w:r>
+        <w:rPr>
+          <w:rFonts w:eastAsia="Times New Roman" w:cstheme="minorHAnsi"/>
+          <w:color w:val="242723"/>
+          <w:szCs w:val="24"/>
+          <w:shd w:val="clear" w:color="auto" w:fill="FFFFFF"/>
+          <w:lang w:val="en-US" w:eastAsia="en-GB"/>
+        </w:rPr>
+        <w:t>Target essential websites pages</w:t>
+      </w:r>
+    </w:p>
+    <w:p>
+      <w:pPr>
+        <w:pStyle w:val="ListParagraph"/>
+        <w:numPr>
+          <w:ilvl w:val="0"/>
+          <w:numId w:val="19"/>
+        </w:numPr>
+        <w:rPr>
+          <w:rFonts w:eastAsia="Times New Roman" w:cstheme="minorHAnsi"/>
+          <w:color w:val="242723"/>
+          <w:szCs w:val="24"/>
+          <w:shd w:val="clear" w:color="auto" w:fill="FFFFFF"/>
+          <w:lang w:val="en-US" w:eastAsia="en-GB"/>
+        </w:rPr>
+      </w:pPr>
+      <w:r>
+        <w:rPr>
+          <w:rFonts w:eastAsia="Times New Roman" w:cstheme="minorHAnsi"/>
+          <w:color w:val="242723"/>
+          <w:szCs w:val="24"/>
+          <w:shd w:val="clear" w:color="auto" w:fill="FFFFFF"/>
+          <w:lang w:val="en-US" w:eastAsia="en-GB"/>
+        </w:rPr>
+        <w:t xml:space="preserve">Design website with </w:t>
+      </w:r>
+      <w:r>
+        <w:rPr>
+          <w:rFonts w:eastAsia="Times New Roman" w:cstheme="minorHAnsi"/>
+          <w:color w:val="242723"/>
+          <w:szCs w:val="24"/>
+          <w:shd w:val="clear" w:color="auto" w:fill="FFFFFF"/>
+          <w:lang w:val="en-US" w:eastAsia="en-GB"/>
+        </w:rPr>
+        <w:t>users’</w:t>
+      </w:r>
+      <w:r>
+        <w:rPr>
+          <w:rFonts w:eastAsia="Times New Roman" w:cstheme="minorHAnsi"/>
+          <w:color w:val="242723"/>
+          <w:szCs w:val="24"/>
+          <w:shd w:val="clear" w:color="auto" w:fill="FFFFFF"/>
+          <w:lang w:val="en-US" w:eastAsia="en-GB"/>
+        </w:rPr>
+        <w:t xml:space="preserve"> needs in mind</w:t>
+      </w:r>
+    </w:p>
+    <w:p>
+      <w:pPr>
+        <w:pStyle w:val="ListParagraph"/>
+        <w:ind w:left="1780"/>
+        <w:rPr>
+          <w:rFonts w:eastAsia="Times New Roman" w:cstheme="minorHAnsi"/>
+          <w:color w:val="242723"/>
+          <w:szCs w:val="24"/>
+          <w:shd w:val="clear" w:color="auto" w:fill="FFFFFF"/>
+          <w:lang w:val="en-US" w:eastAsia="en-GB"/>
+        </w:rPr>
+      </w:pPr>
+      <w:r>
+        <w:rPr>
+          <w:rFonts w:eastAsia="Times New Roman" w:cstheme="minorHAnsi"/>
+          <w:noProof/>
+          <w:szCs w:val="24"/>
+          <w:lang w:val="en-US" w:eastAsia="en-GB"/>
+        </w:rPr>
+        <w:lastRenderedPageBreak/>
+        <w:drawing>
+          <wp:inline distT="0" distB="0" distL="0" distR="0" wp14:anchorId="06E2B386" wp14:editId="39C74061">
+            <wp:extent cx="4363340" cy="3161841"/>
+            <wp:effectExtent l="0" t="0" r="5715" b="635"/>
+            <wp:docPr id="2" name="Picture 2" descr="Bubble chart&#10;&#10;Description automatically generated with medium confidence"/>
+            <wp:cNvGraphicFramePr>
+              <a:graphicFrameLocks xmlns:a="http://schemas.openxmlformats.org/drawingml/2006/main" noChangeAspect="1"/>
+            </wp:cNvGraphicFramePr>
+            <a:graphic xmlns:a="http://schemas.openxmlformats.org/drawingml/2006/main">
+              <a:graphicData uri="http://schemas.openxmlformats.org/drawingml/2006/picture">
+                <pic:pic xmlns:pic="http://schemas.openxmlformats.org/drawingml/2006/picture">
+                  <pic:nvPicPr>
+                    <pic:cNvPr id="2" name="Picture 2" descr="Bubble chart&#10;&#10;Description automatically generated with medium confidence"/>
+                    <pic:cNvPicPr/>
+                  </pic:nvPicPr>
+                  <pic:blipFill>
+                    <a:blip r:embed="rId13">
+                      <a:extLst>
+                        <a:ext uri="{28A0092B-C50C-407E-A947-70E740481C1C}">
+                          <a14:useLocalDpi xmlns:a14="http://schemas.microsoft.com/office/drawing/2010/main" val="0"/>
+                        </a:ext>
+                      </a:extLst>
+                    </a:blip>
+                    <a:stretch>
+                      <a:fillRect/>
+                    </a:stretch>
+                  </pic:blipFill>
+                  <pic:spPr>
+                    <a:xfrm>
+                      <a:off x="0" y="0"/>
+                      <a:ext cx="4384451" cy="3177139"/>
+                    </a:xfrm>
+                    <a:prstGeom prst="rect">
+                      <a:avLst/>
+                    </a:prstGeom>
+                  </pic:spPr>
+                </pic:pic>
+              </a:graphicData>
+            </a:graphic>
+          </wp:inline>
+        </w:drawing>
+      </w:r>
+    </w:p>
+    <w:p>
+      <w:pPr>
+        <w:tabs>
+          <w:tab w:val="left" w:pos="1544"/>
+        </w:tabs>
+        <w:rPr>
+          <w:rFonts w:eastAsia="Times New Roman" w:cstheme="minorHAnsi"/>
+          <w:szCs w:val="24"/>
+          <w:lang w:val="en-US" w:eastAsia="en-GB"/>
+        </w:rPr>
+      </w:pPr>
+      <w:r>
+        <w:rPr>
+          <w:rFonts w:eastAsia="Times New Roman" w:cstheme="minorHAnsi"/>
+          <w:szCs w:val="24"/>
+          <w:lang w:val="en-US" w:eastAsia="en-GB"/>
+        </w:rPr>
+        <w:t xml:space="preserve">After </w:t>
+      </w:r>
+      <w:r>
+        <w:rPr>
+          <w:rFonts w:eastAsia="Times New Roman" w:cstheme="minorHAnsi"/>
+          <w:szCs w:val="24"/>
+          <w:lang w:val="en-US" w:eastAsia="en-GB"/>
+        </w:rPr>
+        <w:t>draw</w:t>
+      </w:r>
+      <w:r>
+        <w:rPr>
+          <w:rFonts w:eastAsia="Times New Roman" w:cstheme="minorHAnsi"/>
+          <w:szCs w:val="24"/>
+          <w:lang w:val="en-US" w:eastAsia="en-GB"/>
+        </w:rPr>
+        <w:t xml:space="preserve">ing </w:t>
+      </w:r>
+      <w:r>
+        <w:rPr>
+          <w:rFonts w:eastAsia="Times New Roman" w:cstheme="minorHAnsi"/>
+          <w:szCs w:val="24"/>
+          <w:lang w:val="en-US" w:eastAsia="en-GB"/>
+        </w:rPr>
+        <w:t xml:space="preserve">the red routes, we designed a mind map to </w:t>
+      </w:r>
+      <w:r>
+        <w:rPr>
+          <w:rFonts w:eastAsia="Times New Roman" w:cstheme="minorHAnsi"/>
+          <w:szCs w:val="24"/>
+          <w:lang w:val="en-US" w:eastAsia="en-GB"/>
+        </w:rPr>
+        <w:t>organize</w:t>
+      </w:r>
+      <w:r>
+        <w:rPr>
+          <w:rFonts w:eastAsia="Times New Roman" w:cstheme="minorHAnsi"/>
+          <w:szCs w:val="24"/>
+          <w:lang w:val="en-US" w:eastAsia="en-GB"/>
+        </w:rPr>
+        <w:t xml:space="preserve"> the flows of our web application.</w:t>
+      </w:r>
+      <w:r>
+        <w:rPr>
+          <w:rFonts w:eastAsia="Times New Roman" w:cstheme="minorHAnsi"/>
+          <w:szCs w:val="24"/>
+          <w:lang w:val="en-US" w:eastAsia="en-GB"/>
+        </w:rPr>
+        <w:t xml:space="preserve"> </w:t>
+      </w:r>
+      <w:r>
+        <w:rPr>
+          <w:rFonts w:eastAsia="Times New Roman" w:cstheme="minorHAnsi"/>
+          <w:szCs w:val="24"/>
+          <w:lang w:val="en-US" w:eastAsia="en-GB"/>
+        </w:rPr>
+        <w:t xml:space="preserve">This </w:t>
+      </w:r>
+      <w:r>
+        <w:rPr>
+          <w:rFonts w:eastAsia="Times New Roman" w:cstheme="minorHAnsi"/>
+          <w:szCs w:val="24"/>
+          <w:lang w:val="en-US" w:eastAsia="en-GB"/>
+        </w:rPr>
+        <w:t xml:space="preserve">way, it will be easier to </w:t>
+      </w:r>
+      <w:r>
+        <w:rPr>
+          <w:rFonts w:eastAsia="Times New Roman" w:cstheme="minorHAnsi"/>
+          <w:szCs w:val="24"/>
+          <w:lang w:val="en-US" w:eastAsia="en-GB"/>
+        </w:rPr>
+        <w:t>assess</w:t>
+      </w:r>
+      <w:r>
+        <w:rPr>
+          <w:rFonts w:eastAsia="Times New Roman" w:cstheme="minorHAnsi"/>
+          <w:szCs w:val="24"/>
+          <w:lang w:val="en-US" w:eastAsia="en-GB"/>
+        </w:rPr>
+        <w:t xml:space="preserve"> if the flowchart makes sense and to change any flow that does not</w:t>
+      </w:r>
+      <w:r>
+        <w:rPr>
+          <w:rFonts w:eastAsia="Times New Roman" w:cstheme="minorHAnsi"/>
+          <w:szCs w:val="24"/>
+          <w:lang w:val="en-US" w:eastAsia="en-GB"/>
+        </w:rPr>
+        <w:t>.</w:t>
+      </w:r>
+    </w:p>
+    <w:p>
+      <w:pPr>
+        <w:tabs>
+          <w:tab w:val="left" w:pos="1544"/>
+        </w:tabs>
+        <w:rPr>
+          <w:rFonts w:eastAsia="Times New Roman" w:cstheme="minorHAnsi"/>
+          <w:szCs w:val="24"/>
+          <w:lang w:val="en-US" w:eastAsia="en-GB"/>
+        </w:rPr>
+      </w:pPr>
+    </w:p>
+    <w:p>
+      <w:pPr>
+        <w:tabs>
+          <w:tab w:val="left" w:pos="1544"/>
+        </w:tabs>
+        <w:rPr>
+          <w:rFonts w:eastAsia="Times New Roman" w:cstheme="minorHAnsi"/>
+          <w:szCs w:val="24"/>
+          <w:lang w:val="en-US" w:eastAsia="en-GB"/>
+        </w:rPr>
+      </w:pPr>
+      <w:r>
+        <w:rPr>
+          <w:rFonts w:eastAsia="Times New Roman" w:cstheme="minorHAnsi"/>
+          <w:szCs w:val="24"/>
+          <w:lang w:val="en-US" w:eastAsia="en-GB"/>
+        </w:rPr>
+        <w:t>(</w:t>
+      </w:r>
+      <w:proofErr w:type="spellStart"/>
+      <w:r>
+        <w:rPr>
+          <w:rFonts w:eastAsia="Times New Roman" w:cstheme="minorHAnsi"/>
+          <w:szCs w:val="24"/>
+          <w:lang w:val="en-US" w:eastAsia="en-GB"/>
+        </w:rPr>
+        <w:t>Imagem</w:t>
+      </w:r>
+      <w:proofErr w:type="spellEnd"/>
+      <w:r>
+        <w:rPr>
+          <w:rFonts w:eastAsia="Times New Roman" w:cstheme="minorHAnsi"/>
+          <w:szCs w:val="24"/>
+          <w:lang w:val="en-US" w:eastAsia="en-GB"/>
+        </w:rPr>
+        <w:t xml:space="preserve"> do mind map)</w:t>
+      </w:r>
+    </w:p>
+    <w:p>
+      <w:pPr>
+        <w:tabs>
+          <w:tab w:val="left" w:pos="1544"/>
+        </w:tabs>
+        <w:rPr>
+          <w:rFonts w:eastAsia="Times New Roman" w:cstheme="minorHAnsi"/>
+          <w:szCs w:val="24"/>
+          <w:lang w:val="en-US" w:eastAsia="en-GB"/>
+        </w:rPr>
+      </w:pPr>
+    </w:p>
+    <w:p>
+      <w:pPr>
+        <w:tabs>
+          <w:tab w:val="left" w:pos="1544"/>
+        </w:tabs>
+        <w:rPr>
+          <w:rFonts w:eastAsia="Times New Roman" w:cstheme="minorHAnsi"/>
+          <w:szCs w:val="24"/>
+          <w:lang w:val="en-US" w:eastAsia="en-GB"/>
+        </w:rPr>
+      </w:pPr>
+      <w:r>
+        <w:rPr>
+          <w:rFonts w:eastAsia="Times New Roman" w:cstheme="minorHAnsi"/>
+          <w:szCs w:val="24"/>
+          <w:lang w:val="en-US" w:eastAsia="en-GB"/>
+        </w:rPr>
+        <w:t>Following</w:t>
+      </w:r>
+      <w:r>
+        <w:rPr>
+          <w:rFonts w:eastAsia="Times New Roman" w:cstheme="minorHAnsi"/>
+          <w:szCs w:val="24"/>
+          <w:lang w:val="en-US" w:eastAsia="en-GB"/>
+        </w:rPr>
+        <w:t xml:space="preserve"> the red routes and the mind map, we started to design our web application. In this part, we need</w:t>
+      </w:r>
+      <w:r>
+        <w:rPr>
+          <w:rFonts w:eastAsia="Times New Roman" w:cstheme="minorHAnsi"/>
+          <w:szCs w:val="24"/>
+          <w:lang w:val="en-US" w:eastAsia="en-GB"/>
+        </w:rPr>
+        <w:t xml:space="preserve">ed </w:t>
+      </w:r>
+      <w:r>
+        <w:rPr>
+          <w:rFonts w:eastAsia="Times New Roman" w:cstheme="minorHAnsi"/>
+          <w:szCs w:val="24"/>
+          <w:lang w:val="en-US" w:eastAsia="en-GB"/>
+        </w:rPr>
+        <w:t xml:space="preserve">to draw a low fidelity prototype to </w:t>
+      </w:r>
+      <w:r>
+        <w:rPr>
+          <w:rFonts w:eastAsia="Times New Roman" w:cstheme="minorHAnsi"/>
+          <w:szCs w:val="24"/>
+          <w:lang w:val="en-US" w:eastAsia="en-GB"/>
+        </w:rPr>
+        <w:t>evaluate</w:t>
+      </w:r>
+      <w:r>
+        <w:rPr>
+          <w:rFonts w:eastAsia="Times New Roman" w:cstheme="minorHAnsi"/>
+          <w:szCs w:val="24"/>
+          <w:lang w:val="en-US" w:eastAsia="en-GB"/>
+        </w:rPr>
+        <w:t xml:space="preserve"> </w:t>
+      </w:r>
+      <w:r>
+        <w:rPr>
+          <w:rFonts w:eastAsia="Times New Roman" w:cstheme="minorHAnsi"/>
+          <w:szCs w:val="24"/>
+          <w:lang w:val="en-US" w:eastAsia="en-GB"/>
+        </w:rPr>
+        <w:t xml:space="preserve">whether </w:t>
+      </w:r>
+      <w:r>
+        <w:rPr>
+          <w:rFonts w:eastAsia="Times New Roman" w:cstheme="minorHAnsi"/>
+          <w:szCs w:val="24"/>
+          <w:lang w:val="en-US" w:eastAsia="en-GB"/>
+        </w:rPr>
+        <w:t xml:space="preserve">our flows make sense and </w:t>
+      </w:r>
+      <w:r>
+        <w:rPr>
+          <w:rFonts w:eastAsia="Times New Roman" w:cstheme="minorHAnsi"/>
+          <w:szCs w:val="24"/>
+          <w:lang w:val="en-US" w:eastAsia="en-GB"/>
+        </w:rPr>
+        <w:t>if</w:t>
+      </w:r>
+      <w:r>
+        <w:rPr>
+          <w:rFonts w:eastAsia="Times New Roman" w:cstheme="minorHAnsi"/>
+          <w:szCs w:val="24"/>
+          <w:lang w:val="en-US" w:eastAsia="en-GB"/>
+        </w:rPr>
+        <w:t xml:space="preserve"> users of our app can easily access them</w:t>
+      </w:r>
+      <w:r>
+        <w:rPr>
+          <w:rFonts w:eastAsia="Times New Roman" w:cstheme="minorHAnsi"/>
+          <w:szCs w:val="24"/>
+          <w:lang w:val="en-US" w:eastAsia="en-GB"/>
+        </w:rPr>
+        <w:t xml:space="preserve">, through the use of usability tests. </w:t>
+      </w:r>
+      <w:r>
+        <w:rPr>
+          <w:rFonts w:eastAsia="Times New Roman" w:cstheme="minorHAnsi"/>
+          <w:szCs w:val="24"/>
+          <w:lang w:val="en-US" w:eastAsia="en-GB"/>
+        </w:rPr>
+        <w:t xml:space="preserve">The most common </w:t>
+      </w:r>
+      <w:r>
+        <w:rPr>
+          <w:rFonts w:eastAsia="Times New Roman" w:cstheme="minorHAnsi"/>
+          <w:szCs w:val="24"/>
+          <w:lang w:val="en-US" w:eastAsia="en-GB"/>
+        </w:rPr>
+        <w:t xml:space="preserve">method </w:t>
+      </w:r>
+      <w:r>
+        <w:rPr>
+          <w:rFonts w:eastAsia="Times New Roman" w:cstheme="minorHAnsi"/>
+          <w:szCs w:val="24"/>
+          <w:lang w:val="en-US" w:eastAsia="en-GB"/>
+        </w:rPr>
+        <w:t>in this type of prototype</w:t>
+      </w:r>
+      <w:r>
+        <w:rPr>
+          <w:rFonts w:eastAsia="Times New Roman" w:cstheme="minorHAnsi"/>
+          <w:szCs w:val="24"/>
+          <w:lang w:val="en-US" w:eastAsia="en-GB"/>
+        </w:rPr>
+        <w:t xml:space="preserve">, </w:t>
+      </w:r>
+      <w:r>
+        <w:rPr>
+          <w:rFonts w:eastAsia="Times New Roman" w:cstheme="minorHAnsi"/>
+          <w:szCs w:val="24"/>
+          <w:lang w:val="en-US" w:eastAsia="en-GB"/>
+        </w:rPr>
+        <w:t>is to make it on paper and test it with users personally</w:t>
+      </w:r>
+      <w:r>
+        <w:rPr>
+          <w:rFonts w:eastAsia="Times New Roman" w:cstheme="minorHAnsi"/>
+          <w:szCs w:val="24"/>
+          <w:lang w:val="en-US" w:eastAsia="en-GB"/>
+        </w:rPr>
+        <w:t>. However,</w:t>
+      </w:r>
+      <w:r>
+        <w:rPr>
+          <w:rFonts w:eastAsia="Times New Roman" w:cstheme="minorHAnsi"/>
+          <w:szCs w:val="24"/>
+          <w:lang w:val="en-US" w:eastAsia="en-GB"/>
+        </w:rPr>
+        <w:t xml:space="preserve"> </w:t>
+      </w:r>
+      <w:r>
+        <w:rPr>
+          <w:rFonts w:eastAsia="Times New Roman" w:cstheme="minorHAnsi"/>
+          <w:szCs w:val="24"/>
+          <w:lang w:val="en-US" w:eastAsia="en-GB"/>
+        </w:rPr>
+        <w:t>due to the constraints of COVID-19</w:t>
+      </w:r>
+      <w:r>
+        <w:rPr>
+          <w:rFonts w:eastAsia="Times New Roman" w:cstheme="minorHAnsi"/>
+          <w:szCs w:val="24"/>
+          <w:lang w:val="en-US" w:eastAsia="en-GB"/>
+        </w:rPr>
+        <w:t>,</w:t>
+      </w:r>
+      <w:r>
+        <w:rPr>
+          <w:rFonts w:eastAsia="Times New Roman" w:cstheme="minorHAnsi"/>
+          <w:szCs w:val="24"/>
+          <w:lang w:val="en-US" w:eastAsia="en-GB"/>
+        </w:rPr>
+        <w:t xml:space="preserve"> we decided to design on Figma and make it available online to test with users virtually. </w:t>
+      </w:r>
+      <w:r>
+        <w:rPr>
+          <w:rFonts w:eastAsia="Times New Roman" w:cstheme="minorHAnsi"/>
+          <w:szCs w:val="24"/>
+          <w:lang w:val="en-US" w:eastAsia="en-GB"/>
+        </w:rPr>
+        <w:t xml:space="preserve">At this </w:t>
+      </w:r>
+      <w:r>
+        <w:rPr>
+          <w:rFonts w:eastAsia="Times New Roman" w:cstheme="minorHAnsi"/>
+          <w:szCs w:val="24"/>
+          <w:lang w:val="en-US" w:eastAsia="en-GB"/>
+        </w:rPr>
+        <w:t>moment</w:t>
+      </w:r>
+      <w:r>
+        <w:rPr>
+          <w:rFonts w:eastAsia="Times New Roman" w:cstheme="minorHAnsi"/>
+          <w:szCs w:val="24"/>
+          <w:lang w:val="en-US" w:eastAsia="en-GB"/>
+        </w:rPr>
+        <w:t>, we are finished designing the low prototype fidelity for testing.</w:t>
+      </w:r>
+    </w:p>
+    <w:p>
+      <w:pPr>
+        <w:tabs>
+          <w:tab w:val="left" w:pos="1544"/>
+        </w:tabs>
+        <w:rPr>
+          <w:rFonts w:eastAsia="Times New Roman" w:cstheme="minorHAnsi"/>
+          <w:szCs w:val="24"/>
+          <w:lang w:val="en-US" w:eastAsia="en-GB"/>
+        </w:rPr>
+      </w:pPr>
+    </w:p>
+    <w:p>
+      <w:pPr>
+        <w:tabs>
+          <w:tab w:val="left" w:pos="1544"/>
+        </w:tabs>
+        <w:rPr>
+          <w:rFonts w:eastAsia="Times New Roman" w:cstheme="minorHAnsi"/>
+          <w:szCs w:val="24"/>
+          <w:lang w:val="en-US" w:eastAsia="en-GB"/>
+        </w:rPr>
+      </w:pPr>
+    </w:p>
+    <w:p>
+      <w:pPr>
+        <w:tabs>
+          <w:tab w:val="left" w:pos="1544"/>
+        </w:tabs>
+        <w:rPr>
+          <w:rFonts w:eastAsia="Times New Roman" w:cstheme="minorHAnsi"/>
+          <w:szCs w:val="24"/>
+          <w:lang w:val="en-US" w:eastAsia="en-GB"/>
+        </w:rPr>
+      </w:pPr>
+      <w:r>
+        <w:rPr>
+          <w:rFonts w:eastAsia="Times New Roman" w:cstheme="minorHAnsi"/>
+          <w:szCs w:val="24"/>
+          <w:lang w:val="en-US" w:eastAsia="en-GB"/>
+        </w:rPr>
+        <w:t>(</w:t>
+      </w:r>
+      <w:proofErr w:type="spellStart"/>
+      <w:r>
+        <w:rPr>
+          <w:rFonts w:eastAsia="Times New Roman" w:cstheme="minorHAnsi"/>
+          <w:szCs w:val="24"/>
+          <w:lang w:val="en-US" w:eastAsia="en-GB"/>
+        </w:rPr>
+        <w:t>Imagem</w:t>
+      </w:r>
+      <w:proofErr w:type="spellEnd"/>
+      <w:r>
+        <w:rPr>
+          <w:rFonts w:eastAsia="Times New Roman" w:cstheme="minorHAnsi"/>
+          <w:szCs w:val="24"/>
+          <w:lang w:val="en-US" w:eastAsia="en-GB"/>
+        </w:rPr>
+        <w:t xml:space="preserve"> do </w:t>
+      </w:r>
+      <w:proofErr w:type="spellStart"/>
+      <w:r>
+        <w:rPr>
+          <w:rFonts w:eastAsia="Times New Roman" w:cstheme="minorHAnsi"/>
+          <w:szCs w:val="24"/>
+          <w:lang w:val="en-US" w:eastAsia="en-GB"/>
+        </w:rPr>
+        <w:t>figma</w:t>
+      </w:r>
+      <w:proofErr w:type="spellEnd"/>
+      <w:r>
+        <w:rPr>
+          <w:rFonts w:eastAsia="Times New Roman" w:cstheme="minorHAnsi"/>
+          <w:szCs w:val="24"/>
+          <w:lang w:val="en-US" w:eastAsia="en-GB"/>
+        </w:rPr>
+        <w:t>)</w:t>
+      </w:r>
+    </w:p>
+    <w:p>
+      <w:pPr>
+        <w:rPr>
+          <w:szCs w:val="24"/>
+          <w:lang w:val="en-GB"/>
+        </w:rPr>
+      </w:pPr>
+      <w:r>
+        <w:rPr>
+          <w:szCs w:val="24"/>
+          <w:lang w:val="en-GB"/>
+        </w:rPr>
+        <w:t xml:space="preserve"> </w:t>
+      </w:r>
+    </w:p>
+    <w:p>
+      <w:pPr>
+        <w:rPr>
+          <w:szCs w:val="24"/>
+          <w:lang w:val="en-GB"/>
+        </w:rPr>
+      </w:pPr>
+    </w:p>
+    <w:p>
+      <w:pPr>
+        <w:rPr>
+          <w:szCs w:val="24"/>
+          <w:lang w:val="en-GB"/>
+        </w:rPr>
+      </w:pPr>
+    </w:p>
+    <w:p>
+      <w:pPr>
+        <w:rPr>
+          <w:szCs w:val="24"/>
+          <w:lang w:val="en-GB"/>
+        </w:rPr>
+      </w:pPr>
+    </w:p>
+    <w:p>
+      <w:pPr>
+        <w:rPr>
+          <w:szCs w:val="24"/>
+          <w:lang w:val="en-GB"/>
+        </w:rPr>
+      </w:pPr>
+      <w:r>
+        <w:rPr>
+          <w:szCs w:val="24"/>
+          <w:lang w:val="en-GB"/>
+        </w:rPr>
+        <w:lastRenderedPageBreak/>
+        <w:t xml:space="preserve">Further, </w:t>
+      </w:r>
+      <w:proofErr w:type="spellStart"/>
+      <w:r>
+        <w:rPr>
+          <w:szCs w:val="24"/>
+          <w:lang w:val="en-GB"/>
+        </w:rPr>
+        <w:t>Inetum</w:t>
+      </w:r>
+      <w:proofErr w:type="spellEnd"/>
+      <w:r>
+        <w:rPr>
+          <w:szCs w:val="24"/>
+          <w:lang w:val="en-GB"/>
+        </w:rPr>
+        <w:t xml:space="preserve"> gave us user stories that are short, simple descriptions of a feature told from the perspective of the person who desires the new capability, usually a user or customer of the app.  </w:t>
+      </w:r>
+      <w:r>
+        <w:rPr>
+          <w:szCs w:val="24"/>
+          <w:lang w:val="en-GB"/>
+        </w:rPr>
+        <w:t xml:space="preserve">With the interpretation of the user </w:t>
+      </w:r>
+      <w:proofErr w:type="gramStart"/>
+      <w:r>
+        <w:rPr>
+          <w:szCs w:val="24"/>
+          <w:lang w:val="en-GB"/>
+        </w:rPr>
+        <w:t>stories</w:t>
+      </w:r>
+      <w:proofErr w:type="gramEnd"/>
+      <w:r>
+        <w:rPr>
+          <w:szCs w:val="24"/>
+          <w:lang w:val="en-GB"/>
+        </w:rPr>
+        <w:t xml:space="preserve"> they gave us, we designed the red routes and flows, </w:t>
+      </w:r>
+      <w:r>
+        <w:rPr>
+          <w:szCs w:val="24"/>
+          <w:lang w:val="en-GB"/>
+        </w:rPr>
+        <w:t xml:space="preserve">similarly to </w:t>
+      </w:r>
+      <w:r>
+        <w:rPr>
+          <w:szCs w:val="24"/>
+          <w:lang w:val="en-GB"/>
+        </w:rPr>
+        <w:t xml:space="preserve">the low </w:t>
+      </w:r>
+      <w:r>
+        <w:rPr>
+          <w:szCs w:val="24"/>
+          <w:lang w:val="en-GB"/>
+        </w:rPr>
+        <w:t>fidelity</w:t>
+      </w:r>
+      <w:r>
+        <w:rPr>
+          <w:szCs w:val="24"/>
+          <w:lang w:val="en-GB"/>
+        </w:rPr>
+        <w:t xml:space="preserve"> prototype. </w:t>
+      </w:r>
+      <w:r>
+        <w:rPr>
+          <w:szCs w:val="24"/>
+          <w:lang w:val="en-GB"/>
+        </w:rPr>
+        <w:t xml:space="preserve">We will be considering the user stories throughout the remaining of front end design.  </w:t>
+      </w:r>
     </w:p>
     <w:sectPr>
-      <w:footerReference w:type="default" r:id="rId13"/>
+      <w:footerReference w:type="default" r:id="rId14"/>
       <w:pgSz w:w="11906" w:h="16838" w:code="9"/>
       <w:pgMar w:top="1418" w:right="1701" w:bottom="1418" w:left="1701" w:header="709" w:footer="709" w:gutter="0"/>
       <w:pgNumType w:start="0"/>
@@ -6167,7 +7251,7 @@
 </file>
 
 <file path=word/endnotes.xml><?xml version="1.0" encoding="utf-8"?>
-<w:endnotes xmlns:wpc="http://schemas.microsoft.com/office/word/2010/wordprocessingCanvas" xmlns:cx="http://schemas.microsoft.com/office/drawing/2014/chartex" xmlns:cx1="http://schemas.microsoft.com/office/drawing/2015/9/8/chartex" xmlns:cx2="http://schemas.microsoft.com/office/drawing/2015/10/21/chartex" xmlns:cx3="http://schemas.microsoft.com/office/drawing/2016/5/9/chartex" xmlns:cx4="http://schemas.microsoft.com/office/drawing/2016/5/10/chartex" xmlns:cx5="http://schemas.microsoft.com/office/drawing/2016/5/11/chartex" xmlns:cx6="http://schemas.microsoft.com/office/drawing/2016/5/12/chartex" xmlns:cx7="http://schemas.microsoft.com/office/drawing/2016/5/13/chartex" xmlns:cx8="http://schemas.microsoft.com/office/drawing/2016/5/14/chartex" xmlns:mc="http://schemas.openxmlformats.org/markup-compatibility/2006" xmlns:aink="http://schemas.microsoft.com/office/drawing/2016/ink" xmlns:am3d="http://schemas.microsoft.com/office/drawing/2017/model3d" xmlns:o="urn:schemas-microsoft-com:office:office" xmlns:r="http://schemas.openxmlformats.org/officeDocument/2006/relationships" xmlns:m="http://schemas.openxmlformats.org/officeDocument/2006/math" xmlns:v="urn:schemas-microsoft-com:vml" xmlns:wp14="http://schemas.microsoft.com/office/word/2010/wordprocessingDrawing" xmlns:wp="http://schemas.openxmlformats.org/drawingml/2006/wordprocessingDrawing" xmlns:w10="urn:schemas-microsoft-com:office:word" xmlns:w="http://schemas.openxmlformats.org/wordprocessingml/2006/main" xmlns:w14="http://schemas.microsoft.com/office/word/2010/wordml" xmlns:w15="http://schemas.microsoft.com/office/word/2012/wordml" xmlns:w16cex="http://schemas.microsoft.com/office/word/2018/wordml/cex" xmlns:w16cid="http://schemas.microsoft.com/office/word/2016/wordml/cid" xmlns:w16="http://schemas.microsoft.com/office/word/2018/wordml" xmlns:w16sdtdh="http://schemas.microsoft.com/office/word/2020/wordml/sdtdatahash" xmlns:w16se="http://schemas.microsoft.com/office/word/2015/wordml/symex" xmlns:wpg="http://schemas.microsoft.com/office/word/2010/wordprocessingGroup" xmlns:wpi="http://schemas.microsoft.com/office/word/2010/wordprocessingInk" xmlns:wne="http://schemas.microsoft.com/office/word/2006/wordml" xmlns:wps="http://schemas.microsoft.com/office/word/2010/wordprocessingShape" mc:Ignorable="w14 w15 w16se w16cid w16 w16cex w16sdtdh wp14">
+<w:endnotes xmlns:wpc="http://schemas.microsoft.com/office/word/2010/wordprocessingCanvas" xmlns:cx="http://schemas.microsoft.com/office/drawing/2014/chartex" xmlns:cx1="http://schemas.microsoft.com/office/drawing/2015/9/8/chartex" xmlns:cx2="http://schemas.microsoft.com/office/drawing/2015/10/21/chartex" xmlns:cx3="http://schemas.microsoft.com/office/drawing/2016/5/9/chartex" xmlns:cx4="http://schemas.microsoft.com/office/drawing/2016/5/10/chartex" xmlns:cx5="http://schemas.microsoft.com/office/drawing/2016/5/11/chartex" xmlns:cx6="http://schemas.microsoft.com/office/drawing/2016/5/12/chartex" xmlns:cx7="http://schemas.microsoft.com/office/drawing/2016/5/13/chartex" xmlns:cx8="http://schemas.microsoft.com/office/drawing/2016/5/14/chartex" xmlns:mc="http://schemas.openxmlformats.org/markup-compatibility/2006" xmlns:aink="http://schemas.microsoft.com/office/drawing/2016/ink" xmlns:am3d="http://schemas.microsoft.com/office/drawing/2017/model3d" xmlns:o="urn:schemas-microsoft-com:office:office" xmlns:r="http://schemas.openxmlformats.org/officeDocument/2006/relationships" xmlns:m="http://schemas.openxmlformats.org/officeDocument/2006/math" xmlns:v="urn:schemas-microsoft-com:vml" xmlns:wp14="http://schemas.microsoft.com/office/word/2010/wordprocessingDrawing" xmlns:wp="http://schemas.openxmlformats.org/drawingml/2006/wordprocessingDrawing" xmlns:w10="urn:schemas-microsoft-com:office:word" xmlns:w="http://schemas.openxmlformats.org/wordprocessingml/2006/main" xmlns:w14="http://schemas.microsoft.com/office/word/2010/wordml" xmlns:w15="http://schemas.microsoft.com/office/word/2012/wordml" xmlns:w16cex="http://schemas.microsoft.com/office/word/2018/wordml/cex" xmlns:w16cid="http://schemas.microsoft.com/office/word/2016/wordml/cid" xmlns:w16="http://schemas.microsoft.com/office/word/2018/wordml" xmlns:w16se="http://schemas.microsoft.com/office/word/2015/wordml/symex" xmlns:wpg="http://schemas.microsoft.com/office/word/2010/wordprocessingGroup" xmlns:wpi="http://schemas.microsoft.com/office/word/2010/wordprocessingInk" xmlns:wne="http://schemas.microsoft.com/office/word/2006/wordml" xmlns:wps="http://schemas.microsoft.com/office/word/2010/wordprocessingShape" mc:Ignorable="w14 w15 w16se w16cid w16 w16cex wp14">
   <w:endnote w:type="separator" w:id="-1">
     <w:p>
       <w:pPr>
@@ -6192,7 +7276,7 @@
 </file>
 
 <file path=word/footer1.xml><?xml version="1.0" encoding="utf-8"?>
-<w:ftr xmlns:wpc="http://schemas.microsoft.com/office/word/2010/wordprocessingCanvas" xmlns:cx="http://schemas.microsoft.com/office/drawing/2014/chartex" xmlns:cx1="http://schemas.microsoft.com/office/drawing/2015/9/8/chartex" xmlns:cx2="http://schemas.microsoft.com/office/drawing/2015/10/21/chartex" xmlns:cx3="http://schemas.microsoft.com/office/drawing/2016/5/9/chartex" xmlns:cx4="http://schemas.microsoft.com/office/drawing/2016/5/10/chartex" xmlns:cx5="http://schemas.microsoft.com/office/drawing/2016/5/11/chartex" xmlns:cx6="http://schemas.microsoft.com/office/drawing/2016/5/12/chartex" xmlns:cx7="http://schemas.microsoft.com/office/drawing/2016/5/13/chartex" xmlns:cx8="http://schemas.microsoft.com/office/drawing/2016/5/14/chartex" xmlns:mc="http://schemas.openxmlformats.org/markup-compatibility/2006" xmlns:aink="http://schemas.microsoft.com/office/drawing/2016/ink" xmlns:am3d="http://schemas.microsoft.com/office/drawing/2017/model3d" xmlns:o="urn:schemas-microsoft-com:office:office" xmlns:r="http://schemas.openxmlformats.org/officeDocument/2006/relationships" xmlns:m="http://schemas.openxmlformats.org/officeDocument/2006/math" xmlns:v="urn:schemas-microsoft-com:vml" xmlns:wp14="http://schemas.microsoft.com/office/word/2010/wordprocessingDrawing" xmlns:wp="http://schemas.openxmlformats.org/drawingml/2006/wordprocessingDrawing" xmlns:w10="urn:schemas-microsoft-com:office:word" xmlns:w="http://schemas.openxmlformats.org/wordprocessingml/2006/main" xmlns:w14="http://schemas.microsoft.com/office/word/2010/wordml" xmlns:w15="http://schemas.microsoft.com/office/word/2012/wordml" xmlns:w16cex="http://schemas.microsoft.com/office/word/2018/wordml/cex" xmlns:w16cid="http://schemas.microsoft.com/office/word/2016/wordml/cid" xmlns:w16="http://schemas.microsoft.com/office/word/2018/wordml" xmlns:w16sdtdh="http://schemas.microsoft.com/office/word/2020/wordml/sdtdatahash" xmlns:w16se="http://schemas.microsoft.com/office/word/2015/wordml/symex" xmlns:wpg="http://schemas.microsoft.com/office/word/2010/wordprocessingGroup" xmlns:wpi="http://schemas.microsoft.com/office/word/2010/wordprocessingInk" xmlns:wne="http://schemas.microsoft.com/office/word/2006/wordml" xmlns:wps="http://schemas.microsoft.com/office/word/2010/wordprocessingShape" mc:Ignorable="w14 w15 w16se w16cid w16 w16cex w16sdtdh wp14">
+<w:ftr xmlns:wpc="http://schemas.microsoft.com/office/word/2010/wordprocessingCanvas" xmlns:cx="http://schemas.microsoft.com/office/drawing/2014/chartex" xmlns:cx1="http://schemas.microsoft.com/office/drawing/2015/9/8/chartex" xmlns:cx2="http://schemas.microsoft.com/office/drawing/2015/10/21/chartex" xmlns:cx3="http://schemas.microsoft.com/office/drawing/2016/5/9/chartex" xmlns:cx4="http://schemas.microsoft.com/office/drawing/2016/5/10/chartex" xmlns:cx5="http://schemas.microsoft.com/office/drawing/2016/5/11/chartex" xmlns:cx6="http://schemas.microsoft.com/office/drawing/2016/5/12/chartex" xmlns:cx7="http://schemas.microsoft.com/office/drawing/2016/5/13/chartex" xmlns:cx8="http://schemas.microsoft.com/office/drawing/2016/5/14/chartex" xmlns:mc="http://schemas.openxmlformats.org/markup-compatibility/2006" xmlns:aink="http://schemas.microsoft.com/office/drawing/2016/ink" xmlns:am3d="http://schemas.microsoft.com/office/drawing/2017/model3d" xmlns:o="urn:schemas-microsoft-com:office:office" xmlns:r="http://schemas.openxmlformats.org/officeDocument/2006/relationships" xmlns:m="http://schemas.openxmlformats.org/officeDocument/2006/math" xmlns:v="urn:schemas-microsoft-com:vml" xmlns:wp14="http://schemas.microsoft.com/office/word/2010/wordprocessingDrawing" xmlns:wp="http://schemas.openxmlformats.org/drawingml/2006/wordprocessingDrawing" xmlns:w10="urn:schemas-microsoft-com:office:word" xmlns:w="http://schemas.openxmlformats.org/wordprocessingml/2006/main" xmlns:w14="http://schemas.microsoft.com/office/word/2010/wordml" xmlns:w15="http://schemas.microsoft.com/office/word/2012/wordml" xmlns:w16cex="http://schemas.microsoft.com/office/word/2018/wordml/cex" xmlns:w16cid="http://schemas.microsoft.com/office/word/2016/wordml/cid" xmlns:w16="http://schemas.microsoft.com/office/word/2018/wordml" xmlns:w16se="http://schemas.microsoft.com/office/word/2015/wordml/symex" xmlns:wpg="http://schemas.microsoft.com/office/word/2010/wordprocessingGroup" xmlns:wpi="http://schemas.microsoft.com/office/word/2010/wordprocessingInk" xmlns:wne="http://schemas.microsoft.com/office/word/2006/wordml" xmlns:wps="http://schemas.microsoft.com/office/word/2010/wordprocessingShape" mc:Ignorable="w14 w15 w16se w16cid w16 w16cex wp14">
   <w:sdt>
     <w:sdtPr>
       <w:id w:val="279687887"/>
@@ -6209,7 +7293,7 @@
     <w:sdtContent>
       <w:p>
         <w:pPr>
-          <w:pStyle w:val="Rodap"/>
+          <w:pStyle w:val="Footer"/>
           <w:jc w:val="right"/>
         </w:pPr>
         <w:r>
@@ -6238,14 +7322,14 @@
   </w:sdt>
   <w:p>
     <w:pPr>
-      <w:pStyle w:val="Rodap"/>
+      <w:pStyle w:val="Footer"/>
     </w:pPr>
   </w:p>
 </w:ftr>
 </file>
 
 <file path=word/footnotes.xml><?xml version="1.0" encoding="utf-8"?>
-<w:footnotes xmlns:wpc="http://schemas.microsoft.com/office/word/2010/wordprocessingCanvas" xmlns:cx="http://schemas.microsoft.com/office/drawing/2014/chartex" xmlns:cx1="http://schemas.microsoft.com/office/drawing/2015/9/8/chartex" xmlns:cx2="http://schemas.microsoft.com/office/drawing/2015/10/21/chartex" xmlns:cx3="http://schemas.microsoft.com/office/drawing/2016/5/9/chartex" xmlns:cx4="http://schemas.microsoft.com/office/drawing/2016/5/10/chartex" xmlns:cx5="http://schemas.microsoft.com/office/drawing/2016/5/11/chartex" xmlns:cx6="http://schemas.microsoft.com/office/drawing/2016/5/12/chartex" xmlns:cx7="http://schemas.microsoft.com/office/drawing/2016/5/13/chartex" xmlns:cx8="http://schemas.microsoft.com/office/drawing/2016/5/14/chartex" xmlns:mc="http://schemas.openxmlformats.org/markup-compatibility/2006" xmlns:aink="http://schemas.microsoft.com/office/drawing/2016/ink" xmlns:am3d="http://schemas.microsoft.com/office/drawing/2017/model3d" xmlns:o="urn:schemas-microsoft-com:office:office" xmlns:r="http://schemas.openxmlformats.org/officeDocument/2006/relationships" xmlns:m="http://schemas.openxmlformats.org/officeDocument/2006/math" xmlns:v="urn:schemas-microsoft-com:vml" xmlns:wp14="http://schemas.microsoft.com/office/word/2010/wordprocessingDrawing" xmlns:wp="http://schemas.openxmlformats.org/drawingml/2006/wordprocessingDrawing" xmlns:w10="urn:schemas-microsoft-com:office:word" xmlns:w="http://schemas.openxmlformats.org/wordprocessingml/2006/main" xmlns:w14="http://schemas.microsoft.com/office/word/2010/wordml" xmlns:w15="http://schemas.microsoft.com/office/word/2012/wordml" xmlns:w16cex="http://schemas.microsoft.com/office/word/2018/wordml/cex" xmlns:w16cid="http://schemas.microsoft.com/office/word/2016/wordml/cid" xmlns:w16="http://schemas.microsoft.com/office/word/2018/wordml" xmlns:w16sdtdh="http://schemas.microsoft.com/office/word/2020/wordml/sdtdatahash" xmlns:w16se="http://schemas.microsoft.com/office/word/2015/wordml/symex" xmlns:wpg="http://schemas.microsoft.com/office/word/2010/wordprocessingGroup" xmlns:wpi="http://schemas.microsoft.com/office/word/2010/wordprocessingInk" xmlns:wne="http://schemas.microsoft.com/office/word/2006/wordml" xmlns:wps="http://schemas.microsoft.com/office/word/2010/wordprocessingShape" mc:Ignorable="w14 w15 w16se w16cid w16 w16cex w16sdtdh wp14">
+<w:footnotes xmlns:wpc="http://schemas.microsoft.com/office/word/2010/wordprocessingCanvas" xmlns:cx="http://schemas.microsoft.com/office/drawing/2014/chartex" xmlns:cx1="http://schemas.microsoft.com/office/drawing/2015/9/8/chartex" xmlns:cx2="http://schemas.microsoft.com/office/drawing/2015/10/21/chartex" xmlns:cx3="http://schemas.microsoft.com/office/drawing/2016/5/9/chartex" xmlns:cx4="http://schemas.microsoft.com/office/drawing/2016/5/10/chartex" xmlns:cx5="http://schemas.microsoft.com/office/drawing/2016/5/11/chartex" xmlns:cx6="http://schemas.microsoft.com/office/drawing/2016/5/12/chartex" xmlns:cx7="http://schemas.microsoft.com/office/drawing/2016/5/13/chartex" xmlns:cx8="http://schemas.microsoft.com/office/drawing/2016/5/14/chartex" xmlns:mc="http://schemas.openxmlformats.org/markup-compatibility/2006" xmlns:aink="http://schemas.microsoft.com/office/drawing/2016/ink" xmlns:am3d="http://schemas.microsoft.com/office/drawing/2017/model3d" xmlns:o="urn:schemas-microsoft-com:office:office" xmlns:r="http://schemas.openxmlformats.org/officeDocument/2006/relationships" xmlns:m="http://schemas.openxmlformats.org/officeDocument/2006/math" xmlns:v="urn:schemas-microsoft-com:vml" xmlns:wp14="http://schemas.microsoft.com/office/word/2010/wordprocessingDrawing" xmlns:wp="http://schemas.openxmlformats.org/drawingml/2006/wordprocessingDrawing" xmlns:w10="urn:schemas-microsoft-com:office:word" xmlns:w="http://schemas.openxmlformats.org/wordprocessingml/2006/main" xmlns:w14="http://schemas.microsoft.com/office/word/2010/wordml" xmlns:w15="http://schemas.microsoft.com/office/word/2012/wordml" xmlns:w16cex="http://schemas.microsoft.com/office/word/2018/wordml/cex" xmlns:w16cid="http://schemas.microsoft.com/office/word/2016/wordml/cid" xmlns:w16="http://schemas.microsoft.com/office/word/2018/wordml" xmlns:w16se="http://schemas.microsoft.com/office/word/2015/wordml/symex" xmlns:wpg="http://schemas.microsoft.com/office/word/2010/wordprocessingGroup" xmlns:wpi="http://schemas.microsoft.com/office/word/2010/wordprocessingInk" xmlns:wne="http://schemas.microsoft.com/office/word/2006/wordml" xmlns:wps="http://schemas.microsoft.com/office/word/2010/wordprocessingShape" mc:Ignorable="w14 w15 w16se w16cid w16 w16cex wp14">
   <w:footnote w:type="separator" w:id="-1">
     <w:p>
       <w:pPr>
@@ -6270,7 +7354,7 @@
 </file>
 
 <file path=word/numbering.xml><?xml version="1.0" encoding="utf-8"?>
-<w:numbering xmlns:wpc="http://schemas.microsoft.com/office/word/2010/wordprocessingCanvas" xmlns:cx="http://schemas.microsoft.com/office/drawing/2014/chartex" xmlns:cx1="http://schemas.microsoft.com/office/drawing/2015/9/8/chartex" xmlns:cx2="http://schemas.microsoft.com/office/drawing/2015/10/21/chartex" xmlns:cx3="http://schemas.microsoft.com/office/drawing/2016/5/9/chartex" xmlns:cx4="http://schemas.microsoft.com/office/drawing/2016/5/10/chartex" xmlns:cx5="http://schemas.microsoft.com/office/drawing/2016/5/11/chartex" xmlns:cx6="http://schemas.microsoft.com/office/drawing/2016/5/12/chartex" xmlns:cx7="http://schemas.microsoft.com/office/drawing/2016/5/13/chartex" xmlns:cx8="http://schemas.microsoft.com/office/drawing/2016/5/14/chartex" xmlns:mc="http://schemas.openxmlformats.org/markup-compatibility/2006" xmlns:aink="http://schemas.microsoft.com/office/drawing/2016/ink" xmlns:am3d="http://schemas.microsoft.com/office/drawing/2017/model3d" xmlns:o="urn:schemas-microsoft-com:office:office" xmlns:r="http://schemas.openxmlformats.org/officeDocument/2006/relationships" xmlns:m="http://schemas.openxmlformats.org/officeDocument/2006/math" xmlns:v="urn:schemas-microsoft-com:vml" xmlns:wp14="http://schemas.microsoft.com/office/word/2010/wordprocessingDrawing" xmlns:wp="http://schemas.openxmlformats.org/drawingml/2006/wordprocessingDrawing" xmlns:w10="urn:schemas-microsoft-com:office:word" xmlns:w="http://schemas.openxmlformats.org/wordprocessingml/2006/main" xmlns:w14="http://schemas.microsoft.com/office/word/2010/wordml" xmlns:w15="http://schemas.microsoft.com/office/word/2012/wordml" xmlns:w16cex="http://schemas.microsoft.com/office/word/2018/wordml/cex" xmlns:w16cid="http://schemas.microsoft.com/office/word/2016/wordml/cid" xmlns:w16="http://schemas.microsoft.com/office/word/2018/wordml" xmlns:w16sdtdh="http://schemas.microsoft.com/office/word/2020/wordml/sdtdatahash" xmlns:w16se="http://schemas.microsoft.com/office/word/2015/wordml/symex" xmlns:wpg="http://schemas.microsoft.com/office/word/2010/wordprocessingGroup" xmlns:wpi="http://schemas.microsoft.com/office/word/2010/wordprocessingInk" xmlns:wne="http://schemas.microsoft.com/office/word/2006/wordml" xmlns:wps="http://schemas.microsoft.com/office/word/2010/wordprocessingShape" mc:Ignorable="w14 w15 w16se w16cid w16 w16cex w16sdtdh wp14">
+<w:numbering xmlns:wpc="http://schemas.microsoft.com/office/word/2010/wordprocessingCanvas" xmlns:cx="http://schemas.microsoft.com/office/drawing/2014/chartex" xmlns:cx1="http://schemas.microsoft.com/office/drawing/2015/9/8/chartex" xmlns:cx2="http://schemas.microsoft.com/office/drawing/2015/10/21/chartex" xmlns:cx3="http://schemas.microsoft.com/office/drawing/2016/5/9/chartex" xmlns:cx4="http://schemas.microsoft.com/office/drawing/2016/5/10/chartex" xmlns:cx5="http://schemas.microsoft.com/office/drawing/2016/5/11/chartex" xmlns:cx6="http://schemas.microsoft.com/office/drawing/2016/5/12/chartex" xmlns:cx7="http://schemas.microsoft.com/office/drawing/2016/5/13/chartex" xmlns:cx8="http://schemas.microsoft.com/office/drawing/2016/5/14/chartex" xmlns:mc="http://schemas.openxmlformats.org/markup-compatibility/2006" xmlns:aink="http://schemas.microsoft.com/office/drawing/2016/ink" xmlns:am3d="http://schemas.microsoft.com/office/drawing/2017/model3d" xmlns:o="urn:schemas-microsoft-com:office:office" xmlns:r="http://schemas.openxmlformats.org/officeDocument/2006/relationships" xmlns:m="http://schemas.openxmlformats.org/officeDocument/2006/math" xmlns:v="urn:schemas-microsoft-com:vml" xmlns:wp14="http://schemas.microsoft.com/office/word/2010/wordprocessingDrawing" xmlns:wp="http://schemas.openxmlformats.org/drawingml/2006/wordprocessingDrawing" xmlns:w10="urn:schemas-microsoft-com:office:word" xmlns:w="http://schemas.openxmlformats.org/wordprocessingml/2006/main" xmlns:w14="http://schemas.microsoft.com/office/word/2010/wordml" xmlns:w15="http://schemas.microsoft.com/office/word/2012/wordml" xmlns:w16cex="http://schemas.microsoft.com/office/word/2018/wordml/cex" xmlns:w16cid="http://schemas.microsoft.com/office/word/2016/wordml/cid" xmlns:w16="http://schemas.microsoft.com/office/word/2018/wordml" xmlns:w16se="http://schemas.microsoft.com/office/word/2015/wordml/symex" xmlns:wpg="http://schemas.microsoft.com/office/word/2010/wordprocessingGroup" xmlns:wpi="http://schemas.microsoft.com/office/word/2010/wordprocessingInk" xmlns:wne="http://schemas.microsoft.com/office/word/2006/wordml" xmlns:wps="http://schemas.microsoft.com/office/word/2010/wordprocessingShape" mc:Ignorable="w14 w15 w16se w16cid w16 w16cex wp14">
   <w:abstractNum w:abstractNumId="0" w15:restartNumberingAfterBreak="0">
     <w:nsid w:val="067F6A12"/>
     <w:multiLevelType w:val="hybridMultilevel"/>
@@ -7351,6 +8435,118 @@
     </w:lvl>
   </w:abstractNum>
   <w:abstractNum w:abstractNumId="10" w15:restartNumberingAfterBreak="0">
+    <w:nsid w:val="38611CF7"/>
+    <w:multiLevelType w:val="hybridMultilevel"/>
+    <w:tmpl w:val="70861C8A"/>
+    <w:lvl w:ilvl="0" w:tplc="80B88BE0">
+      <w:numFmt w:val="bullet"/>
+      <w:lvlText w:val="-"/>
+      <w:lvlJc w:val="left"/>
+      <w:pPr>
+        <w:ind w:left="1060" w:hanging="360"/>
+      </w:pPr>
+      <w:rPr>
+        <w:rFonts w:ascii="Calibri" w:eastAsia="Times New Roman" w:hAnsi="Calibri" w:cs="Calibri" w:hint="default"/>
+      </w:rPr>
+    </w:lvl>
+    <w:lvl w:ilvl="1" w:tplc="08090003">
+      <w:start w:val="1"/>
+      <w:numFmt w:val="bullet"/>
+      <w:lvlText w:val="o"/>
+      <w:lvlJc w:val="left"/>
+      <w:pPr>
+        <w:ind w:left="1780" w:hanging="360"/>
+      </w:pPr>
+      <w:rPr>
+        <w:rFonts w:ascii="Courier New" w:hAnsi="Courier New" w:cs="Courier New" w:hint="default"/>
+      </w:rPr>
+    </w:lvl>
+    <w:lvl w:ilvl="2" w:tplc="08090005" w:tentative="1">
+      <w:start w:val="1"/>
+      <w:numFmt w:val="bullet"/>
+      <w:lvlText w:val=""/>
+      <w:lvlJc w:val="left"/>
+      <w:pPr>
+        <w:ind w:left="2500" w:hanging="360"/>
+      </w:pPr>
+      <w:rPr>
+        <w:rFonts w:ascii="Wingdings" w:hAnsi="Wingdings" w:hint="default"/>
+      </w:rPr>
+    </w:lvl>
+    <w:lvl w:ilvl="3" w:tplc="08090001" w:tentative="1">
+      <w:start w:val="1"/>
+      <w:numFmt w:val="bullet"/>
+      <w:lvlText w:val=""/>
+      <w:lvlJc w:val="left"/>
+      <w:pPr>
+        <w:ind w:left="3220" w:hanging="360"/>
+      </w:pPr>
+      <w:rPr>
+        <w:rFonts w:ascii="Symbol" w:hAnsi="Symbol" w:hint="default"/>
+      </w:rPr>
+    </w:lvl>
+    <w:lvl w:ilvl="4" w:tplc="08090003" w:tentative="1">
+      <w:start w:val="1"/>
+      <w:numFmt w:val="bullet"/>
+      <w:lvlText w:val="o"/>
+      <w:lvlJc w:val="left"/>
+      <w:pPr>
+        <w:ind w:left="3940" w:hanging="360"/>
+      </w:pPr>
+      <w:rPr>
+        <w:rFonts w:ascii="Courier New" w:hAnsi="Courier New" w:cs="Courier New" w:hint="default"/>
+      </w:rPr>
+    </w:lvl>
+    <w:lvl w:ilvl="5" w:tplc="08090005" w:tentative="1">
+      <w:start w:val="1"/>
+      <w:numFmt w:val="bullet"/>
+      <w:lvlText w:val=""/>
+      <w:lvlJc w:val="left"/>
+      <w:pPr>
+        <w:ind w:left="4660" w:hanging="360"/>
+      </w:pPr>
+      <w:rPr>
+        <w:rFonts w:ascii="Wingdings" w:hAnsi="Wingdings" w:hint="default"/>
+      </w:rPr>
+    </w:lvl>
+    <w:lvl w:ilvl="6" w:tplc="08090001" w:tentative="1">
+      <w:start w:val="1"/>
+      <w:numFmt w:val="bullet"/>
+      <w:lvlText w:val=""/>
+      <w:lvlJc w:val="left"/>
+      <w:pPr>
+        <w:ind w:left="5380" w:hanging="360"/>
+      </w:pPr>
+      <w:rPr>
+        <w:rFonts w:ascii="Symbol" w:hAnsi="Symbol" w:hint="default"/>
+      </w:rPr>
+    </w:lvl>
+    <w:lvl w:ilvl="7" w:tplc="08090003" w:tentative="1">
+      <w:start w:val="1"/>
+      <w:numFmt w:val="bullet"/>
+      <w:lvlText w:val="o"/>
+      <w:lvlJc w:val="left"/>
+      <w:pPr>
+        <w:ind w:left="6100" w:hanging="360"/>
+      </w:pPr>
+      <w:rPr>
+        <w:rFonts w:ascii="Courier New" w:hAnsi="Courier New" w:cs="Courier New" w:hint="default"/>
+      </w:rPr>
+    </w:lvl>
+    <w:lvl w:ilvl="8" w:tplc="08090005" w:tentative="1">
+      <w:start w:val="1"/>
+      <w:numFmt w:val="bullet"/>
+      <w:lvlText w:val=""/>
+      <w:lvlJc w:val="left"/>
+      <w:pPr>
+        <w:ind w:left="6820" w:hanging="360"/>
+      </w:pPr>
+      <w:rPr>
+        <w:rFonts w:ascii="Wingdings" w:hAnsi="Wingdings" w:hint="default"/>
+      </w:rPr>
+    </w:lvl>
+  </w:abstractNum>
+  <w:abstractNum w:abstractNumId="11" w15:restartNumberingAfterBreak="0">
     <w:nsid w:val="39FC37C2"/>
     <w:multiLevelType w:val="multilevel"/>
     <w:tmpl w:val="7708C80C"/>
@@ -7463,7 +8659,7 @@
       </w:rPr>
     </w:lvl>
   </w:abstractNum>
-  <w:abstractNum w:abstractNumId="11" w15:restartNumberingAfterBreak="0">
+  <w:abstractNum w:abstractNumId="12" w15:restartNumberingAfterBreak="0">
     <w:nsid w:val="3EF57A08"/>
     <w:multiLevelType w:val="hybridMultilevel"/>
     <w:tmpl w:val="A3BE5BDE"/>
@@ -7576,7 +8772,7 @@
       </w:rPr>
     </w:lvl>
   </w:abstractNum>
-  <w:abstractNum w:abstractNumId="12" w15:restartNumberingAfterBreak="0">
+  <w:abstractNum w:abstractNumId="13" w15:restartNumberingAfterBreak="0">
     <w:nsid w:val="44DC63D8"/>
     <w:multiLevelType w:val="hybridMultilevel"/>
     <w:tmpl w:val="503469A8"/>
@@ -7689,7 +8885,7 @@
       </w:rPr>
     </w:lvl>
   </w:abstractNum>
-  <w:abstractNum w:abstractNumId="13" w15:restartNumberingAfterBreak="0">
+  <w:abstractNum w:abstractNumId="14" w15:restartNumberingAfterBreak="0">
     <w:nsid w:val="48D42813"/>
     <w:multiLevelType w:val="hybridMultilevel"/>
     <w:tmpl w:val="26B67A7E"/>
@@ -7802,7 +8998,7 @@
       </w:rPr>
     </w:lvl>
   </w:abstractNum>
-  <w:abstractNum w:abstractNumId="14" w15:restartNumberingAfterBreak="0">
+  <w:abstractNum w:abstractNumId="15" w15:restartNumberingAfterBreak="0">
     <w:nsid w:val="4C9F4821"/>
     <w:multiLevelType w:val="hybridMultilevel"/>
     <w:tmpl w:val="A7501A86"/>
@@ -7888,7 +9084,7 @@
       </w:pPr>
     </w:lvl>
   </w:abstractNum>
-  <w:abstractNum w:abstractNumId="15" w15:restartNumberingAfterBreak="0">
+  <w:abstractNum w:abstractNumId="16" w15:restartNumberingAfterBreak="0">
     <w:nsid w:val="538A1BBE"/>
     <w:multiLevelType w:val="hybridMultilevel"/>
     <w:tmpl w:val="2034B52E"/>
@@ -8001,7 +9197,7 @@
       </w:rPr>
     </w:lvl>
   </w:abstractNum>
-  <w:abstractNum w:abstractNumId="16" w15:restartNumberingAfterBreak="0">
+  <w:abstractNum w:abstractNumId="17" w15:restartNumberingAfterBreak="0">
     <w:nsid w:val="72602F14"/>
     <w:multiLevelType w:val="hybridMultilevel"/>
     <w:tmpl w:val="846CC624"/>
@@ -8114,7 +9310,7 @@
       </w:rPr>
     </w:lvl>
   </w:abstractNum>
-  <w:abstractNum w:abstractNumId="17" w15:restartNumberingAfterBreak="0">
+  <w:abstractNum w:abstractNumId="18" w15:restartNumberingAfterBreak="0">
     <w:nsid w:val="78C72FFF"/>
     <w:multiLevelType w:val="hybridMultilevel"/>
     <w:tmpl w:val="EB76D042"/>
@@ -8228,19 +9424,19 @@
     </w:lvl>
   </w:abstractNum>
   <w:num w:numId="1">
-    <w:abstractNumId w:val="14"/>
+    <w:abstractNumId w:val="15"/>
   </w:num>
   <w:num w:numId="2">
-    <w:abstractNumId w:val="10"/>
+    <w:abstractNumId w:val="11"/>
   </w:num>
   <w:num w:numId="3">
-    <w:abstractNumId w:val="12"/>
+    <w:abstractNumId w:val="13"/>
   </w:num>
   <w:num w:numId="4">
     <w:abstractNumId w:val="3"/>
   </w:num>
   <w:num w:numId="5">
-    <w:abstractNumId w:val="11"/>
+    <w:abstractNumId w:val="12"/>
   </w:num>
   <w:num w:numId="6">
     <w:abstractNumId w:val="2"/>
@@ -8249,7 +9445,7 @@
     <w:abstractNumId w:val="4"/>
   </w:num>
   <w:num w:numId="8">
-    <w:abstractNumId w:val="17"/>
+    <w:abstractNumId w:val="18"/>
   </w:num>
   <w:num w:numId="9">
     <w:abstractNumId w:val="6"/>
@@ -8270,22 +9466,25 @@
     <w:abstractNumId w:val="0"/>
   </w:num>
   <w:num w:numId="15">
-    <w:abstractNumId w:val="13"/>
+    <w:abstractNumId w:val="14"/>
   </w:num>
   <w:num w:numId="16">
-    <w:abstractNumId w:val="15"/>
+    <w:abstractNumId w:val="16"/>
   </w:num>
   <w:num w:numId="17">
     <w:abstractNumId w:val="9"/>
   </w:num>
   <w:num w:numId="18">
-    <w:abstractNumId w:val="16"/>
+    <w:abstractNumId w:val="17"/>
+  </w:num>
+  <w:num w:numId="19">
+    <w:abstractNumId w:val="10"/>
   </w:num>
 </w:numbering>
 </file>
 
 <file path=word/styles.xml><?xml version="1.0" encoding="utf-8"?>
-<w:styles xmlns:mc="http://schemas.openxmlformats.org/markup-compatibility/2006" xmlns:r="http://schemas.openxmlformats.org/officeDocument/2006/relationships" xmlns:w="http://schemas.openxmlformats.org/wordprocessingml/2006/main" xmlns:w14="http://schemas.microsoft.com/office/word/2010/wordml" xmlns:w15="http://schemas.microsoft.com/office/word/2012/wordml" xmlns:w16cex="http://schemas.microsoft.com/office/word/2018/wordml/cex" xmlns:w16cid="http://schemas.microsoft.com/office/word/2016/wordml/cid" xmlns:w16="http://schemas.microsoft.com/office/word/2018/wordml" xmlns:w16sdtdh="http://schemas.microsoft.com/office/word/2020/wordml/sdtdatahash" xmlns:w16se="http://schemas.microsoft.com/office/word/2015/wordml/symex" mc:Ignorable="w14 w15 w16se w16cid w16 w16cex w16sdtdh">
+<w:styles xmlns:mc="http://schemas.openxmlformats.org/markup-compatibility/2006" xmlns:r="http://schemas.openxmlformats.org/officeDocument/2006/relationships" xmlns:w="http://schemas.openxmlformats.org/wordprocessingml/2006/main" xmlns:w14="http://schemas.microsoft.com/office/word/2010/wordml" xmlns:w15="http://schemas.microsoft.com/office/word/2012/wordml" xmlns:w16cex="http://schemas.microsoft.com/office/word/2018/wordml/cex" xmlns:w16cid="http://schemas.microsoft.com/office/word/2016/wordml/cid" xmlns:w16="http://schemas.microsoft.com/office/word/2018/wordml" xmlns:w16se="http://schemas.microsoft.com/office/word/2015/wordml/symex" mc:Ignorable="w14 w15 w16se w16cid w16 w16cex">
   <w:docDefaults>
     <w:rPrDefault>
       <w:rPr>
@@ -8687,11 +9886,11 @@
       <w:sz w:val="24"/>
     </w:rPr>
   </w:style>
-  <w:style w:type="paragraph" w:styleId="Ttulo1">
+  <w:style w:type="paragraph" w:styleId="Heading1">
     <w:name w:val="heading 1"/>
     <w:basedOn w:val="Normal"/>
     <w:next w:val="Normal"/>
-    <w:link w:val="Ttulo1Carter"/>
+    <w:link w:val="Heading1Char"/>
     <w:uiPriority w:val="9"/>
     <w:qFormat/>
     <w:rsid w:val="001B3E36"/>
@@ -8708,11 +9907,11 @@
       <w:szCs w:val="32"/>
     </w:rPr>
   </w:style>
-  <w:style w:type="paragraph" w:styleId="Ttulo2">
+  <w:style w:type="paragraph" w:styleId="Heading2">
     <w:name w:val="heading 2"/>
     <w:basedOn w:val="Normal"/>
     <w:next w:val="Normal"/>
-    <w:link w:val="Ttulo2Carter"/>
+    <w:link w:val="Heading2Char"/>
     <w:uiPriority w:val="9"/>
     <w:unhideWhenUsed/>
     <w:qFormat/>
@@ -8730,11 +9929,11 @@
       <w:szCs w:val="26"/>
     </w:rPr>
   </w:style>
-  <w:style w:type="paragraph" w:styleId="Ttulo3">
+  <w:style w:type="paragraph" w:styleId="Heading3">
     <w:name w:val="heading 3"/>
     <w:basedOn w:val="Normal"/>
     <w:next w:val="Normal"/>
-    <w:link w:val="Ttulo3Carter"/>
+    <w:link w:val="Heading3Char"/>
     <w:uiPriority w:val="9"/>
     <w:unhideWhenUsed/>
     <w:qFormat/>
@@ -8751,11 +9950,11 @@
       <w:szCs w:val="24"/>
     </w:rPr>
   </w:style>
-  <w:style w:type="paragraph" w:styleId="Ttulo4">
+  <w:style w:type="paragraph" w:styleId="Heading4">
     <w:name w:val="heading 4"/>
     <w:basedOn w:val="Normal"/>
     <w:next w:val="Normal"/>
-    <w:link w:val="Ttulo4Carter"/>
+    <w:link w:val="Heading4Char"/>
     <w:uiPriority w:val="9"/>
     <w:unhideWhenUsed/>
     <w:qFormat/>
@@ -8772,13 +9971,13 @@
       <w:iCs/>
     </w:rPr>
   </w:style>
-  <w:style w:type="character" w:default="1" w:styleId="Tipodeletrapredefinidodopargrafo">
+  <w:style w:type="character" w:default="1" w:styleId="DefaultParagraphFont">
     <w:name w:val="Default Paragraph Font"/>
     <w:uiPriority w:val="1"/>
     <w:semiHidden/>
     <w:unhideWhenUsed/>
   </w:style>
-  <w:style w:type="table" w:default="1" w:styleId="Tabelanormal">
+  <w:style w:type="table" w:default="1" w:styleId="TableNormal">
     <w:name w:val="Normal Table"/>
     <w:uiPriority w:val="99"/>
     <w:semiHidden/>
@@ -8793,13 +9992,13 @@
       </w:tblCellMar>
     </w:tblPr>
   </w:style>
-  <w:style w:type="numbering" w:default="1" w:styleId="Semlista">
+  <w:style w:type="numbering" w:default="1" w:styleId="NoList">
     <w:name w:val="No List"/>
     <w:uiPriority w:val="99"/>
     <w:semiHidden/>
     <w:unhideWhenUsed/>
   </w:style>
-  <w:style w:type="paragraph" w:styleId="PargrafodaLista">
+  <w:style w:type="paragraph" w:styleId="ListParagraph">
     <w:name w:val="List Paragraph"/>
     <w:basedOn w:val="Normal"/>
     <w:uiPriority w:val="34"/>
@@ -8825,10 +10024,10 @@
       <w:szCs w:val="24"/>
     </w:rPr>
   </w:style>
-  <w:style w:type="paragraph" w:styleId="HTMLpr-formatado">
+  <w:style w:type="paragraph" w:styleId="HTMLPreformatted">
     <w:name w:val="HTML Preformatted"/>
     <w:basedOn w:val="Normal"/>
-    <w:link w:val="HTMLpr-formatadoCarter"/>
+    <w:link w:val="HTMLPreformattedChar"/>
     <w:uiPriority w:val="99"/>
     <w:semiHidden/>
     <w:unhideWhenUsed/>
@@ -8860,10 +10059,10 @@
       <w:szCs w:val="20"/>
     </w:rPr>
   </w:style>
-  <w:style w:type="character" w:customStyle="1" w:styleId="HTMLpr-formatadoCarter">
-    <w:name w:val="HTML pré-formatado Caráter"/>
-    <w:basedOn w:val="Tipodeletrapredefinidodopargrafo"/>
-    <w:link w:val="HTMLpr-formatado"/>
+  <w:style w:type="character" w:customStyle="1" w:styleId="HTMLPreformattedChar">
+    <w:name w:val="HTML Preformatted Char"/>
+    <w:basedOn w:val="DefaultParagraphFont"/>
+    <w:link w:val="HTMLPreformatted"/>
     <w:uiPriority w:val="99"/>
     <w:semiHidden/>
     <w:rsid w:val="00362284"/>
@@ -8873,10 +10072,10 @@
       <w:szCs w:val="20"/>
     </w:rPr>
   </w:style>
-  <w:style w:type="character" w:customStyle="1" w:styleId="Ttulo1Carter">
-    <w:name w:val="Título 1 Caráter"/>
-    <w:basedOn w:val="Tipodeletrapredefinidodopargrafo"/>
-    <w:link w:val="Ttulo1"/>
+  <w:style w:type="character" w:customStyle="1" w:styleId="Heading1Char">
+    <w:name w:val="Heading 1 Char"/>
+    <w:basedOn w:val="DefaultParagraphFont"/>
+    <w:link w:val="Heading1"/>
     <w:uiPriority w:val="9"/>
     <w:rsid w:val="001B3E36"/>
     <w:rPr>
@@ -8886,10 +10085,10 @@
       <w:szCs w:val="32"/>
     </w:rPr>
   </w:style>
-  <w:style w:type="character" w:customStyle="1" w:styleId="Ttulo2Carter">
-    <w:name w:val="Título 2 Caráter"/>
-    <w:basedOn w:val="Tipodeletrapredefinidodopargrafo"/>
-    <w:link w:val="Ttulo2"/>
+  <w:style w:type="character" w:customStyle="1" w:styleId="Heading2Char">
+    <w:name w:val="Heading 2 Char"/>
+    <w:basedOn w:val="DefaultParagraphFont"/>
+    <w:link w:val="Heading2"/>
     <w:uiPriority w:val="9"/>
     <w:rsid w:val="001B3E36"/>
     <w:rPr>
@@ -8899,10 +10098,10 @@
       <w:szCs w:val="26"/>
     </w:rPr>
   </w:style>
-  <w:style w:type="character" w:customStyle="1" w:styleId="Ttulo3Carter">
-    <w:name w:val="Título 3 Caráter"/>
-    <w:basedOn w:val="Tipodeletrapredefinidodopargrafo"/>
-    <w:link w:val="Ttulo3"/>
+  <w:style w:type="character" w:customStyle="1" w:styleId="Heading3Char">
+    <w:name w:val="Heading 3 Char"/>
+    <w:basedOn w:val="DefaultParagraphFont"/>
+    <w:link w:val="Heading3"/>
     <w:uiPriority w:val="9"/>
     <w:rsid w:val="001B3E36"/>
     <w:rPr>
@@ -8912,10 +10111,10 @@
       <w:szCs w:val="24"/>
     </w:rPr>
   </w:style>
-  <w:style w:type="character" w:customStyle="1" w:styleId="Ttulo4Carter">
-    <w:name w:val="Título 4 Caráter"/>
-    <w:basedOn w:val="Tipodeletrapredefinidodopargrafo"/>
-    <w:link w:val="Ttulo4"/>
+  <w:style w:type="character" w:customStyle="1" w:styleId="Heading4Char">
+    <w:name w:val="Heading 4 Char"/>
+    <w:basedOn w:val="DefaultParagraphFont"/>
+    <w:link w:val="Heading4"/>
     <w:uiPriority w:val="9"/>
     <w:rsid w:val="009012D3"/>
     <w:rPr>
@@ -8925,10 +10124,10 @@
       <w:sz w:val="24"/>
     </w:rPr>
   </w:style>
-  <w:style w:type="paragraph" w:styleId="Cabealho">
+  <w:style w:type="paragraph" w:styleId="Header">
     <w:name w:val="header"/>
     <w:basedOn w:val="Normal"/>
-    <w:link w:val="CabealhoCarter"/>
+    <w:link w:val="HeaderChar"/>
     <w:uiPriority w:val="99"/>
     <w:unhideWhenUsed/>
     <w:rsid w:val="00155856"/>
@@ -8940,20 +10139,20 @@
       <w:spacing w:after="0" w:line="240" w:lineRule="auto"/>
     </w:pPr>
   </w:style>
-  <w:style w:type="character" w:customStyle="1" w:styleId="CabealhoCarter">
-    <w:name w:val="Cabeçalho Caráter"/>
-    <w:basedOn w:val="Tipodeletrapredefinidodopargrafo"/>
-    <w:link w:val="Cabealho"/>
+  <w:style w:type="character" w:customStyle="1" w:styleId="HeaderChar">
+    <w:name w:val="Header Char"/>
+    <w:basedOn w:val="DefaultParagraphFont"/>
+    <w:link w:val="Header"/>
     <w:uiPriority w:val="99"/>
     <w:rsid w:val="00155856"/>
     <w:rPr>
       <w:sz w:val="24"/>
     </w:rPr>
   </w:style>
-  <w:style w:type="paragraph" w:styleId="Rodap">
+  <w:style w:type="paragraph" w:styleId="Footer">
     <w:name w:val="footer"/>
     <w:basedOn w:val="Normal"/>
-    <w:link w:val="RodapCarter"/>
+    <w:link w:val="FooterChar"/>
     <w:uiPriority w:val="99"/>
     <w:unhideWhenUsed/>
     <w:rsid w:val="00155856"/>
@@ -8965,19 +10164,19 @@
       <w:spacing w:after="0" w:line="240" w:lineRule="auto"/>
     </w:pPr>
   </w:style>
-  <w:style w:type="character" w:customStyle="1" w:styleId="RodapCarter">
-    <w:name w:val="Rodapé Caráter"/>
-    <w:basedOn w:val="Tipodeletrapredefinidodopargrafo"/>
-    <w:link w:val="Rodap"/>
+  <w:style w:type="character" w:customStyle="1" w:styleId="FooterChar">
+    <w:name w:val="Footer Char"/>
+    <w:basedOn w:val="DefaultParagraphFont"/>
+    <w:link w:val="Footer"/>
     <w:uiPriority w:val="99"/>
     <w:rsid w:val="00155856"/>
     <w:rPr>
       <w:sz w:val="24"/>
     </w:rPr>
   </w:style>
-  <w:style w:type="character" w:styleId="Hiperligao">
+  <w:style w:type="character" w:styleId="Hyperlink">
     <w:name w:val="Hyperlink"/>
-    <w:basedOn w:val="Tipodeletrapredefinidodopargrafo"/>
+    <w:basedOn w:val="DefaultParagraphFont"/>
     <w:uiPriority w:val="99"/>
     <w:unhideWhenUsed/>
     <w:rsid w:val="00A34FB7"/>
@@ -8986,9 +10185,9 @@
       <w:u w:val="single"/>
     </w:rPr>
   </w:style>
-  <w:style w:type="character" w:styleId="MenoNoResolvida">
+  <w:style w:type="character" w:styleId="UnresolvedMention">
     <w:name w:val="Unresolved Mention"/>
-    <w:basedOn w:val="Tipodeletrapredefinidodopargrafo"/>
+    <w:basedOn w:val="DefaultParagraphFont"/>
     <w:uiPriority w:val="99"/>
     <w:semiHidden/>
     <w:unhideWhenUsed/>
@@ -8998,9 +10197,9 @@
       <w:shd w:val="clear" w:color="auto" w:fill="E1DFDD"/>
     </w:rPr>
   </w:style>
-  <w:style w:type="paragraph" w:styleId="Cabealhodondice">
+  <w:style w:type="paragraph" w:styleId="TOCHeading">
     <w:name w:val="TOC Heading"/>
-    <w:basedOn w:val="Ttulo1"/>
+    <w:basedOn w:val="Heading1"/>
     <w:next w:val="Normal"/>
     <w:uiPriority w:val="39"/>
     <w:unhideWhenUsed/>
@@ -9017,7 +10216,7 @@
       <w:lang w:val="en-US" w:eastAsia="en-US"/>
     </w:rPr>
   </w:style>
-  <w:style w:type="paragraph" w:styleId="ndice1">
+  <w:style w:type="paragraph" w:styleId="TOC1">
     <w:name w:val="toc 1"/>
     <w:basedOn w:val="Normal"/>
     <w:next w:val="Normal"/>
@@ -9029,7 +10228,7 @@
       <w:spacing w:after="100"/>
     </w:pPr>
   </w:style>
-  <w:style w:type="paragraph" w:styleId="ndice2">
+  <w:style w:type="paragraph" w:styleId="TOC2">
     <w:name w:val="toc 2"/>
     <w:basedOn w:val="Normal"/>
     <w:next w:val="Normal"/>
@@ -9042,7 +10241,7 @@
       <w:ind w:left="240"/>
     </w:pPr>
   </w:style>
-  <w:style w:type="paragraph" w:styleId="ndice3">
+  <w:style w:type="paragraph" w:styleId="TOC3">
     <w:name w:val="toc 3"/>
     <w:basedOn w:val="Normal"/>
     <w:next w:val="Normal"/>

</xml_diff>

<commit_message>
improvements and add things to progresso
</commit_message>
<xml_diff>
--- a/docs/progress-report.docx
+++ b/docs/progress-report.docx
@@ -6788,28 +6788,51 @@
       <w:r>
         <w:rPr>
           <w:rFonts w:eastAsia="Times New Roman" w:cstheme="minorHAnsi"/>
+          <w:noProof/>
           <w:szCs w:val="24"/>
           <w:lang w:val="en-US" w:eastAsia="en-GB"/>
         </w:rPr>
-        <w:t>(</w:t>
-      </w:r>
-      <w:proofErr w:type="spellStart"/>
-      <w:r>
-        <w:rPr>
-          <w:rFonts w:eastAsia="Times New Roman" w:cstheme="minorHAnsi"/>
-          <w:szCs w:val="24"/>
-          <w:lang w:val="en-US" w:eastAsia="en-GB"/>
-        </w:rPr>
-        <w:t>Imagem</w:t>
-      </w:r>
-      <w:proofErr w:type="spellEnd"/>
-      <w:r>
-        <w:rPr>
-          <w:rFonts w:eastAsia="Times New Roman" w:cstheme="minorHAnsi"/>
-          <w:szCs w:val="24"/>
-          <w:lang w:val="en-US" w:eastAsia="en-GB"/>
-        </w:rPr>
-        <w:t xml:space="preserve"> do mind map)</w:t>
+        <w:drawing>
+          <wp:inline distT="0" distB="0" distL="0" distR="0" wp14:anchorId="2DFDA8AE" wp14:editId="513CCDC7">
+            <wp:extent cx="5400040" cy="1955165"/>
+            <wp:effectExtent l="0" t="0" r="0" b="635"/>
+            <wp:docPr id="5" name="Picture 5" descr="Diagram&#10;&#10;Description automatically generated"/>
+            <wp:cNvGraphicFramePr>
+              <a:graphicFrameLocks xmlns:a="http://schemas.openxmlformats.org/drawingml/2006/main" noChangeAspect="1"/>
+            </wp:cNvGraphicFramePr>
+            <a:graphic xmlns:a="http://schemas.openxmlformats.org/drawingml/2006/main">
+              <a:graphicData uri="http://schemas.openxmlformats.org/drawingml/2006/picture">
+                <pic:pic xmlns:pic="http://schemas.openxmlformats.org/drawingml/2006/picture">
+                  <pic:nvPicPr>
+                    <pic:cNvPr id="5" name="Picture 5" descr="Diagram&#10;&#10;Description automatically generated"/>
+                    <pic:cNvPicPr/>
+                  </pic:nvPicPr>
+                  <pic:blipFill>
+                    <a:blip r:embed="rId14" cstate="print">
+                      <a:extLst>
+                        <a:ext uri="{28A0092B-C50C-407E-A947-70E740481C1C}">
+                          <a14:useLocalDpi xmlns:a14="http://schemas.microsoft.com/office/drawing/2010/main" val="0"/>
+                        </a:ext>
+                      </a:extLst>
+                    </a:blip>
+                    <a:stretch>
+                      <a:fillRect/>
+                    </a:stretch>
+                  </pic:blipFill>
+                  <pic:spPr>
+                    <a:xfrm>
+                      <a:off x="0" y="0"/>
+                      <a:ext cx="5400040" cy="1955165"/>
+                    </a:xfrm>
+                    <a:prstGeom prst="rect">
+                      <a:avLst/>
+                    </a:prstGeom>
+                  </pic:spPr>
+                </pic:pic>
+              </a:graphicData>
+            </a:graphic>
+          </wp:inline>
+        </w:drawing>
       </w:r>
     </w:p>
     <w:p>
@@ -6823,6 +6846,198 @@
           <w:lang w:val="en-US" w:eastAsia="en-GB"/>
         </w:rPr>
       </w:pPr>
+      <w:r>
+        <w:rPr>
+          <w:rFonts w:eastAsia="Times New Roman" w:cstheme="minorHAnsi"/>
+          <w:szCs w:val="24"/>
+          <w:lang w:val="en-US" w:eastAsia="en-GB"/>
+        </w:rPr>
+        <w:t>Following</w:t>
+      </w:r>
+      <w:r>
+        <w:rPr>
+          <w:rFonts w:eastAsia="Times New Roman" w:cstheme="minorHAnsi"/>
+          <w:szCs w:val="24"/>
+          <w:lang w:val="en-US" w:eastAsia="en-GB"/>
+        </w:rPr>
+        <w:t xml:space="preserve"> the red routes and the mind map, we started to design our web application. In this part, we need</w:t>
+      </w:r>
+      <w:r>
+        <w:rPr>
+          <w:rFonts w:eastAsia="Times New Roman" w:cstheme="minorHAnsi"/>
+          <w:szCs w:val="24"/>
+          <w:lang w:val="en-US" w:eastAsia="en-GB"/>
+        </w:rPr>
+        <w:t xml:space="preserve">ed </w:t>
+      </w:r>
+      <w:r>
+        <w:rPr>
+          <w:rFonts w:eastAsia="Times New Roman" w:cstheme="minorHAnsi"/>
+          <w:szCs w:val="24"/>
+          <w:lang w:val="en-US" w:eastAsia="en-GB"/>
+        </w:rPr>
+        <w:t xml:space="preserve">to draw a low fidelity prototype to </w:t>
+      </w:r>
+      <w:r>
+        <w:rPr>
+          <w:rFonts w:eastAsia="Times New Roman" w:cstheme="minorHAnsi"/>
+          <w:szCs w:val="24"/>
+          <w:lang w:val="en-US" w:eastAsia="en-GB"/>
+        </w:rPr>
+        <w:t>evaluate</w:t>
+      </w:r>
+      <w:r>
+        <w:rPr>
+          <w:rFonts w:eastAsia="Times New Roman" w:cstheme="minorHAnsi"/>
+          <w:szCs w:val="24"/>
+          <w:lang w:val="en-US" w:eastAsia="en-GB"/>
+        </w:rPr>
+        <w:t xml:space="preserve"> </w:t>
+      </w:r>
+      <w:r>
+        <w:rPr>
+          <w:rFonts w:eastAsia="Times New Roman" w:cstheme="minorHAnsi"/>
+          <w:szCs w:val="24"/>
+          <w:lang w:val="en-US" w:eastAsia="en-GB"/>
+        </w:rPr>
+        <w:t xml:space="preserve">whether </w:t>
+      </w:r>
+      <w:r>
+        <w:rPr>
+          <w:rFonts w:eastAsia="Times New Roman" w:cstheme="minorHAnsi"/>
+          <w:szCs w:val="24"/>
+          <w:lang w:val="en-US" w:eastAsia="en-GB"/>
+        </w:rPr>
+        <w:t xml:space="preserve">our flows make sense and </w:t>
+      </w:r>
+      <w:r>
+        <w:rPr>
+          <w:rFonts w:eastAsia="Times New Roman" w:cstheme="minorHAnsi"/>
+          <w:szCs w:val="24"/>
+          <w:lang w:val="en-US" w:eastAsia="en-GB"/>
+        </w:rPr>
+        <w:t>if</w:t>
+      </w:r>
+      <w:r>
+        <w:rPr>
+          <w:rFonts w:eastAsia="Times New Roman" w:cstheme="minorHAnsi"/>
+          <w:szCs w:val="24"/>
+          <w:lang w:val="en-US" w:eastAsia="en-GB"/>
+        </w:rPr>
+        <w:t xml:space="preserve"> users of our app can easily access them</w:t>
+      </w:r>
+      <w:r>
+        <w:rPr>
+          <w:rFonts w:eastAsia="Times New Roman" w:cstheme="minorHAnsi"/>
+          <w:szCs w:val="24"/>
+          <w:lang w:val="en-US" w:eastAsia="en-GB"/>
+        </w:rPr>
+        <w:t xml:space="preserve">, through the use of usability tests. </w:t>
+      </w:r>
+      <w:r>
+        <w:rPr>
+          <w:rFonts w:eastAsia="Times New Roman" w:cstheme="minorHAnsi"/>
+          <w:szCs w:val="24"/>
+          <w:lang w:val="en-US" w:eastAsia="en-GB"/>
+        </w:rPr>
+        <w:t xml:space="preserve">The most common </w:t>
+      </w:r>
+      <w:r>
+        <w:rPr>
+          <w:rFonts w:eastAsia="Times New Roman" w:cstheme="minorHAnsi"/>
+          <w:szCs w:val="24"/>
+          <w:lang w:val="en-US" w:eastAsia="en-GB"/>
+        </w:rPr>
+        <w:t xml:space="preserve">method </w:t>
+      </w:r>
+      <w:r>
+        <w:rPr>
+          <w:rFonts w:eastAsia="Times New Roman" w:cstheme="minorHAnsi"/>
+          <w:szCs w:val="24"/>
+          <w:lang w:val="en-US" w:eastAsia="en-GB"/>
+        </w:rPr>
+        <w:t>in this type of prototype</w:t>
+      </w:r>
+      <w:r>
+        <w:rPr>
+          <w:rFonts w:eastAsia="Times New Roman" w:cstheme="minorHAnsi"/>
+          <w:szCs w:val="24"/>
+          <w:lang w:val="en-US" w:eastAsia="en-GB"/>
+        </w:rPr>
+        <w:t xml:space="preserve">, </w:t>
+      </w:r>
+      <w:r>
+        <w:rPr>
+          <w:rFonts w:eastAsia="Times New Roman" w:cstheme="minorHAnsi"/>
+          <w:szCs w:val="24"/>
+          <w:lang w:val="en-US" w:eastAsia="en-GB"/>
+        </w:rPr>
+        <w:t>is to make it on paper and test it with users personally</w:t>
+      </w:r>
+      <w:r>
+        <w:rPr>
+          <w:rFonts w:eastAsia="Times New Roman" w:cstheme="minorHAnsi"/>
+          <w:szCs w:val="24"/>
+          <w:lang w:val="en-US" w:eastAsia="en-GB"/>
+        </w:rPr>
+        <w:t>. However,</w:t>
+      </w:r>
+      <w:r>
+        <w:rPr>
+          <w:rFonts w:eastAsia="Times New Roman" w:cstheme="minorHAnsi"/>
+          <w:szCs w:val="24"/>
+          <w:lang w:val="en-US" w:eastAsia="en-GB"/>
+        </w:rPr>
+        <w:t xml:space="preserve"> </w:t>
+      </w:r>
+      <w:r>
+        <w:rPr>
+          <w:rFonts w:eastAsia="Times New Roman" w:cstheme="minorHAnsi"/>
+          <w:szCs w:val="24"/>
+          <w:lang w:val="en-US" w:eastAsia="en-GB"/>
+        </w:rPr>
+        <w:t>due to the constraints of COVID-19</w:t>
+      </w:r>
+      <w:r>
+        <w:rPr>
+          <w:rFonts w:eastAsia="Times New Roman" w:cstheme="minorHAnsi"/>
+          <w:szCs w:val="24"/>
+          <w:lang w:val="en-US" w:eastAsia="en-GB"/>
+        </w:rPr>
+        <w:t>,</w:t>
+      </w:r>
+      <w:r>
+        <w:rPr>
+          <w:rFonts w:eastAsia="Times New Roman" w:cstheme="minorHAnsi"/>
+          <w:szCs w:val="24"/>
+          <w:lang w:val="en-US" w:eastAsia="en-GB"/>
+        </w:rPr>
+        <w:t xml:space="preserve"> we decided to design on Figma and make it available online to test with users virtually. </w:t>
+      </w:r>
+      <w:r>
+        <w:rPr>
+          <w:rFonts w:eastAsia="Times New Roman" w:cstheme="minorHAnsi"/>
+          <w:szCs w:val="24"/>
+          <w:lang w:val="en-US" w:eastAsia="en-GB"/>
+        </w:rPr>
+        <w:t xml:space="preserve">At this </w:t>
+      </w:r>
+      <w:r>
+        <w:rPr>
+          <w:rFonts w:eastAsia="Times New Roman" w:cstheme="minorHAnsi"/>
+          <w:szCs w:val="24"/>
+          <w:lang w:val="en-US" w:eastAsia="en-GB"/>
+        </w:rPr>
+        <w:t>moment</w:t>
+      </w:r>
+      <w:r>
+        <w:rPr>
+          <w:rFonts w:eastAsia="Times New Roman" w:cstheme="minorHAnsi"/>
+          <w:szCs w:val="24"/>
+          <w:lang w:val="en-US" w:eastAsia="en-GB"/>
+        </w:rPr>
+        <w:t>, we are finished designing the low prototype fidelity for testing.</w:t>
+      </w:r>
     </w:p>
     <w:p>
       <w:pPr>
@@ -6835,198 +7050,6 @@
           <w:lang w:val="en-US" w:eastAsia="en-GB"/>
         </w:rPr>
       </w:pPr>
-      <w:r>
-        <w:rPr>
-          <w:rFonts w:eastAsia="Times New Roman" w:cstheme="minorHAnsi"/>
-          <w:szCs w:val="24"/>
-          <w:lang w:val="en-US" w:eastAsia="en-GB"/>
-        </w:rPr>
-        <w:t>Following</w:t>
-      </w:r>
-      <w:r>
-        <w:rPr>
-          <w:rFonts w:eastAsia="Times New Roman" w:cstheme="minorHAnsi"/>
-          <w:szCs w:val="24"/>
-          <w:lang w:val="en-US" w:eastAsia="en-GB"/>
-        </w:rPr>
-        <w:t xml:space="preserve"> the red routes and the mind map, we started to design our web application. In this part, we need</w:t>
-      </w:r>
-      <w:r>
-        <w:rPr>
-          <w:rFonts w:eastAsia="Times New Roman" w:cstheme="minorHAnsi"/>
-          <w:szCs w:val="24"/>
-          <w:lang w:val="en-US" w:eastAsia="en-GB"/>
-        </w:rPr>
-        <w:t xml:space="preserve">ed </w:t>
-      </w:r>
-      <w:r>
-        <w:rPr>
-          <w:rFonts w:eastAsia="Times New Roman" w:cstheme="minorHAnsi"/>
-          <w:szCs w:val="24"/>
-          <w:lang w:val="en-US" w:eastAsia="en-GB"/>
-        </w:rPr>
-        <w:t xml:space="preserve">to draw a low fidelity prototype to </w:t>
-      </w:r>
-      <w:r>
-        <w:rPr>
-          <w:rFonts w:eastAsia="Times New Roman" w:cstheme="minorHAnsi"/>
-          <w:szCs w:val="24"/>
-          <w:lang w:val="en-US" w:eastAsia="en-GB"/>
-        </w:rPr>
-        <w:t>evaluate</w:t>
-      </w:r>
-      <w:r>
-        <w:rPr>
-          <w:rFonts w:eastAsia="Times New Roman" w:cstheme="minorHAnsi"/>
-          <w:szCs w:val="24"/>
-          <w:lang w:val="en-US" w:eastAsia="en-GB"/>
-        </w:rPr>
-        <w:t xml:space="preserve"> </w:t>
-      </w:r>
-      <w:r>
-        <w:rPr>
-          <w:rFonts w:eastAsia="Times New Roman" w:cstheme="minorHAnsi"/>
-          <w:szCs w:val="24"/>
-          <w:lang w:val="en-US" w:eastAsia="en-GB"/>
-        </w:rPr>
-        <w:t xml:space="preserve">whether </w:t>
-      </w:r>
-      <w:r>
-        <w:rPr>
-          <w:rFonts w:eastAsia="Times New Roman" w:cstheme="minorHAnsi"/>
-          <w:szCs w:val="24"/>
-          <w:lang w:val="en-US" w:eastAsia="en-GB"/>
-        </w:rPr>
-        <w:t xml:space="preserve">our flows make sense and </w:t>
-      </w:r>
-      <w:r>
-        <w:rPr>
-          <w:rFonts w:eastAsia="Times New Roman" w:cstheme="minorHAnsi"/>
-          <w:szCs w:val="24"/>
-          <w:lang w:val="en-US" w:eastAsia="en-GB"/>
-        </w:rPr>
-        <w:t>if</w:t>
-      </w:r>
-      <w:r>
-        <w:rPr>
-          <w:rFonts w:eastAsia="Times New Roman" w:cstheme="minorHAnsi"/>
-          <w:szCs w:val="24"/>
-          <w:lang w:val="en-US" w:eastAsia="en-GB"/>
-        </w:rPr>
-        <w:t xml:space="preserve"> users of our app can easily access them</w:t>
-      </w:r>
-      <w:r>
-        <w:rPr>
-          <w:rFonts w:eastAsia="Times New Roman" w:cstheme="minorHAnsi"/>
-          <w:szCs w:val="24"/>
-          <w:lang w:val="en-US" w:eastAsia="en-GB"/>
-        </w:rPr>
-        <w:t xml:space="preserve">, through the use of usability tests. </w:t>
-      </w:r>
-      <w:r>
-        <w:rPr>
-          <w:rFonts w:eastAsia="Times New Roman" w:cstheme="minorHAnsi"/>
-          <w:szCs w:val="24"/>
-          <w:lang w:val="en-US" w:eastAsia="en-GB"/>
-        </w:rPr>
-        <w:t xml:space="preserve">The most common </w:t>
-      </w:r>
-      <w:r>
-        <w:rPr>
-          <w:rFonts w:eastAsia="Times New Roman" w:cstheme="minorHAnsi"/>
-          <w:szCs w:val="24"/>
-          <w:lang w:val="en-US" w:eastAsia="en-GB"/>
-        </w:rPr>
-        <w:t xml:space="preserve">method </w:t>
-      </w:r>
-      <w:r>
-        <w:rPr>
-          <w:rFonts w:eastAsia="Times New Roman" w:cstheme="minorHAnsi"/>
-          <w:szCs w:val="24"/>
-          <w:lang w:val="en-US" w:eastAsia="en-GB"/>
-        </w:rPr>
-        <w:t>in this type of prototype</w:t>
-      </w:r>
-      <w:r>
-        <w:rPr>
-          <w:rFonts w:eastAsia="Times New Roman" w:cstheme="minorHAnsi"/>
-          <w:szCs w:val="24"/>
-          <w:lang w:val="en-US" w:eastAsia="en-GB"/>
-        </w:rPr>
-        <w:t xml:space="preserve">, </w:t>
-      </w:r>
-      <w:r>
-        <w:rPr>
-          <w:rFonts w:eastAsia="Times New Roman" w:cstheme="minorHAnsi"/>
-          <w:szCs w:val="24"/>
-          <w:lang w:val="en-US" w:eastAsia="en-GB"/>
-        </w:rPr>
-        <w:t>is to make it on paper and test it with users personally</w:t>
-      </w:r>
-      <w:r>
-        <w:rPr>
-          <w:rFonts w:eastAsia="Times New Roman" w:cstheme="minorHAnsi"/>
-          <w:szCs w:val="24"/>
-          <w:lang w:val="en-US" w:eastAsia="en-GB"/>
-        </w:rPr>
-        <w:t>. However,</w:t>
-      </w:r>
-      <w:r>
-        <w:rPr>
-          <w:rFonts w:eastAsia="Times New Roman" w:cstheme="minorHAnsi"/>
-          <w:szCs w:val="24"/>
-          <w:lang w:val="en-US" w:eastAsia="en-GB"/>
-        </w:rPr>
-        <w:t xml:space="preserve"> </w:t>
-      </w:r>
-      <w:r>
-        <w:rPr>
-          <w:rFonts w:eastAsia="Times New Roman" w:cstheme="minorHAnsi"/>
-          <w:szCs w:val="24"/>
-          <w:lang w:val="en-US" w:eastAsia="en-GB"/>
-        </w:rPr>
-        <w:t>due to the constraints of COVID-19</w:t>
-      </w:r>
-      <w:r>
-        <w:rPr>
-          <w:rFonts w:eastAsia="Times New Roman" w:cstheme="minorHAnsi"/>
-          <w:szCs w:val="24"/>
-          <w:lang w:val="en-US" w:eastAsia="en-GB"/>
-        </w:rPr>
-        <w:t>,</w:t>
-      </w:r>
-      <w:r>
-        <w:rPr>
-          <w:rFonts w:eastAsia="Times New Roman" w:cstheme="minorHAnsi"/>
-          <w:szCs w:val="24"/>
-          <w:lang w:val="en-US" w:eastAsia="en-GB"/>
-        </w:rPr>
-        <w:t xml:space="preserve"> we decided to design on Figma and make it available online to test with users virtually. </w:t>
-      </w:r>
-      <w:r>
-        <w:rPr>
-          <w:rFonts w:eastAsia="Times New Roman" w:cstheme="minorHAnsi"/>
-          <w:szCs w:val="24"/>
-          <w:lang w:val="en-US" w:eastAsia="en-GB"/>
-        </w:rPr>
-        <w:t xml:space="preserve">At this </w:t>
-      </w:r>
-      <w:r>
-        <w:rPr>
-          <w:rFonts w:eastAsia="Times New Roman" w:cstheme="minorHAnsi"/>
-          <w:szCs w:val="24"/>
-          <w:lang w:val="en-US" w:eastAsia="en-GB"/>
-        </w:rPr>
-        <w:t>moment</w:t>
-      </w:r>
-      <w:r>
-        <w:rPr>
-          <w:rFonts w:eastAsia="Times New Roman" w:cstheme="minorHAnsi"/>
-          <w:szCs w:val="24"/>
-          <w:lang w:val="en-US" w:eastAsia="en-GB"/>
-        </w:rPr>
-        <w:t>, we are finished designing the low prototype fidelity for testing.</w:t>
-      </w:r>
     </w:p>
     <w:p>
       <w:pPr>
@@ -7051,128 +7074,105 @@
           <w:lang w:val="en-US" w:eastAsia="en-GB"/>
         </w:rPr>
       </w:pPr>
-    </w:p>
-    <w:p>
-      <w:pPr>
-        <w:tabs>
-          <w:tab w:val="left" w:pos="1544"/>
-        </w:tabs>
+      <w:r>
         <w:rPr>
           <w:rFonts w:eastAsia="Times New Roman" w:cstheme="minorHAnsi"/>
+          <w:noProof/>
           <w:szCs w:val="24"/>
           <w:lang w:val="en-US" w:eastAsia="en-GB"/>
         </w:rPr>
-      </w:pPr>
-      <w:r>
-        <w:rPr>
-          <w:rFonts w:eastAsia="Times New Roman" w:cstheme="minorHAnsi"/>
-          <w:szCs w:val="24"/>
-          <w:lang w:val="en-US" w:eastAsia="en-GB"/>
-        </w:rPr>
-        <w:t>(</w:t>
+        <w:lastRenderedPageBreak/>
+        <w:drawing>
+          <wp:inline distT="0" distB="0" distL="0" distR="0" wp14:anchorId="530D5530" wp14:editId="31B1253A">
+            <wp:extent cx="5400040" cy="4518025"/>
+            <wp:effectExtent l="0" t="0" r="0" b="3175"/>
+            <wp:docPr id="8" name="Picture 8" descr="Diagram&#10;&#10;Description automatically generated"/>
+            <wp:cNvGraphicFramePr>
+              <a:graphicFrameLocks xmlns:a="http://schemas.openxmlformats.org/drawingml/2006/main" noChangeAspect="1"/>
+            </wp:cNvGraphicFramePr>
+            <a:graphic xmlns:a="http://schemas.openxmlformats.org/drawingml/2006/main">
+              <a:graphicData uri="http://schemas.openxmlformats.org/drawingml/2006/picture">
+                <pic:pic xmlns:pic="http://schemas.openxmlformats.org/drawingml/2006/picture">
+                  <pic:nvPicPr>
+                    <pic:cNvPr id="8" name="Picture 8" descr="Diagram&#10;&#10;Description automatically generated"/>
+                    <pic:cNvPicPr/>
+                  </pic:nvPicPr>
+                  <pic:blipFill>
+                    <a:blip r:embed="rId15" cstate="print">
+                      <a:extLst>
+                        <a:ext uri="{28A0092B-C50C-407E-A947-70E740481C1C}">
+                          <a14:useLocalDpi xmlns:a14="http://schemas.microsoft.com/office/drawing/2010/main" val="0"/>
+                        </a:ext>
+                      </a:extLst>
+                    </a:blip>
+                    <a:stretch>
+                      <a:fillRect/>
+                    </a:stretch>
+                  </pic:blipFill>
+                  <pic:spPr>
+                    <a:xfrm>
+                      <a:off x="0" y="0"/>
+                      <a:ext cx="5400040" cy="4518025"/>
+                    </a:xfrm>
+                    <a:prstGeom prst="rect">
+                      <a:avLst/>
+                    </a:prstGeom>
+                  </pic:spPr>
+                </pic:pic>
+              </a:graphicData>
+            </a:graphic>
+          </wp:inline>
+        </w:drawing>
+      </w:r>
+    </w:p>
+    <w:p>
+      <w:pPr>
+        <w:rPr>
+          <w:szCs w:val="24"/>
+          <w:lang w:val="en-GB"/>
+        </w:rPr>
+      </w:pPr>
+      <w:r>
+        <w:rPr>
+          <w:szCs w:val="24"/>
+          <w:lang w:val="en-GB"/>
+        </w:rPr>
+        <w:t xml:space="preserve"> </w:t>
+      </w:r>
+    </w:p>
+    <w:p>
+      <w:pPr>
+        <w:rPr>
+          <w:szCs w:val="24"/>
+          <w:lang w:val="en-GB"/>
+        </w:rPr>
+      </w:pPr>
+    </w:p>
+    <w:p>
+      <w:pPr>
+        <w:rPr>
+          <w:szCs w:val="24"/>
+          <w:lang w:val="en-GB"/>
+        </w:rPr>
+      </w:pPr>
+      <w:r>
+        <w:rPr>
+          <w:szCs w:val="24"/>
+          <w:lang w:val="en-GB"/>
+        </w:rPr>
+        <w:t xml:space="preserve">Further, </w:t>
       </w:r>
       <w:proofErr w:type="spellStart"/>
       <w:r>
         <w:rPr>
-          <w:rFonts w:eastAsia="Times New Roman" w:cstheme="minorHAnsi"/>
-          <w:szCs w:val="24"/>
-          <w:lang w:val="en-US" w:eastAsia="en-GB"/>
-        </w:rPr>
-        <w:t>Imagem</w:t>
+          <w:szCs w:val="24"/>
+          <w:lang w:val="en-GB"/>
+        </w:rPr>
+        <w:t>Inetum</w:t>
       </w:r>
       <w:proofErr w:type="spellEnd"/>
       <w:r>
         <w:rPr>
-          <w:rFonts w:eastAsia="Times New Roman" w:cstheme="minorHAnsi"/>
-          <w:szCs w:val="24"/>
-          <w:lang w:val="en-US" w:eastAsia="en-GB"/>
-        </w:rPr>
-        <w:t xml:space="preserve"> do </w:t>
-      </w:r>
-      <w:proofErr w:type="spellStart"/>
-      <w:r>
-        <w:rPr>
-          <w:rFonts w:eastAsia="Times New Roman" w:cstheme="minorHAnsi"/>
-          <w:szCs w:val="24"/>
-          <w:lang w:val="en-US" w:eastAsia="en-GB"/>
-        </w:rPr>
-        <w:t>figma</w:t>
-      </w:r>
-      <w:proofErr w:type="spellEnd"/>
-      <w:r>
-        <w:rPr>
-          <w:rFonts w:eastAsia="Times New Roman" w:cstheme="minorHAnsi"/>
-          <w:szCs w:val="24"/>
-          <w:lang w:val="en-US" w:eastAsia="en-GB"/>
-        </w:rPr>
-        <w:t>)</w:t>
-      </w:r>
-    </w:p>
-    <w:p>
-      <w:pPr>
-        <w:rPr>
-          <w:szCs w:val="24"/>
-          <w:lang w:val="en-GB"/>
-        </w:rPr>
-      </w:pPr>
-      <w:r>
-        <w:rPr>
-          <w:szCs w:val="24"/>
-          <w:lang w:val="en-GB"/>
-        </w:rPr>
-        <w:t xml:space="preserve"> </w:t>
-      </w:r>
-    </w:p>
-    <w:p>
-      <w:pPr>
-        <w:rPr>
-          <w:szCs w:val="24"/>
-          <w:lang w:val="en-GB"/>
-        </w:rPr>
-      </w:pPr>
-    </w:p>
-    <w:p>
-      <w:pPr>
-        <w:rPr>
-          <w:szCs w:val="24"/>
-          <w:lang w:val="en-GB"/>
-        </w:rPr>
-      </w:pPr>
-    </w:p>
-    <w:p>
-      <w:pPr>
-        <w:rPr>
-          <w:szCs w:val="24"/>
-          <w:lang w:val="en-GB"/>
-        </w:rPr>
-      </w:pPr>
-    </w:p>
-    <w:p>
-      <w:pPr>
-        <w:rPr>
-          <w:szCs w:val="24"/>
-          <w:lang w:val="en-GB"/>
-        </w:rPr>
-      </w:pPr>
-      <w:r>
-        <w:rPr>
-          <w:szCs w:val="24"/>
-          <w:lang w:val="en-GB"/>
-        </w:rPr>
-        <w:lastRenderedPageBreak/>
-        <w:t xml:space="preserve">Further, </w:t>
-      </w:r>
-      <w:proofErr w:type="spellStart"/>
-      <w:r>
-        <w:rPr>
-          <w:szCs w:val="24"/>
-          <w:lang w:val="en-GB"/>
-        </w:rPr>
-        <w:t>Inetum</w:t>
-      </w:r>
-      <w:proofErr w:type="spellEnd"/>
-      <w:r>
-        <w:rPr>
           <w:szCs w:val="24"/>
           <w:lang w:val="en-GB"/>
         </w:rPr>
@@ -7234,11 +7234,27 @@
           <w:szCs w:val="24"/>
           <w:lang w:val="en-GB"/>
         </w:rPr>
-        <w:t xml:space="preserve">We will be considering the user stories throughout the remaining of front end design.  </w:t>
+        <w:t xml:space="preserve">We will be considering the user stories throughout the remaining of </w:t>
+      </w:r>
+      <w:proofErr w:type="gramStart"/>
+      <w:r>
+        <w:rPr>
+          <w:szCs w:val="24"/>
+          <w:lang w:val="en-GB"/>
+        </w:rPr>
+        <w:t>front end</w:t>
+      </w:r>
+      <w:proofErr w:type="gramEnd"/>
+      <w:r>
+        <w:rPr>
+          <w:szCs w:val="24"/>
+          <w:lang w:val="en-GB"/>
+        </w:rPr>
+        <w:t xml:space="preserve"> design.  </w:t>
       </w:r>
     </w:p>
     <w:sectPr>
-      <w:footerReference w:type="default" r:id="rId14"/>
+      <w:footerReference w:type="default" r:id="rId16"/>
       <w:pgSz w:w="11906" w:h="16838" w:code="9"/>
       <w:pgMar w:top="1418" w:right="1701" w:bottom="1418" w:left="1701" w:header="709" w:footer="709" w:gutter="0"/>
       <w:pgNumType w:start="0"/>

</xml_diff>

<commit_message>
fixed back end diagram
</commit_message>
<xml_diff>
--- a/docs/progress-report.docx
+++ b/docs/progress-report.docx
@@ -1,10 +1,10 @@
 
 <file path=word/document.xml><?xml version="1.0" encoding="utf-8"?>
-<w:document xmlns:wpc="http://schemas.microsoft.com/office/word/2010/wordprocessingCanvas" xmlns:cx="http://schemas.microsoft.com/office/drawing/2014/chartex" xmlns:cx1="http://schemas.microsoft.com/office/drawing/2015/9/8/chartex" xmlns:cx2="http://schemas.microsoft.com/office/drawing/2015/10/21/chartex" xmlns:cx3="http://schemas.microsoft.com/office/drawing/2016/5/9/chartex" xmlns:cx4="http://schemas.microsoft.com/office/drawing/2016/5/10/chartex" xmlns:cx5="http://schemas.microsoft.com/office/drawing/2016/5/11/chartex" xmlns:cx6="http://schemas.microsoft.com/office/drawing/2016/5/12/chartex" xmlns:cx7="http://schemas.microsoft.com/office/drawing/2016/5/13/chartex" xmlns:cx8="http://schemas.microsoft.com/office/drawing/2016/5/14/chartex" xmlns:mc="http://schemas.openxmlformats.org/markup-compatibility/2006" xmlns:aink="http://schemas.microsoft.com/office/drawing/2016/ink" xmlns:am3d="http://schemas.microsoft.com/office/drawing/2017/model3d" xmlns:o="urn:schemas-microsoft-com:office:office" xmlns:r="http://schemas.openxmlformats.org/officeDocument/2006/relationships" xmlns:m="http://schemas.openxmlformats.org/officeDocument/2006/math" xmlns:v="urn:schemas-microsoft-com:vml" xmlns:wp14="http://schemas.microsoft.com/office/word/2010/wordprocessingDrawing" xmlns:wp="http://schemas.openxmlformats.org/drawingml/2006/wordprocessingDrawing" xmlns:w10="urn:schemas-microsoft-com:office:word" xmlns:w="http://schemas.openxmlformats.org/wordprocessingml/2006/main" xmlns:w14="http://schemas.microsoft.com/office/word/2010/wordml" xmlns:w15="http://schemas.microsoft.com/office/word/2012/wordml" xmlns:w16cex="http://schemas.microsoft.com/office/word/2018/wordml/cex" xmlns:w16cid="http://schemas.microsoft.com/office/word/2016/wordml/cid" xmlns:w16="http://schemas.microsoft.com/office/word/2018/wordml" xmlns:w16se="http://schemas.microsoft.com/office/word/2015/wordml/symex" xmlns:wpg="http://schemas.microsoft.com/office/word/2010/wordprocessingGroup" xmlns:wpi="http://schemas.microsoft.com/office/word/2010/wordprocessingInk" xmlns:wne="http://schemas.microsoft.com/office/word/2006/wordml" xmlns:wps="http://schemas.microsoft.com/office/word/2010/wordprocessingShape" mc:Ignorable="w14 w15 w16se w16cid w16 w16cex wp14">
+<w:document xmlns:wpc="http://schemas.microsoft.com/office/word/2010/wordprocessingCanvas" xmlns:cx="http://schemas.microsoft.com/office/drawing/2014/chartex" xmlns:cx1="http://schemas.microsoft.com/office/drawing/2015/9/8/chartex" xmlns:cx2="http://schemas.microsoft.com/office/drawing/2015/10/21/chartex" xmlns:cx3="http://schemas.microsoft.com/office/drawing/2016/5/9/chartex" xmlns:cx4="http://schemas.microsoft.com/office/drawing/2016/5/10/chartex" xmlns:cx5="http://schemas.microsoft.com/office/drawing/2016/5/11/chartex" xmlns:cx6="http://schemas.microsoft.com/office/drawing/2016/5/12/chartex" xmlns:cx7="http://schemas.microsoft.com/office/drawing/2016/5/13/chartex" xmlns:cx8="http://schemas.microsoft.com/office/drawing/2016/5/14/chartex" xmlns:mc="http://schemas.openxmlformats.org/markup-compatibility/2006" xmlns:aink="http://schemas.microsoft.com/office/drawing/2016/ink" xmlns:am3d="http://schemas.microsoft.com/office/drawing/2017/model3d" xmlns:o="urn:schemas-microsoft-com:office:office" xmlns:r="http://schemas.openxmlformats.org/officeDocument/2006/relationships" xmlns:m="http://schemas.openxmlformats.org/officeDocument/2006/math" xmlns:v="urn:schemas-microsoft-com:vml" xmlns:wp14="http://schemas.microsoft.com/office/word/2010/wordprocessingDrawing" xmlns:wp="http://schemas.openxmlformats.org/drawingml/2006/wordprocessingDrawing" xmlns:w10="urn:schemas-microsoft-com:office:word" xmlns:w="http://schemas.openxmlformats.org/wordprocessingml/2006/main" xmlns:w14="http://schemas.microsoft.com/office/word/2010/wordml" xmlns:w15="http://schemas.microsoft.com/office/word/2012/wordml" xmlns:w16cex="http://schemas.microsoft.com/office/word/2018/wordml/cex" xmlns:w16cid="http://schemas.microsoft.com/office/word/2016/wordml/cid" xmlns:w16="http://schemas.microsoft.com/office/word/2018/wordml" xmlns:w16sdtdh="http://schemas.microsoft.com/office/word/2020/wordml/sdtdatahash" xmlns:w16se="http://schemas.microsoft.com/office/word/2015/wordml/symex" xmlns:wpg="http://schemas.microsoft.com/office/word/2010/wordprocessingGroup" xmlns:wpi="http://schemas.microsoft.com/office/word/2010/wordprocessingInk" xmlns:wne="http://schemas.microsoft.com/office/word/2006/wordml" xmlns:wps="http://schemas.microsoft.com/office/word/2010/wordprocessingShape" mc:Ignorable="w14 w15 w16se w16cid w16 w16cex w16sdtdh wp14">
   <w:body>
     <w:p>
       <w:pPr>
-        <w:pStyle w:val="Heading1"/>
+        <w:pStyle w:val="Ttulo1"/>
         <w:rPr>
           <w:lang w:val="en-GB"/>
         </w:rPr>
@@ -247,27 +247,13 @@
         <w:rPr>
           <w:lang w:val="en-US"/>
         </w:rPr>
-        <w:t xml:space="preserve">José Pedro Jesus, </w:t>
-      </w:r>
-      <w:proofErr w:type="gramStart"/>
+        <w:t>José Pedro Jesus, 44805</w:t>
+      </w:r>
       <w:r>
         <w:rPr>
           <w:lang w:val="en-US"/>
         </w:rPr>
-        <w:t>44805</w:t>
-      </w:r>
-      <w:r>
-        <w:rPr>
-          <w:lang w:val="en-US"/>
-        </w:rPr>
-        <w:t xml:space="preserve"> ,</w:t>
-      </w:r>
-      <w:proofErr w:type="gramEnd"/>
-      <w:r>
-        <w:rPr>
-          <w:lang w:val="en-US"/>
-        </w:rPr>
-        <w:t xml:space="preserve"> e-mail: zepedro4259@gmail.com, tel.: 963 730 812</w:t>
+        <w:t xml:space="preserve"> , e-mail: zepedro4259@gmail.com, tel.: 963 730 812</w:t>
       </w:r>
     </w:p>
     <w:p>
@@ -281,21 +267,13 @@
         </w:rPr>
       </w:pPr>
       <w:r>
-        <w:t xml:space="preserve">Hugo Manuel Pinheiro, </w:t>
-      </w:r>
-      <w:proofErr w:type="gramStart"/>
-      <w:r>
-        <w:t>44886</w:t>
+        <w:t>Hugo Manuel Pinheiro, 44886</w:t>
       </w:r>
       <w:r>
         <w:t xml:space="preserve"> </w:t>
       </w:r>
       <w:r>
-        <w:t>,</w:t>
-      </w:r>
-      <w:proofErr w:type="gramEnd"/>
-      <w:r>
-        <w:t xml:space="preserve"> e-mail: hugomjp28@gmail.com, tel.: 938 973 719</w:t>
+        <w:t>, e-mail: hugomjp28@gmail.com, tel.: 938 973 719</w:t>
       </w:r>
     </w:p>
     <w:p>
@@ -303,21 +281,13 @@
         <w:jc w:val="center"/>
       </w:pPr>
       <w:r>
-        <w:t xml:space="preserve">Tomás Mendes dos Santos, </w:t>
-      </w:r>
-      <w:proofErr w:type="gramStart"/>
-      <w:r>
-        <w:t>45363</w:t>
+        <w:t>Tomás Mendes dos Santos, 45363</w:t>
       </w:r>
       <w:r>
         <w:t xml:space="preserve"> </w:t>
       </w:r>
       <w:r>
-        <w:t>,</w:t>
-      </w:r>
-      <w:proofErr w:type="gramEnd"/>
-      <w:r>
-        <w:t xml:space="preserve"> e-mail: tomassms@gmail.com, tel.: 911 029 224</w:t>
+        <w:t>, e-mail: tomassms@gmail.com, tel.: 911 029 224</w:t>
       </w:r>
     </w:p>
     <w:p>
@@ -396,7 +366,7 @@
       <w:hyperlink r:id="rId9" w:history="1">
         <w:r>
           <w:rPr>
-            <w:rStyle w:val="Hyperlink"/>
+            <w:rStyle w:val="Hiperligao"/>
           </w:rPr>
           <w:t>ffreitas@cc.isel.ipl.pt</w:t>
         </w:r>
@@ -460,7 +430,7 @@
       <w:sdtContent>
         <w:p>
           <w:pPr>
-            <w:pStyle w:val="TOCHeading"/>
+            <w:pStyle w:val="Cabealhodondice"/>
             <w:rPr>
               <w:rFonts w:asciiTheme="minorHAnsi" w:hAnsiTheme="minorHAnsi"/>
               <w:b/>
@@ -486,7 +456,7 @@
         </w:p>
         <w:p>
           <w:pPr>
-            <w:pStyle w:val="TOC1"/>
+            <w:pStyle w:val="ndice1"/>
             <w:tabs>
               <w:tab w:val="right" w:leader="dot" w:pos="8494"/>
             </w:tabs>
@@ -517,7 +487,7 @@
         </w:p>
         <w:p>
           <w:pPr>
-            <w:pStyle w:val="TOC1"/>
+            <w:pStyle w:val="ndice1"/>
             <w:tabs>
               <w:tab w:val="right" w:leader="dot" w:pos="8494"/>
             </w:tabs>
@@ -530,7 +500,7 @@
           <w:hyperlink w:anchor="_Toc72744067" w:history="1">
             <w:r>
               <w:rPr>
-                <w:rStyle w:val="Hyperlink"/>
+                <w:rStyle w:val="Hiperligao"/>
                 <w:noProof/>
                 <w:lang w:val="en-GB"/>
               </w:rPr>
@@ -588,7 +558,7 @@
         </w:p>
         <w:p>
           <w:pPr>
-            <w:pStyle w:val="TOC2"/>
+            <w:pStyle w:val="ndice2"/>
             <w:tabs>
               <w:tab w:val="right" w:leader="dot" w:pos="8494"/>
             </w:tabs>
@@ -601,7 +571,7 @@
           <w:hyperlink w:anchor="_Toc72744068" w:history="1">
             <w:r>
               <w:rPr>
-                <w:rStyle w:val="Hyperlink"/>
+                <w:rStyle w:val="Hiperligao"/>
                 <w:noProof/>
                 <w:lang w:val="en-GB"/>
               </w:rPr>
@@ -659,7 +629,7 @@
         </w:p>
         <w:p>
           <w:pPr>
-            <w:pStyle w:val="TOC2"/>
+            <w:pStyle w:val="ndice2"/>
             <w:tabs>
               <w:tab w:val="right" w:leader="dot" w:pos="8494"/>
             </w:tabs>
@@ -672,7 +642,7 @@
           <w:hyperlink w:anchor="_Toc72744069" w:history="1">
             <w:r>
               <w:rPr>
-                <w:rStyle w:val="Hyperlink"/>
+                <w:rStyle w:val="Hiperligao"/>
                 <w:noProof/>
                 <w:lang w:val="en-GB"/>
               </w:rPr>
@@ -730,7 +700,7 @@
         </w:p>
         <w:p>
           <w:pPr>
-            <w:pStyle w:val="TOC2"/>
+            <w:pStyle w:val="ndice2"/>
             <w:tabs>
               <w:tab w:val="right" w:leader="dot" w:pos="8494"/>
             </w:tabs>
@@ -743,7 +713,7 @@
           <w:hyperlink w:anchor="_Toc72744070" w:history="1">
             <w:r>
               <w:rPr>
-                <w:rStyle w:val="Hyperlink"/>
+                <w:rStyle w:val="Hiperligao"/>
                 <w:noProof/>
                 <w:lang w:val="en-GB"/>
               </w:rPr>
@@ -801,7 +771,7 @@
         </w:p>
         <w:p>
           <w:pPr>
-            <w:pStyle w:val="TOC1"/>
+            <w:pStyle w:val="ndice1"/>
             <w:tabs>
               <w:tab w:val="right" w:leader="dot" w:pos="8494"/>
             </w:tabs>
@@ -814,7 +784,7 @@
           <w:hyperlink w:anchor="_Toc72744071" w:history="1">
             <w:r>
               <w:rPr>
-                <w:rStyle w:val="Hyperlink"/>
+                <w:rStyle w:val="Hiperligao"/>
                 <w:noProof/>
                 <w:lang w:val="en-GB"/>
               </w:rPr>
@@ -872,7 +842,7 @@
         </w:p>
         <w:p>
           <w:pPr>
-            <w:pStyle w:val="TOC2"/>
+            <w:pStyle w:val="ndice2"/>
             <w:tabs>
               <w:tab w:val="right" w:leader="dot" w:pos="8494"/>
             </w:tabs>
@@ -885,7 +855,7 @@
           <w:hyperlink w:anchor="_Toc72744072" w:history="1">
             <w:r>
               <w:rPr>
-                <w:rStyle w:val="Hyperlink"/>
+                <w:rStyle w:val="Hiperligao"/>
                 <w:noProof/>
                 <w:lang w:val="en-GB"/>
               </w:rPr>
@@ -943,7 +913,7 @@
         </w:p>
         <w:p>
           <w:pPr>
-            <w:pStyle w:val="TOC3"/>
+            <w:pStyle w:val="ndice3"/>
             <w:tabs>
               <w:tab w:val="right" w:leader="dot" w:pos="8494"/>
             </w:tabs>
@@ -956,7 +926,7 @@
           <w:hyperlink w:anchor="_Toc72744073" w:history="1">
             <w:r>
               <w:rPr>
-                <w:rStyle w:val="Hyperlink"/>
+                <w:rStyle w:val="Hiperligao"/>
                 <w:noProof/>
                 <w:lang w:val="en-GB"/>
               </w:rPr>
@@ -1014,7 +984,7 @@
         </w:p>
         <w:p>
           <w:pPr>
-            <w:pStyle w:val="TOC3"/>
+            <w:pStyle w:val="ndice3"/>
             <w:tabs>
               <w:tab w:val="right" w:leader="dot" w:pos="8494"/>
             </w:tabs>
@@ -1027,7 +997,7 @@
           <w:hyperlink w:anchor="_Toc72744074" w:history="1">
             <w:r>
               <w:rPr>
-                <w:rStyle w:val="Hyperlink"/>
+                <w:rStyle w:val="Hiperligao"/>
                 <w:noProof/>
                 <w:lang w:val="en-GB"/>
               </w:rPr>
@@ -1085,7 +1055,7 @@
         </w:p>
         <w:p>
           <w:pPr>
-            <w:pStyle w:val="TOC2"/>
+            <w:pStyle w:val="ndice2"/>
             <w:tabs>
               <w:tab w:val="right" w:leader="dot" w:pos="8494"/>
             </w:tabs>
@@ -1098,7 +1068,7 @@
           <w:hyperlink w:anchor="_Toc72744075" w:history="1">
             <w:r>
               <w:rPr>
-                <w:rStyle w:val="Hyperlink"/>
+                <w:rStyle w:val="Hiperligao"/>
                 <w:noProof/>
                 <w:lang w:val="en-GB"/>
               </w:rPr>
@@ -1156,7 +1126,7 @@
         </w:p>
         <w:p>
           <w:pPr>
-            <w:pStyle w:val="TOC3"/>
+            <w:pStyle w:val="ndice3"/>
             <w:tabs>
               <w:tab w:val="right" w:leader="dot" w:pos="8494"/>
             </w:tabs>
@@ -1169,7 +1139,7 @@
           <w:hyperlink w:anchor="_Toc72744076" w:history="1">
             <w:r>
               <w:rPr>
-                <w:rStyle w:val="Hyperlink"/>
+                <w:rStyle w:val="Hiperligao"/>
                 <w:noProof/>
                 <w:lang w:val="en-GB"/>
               </w:rPr>
@@ -1227,7 +1197,7 @@
         </w:p>
         <w:p>
           <w:pPr>
-            <w:pStyle w:val="TOC3"/>
+            <w:pStyle w:val="ndice3"/>
             <w:tabs>
               <w:tab w:val="right" w:leader="dot" w:pos="8494"/>
             </w:tabs>
@@ -1240,7 +1210,7 @@
           <w:hyperlink w:anchor="_Toc72744077" w:history="1">
             <w:r>
               <w:rPr>
-                <w:rStyle w:val="Hyperlink"/>
+                <w:rStyle w:val="Hiperligao"/>
                 <w:noProof/>
                 <w:lang w:val="en-GB"/>
               </w:rPr>
@@ -1298,7 +1268,7 @@
         </w:p>
         <w:p>
           <w:pPr>
-            <w:pStyle w:val="TOC3"/>
+            <w:pStyle w:val="ndice3"/>
             <w:tabs>
               <w:tab w:val="right" w:leader="dot" w:pos="8494"/>
             </w:tabs>
@@ -1311,7 +1281,7 @@
           <w:hyperlink w:anchor="_Toc72744078" w:history="1">
             <w:r>
               <w:rPr>
-                <w:rStyle w:val="Hyperlink"/>
+                <w:rStyle w:val="Hiperligao"/>
                 <w:noProof/>
                 <w:lang w:val="en-GB"/>
               </w:rPr>
@@ -1369,7 +1339,7 @@
         </w:p>
         <w:p>
           <w:pPr>
-            <w:pStyle w:val="TOC2"/>
+            <w:pStyle w:val="ndice2"/>
             <w:tabs>
               <w:tab w:val="right" w:leader="dot" w:pos="8494"/>
             </w:tabs>
@@ -1382,7 +1352,7 @@
           <w:hyperlink w:anchor="_Toc72744079" w:history="1">
             <w:r>
               <w:rPr>
-                <w:rStyle w:val="Hyperlink"/>
+                <w:rStyle w:val="Hiperligao"/>
                 <w:noProof/>
                 <w:lang w:val="en-GB"/>
               </w:rPr>
@@ -1479,7 +1449,7 @@
     </w:p>
     <w:p>
       <w:pPr>
-        <w:pStyle w:val="Heading1"/>
+        <w:pStyle w:val="Ttulo1"/>
         <w:rPr>
           <w:lang w:val="en-GB"/>
         </w:rPr>
@@ -1503,7 +1473,7 @@
     </w:p>
     <w:p>
       <w:pPr>
-        <w:pStyle w:val="Heading2"/>
+        <w:pStyle w:val="Ttulo2"/>
         <w:rPr>
           <w:lang w:val="en-GB"/>
         </w:rPr>
@@ -1602,7 +1572,7 @@
     </w:p>
     <w:p>
       <w:pPr>
-        <w:pStyle w:val="Heading2"/>
+        <w:pStyle w:val="Ttulo2"/>
         <w:rPr>
           <w:lang w:val="en-GB"/>
         </w:rPr>
@@ -1713,7 +1683,7 @@
     </w:p>
     <w:p>
       <w:pPr>
-        <w:pStyle w:val="Heading2"/>
+        <w:pStyle w:val="Ttulo2"/>
         <w:rPr>
           <w:lang w:val="en-GB"/>
         </w:rPr>
@@ -1796,7 +1766,7 @@
     </w:p>
     <w:p>
       <w:pPr>
-        <w:pStyle w:val="Heading1"/>
+        <w:pStyle w:val="Ttulo1"/>
         <w:rPr>
           <w:lang w:val="en-GB"/>
         </w:rPr>
@@ -1820,7 +1790,7 @@
     </w:p>
     <w:p>
       <w:pPr>
-        <w:pStyle w:val="Heading2"/>
+        <w:pStyle w:val="Ttulo2"/>
         <w:rPr>
           <w:lang w:val="en-GB"/>
         </w:rPr>
@@ -1895,7 +1865,7 @@
     </w:p>
     <w:p>
       <w:pPr>
-        <w:pStyle w:val="Heading3"/>
+        <w:pStyle w:val="Ttulo3"/>
         <w:rPr>
           <w:lang w:val="en-GB"/>
         </w:rPr>
@@ -1924,7 +1894,7 @@
     </w:p>
     <w:p>
       <w:pPr>
-        <w:pStyle w:val="ListParagraph"/>
+        <w:pStyle w:val="PargrafodaLista"/>
         <w:numPr>
           <w:ilvl w:val="0"/>
           <w:numId w:val="10"/>
@@ -1942,7 +1912,7 @@
     </w:p>
     <w:p>
       <w:pPr>
-        <w:pStyle w:val="ListParagraph"/>
+        <w:pStyle w:val="PargrafodaLista"/>
         <w:numPr>
           <w:ilvl w:val="0"/>
           <w:numId w:val="10"/>
@@ -1960,7 +1930,7 @@
     </w:p>
     <w:p>
       <w:pPr>
-        <w:pStyle w:val="ListParagraph"/>
+        <w:pStyle w:val="PargrafodaLista"/>
         <w:numPr>
           <w:ilvl w:val="0"/>
           <w:numId w:val="10"/>
@@ -1978,7 +1948,7 @@
     </w:p>
     <w:p>
       <w:pPr>
-        <w:pStyle w:val="ListParagraph"/>
+        <w:pStyle w:val="PargrafodaLista"/>
         <w:numPr>
           <w:ilvl w:val="0"/>
           <w:numId w:val="10"/>
@@ -2026,7 +1996,7 @@
     </w:p>
     <w:p>
       <w:pPr>
-        <w:pStyle w:val="ListParagraph"/>
+        <w:pStyle w:val="PargrafodaLista"/>
         <w:numPr>
           <w:ilvl w:val="0"/>
           <w:numId w:val="10"/>
@@ -2068,7 +2038,7 @@
     </w:p>
     <w:p>
       <w:pPr>
-        <w:pStyle w:val="ListParagraph"/>
+        <w:pStyle w:val="PargrafodaLista"/>
         <w:numPr>
           <w:ilvl w:val="0"/>
           <w:numId w:val="10"/>
@@ -2092,7 +2062,7 @@
     </w:p>
     <w:p>
       <w:pPr>
-        <w:pStyle w:val="ListParagraph"/>
+        <w:pStyle w:val="PargrafodaLista"/>
         <w:numPr>
           <w:ilvl w:val="0"/>
           <w:numId w:val="10"/>
@@ -2110,7 +2080,7 @@
     </w:p>
     <w:p>
       <w:pPr>
-        <w:pStyle w:val="ListParagraph"/>
+        <w:pStyle w:val="PargrafodaLista"/>
         <w:numPr>
           <w:ilvl w:val="0"/>
           <w:numId w:val="10"/>
@@ -2128,7 +2098,7 @@
     </w:p>
     <w:p>
       <w:pPr>
-        <w:pStyle w:val="ListParagraph"/>
+        <w:pStyle w:val="PargrafodaLista"/>
         <w:numPr>
           <w:ilvl w:val="0"/>
           <w:numId w:val="10"/>
@@ -2146,7 +2116,7 @@
     </w:p>
     <w:p>
       <w:pPr>
-        <w:pStyle w:val="ListParagraph"/>
+        <w:pStyle w:val="PargrafodaLista"/>
         <w:numPr>
           <w:ilvl w:val="0"/>
           <w:numId w:val="10"/>
@@ -2174,7 +2144,7 @@
     </w:p>
     <w:p>
       <w:pPr>
-        <w:pStyle w:val="Heading3"/>
+        <w:pStyle w:val="Ttulo3"/>
         <w:rPr>
           <w:lang w:val="en-GB"/>
         </w:rPr>
@@ -2203,7 +2173,7 @@
     </w:p>
     <w:p>
       <w:pPr>
-        <w:pStyle w:val="ListParagraph"/>
+        <w:pStyle w:val="PargrafodaLista"/>
         <w:numPr>
           <w:ilvl w:val="0"/>
           <w:numId w:val="11"/>
@@ -2221,7 +2191,7 @@
     </w:p>
     <w:p>
       <w:pPr>
-        <w:pStyle w:val="ListParagraph"/>
+        <w:pStyle w:val="PargrafodaLista"/>
         <w:numPr>
           <w:ilvl w:val="0"/>
           <w:numId w:val="11"/>
@@ -2239,7 +2209,7 @@
     </w:p>
     <w:p>
       <w:pPr>
-        <w:pStyle w:val="ListParagraph"/>
+        <w:pStyle w:val="PargrafodaLista"/>
         <w:numPr>
           <w:ilvl w:val="0"/>
           <w:numId w:val="11"/>
@@ -2257,7 +2227,7 @@
     </w:p>
     <w:p>
       <w:pPr>
-        <w:pStyle w:val="ListParagraph"/>
+        <w:pStyle w:val="PargrafodaLista"/>
         <w:numPr>
           <w:ilvl w:val="0"/>
           <w:numId w:val="11"/>
@@ -2275,7 +2245,7 @@
     </w:p>
     <w:p>
       <w:pPr>
-        <w:pStyle w:val="ListParagraph"/>
+        <w:pStyle w:val="PargrafodaLista"/>
         <w:numPr>
           <w:ilvl w:val="0"/>
           <w:numId w:val="11"/>
@@ -2293,7 +2263,7 @@
     </w:p>
     <w:p>
       <w:pPr>
-        <w:pStyle w:val="ListParagraph"/>
+        <w:pStyle w:val="PargrafodaLista"/>
         <w:numPr>
           <w:ilvl w:val="0"/>
           <w:numId w:val="11"/>
@@ -2344,7 +2314,7 @@
     </w:p>
     <w:p>
       <w:pPr>
-        <w:pStyle w:val="Heading2"/>
+        <w:pStyle w:val="Ttulo2"/>
         <w:rPr>
           <w:lang w:val="en-GB"/>
         </w:rPr>
@@ -2378,7 +2348,7 @@
     </w:p>
     <w:p>
       <w:pPr>
-        <w:pStyle w:val="Heading3"/>
+        <w:pStyle w:val="Ttulo3"/>
         <w:rPr>
           <w:lang w:val="en-GB"/>
         </w:rPr>
@@ -2533,7 +2503,7 @@
     </w:p>
     <w:p>
       <w:pPr>
-        <w:pStyle w:val="Heading3"/>
+        <w:pStyle w:val="Ttulo3"/>
         <w:rPr>
           <w:lang w:val="en-GB"/>
         </w:rPr>
@@ -2562,7 +2532,7 @@
     </w:p>
     <w:p>
       <w:pPr>
-        <w:pStyle w:val="ListParagraph"/>
+        <w:pStyle w:val="PargrafodaLista"/>
         <w:numPr>
           <w:ilvl w:val="0"/>
           <w:numId w:val="13"/>
@@ -2586,7 +2556,7 @@
     </w:p>
     <w:p>
       <w:pPr>
-        <w:pStyle w:val="ListParagraph"/>
+        <w:pStyle w:val="PargrafodaLista"/>
         <w:numPr>
           <w:ilvl w:val="0"/>
           <w:numId w:val="13"/>
@@ -2679,6 +2649,13 @@
     <w:p>
       <w:pPr>
         <w:rPr>
+          <w:lang w:val="en-GB"/>
+        </w:rPr>
+      </w:pPr>
+    </w:p>
+    <w:p>
+      <w:pPr>
+        <w:rPr>
           <w:rFonts w:ascii="Times New Roman" w:hAnsi="Times New Roman" w:cs="Times New Roman"/>
           <w:szCs w:val="24"/>
           <w:lang w:val="en-GB"/>
@@ -2690,18 +2667,10 @@
           <w:lang w:val="en-GB"/>
         </w:rPr>
         <w:drawing>
-          <wp:anchor distT="0" distB="0" distL="114300" distR="114300" simplePos="0" relativeHeight="251658240" behindDoc="0" locked="0" layoutInCell="1" allowOverlap="1" wp14:anchorId="15B72C40" wp14:editId="73257AAD">
-            <wp:simplePos x="0" y="0"/>
-            <wp:positionH relativeFrom="margin">
-              <wp:align>center</wp:align>
-            </wp:positionH>
-            <wp:positionV relativeFrom="paragraph">
-              <wp:posOffset>464820</wp:posOffset>
-            </wp:positionV>
-            <wp:extent cx="6155564" cy="3895725"/>
-            <wp:effectExtent l="0" t="0" r="0" b="0"/>
-            <wp:wrapTopAndBottom/>
-            <wp:docPr id="6" name="Picture 6" descr="Diagram&#10;&#10;Description automatically generated"/>
+          <wp:inline distT="0" distB="0" distL="0" distR="0" wp14:anchorId="0950DAC1" wp14:editId="77068A8F">
+            <wp:extent cx="5600700" cy="3572178"/>
+            <wp:effectExtent l="0" t="0" r="0" b="9525"/>
+            <wp:docPr id="4" name="Imagem 4"/>
             <wp:cNvGraphicFramePr>
               <a:graphicFrameLocks xmlns:a="http://schemas.openxmlformats.org/drawingml/2006/main" noChangeAspect="1"/>
             </wp:cNvGraphicFramePr>
@@ -2709,7 +2678,7 @@
               <a:graphicData uri="http://schemas.openxmlformats.org/drawingml/2006/picture">
                 <pic:pic xmlns:pic="http://schemas.openxmlformats.org/drawingml/2006/picture">
                   <pic:nvPicPr>
-                    <pic:cNvPr id="6" name="Picture 6" descr="Diagram&#10;&#10;Description automatically generated"/>
+                    <pic:cNvPr id="0" name="Picture 1"/>
                     <pic:cNvPicPr>
                       <a:picLocks noChangeAspect="1" noChangeArrowheads="1"/>
                     </pic:cNvPicPr>
@@ -2730,7 +2699,7 @@
                   <pic:spPr bwMode="auto">
                     <a:xfrm>
                       <a:off x="0" y="0"/>
-                      <a:ext cx="6155564" cy="3895725"/>
+                      <a:ext cx="5607965" cy="3576811"/>
                     </a:xfrm>
                     <a:prstGeom prst="rect">
                       <a:avLst/>
@@ -2743,7 +2712,7 @@
                 </pic:pic>
               </a:graphicData>
             </a:graphic>
-          </wp:anchor>
+          </wp:inline>
         </w:drawing>
       </w:r>
     </w:p>
@@ -2759,33 +2728,6 @@
     <w:p>
       <w:pPr>
         <w:rPr>
-          <w:rFonts w:ascii="Times New Roman" w:hAnsi="Times New Roman" w:cs="Times New Roman"/>
-          <w:szCs w:val="24"/>
-          <w:lang w:val="en-GB"/>
-        </w:rPr>
-      </w:pPr>
-    </w:p>
-    <w:p>
-      <w:pPr>
-        <w:rPr>
-          <w:rFonts w:ascii="Times New Roman" w:hAnsi="Times New Roman" w:cs="Times New Roman"/>
-          <w:szCs w:val="24"/>
-          <w:lang w:val="en-GB"/>
-        </w:rPr>
-      </w:pPr>
-    </w:p>
-    <w:p>
-      <w:pPr>
-        <w:rPr>
-          <w:rFonts w:ascii="Times New Roman" w:hAnsi="Times New Roman" w:cs="Times New Roman"/>
-          <w:szCs w:val="24"/>
-          <w:lang w:val="en-GB"/>
-        </w:rPr>
-      </w:pPr>
-    </w:p>
-    <w:p>
-      <w:pPr>
-        <w:rPr>
           <w:lang w:val="en-GB"/>
         </w:rPr>
       </w:pPr>
@@ -2798,7 +2740,7 @@
     </w:p>
     <w:p>
       <w:pPr>
-        <w:pStyle w:val="ListParagraph"/>
+        <w:pStyle w:val="PargrafodaLista"/>
         <w:numPr>
           <w:ilvl w:val="0"/>
           <w:numId w:val="16"/>
@@ -2816,7 +2758,7 @@
     </w:p>
     <w:p>
       <w:pPr>
-        <w:pStyle w:val="ListParagraph"/>
+        <w:pStyle w:val="PargrafodaLista"/>
         <w:numPr>
           <w:ilvl w:val="0"/>
           <w:numId w:val="16"/>
@@ -2834,7 +2776,7 @@
     </w:p>
     <w:p>
       <w:pPr>
-        <w:pStyle w:val="ListParagraph"/>
+        <w:pStyle w:val="PargrafodaLista"/>
         <w:numPr>
           <w:ilvl w:val="0"/>
           <w:numId w:val="16"/>
@@ -2858,7 +2800,7 @@
     </w:p>
     <w:p>
       <w:pPr>
-        <w:pStyle w:val="ListParagraph"/>
+        <w:pStyle w:val="PargrafodaLista"/>
         <w:numPr>
           <w:ilvl w:val="0"/>
           <w:numId w:val="16"/>
@@ -2867,19 +2809,11 @@
           <w:lang w:val="en-GB"/>
         </w:rPr>
       </w:pPr>
-      <w:proofErr w:type="gramStart"/>
-      <w:r>
-        <w:rPr>
-          <w:lang w:val="en-GB"/>
-        </w:rPr>
-        <w:t>…(</w:t>
-      </w:r>
-      <w:proofErr w:type="gramEnd"/>
-      <w:r>
-        <w:rPr>
-          <w:lang w:val="en-GB"/>
-        </w:rPr>
-        <w:t>more bullet points can be added)</w:t>
+      <w:r>
+        <w:rPr>
+          <w:lang w:val="en-GB"/>
+        </w:rPr>
+        <w:t>…(more bullet points can be added)</w:t>
       </w:r>
     </w:p>
     <w:p>
@@ -2894,51 +2828,6 @@
     <w:p>
       <w:pPr>
         <w:rPr>
-          <w:rFonts w:ascii="Times New Roman" w:hAnsi="Times New Roman" w:cs="Times New Roman"/>
-          <w:szCs w:val="24"/>
-          <w:lang w:val="en-GB"/>
-        </w:rPr>
-      </w:pPr>
-    </w:p>
-    <w:p>
-      <w:pPr>
-        <w:rPr>
-          <w:rFonts w:ascii="Times New Roman" w:hAnsi="Times New Roman" w:cs="Times New Roman"/>
-          <w:szCs w:val="24"/>
-          <w:lang w:val="en-GB"/>
-        </w:rPr>
-      </w:pPr>
-    </w:p>
-    <w:p>
-      <w:pPr>
-        <w:rPr>
-          <w:rFonts w:ascii="Times New Roman" w:hAnsi="Times New Roman" w:cs="Times New Roman"/>
-          <w:szCs w:val="24"/>
-          <w:lang w:val="en-GB"/>
-        </w:rPr>
-      </w:pPr>
-    </w:p>
-    <w:p>
-      <w:pPr>
-        <w:rPr>
-          <w:rFonts w:ascii="Times New Roman" w:hAnsi="Times New Roman" w:cs="Times New Roman"/>
-          <w:szCs w:val="24"/>
-          <w:lang w:val="en-GB"/>
-        </w:rPr>
-      </w:pPr>
-    </w:p>
-    <w:p>
-      <w:pPr>
-        <w:rPr>
-          <w:rFonts w:ascii="Times New Roman" w:hAnsi="Times New Roman" w:cs="Times New Roman"/>
-          <w:szCs w:val="24"/>
-          <w:lang w:val="en-GB"/>
-        </w:rPr>
-      </w:pPr>
-    </w:p>
-    <w:p>
-      <w:pPr>
-        <w:rPr>
           <w:lang w:val="en-GB"/>
         </w:rPr>
       </w:pPr>
@@ -2951,7 +2840,7 @@
     </w:p>
     <w:p>
       <w:pPr>
-        <w:pStyle w:val="ListParagraph"/>
+        <w:pStyle w:val="PargrafodaLista"/>
         <w:numPr>
           <w:ilvl w:val="0"/>
           <w:numId w:val="15"/>
@@ -2969,7 +2858,7 @@
     </w:p>
     <w:p>
       <w:pPr>
-        <w:pStyle w:val="ListParagraph"/>
+        <w:pStyle w:val="PargrafodaLista"/>
         <w:numPr>
           <w:ilvl w:val="0"/>
           <w:numId w:val="15"/>
@@ -2987,7 +2876,7 @@
     </w:p>
     <w:p>
       <w:pPr>
-        <w:pStyle w:val="ListParagraph"/>
+        <w:pStyle w:val="PargrafodaLista"/>
         <w:numPr>
           <w:ilvl w:val="0"/>
           <w:numId w:val="15"/>
@@ -3000,26 +2889,12 @@
         <w:rPr>
           <w:lang w:val="en-GB"/>
         </w:rPr>
-        <w:t xml:space="preserve">A transformation is applied, </w:t>
-      </w:r>
-      <w:proofErr w:type="gramStart"/>
-      <w:r>
-        <w:rPr>
-          <w:lang w:val="en-GB"/>
-        </w:rPr>
-        <w:t>in order to</w:t>
-      </w:r>
-      <w:proofErr w:type="gramEnd"/>
-      <w:r>
-        <w:rPr>
-          <w:lang w:val="en-GB"/>
-        </w:rPr>
-        <w:t xml:space="preserve"> store the data in a useful format</w:t>
-      </w:r>
-    </w:p>
-    <w:p>
-      <w:pPr>
-        <w:pStyle w:val="ListParagraph"/>
+        <w:t>A transformation is applied, in order to store the data in a useful format</w:t>
+      </w:r>
+    </w:p>
+    <w:p>
+      <w:pPr>
+        <w:pStyle w:val="PargrafodaLista"/>
         <w:numPr>
           <w:ilvl w:val="0"/>
           <w:numId w:val="15"/>
@@ -3037,7 +2912,7 @@
     </w:p>
     <w:p>
       <w:pPr>
-        <w:pStyle w:val="ListParagraph"/>
+        <w:pStyle w:val="PargrafodaLista"/>
         <w:numPr>
           <w:ilvl w:val="0"/>
           <w:numId w:val="15"/>
@@ -3067,7 +2942,7 @@
     </w:p>
     <w:p>
       <w:pPr>
-        <w:pStyle w:val="ListParagraph"/>
+        <w:pStyle w:val="PargrafodaLista"/>
         <w:numPr>
           <w:ilvl w:val="0"/>
           <w:numId w:val="15"/>
@@ -3085,7 +2960,7 @@
     </w:p>
     <w:p>
       <w:pPr>
-        <w:pStyle w:val="ListParagraph"/>
+        <w:pStyle w:val="PargrafodaLista"/>
         <w:numPr>
           <w:ilvl w:val="0"/>
           <w:numId w:val="15"/>
@@ -3103,7 +2978,7 @@
     </w:p>
     <w:p>
       <w:pPr>
-        <w:pStyle w:val="ListParagraph"/>
+        <w:pStyle w:val="PargrafodaLista"/>
         <w:numPr>
           <w:ilvl w:val="0"/>
           <w:numId w:val="15"/>
@@ -3112,19 +2987,11 @@
           <w:lang w:val="en-GB"/>
         </w:rPr>
       </w:pPr>
-      <w:proofErr w:type="gramStart"/>
-      <w:r>
-        <w:rPr>
-          <w:lang w:val="en-GB"/>
-        </w:rPr>
-        <w:t>…(</w:t>
-      </w:r>
-      <w:proofErr w:type="gramEnd"/>
-      <w:r>
-        <w:rPr>
-          <w:lang w:val="en-GB"/>
-        </w:rPr>
-        <w:t>more bullet points can be added)</w:t>
+      <w:r>
+        <w:rPr>
+          <w:lang w:val="en-GB"/>
+        </w:rPr>
+        <w:t>…(more bullet points can be added)</w:t>
       </w:r>
     </w:p>
     <w:p>
@@ -3139,7 +3006,7 @@
     </w:p>
     <w:p>
       <w:pPr>
-        <w:pStyle w:val="Heading3"/>
+        <w:pStyle w:val="Ttulo3"/>
         <w:rPr>
           <w:lang w:val="en-GB"/>
         </w:rPr>
@@ -3197,7 +3064,6 @@
         <w:t xml:space="preserve">. Since in this application there will be a great variety of widgets, all with different structures and data being stored, a NoSQL database such as </w:t>
       </w:r>
       <w:proofErr w:type="spellStart"/>
-      <w:proofErr w:type="gramStart"/>
       <w:r>
         <w:rPr>
           <w:lang w:val="en-GB"/>
@@ -3205,7 +3071,6 @@
         <w:t>a</w:t>
       </w:r>
       <w:proofErr w:type="spellEnd"/>
-      <w:proofErr w:type="gramEnd"/>
       <w:r>
         <w:rPr>
           <w:lang w:val="en-GB"/>
@@ -3303,22 +3168,21 @@
     </w:p>
     <w:p>
       <w:pPr>
-        <w:pStyle w:val="Heading4"/>
-        <w:rPr>
-          <w:lang w:val="en-GB"/>
-        </w:rPr>
-      </w:pPr>
-      <w:r>
-        <w:rPr>
-          <w:lang w:val="en-GB"/>
-        </w:rPr>
-        <w:lastRenderedPageBreak/>
+        <w:pStyle w:val="Ttulo4"/>
+        <w:rPr>
+          <w:lang w:val="en-GB"/>
+        </w:rPr>
+      </w:pPr>
+      <w:r>
+        <w:rPr>
+          <w:lang w:val="en-GB"/>
+        </w:rPr>
         <w:t>Lean Projects</w:t>
       </w:r>
     </w:p>
     <w:p>
       <w:pPr>
-        <w:pStyle w:val="ListParagraph"/>
+        <w:pStyle w:val="PargrafodaLista"/>
         <w:numPr>
           <w:ilvl w:val="0"/>
           <w:numId w:val="14"/>
@@ -3390,7 +3254,7 @@
     </w:p>
     <w:p>
       <w:pPr>
-        <w:pStyle w:val="ListParagraph"/>
+        <w:pStyle w:val="PargrafodaLista"/>
         <w:numPr>
           <w:ilvl w:val="0"/>
           <w:numId w:val="14"/>
@@ -3414,7 +3278,7 @@
     </w:p>
     <w:p>
       <w:pPr>
-        <w:pStyle w:val="ListParagraph"/>
+        <w:pStyle w:val="PargrafodaLista"/>
         <w:numPr>
           <w:ilvl w:val="0"/>
           <w:numId w:val="14"/>
@@ -3432,7 +3296,7 @@
     </w:p>
     <w:p>
       <w:pPr>
-        <w:pStyle w:val="ListParagraph"/>
+        <w:pStyle w:val="PargrafodaLista"/>
         <w:numPr>
           <w:ilvl w:val="0"/>
           <w:numId w:val="14"/>
@@ -3462,7 +3326,7 @@
     </w:p>
     <w:p>
       <w:pPr>
-        <w:pStyle w:val="ListParagraph"/>
+        <w:pStyle w:val="PargrafodaLista"/>
         <w:numPr>
           <w:ilvl w:val="0"/>
           <w:numId w:val="14"/>
@@ -3489,7 +3353,7 @@
     </w:p>
     <w:p>
       <w:pPr>
-        <w:pStyle w:val="Heading4"/>
+        <w:pStyle w:val="Ttulo4"/>
         <w:rPr>
           <w:lang w:val="en-GB"/>
         </w:rPr>
@@ -3503,7 +3367,7 @@
     </w:p>
     <w:p>
       <w:pPr>
-        <w:pStyle w:val="ListParagraph"/>
+        <w:pStyle w:val="PargrafodaLista"/>
         <w:numPr>
           <w:ilvl w:val="0"/>
           <w:numId w:val="17"/>
@@ -3523,7 +3387,7 @@
     </w:p>
     <w:p>
       <w:pPr>
-        <w:pStyle w:val="ListParagraph"/>
+        <w:pStyle w:val="PargrafodaLista"/>
         <w:numPr>
           <w:ilvl w:val="0"/>
           <w:numId w:val="17"/>
@@ -3543,7 +3407,7 @@
     </w:p>
     <w:p>
       <w:pPr>
-        <w:pStyle w:val="ListParagraph"/>
+        <w:pStyle w:val="PargrafodaLista"/>
         <w:numPr>
           <w:ilvl w:val="0"/>
           <w:numId w:val="17"/>
@@ -3563,7 +3427,7 @@
     </w:p>
     <w:p>
       <w:pPr>
-        <w:pStyle w:val="ListParagraph"/>
+        <w:pStyle w:val="PargrafodaLista"/>
         <w:numPr>
           <w:ilvl w:val="0"/>
           <w:numId w:val="17"/>
@@ -3578,6 +3442,7 @@
         <w:rPr>
           <w:lang w:val="en-GB"/>
         </w:rPr>
+        <w:lastRenderedPageBreak/>
         <w:t>The widgets array will contain the Id of the widgets inside said dashboard</w:t>
       </w:r>
     </w:p>
@@ -3594,7 +3459,7 @@
     </w:p>
     <w:p>
       <w:pPr>
-        <w:pStyle w:val="Heading4"/>
+        <w:pStyle w:val="Ttulo4"/>
         <w:rPr>
           <w:lang w:val="en-GB"/>
         </w:rPr>
@@ -3608,7 +3473,7 @@
     </w:p>
     <w:p>
       <w:pPr>
-        <w:pStyle w:val="ListParagraph"/>
+        <w:pStyle w:val="PargrafodaLista"/>
         <w:numPr>
           <w:ilvl w:val="0"/>
           <w:numId w:val="18"/>
@@ -3623,26 +3488,12 @@
         <w:rPr>
           <w:lang w:val="en-GB"/>
         </w:rPr>
-        <w:t xml:space="preserve">Widgets are stored inside an elastic search index and each one has </w:t>
-      </w:r>
-      <w:proofErr w:type="gramStart"/>
-      <w:r>
-        <w:rPr>
-          <w:lang w:val="en-GB"/>
-        </w:rPr>
-        <w:t>an</w:t>
-      </w:r>
-      <w:proofErr w:type="gramEnd"/>
-      <w:r>
-        <w:rPr>
-          <w:lang w:val="en-GB"/>
-        </w:rPr>
-        <w:t xml:space="preserve"> unique Id</w:t>
-      </w:r>
-    </w:p>
-    <w:p>
-      <w:pPr>
-        <w:pStyle w:val="ListParagraph"/>
+        <w:t>Widgets are stored inside an elastic search index and each one has an unique Id</w:t>
+      </w:r>
+    </w:p>
+    <w:p>
+      <w:pPr>
+        <w:pStyle w:val="PargrafodaLista"/>
         <w:numPr>
           <w:ilvl w:val="0"/>
           <w:numId w:val="18"/>
@@ -3662,7 +3513,7 @@
     </w:p>
     <w:p>
       <w:pPr>
-        <w:pStyle w:val="ListParagraph"/>
+        <w:pStyle w:val="PargrafodaLista"/>
         <w:numPr>
           <w:ilvl w:val="0"/>
           <w:numId w:val="18"/>
@@ -3677,26 +3528,12 @@
         <w:rPr>
           <w:lang w:val="en-GB"/>
         </w:rPr>
-        <w:t xml:space="preserve">They are </w:t>
-      </w:r>
-      <w:proofErr w:type="gramStart"/>
-      <w:r>
-        <w:rPr>
-          <w:lang w:val="en-GB"/>
-        </w:rPr>
-        <w:t>the final result</w:t>
-      </w:r>
-      <w:proofErr w:type="gramEnd"/>
-      <w:r>
-        <w:rPr>
-          <w:lang w:val="en-GB"/>
-        </w:rPr>
-        <w:t xml:space="preserve"> of the ETL Procedure</w:t>
-      </w:r>
-    </w:p>
-    <w:p>
-      <w:pPr>
-        <w:pStyle w:val="ListParagraph"/>
+        <w:t>They are the final result of the ETL Procedure</w:t>
+      </w:r>
+    </w:p>
+    <w:p>
+      <w:pPr>
+        <w:pStyle w:val="PargrafodaLista"/>
         <w:numPr>
           <w:ilvl w:val="0"/>
           <w:numId w:val="18"/>
@@ -3716,7 +3553,7 @@
     </w:p>
     <w:p>
       <w:pPr>
-        <w:pStyle w:val="ListParagraph"/>
+        <w:pStyle w:val="PargrafodaLista"/>
         <w:numPr>
           <w:ilvl w:val="0"/>
           <w:numId w:val="18"/>
@@ -3736,126 +3573,125 @@
     </w:p>
     <w:p>
       <w:pPr>
-        <w:pStyle w:val="Heading4"/>
-        <w:rPr>
-          <w:lang w:val="en-GB"/>
-        </w:rPr>
-      </w:pPr>
-    </w:p>
-    <w:p>
-      <w:pPr>
-        <w:pStyle w:val="Heading4"/>
-        <w:rPr>
-          <w:lang w:val="en-GB"/>
-        </w:rPr>
-      </w:pPr>
-    </w:p>
-    <w:p>
-      <w:pPr>
-        <w:pStyle w:val="Heading4"/>
-        <w:rPr>
-          <w:lang w:val="en-GB"/>
-        </w:rPr>
-      </w:pPr>
-    </w:p>
-    <w:p>
-      <w:pPr>
-        <w:pStyle w:val="Heading4"/>
-        <w:rPr>
-          <w:lang w:val="en-GB"/>
-        </w:rPr>
-      </w:pPr>
-    </w:p>
-    <w:p>
-      <w:pPr>
-        <w:pStyle w:val="Heading4"/>
-        <w:rPr>
-          <w:lang w:val="en-GB"/>
-        </w:rPr>
-      </w:pPr>
-    </w:p>
-    <w:p>
-      <w:pPr>
-        <w:pStyle w:val="Heading4"/>
-        <w:rPr>
-          <w:lang w:val="en-GB"/>
-        </w:rPr>
-      </w:pPr>
-    </w:p>
-    <w:p>
-      <w:pPr>
-        <w:pStyle w:val="Heading4"/>
-        <w:rPr>
-          <w:lang w:val="en-GB"/>
-        </w:rPr>
-      </w:pPr>
-    </w:p>
-    <w:p>
-      <w:pPr>
-        <w:pStyle w:val="Heading4"/>
-        <w:rPr>
-          <w:lang w:val="en-GB"/>
-        </w:rPr>
-      </w:pPr>
-    </w:p>
-    <w:p>
-      <w:pPr>
-        <w:pStyle w:val="Heading4"/>
-        <w:rPr>
-          <w:lang w:val="en-GB"/>
-        </w:rPr>
-      </w:pPr>
-    </w:p>
-    <w:p>
-      <w:pPr>
-        <w:pStyle w:val="Heading4"/>
-        <w:rPr>
-          <w:lang w:val="en-GB"/>
-        </w:rPr>
-      </w:pPr>
-    </w:p>
-    <w:p>
-      <w:pPr>
-        <w:pStyle w:val="Heading4"/>
-        <w:rPr>
-          <w:lang w:val="en-GB"/>
-        </w:rPr>
-      </w:pPr>
-    </w:p>
-    <w:p>
-      <w:pPr>
-        <w:pStyle w:val="Heading4"/>
-        <w:rPr>
-          <w:lang w:val="en-GB"/>
-        </w:rPr>
-      </w:pPr>
-    </w:p>
-    <w:p>
-      <w:pPr>
-        <w:rPr>
-          <w:lang w:val="en-GB"/>
-        </w:rPr>
-      </w:pPr>
-    </w:p>
-    <w:p>
-      <w:pPr>
-        <w:rPr>
-          <w:lang w:val="en-GB"/>
-        </w:rPr>
-      </w:pPr>
-    </w:p>
-    <w:p>
-      <w:pPr>
-        <w:pStyle w:val="Heading4"/>
-        <w:rPr>
-          <w:lang w:val="en-GB"/>
-        </w:rPr>
-      </w:pPr>
-      <w:r>
-        <w:rPr>
-          <w:lang w:val="en-GB"/>
-        </w:rPr>
-        <w:lastRenderedPageBreak/>
+        <w:pStyle w:val="Ttulo4"/>
+        <w:rPr>
+          <w:lang w:val="en-GB"/>
+        </w:rPr>
+      </w:pPr>
+    </w:p>
+    <w:p>
+      <w:pPr>
+        <w:pStyle w:val="Ttulo4"/>
+        <w:rPr>
+          <w:lang w:val="en-GB"/>
+        </w:rPr>
+      </w:pPr>
+    </w:p>
+    <w:p>
+      <w:pPr>
+        <w:pStyle w:val="Ttulo4"/>
+        <w:rPr>
+          <w:lang w:val="en-GB"/>
+        </w:rPr>
+      </w:pPr>
+    </w:p>
+    <w:p>
+      <w:pPr>
+        <w:pStyle w:val="Ttulo4"/>
+        <w:rPr>
+          <w:lang w:val="en-GB"/>
+        </w:rPr>
+      </w:pPr>
+    </w:p>
+    <w:p>
+      <w:pPr>
+        <w:pStyle w:val="Ttulo4"/>
+        <w:rPr>
+          <w:lang w:val="en-GB"/>
+        </w:rPr>
+      </w:pPr>
+    </w:p>
+    <w:p>
+      <w:pPr>
+        <w:pStyle w:val="Ttulo4"/>
+        <w:rPr>
+          <w:lang w:val="en-GB"/>
+        </w:rPr>
+      </w:pPr>
+    </w:p>
+    <w:p>
+      <w:pPr>
+        <w:pStyle w:val="Ttulo4"/>
+        <w:rPr>
+          <w:lang w:val="en-GB"/>
+        </w:rPr>
+      </w:pPr>
+    </w:p>
+    <w:p>
+      <w:pPr>
+        <w:pStyle w:val="Ttulo4"/>
+        <w:rPr>
+          <w:lang w:val="en-GB"/>
+        </w:rPr>
+      </w:pPr>
+    </w:p>
+    <w:p>
+      <w:pPr>
+        <w:pStyle w:val="Ttulo4"/>
+        <w:rPr>
+          <w:lang w:val="en-GB"/>
+        </w:rPr>
+      </w:pPr>
+    </w:p>
+    <w:p>
+      <w:pPr>
+        <w:pStyle w:val="Ttulo4"/>
+        <w:rPr>
+          <w:lang w:val="en-GB"/>
+        </w:rPr>
+      </w:pPr>
+    </w:p>
+    <w:p>
+      <w:pPr>
+        <w:pStyle w:val="Ttulo4"/>
+        <w:rPr>
+          <w:lang w:val="en-GB"/>
+        </w:rPr>
+      </w:pPr>
+    </w:p>
+    <w:p>
+      <w:pPr>
+        <w:pStyle w:val="Ttulo4"/>
+        <w:rPr>
+          <w:lang w:val="en-GB"/>
+        </w:rPr>
+      </w:pPr>
+    </w:p>
+    <w:p>
+      <w:pPr>
+        <w:rPr>
+          <w:lang w:val="en-GB"/>
+        </w:rPr>
+      </w:pPr>
+    </w:p>
+    <w:p>
+      <w:pPr>
+        <w:rPr>
+          <w:lang w:val="en-GB"/>
+        </w:rPr>
+      </w:pPr>
+    </w:p>
+    <w:p>
+      <w:pPr>
+        <w:pStyle w:val="Ttulo4"/>
+        <w:rPr>
+          <w:lang w:val="en-GB"/>
+        </w:rPr>
+      </w:pPr>
+      <w:r>
+        <w:rPr>
+          <w:lang w:val="en-GB"/>
+        </w:rPr>
         <w:t>Widgets Structure</w:t>
       </w:r>
     </w:p>
@@ -3919,27 +3755,13 @@
         <w:rPr>
           <w:lang w:val="en-GB"/>
         </w:rPr>
-        <w:t xml:space="preserve">API </w:t>
-      </w:r>
-      <w:proofErr w:type="gramStart"/>
-      <w:r>
-        <w:rPr>
-          <w:lang w:val="en-GB"/>
-        </w:rPr>
-        <w:t>all</w:t>
-      </w:r>
-      <w:r>
-        <w:rPr>
-          <w:lang w:val="en-GB"/>
-        </w:rPr>
-        <w:t xml:space="preserve"> of</w:t>
-      </w:r>
-      <w:proofErr w:type="gramEnd"/>
-      <w:r>
-        <w:rPr>
-          <w:lang w:val="en-GB"/>
-        </w:rPr>
-        <w:t xml:space="preserve"> the </w:t>
+        <w:t>API all</w:t>
+      </w:r>
+      <w:r>
+        <w:rPr>
+          <w:lang w:val="en-GB"/>
+        </w:rPr>
+        <w:t xml:space="preserve"> of the </w:t>
       </w:r>
       <w:r>
         <w:rPr>
@@ -4183,6 +4005,7 @@
           <w:szCs w:val="18"/>
           <w:lang w:val="en-GB"/>
         </w:rPr>
+        <w:lastRenderedPageBreak/>
         <w:t>                </w:t>
       </w:r>
       <w:r>
@@ -5805,22 +5628,7 @@
         <w:rPr>
           <w:lang w:val="en-GB"/>
         </w:rPr>
-        <w:lastRenderedPageBreak/>
-        <w:t xml:space="preserve">Looking at that widget, we store a status and the percentage of tests in said status. However, that info can only be obtained after we obtained </w:t>
-      </w:r>
-      <w:proofErr w:type="gramStart"/>
-      <w:r>
-        <w:rPr>
-          <w:lang w:val="en-GB"/>
-        </w:rPr>
-        <w:t>all of</w:t>
-      </w:r>
-      <w:proofErr w:type="gramEnd"/>
-      <w:r>
-        <w:rPr>
-          <w:lang w:val="en-GB"/>
-        </w:rPr>
-        <w:t xml:space="preserve"> the existing tests, get all the different status and calculate the respective percentage of tests.</w:t>
+        <w:t>Looking at that widget, we store a status and the percentage of tests in said status. However, that info can only be obtained after we obtained all of the existing tests, get all the different status and calculate the respective percentage of tests.</w:t>
       </w:r>
     </w:p>
     <w:p>
@@ -5836,7 +5644,7 @@
     </w:p>
     <w:p>
       <w:pPr>
-        <w:pStyle w:val="Heading2"/>
+        <w:pStyle w:val="Ttulo2"/>
         <w:rPr>
           <w:lang w:val="en-GB"/>
         </w:rPr>
@@ -5981,6 +5789,7 @@
           <w:szCs w:val="24"/>
           <w:lang w:val="en-GB"/>
         </w:rPr>
+        <w:lastRenderedPageBreak/>
         <w:t>The first step in this block was to establish the Red Routes. Red Routes</w:t>
       </w:r>
       <w:r>
@@ -6040,9 +5849,8 @@
           <w:shd w:val="clear" w:color="auto" w:fill="FFFFFF"/>
           <w:lang w:val="en-US" w:eastAsia="en-GB"/>
         </w:rPr>
-        <w:t xml:space="preserve"> content and functionality based on usefulness to </w:t>
-      </w:r>
-      <w:proofErr w:type="gramStart"/>
+        <w:t xml:space="preserve"> content and functionality based on usefulness to the </w:t>
+      </w:r>
       <w:r>
         <w:rPr>
           <w:rFonts w:eastAsia="Times New Roman" w:cstheme="minorHAnsi"/>
@@ -6051,7 +5859,7 @@
           <w:shd w:val="clear" w:color="auto" w:fill="FFFFFF"/>
           <w:lang w:val="en-US" w:eastAsia="en-GB"/>
         </w:rPr>
-        <w:t xml:space="preserve">the </w:t>
+        <w:t>majority of</w:t>
       </w:r>
       <w:r>
         <w:rPr>
@@ -6061,9 +5869,8 @@
           <w:shd w:val="clear" w:color="auto" w:fill="FFFFFF"/>
           <w:lang w:val="en-US" w:eastAsia="en-GB"/>
         </w:rPr>
-        <w:t>majority of</w:t>
-      </w:r>
-      <w:proofErr w:type="gramEnd"/>
+        <w:t xml:space="preserve"> users.</w:t>
+      </w:r>
       <w:r>
         <w:rPr>
           <w:rFonts w:eastAsia="Times New Roman" w:cstheme="minorHAnsi"/>
@@ -6072,7 +5879,7 @@
           <w:shd w:val="clear" w:color="auto" w:fill="FFFFFF"/>
           <w:lang w:val="en-US" w:eastAsia="en-GB"/>
         </w:rPr>
-        <w:t xml:space="preserve"> users.</w:t>
+        <w:t xml:space="preserve"> </w:t>
       </w:r>
       <w:r>
         <w:rPr>
@@ -6084,7 +5891,9 @@
         </w:rPr>
         <w:t xml:space="preserve"> </w:t>
       </w:r>
-      <w:r>
+    </w:p>
+    <w:p>
+      <w:pPr>
         <w:rPr>
           <w:rFonts w:eastAsia="Times New Roman" w:cstheme="minorHAnsi"/>
           <w:color w:val="242723"/>
@@ -6092,11 +5901,8 @@
           <w:shd w:val="clear" w:color="auto" w:fill="FFFFFF"/>
           <w:lang w:val="en-US" w:eastAsia="en-GB"/>
         </w:rPr>
-        <w:t xml:space="preserve"> </w:t>
-      </w:r>
-    </w:p>
-    <w:p>
-      <w:pPr>
+      </w:pPr>
+      <w:r>
         <w:rPr>
           <w:rFonts w:eastAsia="Times New Roman" w:cstheme="minorHAnsi"/>
           <w:color w:val="242723"/>
@@ -6104,21 +5910,12 @@
           <w:shd w:val="clear" w:color="auto" w:fill="FFFFFF"/>
           <w:lang w:val="en-US" w:eastAsia="en-GB"/>
         </w:rPr>
-      </w:pPr>
-      <w:r>
-        <w:rPr>
-          <w:rFonts w:eastAsia="Times New Roman" w:cstheme="minorHAnsi"/>
-          <w:color w:val="242723"/>
-          <w:szCs w:val="24"/>
-          <w:shd w:val="clear" w:color="auto" w:fill="FFFFFF"/>
-          <w:lang w:val="en-US" w:eastAsia="en-GB"/>
-        </w:rPr>
         <w:t>Red routes usability:</w:t>
       </w:r>
     </w:p>
     <w:p>
       <w:pPr>
-        <w:pStyle w:val="ListParagraph"/>
+        <w:pStyle w:val="PargrafodaLista"/>
         <w:numPr>
           <w:ilvl w:val="0"/>
           <w:numId w:val="19"/>
@@ -6144,7 +5941,7 @@
     </w:p>
     <w:p>
       <w:pPr>
-        <w:pStyle w:val="ListParagraph"/>
+        <w:pStyle w:val="PargrafodaLista"/>
         <w:numPr>
           <w:ilvl w:val="1"/>
           <w:numId w:val="19"/>
@@ -6190,7 +5987,7 @@
     </w:p>
     <w:p>
       <w:pPr>
-        <w:pStyle w:val="ListParagraph"/>
+        <w:pStyle w:val="PargrafodaLista"/>
         <w:ind w:left="1060"/>
         <w:rPr>
           <w:rFonts w:eastAsia="Times New Roman" w:cstheme="minorHAnsi"/>
@@ -6203,7 +6000,7 @@
     </w:p>
     <w:p>
       <w:pPr>
-        <w:pStyle w:val="ListParagraph"/>
+        <w:pStyle w:val="PargrafodaLista"/>
         <w:numPr>
           <w:ilvl w:val="0"/>
           <w:numId w:val="19"/>
@@ -6229,7 +6026,7 @@
     </w:p>
     <w:p>
       <w:pPr>
-        <w:pStyle w:val="ListParagraph"/>
+        <w:pStyle w:val="PargrafodaLista"/>
         <w:numPr>
           <w:ilvl w:val="1"/>
           <w:numId w:val="19"/>
@@ -6296,7 +6093,7 @@
     </w:p>
     <w:p>
       <w:pPr>
-        <w:pStyle w:val="ListParagraph"/>
+        <w:pStyle w:val="PargrafodaLista"/>
         <w:numPr>
           <w:ilvl w:val="0"/>
           <w:numId w:val="19"/>
@@ -6342,7 +6139,7 @@
     </w:p>
     <w:p>
       <w:pPr>
-        <w:pStyle w:val="ListParagraph"/>
+        <w:pStyle w:val="PargrafodaLista"/>
         <w:numPr>
           <w:ilvl w:val="0"/>
           <w:numId w:val="19"/>
@@ -6368,7 +6165,7 @@
     </w:p>
     <w:p>
       <w:pPr>
-        <w:pStyle w:val="ListParagraph"/>
+        <w:pStyle w:val="PargrafodaLista"/>
         <w:numPr>
           <w:ilvl w:val="0"/>
           <w:numId w:val="19"/>
@@ -6394,7 +6191,7 @@
     </w:p>
     <w:p>
       <w:pPr>
-        <w:pStyle w:val="ListParagraph"/>
+        <w:pStyle w:val="PargrafodaLista"/>
         <w:numPr>
           <w:ilvl w:val="0"/>
           <w:numId w:val="19"/>
@@ -6440,7 +6237,7 @@
     </w:p>
     <w:p>
       <w:pPr>
-        <w:pStyle w:val="ListParagraph"/>
+        <w:pStyle w:val="PargrafodaLista"/>
         <w:ind w:left="1780"/>
         <w:rPr>
           <w:rFonts w:eastAsia="Times New Roman" w:cstheme="minorHAnsi"/>
@@ -6457,7 +6254,6 @@
           <w:szCs w:val="24"/>
           <w:lang w:val="en-US" w:eastAsia="en-GB"/>
         </w:rPr>
-        <w:lastRenderedPageBreak/>
         <w:drawing>
           <wp:anchor distT="0" distB="0" distL="114300" distR="114300" simplePos="0" relativeHeight="251661312" behindDoc="0" locked="0" layoutInCell="1" allowOverlap="1" wp14:anchorId="06E2B386" wp14:editId="51DC60CD">
             <wp:simplePos x="0" y="0"/>
@@ -6647,6 +6443,7 @@
           <w:szCs w:val="24"/>
           <w:lang w:val="en-US" w:eastAsia="en-GB"/>
         </w:rPr>
+        <w:lastRenderedPageBreak/>
         <w:drawing>
           <wp:inline distT="0" distB="0" distL="0" distR="0" wp14:anchorId="1D20549C" wp14:editId="6CDB51C2">
             <wp:extent cx="5400040" cy="1955165"/>
@@ -6916,7 +6713,6 @@
           <w:szCs w:val="24"/>
           <w:lang w:val="en-US" w:eastAsia="en-GB"/>
         </w:rPr>
-        <w:lastRenderedPageBreak/>
         <w:drawing>
           <wp:inline distT="0" distB="0" distL="0" distR="0" wp14:anchorId="71DBA8CB" wp14:editId="746446F5">
             <wp:extent cx="5400040" cy="4518025"/>
@@ -7026,23 +6822,7 @@
           <w:szCs w:val="24"/>
           <w:lang w:val="en-GB"/>
         </w:rPr>
-        <w:t xml:space="preserve">With the interpretation of the user </w:t>
-      </w:r>
-      <w:proofErr w:type="gramStart"/>
-      <w:r>
-        <w:rPr>
-          <w:szCs w:val="24"/>
-          <w:lang w:val="en-GB"/>
-        </w:rPr>
-        <w:t>stories</w:t>
-      </w:r>
-      <w:proofErr w:type="gramEnd"/>
-      <w:r>
-        <w:rPr>
-          <w:szCs w:val="24"/>
-          <w:lang w:val="en-GB"/>
-        </w:rPr>
-        <w:t xml:space="preserve"> they gave us, we designed the red routes and flows, </w:t>
+        <w:t xml:space="preserve">With the interpretation of the user stories they gave us, we designed the red routes and flows, </w:t>
       </w:r>
       <w:r>
         <w:rPr>
@@ -7094,7 +6874,7 @@
 </file>
 
 <file path=word/endnotes.xml><?xml version="1.0" encoding="utf-8"?>
-<w:endnotes xmlns:wpc="http://schemas.microsoft.com/office/word/2010/wordprocessingCanvas" xmlns:cx="http://schemas.microsoft.com/office/drawing/2014/chartex" xmlns:cx1="http://schemas.microsoft.com/office/drawing/2015/9/8/chartex" xmlns:cx2="http://schemas.microsoft.com/office/drawing/2015/10/21/chartex" xmlns:cx3="http://schemas.microsoft.com/office/drawing/2016/5/9/chartex" xmlns:cx4="http://schemas.microsoft.com/office/drawing/2016/5/10/chartex" xmlns:cx5="http://schemas.microsoft.com/office/drawing/2016/5/11/chartex" xmlns:cx6="http://schemas.microsoft.com/office/drawing/2016/5/12/chartex" xmlns:cx7="http://schemas.microsoft.com/office/drawing/2016/5/13/chartex" xmlns:cx8="http://schemas.microsoft.com/office/drawing/2016/5/14/chartex" xmlns:mc="http://schemas.openxmlformats.org/markup-compatibility/2006" xmlns:aink="http://schemas.microsoft.com/office/drawing/2016/ink" xmlns:am3d="http://schemas.microsoft.com/office/drawing/2017/model3d" xmlns:o="urn:schemas-microsoft-com:office:office" xmlns:r="http://schemas.openxmlformats.org/officeDocument/2006/relationships" xmlns:m="http://schemas.openxmlformats.org/officeDocument/2006/math" xmlns:v="urn:schemas-microsoft-com:vml" xmlns:wp14="http://schemas.microsoft.com/office/word/2010/wordprocessingDrawing" xmlns:wp="http://schemas.openxmlformats.org/drawingml/2006/wordprocessingDrawing" xmlns:w10="urn:schemas-microsoft-com:office:word" xmlns:w="http://schemas.openxmlformats.org/wordprocessingml/2006/main" xmlns:w14="http://schemas.microsoft.com/office/word/2010/wordml" xmlns:w15="http://schemas.microsoft.com/office/word/2012/wordml" xmlns:w16cex="http://schemas.microsoft.com/office/word/2018/wordml/cex" xmlns:w16cid="http://schemas.microsoft.com/office/word/2016/wordml/cid" xmlns:w16="http://schemas.microsoft.com/office/word/2018/wordml" xmlns:w16se="http://schemas.microsoft.com/office/word/2015/wordml/symex" xmlns:wpg="http://schemas.microsoft.com/office/word/2010/wordprocessingGroup" xmlns:wpi="http://schemas.microsoft.com/office/word/2010/wordprocessingInk" xmlns:wne="http://schemas.microsoft.com/office/word/2006/wordml" xmlns:wps="http://schemas.microsoft.com/office/word/2010/wordprocessingShape" mc:Ignorable="w14 w15 w16se w16cid w16 w16cex wp14">
+<w:endnotes xmlns:wpc="http://schemas.microsoft.com/office/word/2010/wordprocessingCanvas" xmlns:cx="http://schemas.microsoft.com/office/drawing/2014/chartex" xmlns:cx1="http://schemas.microsoft.com/office/drawing/2015/9/8/chartex" xmlns:cx2="http://schemas.microsoft.com/office/drawing/2015/10/21/chartex" xmlns:cx3="http://schemas.microsoft.com/office/drawing/2016/5/9/chartex" xmlns:cx4="http://schemas.microsoft.com/office/drawing/2016/5/10/chartex" xmlns:cx5="http://schemas.microsoft.com/office/drawing/2016/5/11/chartex" xmlns:cx6="http://schemas.microsoft.com/office/drawing/2016/5/12/chartex" xmlns:cx7="http://schemas.microsoft.com/office/drawing/2016/5/13/chartex" xmlns:cx8="http://schemas.microsoft.com/office/drawing/2016/5/14/chartex" xmlns:mc="http://schemas.openxmlformats.org/markup-compatibility/2006" xmlns:aink="http://schemas.microsoft.com/office/drawing/2016/ink" xmlns:am3d="http://schemas.microsoft.com/office/drawing/2017/model3d" xmlns:o="urn:schemas-microsoft-com:office:office" xmlns:r="http://schemas.openxmlformats.org/officeDocument/2006/relationships" xmlns:m="http://schemas.openxmlformats.org/officeDocument/2006/math" xmlns:v="urn:schemas-microsoft-com:vml" xmlns:wp14="http://schemas.microsoft.com/office/word/2010/wordprocessingDrawing" xmlns:wp="http://schemas.openxmlformats.org/drawingml/2006/wordprocessingDrawing" xmlns:w10="urn:schemas-microsoft-com:office:word" xmlns:w="http://schemas.openxmlformats.org/wordprocessingml/2006/main" xmlns:w14="http://schemas.microsoft.com/office/word/2010/wordml" xmlns:w15="http://schemas.microsoft.com/office/word/2012/wordml" xmlns:w16cex="http://schemas.microsoft.com/office/word/2018/wordml/cex" xmlns:w16cid="http://schemas.microsoft.com/office/word/2016/wordml/cid" xmlns:w16="http://schemas.microsoft.com/office/word/2018/wordml" xmlns:w16sdtdh="http://schemas.microsoft.com/office/word/2020/wordml/sdtdatahash" xmlns:w16se="http://schemas.microsoft.com/office/word/2015/wordml/symex" xmlns:wpg="http://schemas.microsoft.com/office/word/2010/wordprocessingGroup" xmlns:wpi="http://schemas.microsoft.com/office/word/2010/wordprocessingInk" xmlns:wne="http://schemas.microsoft.com/office/word/2006/wordml" xmlns:wps="http://schemas.microsoft.com/office/word/2010/wordprocessingShape" mc:Ignorable="w14 w15 w16se w16cid w16 w16cex w16sdtdh wp14">
   <w:endnote w:type="separator" w:id="-1">
     <w:p>
       <w:pPr>
@@ -7119,7 +6899,7 @@
 </file>
 
 <file path=word/footer1.xml><?xml version="1.0" encoding="utf-8"?>
-<w:ftr xmlns:wpc="http://schemas.microsoft.com/office/word/2010/wordprocessingCanvas" xmlns:cx="http://schemas.microsoft.com/office/drawing/2014/chartex" xmlns:cx1="http://schemas.microsoft.com/office/drawing/2015/9/8/chartex" xmlns:cx2="http://schemas.microsoft.com/office/drawing/2015/10/21/chartex" xmlns:cx3="http://schemas.microsoft.com/office/drawing/2016/5/9/chartex" xmlns:cx4="http://schemas.microsoft.com/office/drawing/2016/5/10/chartex" xmlns:cx5="http://schemas.microsoft.com/office/drawing/2016/5/11/chartex" xmlns:cx6="http://schemas.microsoft.com/office/drawing/2016/5/12/chartex" xmlns:cx7="http://schemas.microsoft.com/office/drawing/2016/5/13/chartex" xmlns:cx8="http://schemas.microsoft.com/office/drawing/2016/5/14/chartex" xmlns:mc="http://schemas.openxmlformats.org/markup-compatibility/2006" xmlns:aink="http://schemas.microsoft.com/office/drawing/2016/ink" xmlns:am3d="http://schemas.microsoft.com/office/drawing/2017/model3d" xmlns:o="urn:schemas-microsoft-com:office:office" xmlns:r="http://schemas.openxmlformats.org/officeDocument/2006/relationships" xmlns:m="http://schemas.openxmlformats.org/officeDocument/2006/math" xmlns:v="urn:schemas-microsoft-com:vml" xmlns:wp14="http://schemas.microsoft.com/office/word/2010/wordprocessingDrawing" xmlns:wp="http://schemas.openxmlformats.org/drawingml/2006/wordprocessingDrawing" xmlns:w10="urn:schemas-microsoft-com:office:word" xmlns:w="http://schemas.openxmlformats.org/wordprocessingml/2006/main" xmlns:w14="http://schemas.microsoft.com/office/word/2010/wordml" xmlns:w15="http://schemas.microsoft.com/office/word/2012/wordml" xmlns:w16cex="http://schemas.microsoft.com/office/word/2018/wordml/cex" xmlns:w16cid="http://schemas.microsoft.com/office/word/2016/wordml/cid" xmlns:w16="http://schemas.microsoft.com/office/word/2018/wordml" xmlns:w16se="http://schemas.microsoft.com/office/word/2015/wordml/symex" xmlns:wpg="http://schemas.microsoft.com/office/word/2010/wordprocessingGroup" xmlns:wpi="http://schemas.microsoft.com/office/word/2010/wordprocessingInk" xmlns:wne="http://schemas.microsoft.com/office/word/2006/wordml" xmlns:wps="http://schemas.microsoft.com/office/word/2010/wordprocessingShape" mc:Ignorable="w14 w15 w16se w16cid w16 w16cex wp14">
+<w:ftr xmlns:wpc="http://schemas.microsoft.com/office/word/2010/wordprocessingCanvas" xmlns:cx="http://schemas.microsoft.com/office/drawing/2014/chartex" xmlns:cx1="http://schemas.microsoft.com/office/drawing/2015/9/8/chartex" xmlns:cx2="http://schemas.microsoft.com/office/drawing/2015/10/21/chartex" xmlns:cx3="http://schemas.microsoft.com/office/drawing/2016/5/9/chartex" xmlns:cx4="http://schemas.microsoft.com/office/drawing/2016/5/10/chartex" xmlns:cx5="http://schemas.microsoft.com/office/drawing/2016/5/11/chartex" xmlns:cx6="http://schemas.microsoft.com/office/drawing/2016/5/12/chartex" xmlns:cx7="http://schemas.microsoft.com/office/drawing/2016/5/13/chartex" xmlns:cx8="http://schemas.microsoft.com/office/drawing/2016/5/14/chartex" xmlns:mc="http://schemas.openxmlformats.org/markup-compatibility/2006" xmlns:aink="http://schemas.microsoft.com/office/drawing/2016/ink" xmlns:am3d="http://schemas.microsoft.com/office/drawing/2017/model3d" xmlns:o="urn:schemas-microsoft-com:office:office" xmlns:r="http://schemas.openxmlformats.org/officeDocument/2006/relationships" xmlns:m="http://schemas.openxmlformats.org/officeDocument/2006/math" xmlns:v="urn:schemas-microsoft-com:vml" xmlns:wp14="http://schemas.microsoft.com/office/word/2010/wordprocessingDrawing" xmlns:wp="http://schemas.openxmlformats.org/drawingml/2006/wordprocessingDrawing" xmlns:w10="urn:schemas-microsoft-com:office:word" xmlns:w="http://schemas.openxmlformats.org/wordprocessingml/2006/main" xmlns:w14="http://schemas.microsoft.com/office/word/2010/wordml" xmlns:w15="http://schemas.microsoft.com/office/word/2012/wordml" xmlns:w16cex="http://schemas.microsoft.com/office/word/2018/wordml/cex" xmlns:w16cid="http://schemas.microsoft.com/office/word/2016/wordml/cid" xmlns:w16="http://schemas.microsoft.com/office/word/2018/wordml" xmlns:w16sdtdh="http://schemas.microsoft.com/office/word/2020/wordml/sdtdatahash" xmlns:w16se="http://schemas.microsoft.com/office/word/2015/wordml/symex" xmlns:wpg="http://schemas.microsoft.com/office/word/2010/wordprocessingGroup" xmlns:wpi="http://schemas.microsoft.com/office/word/2010/wordprocessingInk" xmlns:wne="http://schemas.microsoft.com/office/word/2006/wordml" xmlns:wps="http://schemas.microsoft.com/office/word/2010/wordprocessingShape" mc:Ignorable="w14 w15 w16se w16cid w16 w16cex w16sdtdh wp14">
   <w:sdt>
     <w:sdtPr>
       <w:id w:val="279687887"/>
@@ -7136,7 +6916,7 @@
     <w:sdtContent>
       <w:p>
         <w:pPr>
-          <w:pStyle w:val="Footer"/>
+          <w:pStyle w:val="Rodap"/>
           <w:jc w:val="right"/>
         </w:pPr>
         <w:r>
@@ -7165,14 +6945,14 @@
   </w:sdt>
   <w:p>
     <w:pPr>
-      <w:pStyle w:val="Footer"/>
+      <w:pStyle w:val="Rodap"/>
     </w:pPr>
   </w:p>
 </w:ftr>
 </file>
 
 <file path=word/footnotes.xml><?xml version="1.0" encoding="utf-8"?>
-<w:footnotes xmlns:wpc="http://schemas.microsoft.com/office/word/2010/wordprocessingCanvas" xmlns:cx="http://schemas.microsoft.com/office/drawing/2014/chartex" xmlns:cx1="http://schemas.microsoft.com/office/drawing/2015/9/8/chartex" xmlns:cx2="http://schemas.microsoft.com/office/drawing/2015/10/21/chartex" xmlns:cx3="http://schemas.microsoft.com/office/drawing/2016/5/9/chartex" xmlns:cx4="http://schemas.microsoft.com/office/drawing/2016/5/10/chartex" xmlns:cx5="http://schemas.microsoft.com/office/drawing/2016/5/11/chartex" xmlns:cx6="http://schemas.microsoft.com/office/drawing/2016/5/12/chartex" xmlns:cx7="http://schemas.microsoft.com/office/drawing/2016/5/13/chartex" xmlns:cx8="http://schemas.microsoft.com/office/drawing/2016/5/14/chartex" xmlns:mc="http://schemas.openxmlformats.org/markup-compatibility/2006" xmlns:aink="http://schemas.microsoft.com/office/drawing/2016/ink" xmlns:am3d="http://schemas.microsoft.com/office/drawing/2017/model3d" xmlns:o="urn:schemas-microsoft-com:office:office" xmlns:r="http://schemas.openxmlformats.org/officeDocument/2006/relationships" xmlns:m="http://schemas.openxmlformats.org/officeDocument/2006/math" xmlns:v="urn:schemas-microsoft-com:vml" xmlns:wp14="http://schemas.microsoft.com/office/word/2010/wordprocessingDrawing" xmlns:wp="http://schemas.openxmlformats.org/drawingml/2006/wordprocessingDrawing" xmlns:w10="urn:schemas-microsoft-com:office:word" xmlns:w="http://schemas.openxmlformats.org/wordprocessingml/2006/main" xmlns:w14="http://schemas.microsoft.com/office/word/2010/wordml" xmlns:w15="http://schemas.microsoft.com/office/word/2012/wordml" xmlns:w16cex="http://schemas.microsoft.com/office/word/2018/wordml/cex" xmlns:w16cid="http://schemas.microsoft.com/office/word/2016/wordml/cid" xmlns:w16="http://schemas.microsoft.com/office/word/2018/wordml" xmlns:w16se="http://schemas.microsoft.com/office/word/2015/wordml/symex" xmlns:wpg="http://schemas.microsoft.com/office/word/2010/wordprocessingGroup" xmlns:wpi="http://schemas.microsoft.com/office/word/2010/wordprocessingInk" xmlns:wne="http://schemas.microsoft.com/office/word/2006/wordml" xmlns:wps="http://schemas.microsoft.com/office/word/2010/wordprocessingShape" mc:Ignorable="w14 w15 w16se w16cid w16 w16cex wp14">
+<w:footnotes xmlns:wpc="http://schemas.microsoft.com/office/word/2010/wordprocessingCanvas" xmlns:cx="http://schemas.microsoft.com/office/drawing/2014/chartex" xmlns:cx1="http://schemas.microsoft.com/office/drawing/2015/9/8/chartex" xmlns:cx2="http://schemas.microsoft.com/office/drawing/2015/10/21/chartex" xmlns:cx3="http://schemas.microsoft.com/office/drawing/2016/5/9/chartex" xmlns:cx4="http://schemas.microsoft.com/office/drawing/2016/5/10/chartex" xmlns:cx5="http://schemas.microsoft.com/office/drawing/2016/5/11/chartex" xmlns:cx6="http://schemas.microsoft.com/office/drawing/2016/5/12/chartex" xmlns:cx7="http://schemas.microsoft.com/office/drawing/2016/5/13/chartex" xmlns:cx8="http://schemas.microsoft.com/office/drawing/2016/5/14/chartex" xmlns:mc="http://schemas.openxmlformats.org/markup-compatibility/2006" xmlns:aink="http://schemas.microsoft.com/office/drawing/2016/ink" xmlns:am3d="http://schemas.microsoft.com/office/drawing/2017/model3d" xmlns:o="urn:schemas-microsoft-com:office:office" xmlns:r="http://schemas.openxmlformats.org/officeDocument/2006/relationships" xmlns:m="http://schemas.openxmlformats.org/officeDocument/2006/math" xmlns:v="urn:schemas-microsoft-com:vml" xmlns:wp14="http://schemas.microsoft.com/office/word/2010/wordprocessingDrawing" xmlns:wp="http://schemas.openxmlformats.org/drawingml/2006/wordprocessingDrawing" xmlns:w10="urn:schemas-microsoft-com:office:word" xmlns:w="http://schemas.openxmlformats.org/wordprocessingml/2006/main" xmlns:w14="http://schemas.microsoft.com/office/word/2010/wordml" xmlns:w15="http://schemas.microsoft.com/office/word/2012/wordml" xmlns:w16cex="http://schemas.microsoft.com/office/word/2018/wordml/cex" xmlns:w16cid="http://schemas.microsoft.com/office/word/2016/wordml/cid" xmlns:w16="http://schemas.microsoft.com/office/word/2018/wordml" xmlns:w16sdtdh="http://schemas.microsoft.com/office/word/2020/wordml/sdtdatahash" xmlns:w16se="http://schemas.microsoft.com/office/word/2015/wordml/symex" xmlns:wpg="http://schemas.microsoft.com/office/word/2010/wordprocessingGroup" xmlns:wpi="http://schemas.microsoft.com/office/word/2010/wordprocessingInk" xmlns:wne="http://schemas.microsoft.com/office/word/2006/wordml" xmlns:wps="http://schemas.microsoft.com/office/word/2010/wordprocessingShape" mc:Ignorable="w14 w15 w16se w16cid w16 w16cex w16sdtdh wp14">
   <w:footnote w:type="separator" w:id="-1">
     <w:p>
       <w:pPr>
@@ -7197,7 +6977,7 @@
 </file>
 
 <file path=word/numbering.xml><?xml version="1.0" encoding="utf-8"?>
-<w:numbering xmlns:wpc="http://schemas.microsoft.com/office/word/2010/wordprocessingCanvas" xmlns:cx="http://schemas.microsoft.com/office/drawing/2014/chartex" xmlns:cx1="http://schemas.microsoft.com/office/drawing/2015/9/8/chartex" xmlns:cx2="http://schemas.microsoft.com/office/drawing/2015/10/21/chartex" xmlns:cx3="http://schemas.microsoft.com/office/drawing/2016/5/9/chartex" xmlns:cx4="http://schemas.microsoft.com/office/drawing/2016/5/10/chartex" xmlns:cx5="http://schemas.microsoft.com/office/drawing/2016/5/11/chartex" xmlns:cx6="http://schemas.microsoft.com/office/drawing/2016/5/12/chartex" xmlns:cx7="http://schemas.microsoft.com/office/drawing/2016/5/13/chartex" xmlns:cx8="http://schemas.microsoft.com/office/drawing/2016/5/14/chartex" xmlns:mc="http://schemas.openxmlformats.org/markup-compatibility/2006" xmlns:aink="http://schemas.microsoft.com/office/drawing/2016/ink" xmlns:am3d="http://schemas.microsoft.com/office/drawing/2017/model3d" xmlns:o="urn:schemas-microsoft-com:office:office" xmlns:r="http://schemas.openxmlformats.org/officeDocument/2006/relationships" xmlns:m="http://schemas.openxmlformats.org/officeDocument/2006/math" xmlns:v="urn:schemas-microsoft-com:vml" xmlns:wp14="http://schemas.microsoft.com/office/word/2010/wordprocessingDrawing" xmlns:wp="http://schemas.openxmlformats.org/drawingml/2006/wordprocessingDrawing" xmlns:w10="urn:schemas-microsoft-com:office:word" xmlns:w="http://schemas.openxmlformats.org/wordprocessingml/2006/main" xmlns:w14="http://schemas.microsoft.com/office/word/2010/wordml" xmlns:w15="http://schemas.microsoft.com/office/word/2012/wordml" xmlns:w16cex="http://schemas.microsoft.com/office/word/2018/wordml/cex" xmlns:w16cid="http://schemas.microsoft.com/office/word/2016/wordml/cid" xmlns:w16="http://schemas.microsoft.com/office/word/2018/wordml" xmlns:w16se="http://schemas.microsoft.com/office/word/2015/wordml/symex" xmlns:wpg="http://schemas.microsoft.com/office/word/2010/wordprocessingGroup" xmlns:wpi="http://schemas.microsoft.com/office/word/2010/wordprocessingInk" xmlns:wne="http://schemas.microsoft.com/office/word/2006/wordml" xmlns:wps="http://schemas.microsoft.com/office/word/2010/wordprocessingShape" mc:Ignorable="w14 w15 w16se w16cid w16 w16cex wp14">
+<w:numbering xmlns:wpc="http://schemas.microsoft.com/office/word/2010/wordprocessingCanvas" xmlns:cx="http://schemas.microsoft.com/office/drawing/2014/chartex" xmlns:cx1="http://schemas.microsoft.com/office/drawing/2015/9/8/chartex" xmlns:cx2="http://schemas.microsoft.com/office/drawing/2015/10/21/chartex" xmlns:cx3="http://schemas.microsoft.com/office/drawing/2016/5/9/chartex" xmlns:cx4="http://schemas.microsoft.com/office/drawing/2016/5/10/chartex" xmlns:cx5="http://schemas.microsoft.com/office/drawing/2016/5/11/chartex" xmlns:cx6="http://schemas.microsoft.com/office/drawing/2016/5/12/chartex" xmlns:cx7="http://schemas.microsoft.com/office/drawing/2016/5/13/chartex" xmlns:cx8="http://schemas.microsoft.com/office/drawing/2016/5/14/chartex" xmlns:mc="http://schemas.openxmlformats.org/markup-compatibility/2006" xmlns:aink="http://schemas.microsoft.com/office/drawing/2016/ink" xmlns:am3d="http://schemas.microsoft.com/office/drawing/2017/model3d" xmlns:o="urn:schemas-microsoft-com:office:office" xmlns:r="http://schemas.openxmlformats.org/officeDocument/2006/relationships" xmlns:m="http://schemas.openxmlformats.org/officeDocument/2006/math" xmlns:v="urn:schemas-microsoft-com:vml" xmlns:wp14="http://schemas.microsoft.com/office/word/2010/wordprocessingDrawing" xmlns:wp="http://schemas.openxmlformats.org/drawingml/2006/wordprocessingDrawing" xmlns:w10="urn:schemas-microsoft-com:office:word" xmlns:w="http://schemas.openxmlformats.org/wordprocessingml/2006/main" xmlns:w14="http://schemas.microsoft.com/office/word/2010/wordml" xmlns:w15="http://schemas.microsoft.com/office/word/2012/wordml" xmlns:w16cex="http://schemas.microsoft.com/office/word/2018/wordml/cex" xmlns:w16cid="http://schemas.microsoft.com/office/word/2016/wordml/cid" xmlns:w16="http://schemas.microsoft.com/office/word/2018/wordml" xmlns:w16sdtdh="http://schemas.microsoft.com/office/word/2020/wordml/sdtdatahash" xmlns:w16se="http://schemas.microsoft.com/office/word/2015/wordml/symex" xmlns:wpg="http://schemas.microsoft.com/office/word/2010/wordprocessingGroup" xmlns:wpi="http://schemas.microsoft.com/office/word/2010/wordprocessingInk" xmlns:wne="http://schemas.microsoft.com/office/word/2006/wordml" xmlns:wps="http://schemas.microsoft.com/office/word/2010/wordprocessingShape" mc:Ignorable="w14 w15 w16se w16cid w16 w16cex w16sdtdh wp14">
   <w:abstractNum w:abstractNumId="0" w15:restartNumberingAfterBreak="0">
     <w:nsid w:val="067F6A12"/>
     <w:multiLevelType w:val="hybridMultilevel"/>
@@ -9327,7 +9107,7 @@
 </file>
 
 <file path=word/styles.xml><?xml version="1.0" encoding="utf-8"?>
-<w:styles xmlns:mc="http://schemas.openxmlformats.org/markup-compatibility/2006" xmlns:r="http://schemas.openxmlformats.org/officeDocument/2006/relationships" xmlns:w="http://schemas.openxmlformats.org/wordprocessingml/2006/main" xmlns:w14="http://schemas.microsoft.com/office/word/2010/wordml" xmlns:w15="http://schemas.microsoft.com/office/word/2012/wordml" xmlns:w16cex="http://schemas.microsoft.com/office/word/2018/wordml/cex" xmlns:w16cid="http://schemas.microsoft.com/office/word/2016/wordml/cid" xmlns:w16="http://schemas.microsoft.com/office/word/2018/wordml" xmlns:w16se="http://schemas.microsoft.com/office/word/2015/wordml/symex" mc:Ignorable="w14 w15 w16se w16cid w16 w16cex">
+<w:styles xmlns:mc="http://schemas.openxmlformats.org/markup-compatibility/2006" xmlns:r="http://schemas.openxmlformats.org/officeDocument/2006/relationships" xmlns:w="http://schemas.openxmlformats.org/wordprocessingml/2006/main" xmlns:w14="http://schemas.microsoft.com/office/word/2010/wordml" xmlns:w15="http://schemas.microsoft.com/office/word/2012/wordml" xmlns:w16cex="http://schemas.microsoft.com/office/word/2018/wordml/cex" xmlns:w16cid="http://schemas.microsoft.com/office/word/2016/wordml/cid" xmlns:w16="http://schemas.microsoft.com/office/word/2018/wordml" xmlns:w16sdtdh="http://schemas.microsoft.com/office/word/2020/wordml/sdtdatahash" xmlns:w16se="http://schemas.microsoft.com/office/word/2015/wordml/symex" mc:Ignorable="w14 w15 w16se w16cid w16 w16cex w16sdtdh">
   <w:docDefaults>
     <w:rPrDefault>
       <w:rPr>
@@ -9729,11 +9509,11 @@
       <w:sz w:val="24"/>
     </w:rPr>
   </w:style>
-  <w:style w:type="paragraph" w:styleId="Heading1">
+  <w:style w:type="paragraph" w:styleId="Ttulo1">
     <w:name w:val="heading 1"/>
     <w:basedOn w:val="Normal"/>
     <w:next w:val="Normal"/>
-    <w:link w:val="Heading1Char"/>
+    <w:link w:val="Ttulo1Carter"/>
     <w:uiPriority w:val="9"/>
     <w:qFormat/>
     <w:rsid w:val="001B3E36"/>
@@ -9750,11 +9530,11 @@
       <w:szCs w:val="32"/>
     </w:rPr>
   </w:style>
-  <w:style w:type="paragraph" w:styleId="Heading2">
+  <w:style w:type="paragraph" w:styleId="Ttulo2">
     <w:name w:val="heading 2"/>
     <w:basedOn w:val="Normal"/>
     <w:next w:val="Normal"/>
-    <w:link w:val="Heading2Char"/>
+    <w:link w:val="Ttulo2Carter"/>
     <w:uiPriority w:val="9"/>
     <w:unhideWhenUsed/>
     <w:qFormat/>
@@ -9772,11 +9552,11 @@
       <w:szCs w:val="26"/>
     </w:rPr>
   </w:style>
-  <w:style w:type="paragraph" w:styleId="Heading3">
+  <w:style w:type="paragraph" w:styleId="Ttulo3">
     <w:name w:val="heading 3"/>
     <w:basedOn w:val="Normal"/>
     <w:next w:val="Normal"/>
-    <w:link w:val="Heading3Char"/>
+    <w:link w:val="Ttulo3Carter"/>
     <w:uiPriority w:val="9"/>
     <w:unhideWhenUsed/>
     <w:qFormat/>
@@ -9793,11 +9573,11 @@
       <w:szCs w:val="24"/>
     </w:rPr>
   </w:style>
-  <w:style w:type="paragraph" w:styleId="Heading4">
+  <w:style w:type="paragraph" w:styleId="Ttulo4">
     <w:name w:val="heading 4"/>
     <w:basedOn w:val="Normal"/>
     <w:next w:val="Normal"/>
-    <w:link w:val="Heading4Char"/>
+    <w:link w:val="Ttulo4Carter"/>
     <w:uiPriority w:val="9"/>
     <w:unhideWhenUsed/>
     <w:qFormat/>
@@ -9814,13 +9594,13 @@
       <w:iCs/>
     </w:rPr>
   </w:style>
-  <w:style w:type="character" w:default="1" w:styleId="DefaultParagraphFont">
+  <w:style w:type="character" w:default="1" w:styleId="Tipodeletrapredefinidodopargrafo">
     <w:name w:val="Default Paragraph Font"/>
     <w:uiPriority w:val="1"/>
     <w:semiHidden/>
     <w:unhideWhenUsed/>
   </w:style>
-  <w:style w:type="table" w:default="1" w:styleId="TableNormal">
+  <w:style w:type="table" w:default="1" w:styleId="Tabelanormal">
     <w:name w:val="Normal Table"/>
     <w:uiPriority w:val="99"/>
     <w:semiHidden/>
@@ -9835,13 +9615,13 @@
       </w:tblCellMar>
     </w:tblPr>
   </w:style>
-  <w:style w:type="numbering" w:default="1" w:styleId="NoList">
+  <w:style w:type="numbering" w:default="1" w:styleId="Semlista">
     <w:name w:val="No List"/>
     <w:uiPriority w:val="99"/>
     <w:semiHidden/>
     <w:unhideWhenUsed/>
   </w:style>
-  <w:style w:type="paragraph" w:styleId="ListParagraph">
+  <w:style w:type="paragraph" w:styleId="PargrafodaLista">
     <w:name w:val="List Paragraph"/>
     <w:basedOn w:val="Normal"/>
     <w:uiPriority w:val="34"/>
@@ -9867,10 +9647,10 @@
       <w:szCs w:val="24"/>
     </w:rPr>
   </w:style>
-  <w:style w:type="paragraph" w:styleId="HTMLPreformatted">
+  <w:style w:type="paragraph" w:styleId="HTMLpr-formatado">
     <w:name w:val="HTML Preformatted"/>
     <w:basedOn w:val="Normal"/>
-    <w:link w:val="HTMLPreformattedChar"/>
+    <w:link w:val="HTMLpr-formatadoCarter"/>
     <w:uiPriority w:val="99"/>
     <w:semiHidden/>
     <w:unhideWhenUsed/>
@@ -9902,10 +9682,10 @@
       <w:szCs w:val="20"/>
     </w:rPr>
   </w:style>
-  <w:style w:type="character" w:customStyle="1" w:styleId="HTMLPreformattedChar">
-    <w:name w:val="HTML Preformatted Char"/>
-    <w:basedOn w:val="DefaultParagraphFont"/>
-    <w:link w:val="HTMLPreformatted"/>
+  <w:style w:type="character" w:customStyle="1" w:styleId="HTMLpr-formatadoCarter">
+    <w:name w:val="HTML pré-formatado Caráter"/>
+    <w:basedOn w:val="Tipodeletrapredefinidodopargrafo"/>
+    <w:link w:val="HTMLpr-formatado"/>
     <w:uiPriority w:val="99"/>
     <w:semiHidden/>
     <w:rsid w:val="00362284"/>
@@ -9915,10 +9695,10 @@
       <w:szCs w:val="20"/>
     </w:rPr>
   </w:style>
-  <w:style w:type="character" w:customStyle="1" w:styleId="Heading1Char">
-    <w:name w:val="Heading 1 Char"/>
-    <w:basedOn w:val="DefaultParagraphFont"/>
-    <w:link w:val="Heading1"/>
+  <w:style w:type="character" w:customStyle="1" w:styleId="Ttulo1Carter">
+    <w:name w:val="Título 1 Caráter"/>
+    <w:basedOn w:val="Tipodeletrapredefinidodopargrafo"/>
+    <w:link w:val="Ttulo1"/>
     <w:uiPriority w:val="9"/>
     <w:rsid w:val="001B3E36"/>
     <w:rPr>
@@ -9928,10 +9708,10 @@
       <w:szCs w:val="32"/>
     </w:rPr>
   </w:style>
-  <w:style w:type="character" w:customStyle="1" w:styleId="Heading2Char">
-    <w:name w:val="Heading 2 Char"/>
-    <w:basedOn w:val="DefaultParagraphFont"/>
-    <w:link w:val="Heading2"/>
+  <w:style w:type="character" w:customStyle="1" w:styleId="Ttulo2Carter">
+    <w:name w:val="Título 2 Caráter"/>
+    <w:basedOn w:val="Tipodeletrapredefinidodopargrafo"/>
+    <w:link w:val="Ttulo2"/>
     <w:uiPriority w:val="9"/>
     <w:rsid w:val="001B3E36"/>
     <w:rPr>
@@ -9941,10 +9721,10 @@
       <w:szCs w:val="26"/>
     </w:rPr>
   </w:style>
-  <w:style w:type="character" w:customStyle="1" w:styleId="Heading3Char">
-    <w:name w:val="Heading 3 Char"/>
-    <w:basedOn w:val="DefaultParagraphFont"/>
-    <w:link w:val="Heading3"/>
+  <w:style w:type="character" w:customStyle="1" w:styleId="Ttulo3Carter">
+    <w:name w:val="Título 3 Caráter"/>
+    <w:basedOn w:val="Tipodeletrapredefinidodopargrafo"/>
+    <w:link w:val="Ttulo3"/>
     <w:uiPriority w:val="9"/>
     <w:rsid w:val="001B3E36"/>
     <w:rPr>
@@ -9954,10 +9734,10 @@
       <w:szCs w:val="24"/>
     </w:rPr>
   </w:style>
-  <w:style w:type="character" w:customStyle="1" w:styleId="Heading4Char">
-    <w:name w:val="Heading 4 Char"/>
-    <w:basedOn w:val="DefaultParagraphFont"/>
-    <w:link w:val="Heading4"/>
+  <w:style w:type="character" w:customStyle="1" w:styleId="Ttulo4Carter">
+    <w:name w:val="Título 4 Caráter"/>
+    <w:basedOn w:val="Tipodeletrapredefinidodopargrafo"/>
+    <w:link w:val="Ttulo4"/>
     <w:uiPriority w:val="9"/>
     <w:rsid w:val="009012D3"/>
     <w:rPr>
@@ -9967,10 +9747,10 @@
       <w:sz w:val="24"/>
     </w:rPr>
   </w:style>
-  <w:style w:type="paragraph" w:styleId="Header">
+  <w:style w:type="paragraph" w:styleId="Cabealho">
     <w:name w:val="header"/>
     <w:basedOn w:val="Normal"/>
-    <w:link w:val="HeaderChar"/>
+    <w:link w:val="CabealhoCarter"/>
     <w:uiPriority w:val="99"/>
     <w:unhideWhenUsed/>
     <w:rsid w:val="00155856"/>
@@ -9982,20 +9762,20 @@
       <w:spacing w:after="0" w:line="240" w:lineRule="auto"/>
     </w:pPr>
   </w:style>
-  <w:style w:type="character" w:customStyle="1" w:styleId="HeaderChar">
-    <w:name w:val="Header Char"/>
-    <w:basedOn w:val="DefaultParagraphFont"/>
-    <w:link w:val="Header"/>
+  <w:style w:type="character" w:customStyle="1" w:styleId="CabealhoCarter">
+    <w:name w:val="Cabeçalho Caráter"/>
+    <w:basedOn w:val="Tipodeletrapredefinidodopargrafo"/>
+    <w:link w:val="Cabealho"/>
     <w:uiPriority w:val="99"/>
     <w:rsid w:val="00155856"/>
     <w:rPr>
       <w:sz w:val="24"/>
     </w:rPr>
   </w:style>
-  <w:style w:type="paragraph" w:styleId="Footer">
+  <w:style w:type="paragraph" w:styleId="Rodap">
     <w:name w:val="footer"/>
     <w:basedOn w:val="Normal"/>
-    <w:link w:val="FooterChar"/>
+    <w:link w:val="RodapCarter"/>
     <w:uiPriority w:val="99"/>
     <w:unhideWhenUsed/>
     <w:rsid w:val="00155856"/>
@@ -10007,19 +9787,19 @@
       <w:spacing w:after="0" w:line="240" w:lineRule="auto"/>
     </w:pPr>
   </w:style>
-  <w:style w:type="character" w:customStyle="1" w:styleId="FooterChar">
-    <w:name w:val="Footer Char"/>
-    <w:basedOn w:val="DefaultParagraphFont"/>
-    <w:link w:val="Footer"/>
+  <w:style w:type="character" w:customStyle="1" w:styleId="RodapCarter">
+    <w:name w:val="Rodapé Caráter"/>
+    <w:basedOn w:val="Tipodeletrapredefinidodopargrafo"/>
+    <w:link w:val="Rodap"/>
     <w:uiPriority w:val="99"/>
     <w:rsid w:val="00155856"/>
     <w:rPr>
       <w:sz w:val="24"/>
     </w:rPr>
   </w:style>
-  <w:style w:type="character" w:styleId="Hyperlink">
+  <w:style w:type="character" w:styleId="Hiperligao">
     <w:name w:val="Hyperlink"/>
-    <w:basedOn w:val="DefaultParagraphFont"/>
+    <w:basedOn w:val="Tipodeletrapredefinidodopargrafo"/>
     <w:uiPriority w:val="99"/>
     <w:unhideWhenUsed/>
     <w:rsid w:val="00A34FB7"/>
@@ -10028,9 +9808,9 @@
       <w:u w:val="single"/>
     </w:rPr>
   </w:style>
-  <w:style w:type="character" w:styleId="UnresolvedMention">
+  <w:style w:type="character" w:styleId="MenoNoResolvida">
     <w:name w:val="Unresolved Mention"/>
-    <w:basedOn w:val="DefaultParagraphFont"/>
+    <w:basedOn w:val="Tipodeletrapredefinidodopargrafo"/>
     <w:uiPriority w:val="99"/>
     <w:semiHidden/>
     <w:unhideWhenUsed/>
@@ -10040,9 +9820,9 @@
       <w:shd w:val="clear" w:color="auto" w:fill="E1DFDD"/>
     </w:rPr>
   </w:style>
-  <w:style w:type="paragraph" w:styleId="TOCHeading">
+  <w:style w:type="paragraph" w:styleId="Cabealhodondice">
     <w:name w:val="TOC Heading"/>
-    <w:basedOn w:val="Heading1"/>
+    <w:basedOn w:val="Ttulo1"/>
     <w:next w:val="Normal"/>
     <w:uiPriority w:val="39"/>
     <w:unhideWhenUsed/>
@@ -10059,7 +9839,7 @@
       <w:lang w:val="en-US" w:eastAsia="en-US"/>
     </w:rPr>
   </w:style>
-  <w:style w:type="paragraph" w:styleId="TOC1">
+  <w:style w:type="paragraph" w:styleId="ndice1">
     <w:name w:val="toc 1"/>
     <w:basedOn w:val="Normal"/>
     <w:next w:val="Normal"/>
@@ -10071,7 +9851,7 @@
       <w:spacing w:after="100"/>
     </w:pPr>
   </w:style>
-  <w:style w:type="paragraph" w:styleId="TOC2">
+  <w:style w:type="paragraph" w:styleId="ndice2">
     <w:name w:val="toc 2"/>
     <w:basedOn w:val="Normal"/>
     <w:next w:val="Normal"/>
@@ -10084,7 +9864,7 @@
       <w:ind w:left="240"/>
     </w:pPr>
   </w:style>
-  <w:style w:type="paragraph" w:styleId="TOC3">
+  <w:style w:type="paragraph" w:styleId="ndice3">
     <w:name w:val="toc 3"/>
     <w:basedOn w:val="Normal"/>
     <w:next w:val="Normal"/>

</xml_diff>

<commit_message>
etl-db fix and progress report update
</commit_message>
<xml_diff>
--- a/docs/progress-report.docx
+++ b/docs/progress-report.docx
@@ -247,13 +247,27 @@
         <w:rPr>
           <w:lang w:val="en-US"/>
         </w:rPr>
-        <w:t>José Pedro Jesus, 44805</w:t>
-      </w:r>
-      <w:r>
-        <w:rPr>
-          <w:lang w:val="en-US"/>
-        </w:rPr>
-        <w:t xml:space="preserve"> , e-mail: zepedro4259@gmail.com, tel.: 963 730 812</w:t>
+        <w:t xml:space="preserve">José Pedro Jesus, </w:t>
+      </w:r>
+      <w:proofErr w:type="gramStart"/>
+      <w:r>
+        <w:rPr>
+          <w:lang w:val="en-US"/>
+        </w:rPr>
+        <w:t>44805</w:t>
+      </w:r>
+      <w:r>
+        <w:rPr>
+          <w:lang w:val="en-US"/>
+        </w:rPr>
+        <w:t xml:space="preserve"> ,</w:t>
+      </w:r>
+      <w:proofErr w:type="gramEnd"/>
+      <w:r>
+        <w:rPr>
+          <w:lang w:val="en-US"/>
+        </w:rPr>
+        <w:t xml:space="preserve"> e-mail: zepedro4259@gmail.com, tel.: 963 730 812</w:t>
       </w:r>
     </w:p>
     <w:p>
@@ -267,13 +281,21 @@
         </w:rPr>
       </w:pPr>
       <w:r>
-        <w:t>Hugo Manuel Pinheiro, 44886</w:t>
+        <w:t xml:space="preserve">Hugo Manuel Pinheiro, </w:t>
+      </w:r>
+      <w:proofErr w:type="gramStart"/>
+      <w:r>
+        <w:t>44886</w:t>
       </w:r>
       <w:r>
         <w:t xml:space="preserve"> </w:t>
       </w:r>
       <w:r>
-        <w:t>, e-mail: hugomjp28@gmail.com, tel.: 938 973 719</w:t>
+        <w:t>,</w:t>
+      </w:r>
+      <w:proofErr w:type="gramEnd"/>
+      <w:r>
+        <w:t xml:space="preserve"> e-mail: hugomjp28@gmail.com, tel.: 938 973 719</w:t>
       </w:r>
     </w:p>
     <w:p>
@@ -281,13 +303,21 @@
         <w:jc w:val="center"/>
       </w:pPr>
       <w:r>
-        <w:t>Tomás Mendes dos Santos, 45363</w:t>
+        <w:t xml:space="preserve">Tomás Mendes dos Santos, </w:t>
+      </w:r>
+      <w:proofErr w:type="gramStart"/>
+      <w:r>
+        <w:t>45363</w:t>
       </w:r>
       <w:r>
         <w:t xml:space="preserve"> </w:t>
       </w:r>
       <w:r>
-        <w:t>, e-mail: tomassms@gmail.com, tel.: 911 029 224</w:t>
+        <w:t>,</w:t>
+      </w:r>
+      <w:proofErr w:type="gramEnd"/>
+      <w:r>
+        <w:t xml:space="preserve"> e-mail: tomassms@gmail.com, tel.: 911 029 224</w:t>
       </w:r>
     </w:p>
     <w:p>
@@ -311,7 +341,6 @@
           <w:szCs w:val="28"/>
         </w:rPr>
       </w:pPr>
-      <w:proofErr w:type="spellStart"/>
       <w:r>
         <w:rPr>
           <w:b/>
@@ -319,17 +348,7 @@
           <w:sz w:val="28"/>
           <w:szCs w:val="28"/>
         </w:rPr>
-        <w:t>Coordinators</w:t>
-      </w:r>
-      <w:proofErr w:type="spellEnd"/>
-      <w:r>
-        <w:rPr>
-          <w:b/>
-          <w:bCs/>
-          <w:sz w:val="28"/>
-          <w:szCs w:val="28"/>
-        </w:rPr>
-        <w:t xml:space="preserve"> </w:t>
+        <w:t xml:space="preserve">Coordinators </w:t>
       </w:r>
     </w:p>
     <w:p>
@@ -337,23 +356,7 @@
         <w:jc w:val="center"/>
       </w:pPr>
       <w:r>
-        <w:t xml:space="preserve">João Pereira, e-mail: </w:t>
-      </w:r>
-      <w:proofErr w:type="spellStart"/>
-      <w:r>
-        <w:t>joao.pereira@inetum.world</w:t>
-      </w:r>
-      <w:proofErr w:type="spellEnd"/>
-      <w:r>
-        <w:t xml:space="preserve">, </w:t>
-      </w:r>
-      <w:proofErr w:type="spellStart"/>
-      <w:r>
-        <w:t>Inetum</w:t>
-      </w:r>
-      <w:proofErr w:type="spellEnd"/>
-      <w:r>
-        <w:t xml:space="preserve"> </w:t>
+        <w:t xml:space="preserve">João Pereira, e-mail: joao.pereira@inetum.world, Inetum </w:t>
       </w:r>
     </w:p>
     <w:p>
@@ -1875,9 +1878,17 @@
         <w:rPr>
           <w:lang w:val="en-GB"/>
         </w:rPr>
-        <w:t>2.1.1 – Implemented functionalities</w:t>
+        <w:t xml:space="preserve">2.1.1 – Implemented </w:t>
+      </w:r>
+      <w:proofErr w:type="gramStart"/>
+      <w:r>
+        <w:rPr>
+          <w:lang w:val="en-GB"/>
+        </w:rPr>
+        <w:t>functionalities</w:t>
       </w:r>
       <w:bookmarkEnd w:id="8"/>
+      <w:proofErr w:type="gramEnd"/>
     </w:p>
     <w:p>
       <w:pPr>
@@ -1943,8 +1954,16 @@
         <w:rPr>
           <w:lang w:val="en-GB"/>
         </w:rPr>
-        <w:t>Creating an isolated widget (without it being added to a dashboard) with the transformed data</w:t>
-      </w:r>
+        <w:t xml:space="preserve">Creating an isolated widget (without it being added to a dashboard) with the transformed </w:t>
+      </w:r>
+      <w:proofErr w:type="gramStart"/>
+      <w:r>
+        <w:rPr>
+          <w:lang w:val="en-GB"/>
+        </w:rPr>
+        <w:t>data</w:t>
+      </w:r>
+      <w:proofErr w:type="gramEnd"/>
     </w:p>
     <w:p>
       <w:pPr>
@@ -2129,8 +2148,16 @@
         <w:rPr>
           <w:lang w:val="en-GB"/>
         </w:rPr>
-        <w:t>Lean Dashboard API partially implemented</w:t>
-      </w:r>
+        <w:t xml:space="preserve">Lean Dashboard API partially </w:t>
+      </w:r>
+      <w:proofErr w:type="gramStart"/>
+      <w:r>
+        <w:rPr>
+          <w:lang w:val="en-GB"/>
+        </w:rPr>
+        <w:t>implemented</w:t>
+      </w:r>
+      <w:proofErr w:type="gramEnd"/>
     </w:p>
     <w:p>
       <w:pPr>
@@ -2154,9 +2181,17 @@
         <w:rPr>
           <w:lang w:val="en-GB"/>
         </w:rPr>
-        <w:t>2.1.2 – Functionalities missing</w:t>
+        <w:t xml:space="preserve">2.1.2 – Functionalities </w:t>
+      </w:r>
+      <w:proofErr w:type="gramStart"/>
+      <w:r>
+        <w:rPr>
+          <w:lang w:val="en-GB"/>
+        </w:rPr>
+        <w:t>missing</w:t>
       </w:r>
       <w:bookmarkEnd w:id="9"/>
+      <w:proofErr w:type="gramEnd"/>
     </w:p>
     <w:p>
       <w:pPr>
@@ -2551,8 +2586,16 @@
         <w:rPr>
           <w:lang w:val="en-GB"/>
         </w:rPr>
-        <w:t>. It is a separate model from the application itself</w:t>
-      </w:r>
+        <w:t xml:space="preserve">. It is a separate model from the application </w:t>
+      </w:r>
+      <w:proofErr w:type="gramStart"/>
+      <w:r>
+        <w:rPr>
+          <w:lang w:val="en-GB"/>
+        </w:rPr>
+        <w:t>itself</w:t>
+      </w:r>
+      <w:proofErr w:type="gramEnd"/>
     </w:p>
     <w:p>
       <w:pPr>
@@ -2809,11 +2852,19 @@
           <w:lang w:val="en-GB"/>
         </w:rPr>
       </w:pPr>
-      <w:r>
-        <w:rPr>
-          <w:lang w:val="en-GB"/>
-        </w:rPr>
-        <w:t>…(more bullet points can be added)</w:t>
+      <w:proofErr w:type="gramStart"/>
+      <w:r>
+        <w:rPr>
+          <w:lang w:val="en-GB"/>
+        </w:rPr>
+        <w:t>…(</w:t>
+      </w:r>
+      <w:proofErr w:type="gramEnd"/>
+      <w:r>
+        <w:rPr>
+          <w:lang w:val="en-GB"/>
+        </w:rPr>
+        <w:t>more bullet points can be added)</w:t>
       </w:r>
     </w:p>
     <w:p>
@@ -2889,8 +2940,16 @@
         <w:rPr>
           <w:lang w:val="en-GB"/>
         </w:rPr>
-        <w:t>A transformation is applied, in order to store the data in a useful format</w:t>
-      </w:r>
+        <w:t xml:space="preserve">A transformation is applied, in order to store the data in a useful </w:t>
+      </w:r>
+      <w:proofErr w:type="gramStart"/>
+      <w:r>
+        <w:rPr>
+          <w:lang w:val="en-GB"/>
+        </w:rPr>
+        <w:t>format</w:t>
+      </w:r>
+      <w:proofErr w:type="gramEnd"/>
     </w:p>
     <w:p>
       <w:pPr>
@@ -2907,8 +2966,16 @@
         <w:rPr>
           <w:lang w:val="en-GB"/>
         </w:rPr>
-        <w:t>The transformed data is then loaded/stored in a database</w:t>
-      </w:r>
+        <w:t xml:space="preserve">The transformed data is then loaded/stored in a </w:t>
+      </w:r>
+      <w:proofErr w:type="gramStart"/>
+      <w:r>
+        <w:rPr>
+          <w:lang w:val="en-GB"/>
+        </w:rPr>
+        <w:t>database</w:t>
+      </w:r>
+      <w:proofErr w:type="gramEnd"/>
     </w:p>
     <w:p>
       <w:pPr>
@@ -2987,12 +3054,313 @@
           <w:lang w:val="en-GB"/>
         </w:rPr>
       </w:pPr>
-      <w:r>
-        <w:rPr>
-          <w:lang w:val="en-GB"/>
-        </w:rPr>
-        <w:t>…(more bullet points can be added)</w:t>
-      </w:r>
+      <w:proofErr w:type="gramStart"/>
+      <w:r>
+        <w:rPr>
+          <w:lang w:val="en-GB"/>
+        </w:rPr>
+        <w:t>…(</w:t>
+      </w:r>
+      <w:proofErr w:type="gramEnd"/>
+      <w:r>
+        <w:rPr>
+          <w:lang w:val="en-GB"/>
+        </w:rPr>
+        <w:t>more bullet points can be added)</w:t>
+      </w:r>
+    </w:p>
+    <w:p>
+      <w:pPr>
+        <w:rPr>
+          <w:lang w:val="en-GB"/>
+        </w:rPr>
+      </w:pPr>
+      <w:r>
+        <w:rPr>
+          <w:lang w:val="en-GB"/>
+        </w:rPr>
+        <w:lastRenderedPageBreak/>
+        <w:t>Scheduler</w:t>
+      </w:r>
+      <w:r>
+        <w:rPr>
+          <w:lang w:val="en-GB"/>
+        </w:rPr>
+        <w:t>:</w:t>
+      </w:r>
+    </w:p>
+    <w:p>
+      <w:pPr>
+        <w:pStyle w:val="PargrafodaLista"/>
+        <w:numPr>
+          <w:ilvl w:val="0"/>
+          <w:numId w:val="15"/>
+        </w:numPr>
+        <w:rPr>
+          <w:lang w:val="en-GB"/>
+        </w:rPr>
+      </w:pPr>
+      <w:r>
+        <w:rPr>
+          <w:lang w:val="en-GB"/>
+        </w:rPr>
+        <w:t xml:space="preserve">The scheduler is an important part of the </w:t>
+      </w:r>
+      <w:proofErr w:type="gramStart"/>
+      <w:r>
+        <w:rPr>
+          <w:lang w:val="en-GB"/>
+        </w:rPr>
+        <w:t>application</w:t>
+      </w:r>
+      <w:proofErr w:type="gramEnd"/>
+    </w:p>
+    <w:p>
+      <w:pPr>
+        <w:pStyle w:val="PargrafodaLista"/>
+        <w:numPr>
+          <w:ilvl w:val="0"/>
+          <w:numId w:val="15"/>
+        </w:numPr>
+        <w:rPr>
+          <w:lang w:val="en-GB"/>
+        </w:rPr>
+      </w:pPr>
+      <w:r>
+        <w:rPr>
+          <w:lang w:val="en-GB"/>
+        </w:rPr>
+        <w:t xml:space="preserve">Implemented using node-cron, offering a great variety of time </w:t>
+      </w:r>
+      <w:proofErr w:type="gramStart"/>
+      <w:r>
+        <w:rPr>
+          <w:lang w:val="en-GB"/>
+        </w:rPr>
+        <w:t>configurations</w:t>
+      </w:r>
+      <w:proofErr w:type="gramEnd"/>
+    </w:p>
+    <w:p>
+      <w:pPr>
+        <w:pStyle w:val="PargrafodaLista"/>
+        <w:numPr>
+          <w:ilvl w:val="0"/>
+          <w:numId w:val="15"/>
+        </w:numPr>
+        <w:rPr>
+          <w:lang w:val="en-GB"/>
+        </w:rPr>
+      </w:pPr>
+      <w:r>
+        <w:rPr>
+          <w:lang w:val="en-GB"/>
+        </w:rPr>
+        <w:t xml:space="preserve">Responsible for the creation of jobs that will run in parallel to the </w:t>
+      </w:r>
+      <w:proofErr w:type="gramStart"/>
+      <w:r>
+        <w:rPr>
+          <w:lang w:val="en-GB"/>
+        </w:rPr>
+        <w:t>application</w:t>
+      </w:r>
+      <w:proofErr w:type="gramEnd"/>
+      <w:r>
+        <w:rPr>
+          <w:lang w:val="en-GB"/>
+        </w:rPr>
+        <w:t xml:space="preserve"> </w:t>
+      </w:r>
+    </w:p>
+    <w:p>
+      <w:pPr>
+        <w:pStyle w:val="PargrafodaLista"/>
+        <w:numPr>
+          <w:ilvl w:val="0"/>
+          <w:numId w:val="15"/>
+        </w:numPr>
+        <w:rPr>
+          <w:lang w:val="en-GB"/>
+        </w:rPr>
+      </w:pPr>
+      <w:r>
+        <w:rPr>
+          <w:lang w:val="en-GB"/>
+        </w:rPr>
+        <w:t xml:space="preserve">Each widget has a scheduled job associated to </w:t>
+      </w:r>
+      <w:proofErr w:type="gramStart"/>
+      <w:r>
+        <w:rPr>
+          <w:lang w:val="en-GB"/>
+        </w:rPr>
+        <w:t>it</w:t>
+      </w:r>
+      <w:proofErr w:type="gramEnd"/>
+    </w:p>
+    <w:p>
+      <w:pPr>
+        <w:pStyle w:val="PargrafodaLista"/>
+        <w:numPr>
+          <w:ilvl w:val="0"/>
+          <w:numId w:val="15"/>
+        </w:numPr>
+        <w:rPr>
+          <w:lang w:val="en-GB"/>
+        </w:rPr>
+      </w:pPr>
+      <w:r>
+        <w:rPr>
+          <w:lang w:val="en-GB"/>
+        </w:rPr>
+        <w:t xml:space="preserve">The widget’s job is created once the widget is also </w:t>
+      </w:r>
+      <w:proofErr w:type="gramStart"/>
+      <w:r>
+        <w:rPr>
+          <w:lang w:val="en-GB"/>
+        </w:rPr>
+        <w:t>created</w:t>
+      </w:r>
+      <w:proofErr w:type="gramEnd"/>
+    </w:p>
+    <w:p>
+      <w:pPr>
+        <w:pStyle w:val="PargrafodaLista"/>
+        <w:numPr>
+          <w:ilvl w:val="0"/>
+          <w:numId w:val="15"/>
+        </w:numPr>
+        <w:rPr>
+          <w:lang w:val="en-GB"/>
+        </w:rPr>
+      </w:pPr>
+      <w:r>
+        <w:rPr>
+          <w:lang w:val="en-GB"/>
+        </w:rPr>
+        <w:t xml:space="preserve">Every job is executed according to the time settings provided within a widget, the frequency is defined during widget creation or </w:t>
+      </w:r>
+      <w:proofErr w:type="gramStart"/>
+      <w:r>
+        <w:rPr>
+          <w:lang w:val="en-GB"/>
+        </w:rPr>
+        <w:t>editing</w:t>
+      </w:r>
+      <w:proofErr w:type="gramEnd"/>
+    </w:p>
+    <w:p>
+      <w:pPr>
+        <w:pStyle w:val="PargrafodaLista"/>
+        <w:numPr>
+          <w:ilvl w:val="0"/>
+          <w:numId w:val="15"/>
+        </w:numPr>
+        <w:rPr>
+          <w:lang w:val="en-GB"/>
+        </w:rPr>
+      </w:pPr>
+      <w:r>
+        <w:rPr>
+          <w:lang w:val="en-GB"/>
+        </w:rPr>
+        <w:t xml:space="preserve">Contains a map object that maps a function’s name to its </w:t>
+      </w:r>
+      <w:proofErr w:type="gramStart"/>
+      <w:r>
+        <w:rPr>
+          <w:lang w:val="en-GB"/>
+        </w:rPr>
+        <w:t>call</w:t>
+      </w:r>
+      <w:proofErr w:type="gramEnd"/>
+    </w:p>
+    <w:p>
+      <w:pPr>
+        <w:pStyle w:val="PargrafodaLista"/>
+        <w:numPr>
+          <w:ilvl w:val="0"/>
+          <w:numId w:val="15"/>
+        </w:numPr>
+        <w:rPr>
+          <w:lang w:val="en-GB"/>
+        </w:rPr>
+      </w:pPr>
+      <w:r>
+        <w:rPr>
+          <w:lang w:val="en-GB"/>
+        </w:rPr>
+        <w:t xml:space="preserve">The scheduler obtains the function name from the widget information and calls the respective “etl-services” function according to the map object, needed parameters for the function’s call are passed on the array “params” present within a widget’s </w:t>
+      </w:r>
+      <w:proofErr w:type="gramStart"/>
+      <w:r>
+        <w:rPr>
+          <w:lang w:val="en-GB"/>
+        </w:rPr>
+        <w:t>structure</w:t>
+      </w:r>
+      <w:proofErr w:type="gramEnd"/>
+    </w:p>
+    <w:p>
+      <w:pPr>
+        <w:pStyle w:val="PargrafodaLista"/>
+        <w:numPr>
+          <w:ilvl w:val="0"/>
+          <w:numId w:val="15"/>
+        </w:numPr>
+        <w:rPr>
+          <w:lang w:val="en-GB"/>
+        </w:rPr>
+      </w:pPr>
+      <w:r>
+        <w:rPr>
+          <w:lang w:val="en-GB"/>
+        </w:rPr>
+        <w:t xml:space="preserve">The “lean-services” module has another map object that maps the widget’s Identifier to the respective job created by the scheduler so it can be later rescheduled or stopped </w:t>
+      </w:r>
+      <w:proofErr w:type="gramStart"/>
+      <w:r>
+        <w:rPr>
+          <w:lang w:val="en-GB"/>
+        </w:rPr>
+        <w:t>completely</w:t>
+      </w:r>
+      <w:proofErr w:type="gramEnd"/>
+    </w:p>
+    <w:p>
+      <w:pPr>
+        <w:pStyle w:val="PargrafodaLista"/>
+        <w:numPr>
+          <w:ilvl w:val="0"/>
+          <w:numId w:val="15"/>
+        </w:numPr>
+        <w:rPr>
+          <w:lang w:val="en-GB"/>
+        </w:rPr>
+      </w:pPr>
+      <w:proofErr w:type="gramStart"/>
+      <w:r>
+        <w:rPr>
+          <w:lang w:val="en-GB"/>
+        </w:rPr>
+        <w:t>…(</w:t>
+      </w:r>
+      <w:proofErr w:type="gramEnd"/>
+      <w:r>
+        <w:rPr>
+          <w:lang w:val="en-GB"/>
+        </w:rPr>
+        <w:t>more bullet points can be added)</w:t>
+      </w:r>
+    </w:p>
+    <w:p>
+      <w:pPr>
+        <w:rPr>
+          <w:lang w:val="en-GB"/>
+        </w:rPr>
+      </w:pPr>
     </w:p>
     <w:p>
       <w:pPr>
@@ -3063,14 +3431,14 @@
         </w:rPr>
         <w:t xml:space="preserve">. Since in this application there will be a great variety of widgets, all with different structures and data being stored, a NoSQL database such as </w:t>
       </w:r>
-      <w:proofErr w:type="spellStart"/>
+      <w:proofErr w:type="gramStart"/>
       <w:r>
         <w:rPr>
           <w:lang w:val="en-GB"/>
         </w:rPr>
         <w:t>a</w:t>
       </w:r>
-      <w:proofErr w:type="spellEnd"/>
+      <w:proofErr w:type="gramEnd"/>
       <w:r>
         <w:rPr>
           <w:lang w:val="en-GB"/>
@@ -3096,6 +3464,7 @@
           <w:noProof/>
           <w:lang w:val="en-GB"/>
         </w:rPr>
+        <w:lastRenderedPageBreak/>
         <w:drawing>
           <wp:anchor distT="0" distB="0" distL="114300" distR="114300" simplePos="0" relativeHeight="251659264" behindDoc="0" locked="0" layoutInCell="1" allowOverlap="1" wp14:anchorId="1AAE6A3F" wp14:editId="219DA739">
             <wp:simplePos x="0" y="0"/>
@@ -3267,7 +3636,14 @@
         <w:rPr>
           <w:lang w:val="en-GB"/>
         </w:rPr>
-        <w:t>The property “Project Dashboard” represents an array of dashboard</w:t>
+        <w:t xml:space="preserve">The property “Project Dashboard” represents an array of </w:t>
+      </w:r>
+      <w:proofErr w:type="gramStart"/>
+      <w:r>
+        <w:rPr>
+          <w:lang w:val="en-GB"/>
+        </w:rPr>
+        <w:t>dashboard</w:t>
       </w:r>
       <w:r>
         <w:rPr>
@@ -3275,6 +3651,7 @@
         </w:rPr>
         <w:t>s</w:t>
       </w:r>
+      <w:proofErr w:type="gramEnd"/>
     </w:p>
     <w:p>
       <w:pPr>
@@ -3291,8 +3668,16 @@
         <w:rPr>
           <w:lang w:val="en-GB"/>
         </w:rPr>
-        <w:t>Only the owner (a manager) can edit the project</w:t>
-      </w:r>
+        <w:t xml:space="preserve">Only the owner (a manager) can edit the </w:t>
+      </w:r>
+      <w:proofErr w:type="gramStart"/>
+      <w:r>
+        <w:rPr>
+          <w:lang w:val="en-GB"/>
+        </w:rPr>
+        <w:t>project</w:t>
+      </w:r>
+      <w:proofErr w:type="gramEnd"/>
     </w:p>
     <w:p>
       <w:pPr>
@@ -3321,8 +3706,16 @@
         <w:rPr>
           <w:lang w:val="en-GB"/>
         </w:rPr>
-        <w:t xml:space="preserve"> view relevant information</w:t>
-      </w:r>
+        <w:t xml:space="preserve"> view relevant </w:t>
+      </w:r>
+      <w:proofErr w:type="gramStart"/>
+      <w:r>
+        <w:rPr>
+          <w:lang w:val="en-GB"/>
+        </w:rPr>
+        <w:t>information</w:t>
+      </w:r>
+      <w:proofErr w:type="gramEnd"/>
     </w:p>
     <w:p>
       <w:pPr>
@@ -3382,8 +3775,16 @@
         <w:rPr>
           <w:lang w:val="en-GB"/>
         </w:rPr>
-        <w:t>Dashboards are only present inside the array of dashboards in a project</w:t>
-      </w:r>
+        <w:t xml:space="preserve">Dashboards are only present inside the array of dashboards in a </w:t>
+      </w:r>
+      <w:proofErr w:type="gramStart"/>
+      <w:r>
+        <w:rPr>
+          <w:lang w:val="en-GB"/>
+        </w:rPr>
+        <w:t>project</w:t>
+      </w:r>
+      <w:proofErr w:type="gramEnd"/>
     </w:p>
     <w:p>
       <w:pPr>
@@ -3402,8 +3803,16 @@
         <w:rPr>
           <w:lang w:val="en-GB"/>
         </w:rPr>
-        <w:t>They serve as the collection of widgets</w:t>
-      </w:r>
+        <w:t xml:space="preserve">They serve as the collection of </w:t>
+      </w:r>
+      <w:proofErr w:type="gramStart"/>
+      <w:r>
+        <w:rPr>
+          <w:lang w:val="en-GB"/>
+        </w:rPr>
+        <w:t>widgets</w:t>
+      </w:r>
+      <w:proofErr w:type="gramEnd"/>
     </w:p>
     <w:p>
       <w:pPr>
@@ -3442,9 +3851,16 @@
         <w:rPr>
           <w:lang w:val="en-GB"/>
         </w:rPr>
-        <w:lastRenderedPageBreak/>
-        <w:t>The widgets array will contain the Id of the widgets inside said dashboard</w:t>
-      </w:r>
+        <w:t xml:space="preserve">The widgets array will contain the Id of the widgets inside said </w:t>
+      </w:r>
+      <w:proofErr w:type="gramStart"/>
+      <w:r>
+        <w:rPr>
+          <w:lang w:val="en-GB"/>
+        </w:rPr>
+        <w:t>dashboard</w:t>
+      </w:r>
+      <w:proofErr w:type="gramEnd"/>
     </w:p>
     <w:p>
       <w:pPr>
@@ -3459,6 +3875,50 @@
     </w:p>
     <w:p>
       <w:pPr>
+        <w:rPr>
+          <w:rFonts w:ascii="Times New Roman" w:hAnsi="Times New Roman" w:cs="Times New Roman"/>
+          <w:b/>
+          <w:bCs/>
+          <w:szCs w:val="24"/>
+          <w:lang w:val="en-GB"/>
+        </w:rPr>
+      </w:pPr>
+    </w:p>
+    <w:p>
+      <w:pPr>
+        <w:rPr>
+          <w:rFonts w:ascii="Times New Roman" w:hAnsi="Times New Roman" w:cs="Times New Roman"/>
+          <w:b/>
+          <w:bCs/>
+          <w:szCs w:val="24"/>
+          <w:lang w:val="en-GB"/>
+        </w:rPr>
+      </w:pPr>
+    </w:p>
+    <w:p>
+      <w:pPr>
+        <w:rPr>
+          <w:rFonts w:ascii="Times New Roman" w:hAnsi="Times New Roman" w:cs="Times New Roman"/>
+          <w:b/>
+          <w:bCs/>
+          <w:szCs w:val="24"/>
+          <w:lang w:val="en-GB"/>
+        </w:rPr>
+      </w:pPr>
+    </w:p>
+    <w:p>
+      <w:pPr>
+        <w:rPr>
+          <w:rFonts w:ascii="Times New Roman" w:hAnsi="Times New Roman" w:cs="Times New Roman"/>
+          <w:b/>
+          <w:bCs/>
+          <w:szCs w:val="24"/>
+          <w:lang w:val="en-GB"/>
+        </w:rPr>
+      </w:pPr>
+    </w:p>
+    <w:p>
+      <w:pPr>
         <w:pStyle w:val="Ttulo4"/>
         <w:rPr>
           <w:lang w:val="en-GB"/>
@@ -3468,6 +3928,7 @@
         <w:rPr>
           <w:lang w:val="en-GB"/>
         </w:rPr>
+        <w:lastRenderedPageBreak/>
         <w:t>Widgets</w:t>
       </w:r>
     </w:p>
@@ -3488,7 +3949,21 @@
         <w:rPr>
           <w:lang w:val="en-GB"/>
         </w:rPr>
-        <w:t>Widgets are stored inside an elastic search index and each one has an unique Id</w:t>
+        <w:t xml:space="preserve">Widgets are stored inside an elastic search index and each one has </w:t>
+      </w:r>
+      <w:proofErr w:type="gramStart"/>
+      <w:r>
+        <w:rPr>
+          <w:lang w:val="en-GB"/>
+        </w:rPr>
+        <w:t>an</w:t>
+      </w:r>
+      <w:proofErr w:type="gramEnd"/>
+      <w:r>
+        <w:rPr>
+          <w:lang w:val="en-GB"/>
+        </w:rPr>
+        <w:t xml:space="preserve"> unique Id</w:t>
       </w:r>
     </w:p>
     <w:p>
@@ -3508,8 +3983,16 @@
         <w:rPr>
           <w:lang w:val="en-GB"/>
         </w:rPr>
-        <w:t>Widgets are the main information being displayed</w:t>
-      </w:r>
+        <w:t xml:space="preserve">Widgets are the main information being </w:t>
+      </w:r>
+      <w:proofErr w:type="gramStart"/>
+      <w:r>
+        <w:rPr>
+          <w:lang w:val="en-GB"/>
+        </w:rPr>
+        <w:t>displayed</w:t>
+      </w:r>
+      <w:proofErr w:type="gramEnd"/>
     </w:p>
     <w:p>
       <w:pPr>
@@ -3528,8 +4011,16 @@
         <w:rPr>
           <w:lang w:val="en-GB"/>
         </w:rPr>
-        <w:t>They are the final result of the ETL Procedure</w:t>
-      </w:r>
+        <w:t xml:space="preserve">They are the final result of the ETL </w:t>
+      </w:r>
+      <w:proofErr w:type="gramStart"/>
+      <w:r>
+        <w:rPr>
+          <w:lang w:val="en-GB"/>
+        </w:rPr>
+        <w:t>Procedure</w:t>
+      </w:r>
+      <w:proofErr w:type="gramEnd"/>
     </w:p>
     <w:p>
       <w:pPr>
@@ -3548,8 +4039,16 @@
         <w:rPr>
           <w:lang w:val="en-GB"/>
         </w:rPr>
-        <w:t>Besides a few key points, the layout of a widget is arbitrary, because of the different types of data being displayed</w:t>
-      </w:r>
+        <w:t xml:space="preserve">Besides a few key points, the layout of a widget is arbitrary, because of the different types of data being </w:t>
+      </w:r>
+      <w:proofErr w:type="gramStart"/>
+      <w:r>
+        <w:rPr>
+          <w:lang w:val="en-GB"/>
+        </w:rPr>
+        <w:t>displayed</w:t>
+      </w:r>
+      <w:proofErr w:type="gramEnd"/>
     </w:p>
     <w:p>
       <w:pPr>
@@ -3568,8 +4067,16 @@
         <w:rPr>
           <w:lang w:val="en-GB"/>
         </w:rPr>
-        <w:t>Will contain the necessary information to be displayed in the Lean Dashboard application, such as pie charts, data tables, gauge charts and graphs</w:t>
-      </w:r>
+        <w:t xml:space="preserve">Will contain the necessary information to be displayed in the Lean Dashboard application, such as pie charts, data tables, gauge charts and </w:t>
+      </w:r>
+      <w:proofErr w:type="gramStart"/>
+      <w:r>
+        <w:rPr>
+          <w:lang w:val="en-GB"/>
+        </w:rPr>
+        <w:t>graphs</w:t>
+      </w:r>
+      <w:proofErr w:type="gramEnd"/>
     </w:p>
     <w:p>
       <w:pPr>
@@ -3578,116 +4085,6 @@
           <w:lang w:val="en-GB"/>
         </w:rPr>
       </w:pPr>
-    </w:p>
-    <w:p>
-      <w:pPr>
-        <w:pStyle w:val="Ttulo4"/>
-        <w:rPr>
-          <w:lang w:val="en-GB"/>
-        </w:rPr>
-      </w:pPr>
-    </w:p>
-    <w:p>
-      <w:pPr>
-        <w:pStyle w:val="Ttulo4"/>
-        <w:rPr>
-          <w:lang w:val="en-GB"/>
-        </w:rPr>
-      </w:pPr>
-    </w:p>
-    <w:p>
-      <w:pPr>
-        <w:pStyle w:val="Ttulo4"/>
-        <w:rPr>
-          <w:lang w:val="en-GB"/>
-        </w:rPr>
-      </w:pPr>
-    </w:p>
-    <w:p>
-      <w:pPr>
-        <w:pStyle w:val="Ttulo4"/>
-        <w:rPr>
-          <w:lang w:val="en-GB"/>
-        </w:rPr>
-      </w:pPr>
-    </w:p>
-    <w:p>
-      <w:pPr>
-        <w:pStyle w:val="Ttulo4"/>
-        <w:rPr>
-          <w:lang w:val="en-GB"/>
-        </w:rPr>
-      </w:pPr>
-    </w:p>
-    <w:p>
-      <w:pPr>
-        <w:pStyle w:val="Ttulo4"/>
-        <w:rPr>
-          <w:lang w:val="en-GB"/>
-        </w:rPr>
-      </w:pPr>
-    </w:p>
-    <w:p>
-      <w:pPr>
-        <w:pStyle w:val="Ttulo4"/>
-        <w:rPr>
-          <w:lang w:val="en-GB"/>
-        </w:rPr>
-      </w:pPr>
-    </w:p>
-    <w:p>
-      <w:pPr>
-        <w:pStyle w:val="Ttulo4"/>
-        <w:rPr>
-          <w:lang w:val="en-GB"/>
-        </w:rPr>
-      </w:pPr>
-    </w:p>
-    <w:p>
-      <w:pPr>
-        <w:pStyle w:val="Ttulo4"/>
-        <w:rPr>
-          <w:lang w:val="en-GB"/>
-        </w:rPr>
-      </w:pPr>
-    </w:p>
-    <w:p>
-      <w:pPr>
-        <w:pStyle w:val="Ttulo4"/>
-        <w:rPr>
-          <w:lang w:val="en-GB"/>
-        </w:rPr>
-      </w:pPr>
-    </w:p>
-    <w:p>
-      <w:pPr>
-        <w:pStyle w:val="Ttulo4"/>
-        <w:rPr>
-          <w:lang w:val="en-GB"/>
-        </w:rPr>
-      </w:pPr>
-    </w:p>
-    <w:p>
-      <w:pPr>
-        <w:rPr>
-          <w:lang w:val="en-GB"/>
-        </w:rPr>
-      </w:pPr>
-    </w:p>
-    <w:p>
-      <w:pPr>
-        <w:rPr>
-          <w:lang w:val="en-GB"/>
-        </w:rPr>
-      </w:pPr>
-    </w:p>
-    <w:p>
-      <w:pPr>
-        <w:pStyle w:val="Ttulo4"/>
-        <w:rPr>
-          <w:lang w:val="en-GB"/>
-        </w:rPr>
-      </w:pPr>
       <w:r>
         <w:rPr>
           <w:lang w:val="en-GB"/>
@@ -3755,13 +4152,27 @@
         <w:rPr>
           <w:lang w:val="en-GB"/>
         </w:rPr>
-        <w:t>API all</w:t>
-      </w:r>
-      <w:r>
-        <w:rPr>
-          <w:lang w:val="en-GB"/>
-        </w:rPr>
-        <w:t xml:space="preserve"> of the </w:t>
+        <w:t xml:space="preserve">API </w:t>
+      </w:r>
+      <w:proofErr w:type="gramStart"/>
+      <w:r>
+        <w:rPr>
+          <w:lang w:val="en-GB"/>
+        </w:rPr>
+        <w:t>all</w:t>
+      </w:r>
+      <w:r>
+        <w:rPr>
+          <w:lang w:val="en-GB"/>
+        </w:rPr>
+        <w:t xml:space="preserve"> of</w:t>
+      </w:r>
+      <w:proofErr w:type="gramEnd"/>
+      <w:r>
+        <w:rPr>
+          <w:lang w:val="en-GB"/>
+        </w:rPr>
+        <w:t xml:space="preserve"> the </w:t>
       </w:r>
       <w:r>
         <w:rPr>
@@ -3829,85 +4240,67 @@
         </w:rPr>
         <w:t xml:space="preserve"> For example, looking at this widget example:</w:t>
       </w:r>
-    </w:p>
-    <w:p>
-      <w:pPr>
-        <w:rPr>
-          <w:rFonts w:ascii="Times New Roman" w:hAnsi="Times New Roman" w:cs="Times New Roman"/>
-          <w:szCs w:val="24"/>
-          <w:lang w:val="en-GB"/>
-        </w:rPr>
-      </w:pPr>
     </w:p>
     <w:p>
       <w:pPr>
         <w:shd w:val="clear" w:color="auto" w:fill="1E1E1E"/>
         <w:spacing w:after="0" w:line="270" w:lineRule="atLeast"/>
-        <w:rPr>
-          <w:rFonts w:ascii="Times New Roman" w:eastAsia="Times New Roman" w:hAnsi="Times New Roman" w:cs="Times New Roman"/>
+        <w:ind w:firstLine="708"/>
+        <w:rPr>
+          <w:rFonts w:ascii="Courier New" w:eastAsia="Times New Roman" w:hAnsi="Courier New" w:cs="Courier New"/>
           <w:color w:val="D4D4D4"/>
           <w:sz w:val="18"/>
           <w:szCs w:val="18"/>
-          <w:lang w:val="en-GB"/>
-        </w:rPr>
-      </w:pPr>
-      <w:r>
-        <w:rPr>
-          <w:rFonts w:ascii="Times New Roman" w:eastAsia="Times New Roman" w:hAnsi="Times New Roman" w:cs="Times New Roman"/>
+          <w:lang w:val="en-US"/>
+        </w:rPr>
+      </w:pPr>
+      <w:r>
+        <w:rPr>
+          <w:rFonts w:ascii="Courier New" w:eastAsia="Times New Roman" w:hAnsi="Courier New" w:cs="Courier New"/>
+          <w:color w:val="9CDCFE"/>
+          <w:sz w:val="18"/>
+          <w:szCs w:val="18"/>
+          <w:lang w:val="en-US"/>
+        </w:rPr>
+        <w:t>"_index"</w:t>
+      </w:r>
+      <w:r>
+        <w:rPr>
+          <w:rFonts w:ascii="Courier New" w:eastAsia="Times New Roman" w:hAnsi="Courier New" w:cs="Courier New"/>
+          <w:color w:val="DCDCDC"/>
+          <w:sz w:val="18"/>
+          <w:szCs w:val="18"/>
+          <w:lang w:val="en-US"/>
+        </w:rPr>
+        <w:t>:</w:t>
+      </w:r>
+      <w:r>
+        <w:rPr>
+          <w:rFonts w:ascii="Courier New" w:eastAsia="Times New Roman" w:hAnsi="Courier New" w:cs="Courier New"/>
           <w:color w:val="D4D4D4"/>
           <w:sz w:val="18"/>
           <w:szCs w:val="18"/>
-          <w:lang w:val="en-GB"/>
-        </w:rPr>
-        <w:t>                </w:t>
-      </w:r>
-      <w:r>
-        <w:rPr>
-          <w:rFonts w:ascii="Times New Roman" w:eastAsia="Times New Roman" w:hAnsi="Times New Roman" w:cs="Times New Roman"/>
-          <w:color w:val="9CDCFE"/>
-          <w:sz w:val="18"/>
-          <w:szCs w:val="18"/>
-          <w:lang w:val="en-GB"/>
-        </w:rPr>
-        <w:t>"_type"</w:t>
-      </w:r>
-      <w:r>
-        <w:rPr>
-          <w:rFonts w:ascii="Times New Roman" w:eastAsia="Times New Roman" w:hAnsi="Times New Roman" w:cs="Times New Roman"/>
+          <w:lang w:val="en-US"/>
+        </w:rPr>
+        <w:t> </w:t>
+      </w:r>
+      <w:r>
+        <w:rPr>
+          <w:rFonts w:ascii="Courier New" w:eastAsia="Times New Roman" w:hAnsi="Courier New" w:cs="Courier New"/>
+          <w:color w:val="CE9178"/>
+          <w:sz w:val="18"/>
+          <w:szCs w:val="18"/>
+          <w:lang w:val="en-US"/>
+        </w:rPr>
+        <w:t>"etl-widgets"</w:t>
+      </w:r>
+      <w:r>
+        <w:rPr>
+          <w:rFonts w:ascii="Courier New" w:eastAsia="Times New Roman" w:hAnsi="Courier New" w:cs="Courier New"/>
           <w:color w:val="DCDCDC"/>
           <w:sz w:val="18"/>
           <w:szCs w:val="18"/>
-          <w:lang w:val="en-GB"/>
-        </w:rPr>
-        <w:t>:</w:t>
-      </w:r>
-      <w:r>
-        <w:rPr>
-          <w:rFonts w:ascii="Times New Roman" w:eastAsia="Times New Roman" w:hAnsi="Times New Roman" w:cs="Times New Roman"/>
-          <w:color w:val="D4D4D4"/>
-          <w:sz w:val="18"/>
-          <w:szCs w:val="18"/>
-          <w:lang w:val="en-GB"/>
-        </w:rPr>
-        <w:t> </w:t>
-      </w:r>
-      <w:r>
-        <w:rPr>
-          <w:rFonts w:ascii="Times New Roman" w:eastAsia="Times New Roman" w:hAnsi="Times New Roman" w:cs="Times New Roman"/>
-          <w:color w:val="CE9178"/>
-          <w:sz w:val="18"/>
-          <w:szCs w:val="18"/>
-          <w:lang w:val="en-GB"/>
-        </w:rPr>
-        <w:t>"_doc"</w:t>
-      </w:r>
-      <w:r>
-        <w:rPr>
-          <w:rFonts w:ascii="Times New Roman" w:eastAsia="Times New Roman" w:hAnsi="Times New Roman" w:cs="Times New Roman"/>
-          <w:color w:val="DCDCDC"/>
-          <w:sz w:val="18"/>
-          <w:szCs w:val="18"/>
-          <w:lang w:val="en-GB"/>
+          <w:lang w:val="en-US"/>
         </w:rPr>
         <w:t>,</w:t>
       </w:r>
@@ -3917,70 +4310,70 @@
         <w:shd w:val="clear" w:color="auto" w:fill="1E1E1E"/>
         <w:spacing w:after="0" w:line="270" w:lineRule="atLeast"/>
         <w:rPr>
-          <w:rFonts w:ascii="Times New Roman" w:eastAsia="Times New Roman" w:hAnsi="Times New Roman" w:cs="Times New Roman"/>
+          <w:rFonts w:ascii="Courier New" w:eastAsia="Times New Roman" w:hAnsi="Courier New" w:cs="Courier New"/>
           <w:color w:val="D4D4D4"/>
           <w:sz w:val="18"/>
           <w:szCs w:val="18"/>
-          <w:lang w:val="en-GB"/>
-        </w:rPr>
-      </w:pPr>
-      <w:r>
-        <w:rPr>
-          <w:rFonts w:ascii="Times New Roman" w:eastAsia="Times New Roman" w:hAnsi="Times New Roman" w:cs="Times New Roman"/>
+          <w:lang w:val="en-US"/>
+        </w:rPr>
+      </w:pPr>
+      <w:r>
+        <w:rPr>
+          <w:rFonts w:ascii="Courier New" w:eastAsia="Times New Roman" w:hAnsi="Courier New" w:cs="Courier New"/>
           <w:color w:val="D4D4D4"/>
           <w:sz w:val="18"/>
           <w:szCs w:val="18"/>
-          <w:lang w:val="en-GB"/>
+          <w:lang w:val="en-US"/>
         </w:rPr>
         <w:t>                </w:t>
       </w:r>
       <w:r>
         <w:rPr>
-          <w:rFonts w:ascii="Times New Roman" w:eastAsia="Times New Roman" w:hAnsi="Times New Roman" w:cs="Times New Roman"/>
+          <w:rFonts w:ascii="Courier New" w:eastAsia="Times New Roman" w:hAnsi="Courier New" w:cs="Courier New"/>
           <w:color w:val="9CDCFE"/>
           <w:sz w:val="18"/>
           <w:szCs w:val="18"/>
-          <w:lang w:val="en-GB"/>
-        </w:rPr>
-        <w:t>"_id"</w:t>
-      </w:r>
-      <w:r>
-        <w:rPr>
-          <w:rFonts w:ascii="Times New Roman" w:eastAsia="Times New Roman" w:hAnsi="Times New Roman" w:cs="Times New Roman"/>
+          <w:lang w:val="en-US"/>
+        </w:rPr>
+        <w:t>"_type"</w:t>
+      </w:r>
+      <w:r>
+        <w:rPr>
+          <w:rFonts w:ascii="Courier New" w:eastAsia="Times New Roman" w:hAnsi="Courier New" w:cs="Courier New"/>
           <w:color w:val="DCDCDC"/>
           <w:sz w:val="18"/>
           <w:szCs w:val="18"/>
-          <w:lang w:val="en-GB"/>
+          <w:lang w:val="en-US"/>
         </w:rPr>
         <w:t>:</w:t>
       </w:r>
       <w:r>
         <w:rPr>
-          <w:rFonts w:ascii="Times New Roman" w:eastAsia="Times New Roman" w:hAnsi="Times New Roman" w:cs="Times New Roman"/>
+          <w:rFonts w:ascii="Courier New" w:eastAsia="Times New Roman" w:hAnsi="Courier New" w:cs="Courier New"/>
           <w:color w:val="D4D4D4"/>
           <w:sz w:val="18"/>
           <w:szCs w:val="18"/>
-          <w:lang w:val="en-GB"/>
+          <w:lang w:val="en-US"/>
         </w:rPr>
         <w:t> </w:t>
       </w:r>
       <w:r>
         <w:rPr>
-          <w:rFonts w:ascii="Times New Roman" w:eastAsia="Times New Roman" w:hAnsi="Times New Roman" w:cs="Times New Roman"/>
+          <w:rFonts w:ascii="Courier New" w:eastAsia="Times New Roman" w:hAnsi="Courier New" w:cs="Courier New"/>
           <w:color w:val="CE9178"/>
           <w:sz w:val="18"/>
           <w:szCs w:val="18"/>
-          <w:lang w:val="en-GB"/>
-        </w:rPr>
-        <w:t>"FF-bhXkBDnV13TBBc4hp"</w:t>
-      </w:r>
-      <w:r>
-        <w:rPr>
-          <w:rFonts w:ascii="Times New Roman" w:eastAsia="Times New Roman" w:hAnsi="Times New Roman" w:cs="Times New Roman"/>
+          <w:lang w:val="en-US"/>
+        </w:rPr>
+        <w:t>"_doc"</w:t>
+      </w:r>
+      <w:r>
+        <w:rPr>
+          <w:rFonts w:ascii="Courier New" w:eastAsia="Times New Roman" w:hAnsi="Courier New" w:cs="Courier New"/>
           <w:color w:val="DCDCDC"/>
           <w:sz w:val="18"/>
           <w:szCs w:val="18"/>
-          <w:lang w:val="en-GB"/>
+          <w:lang w:val="en-US"/>
         </w:rPr>
         <w:t>,</w:t>
       </w:r>
@@ -3990,71 +4383,70 @@
         <w:shd w:val="clear" w:color="auto" w:fill="1E1E1E"/>
         <w:spacing w:after="0" w:line="270" w:lineRule="atLeast"/>
         <w:rPr>
-          <w:rFonts w:ascii="Times New Roman" w:eastAsia="Times New Roman" w:hAnsi="Times New Roman" w:cs="Times New Roman"/>
+          <w:rFonts w:ascii="Courier New" w:eastAsia="Times New Roman" w:hAnsi="Courier New" w:cs="Courier New"/>
           <w:color w:val="D4D4D4"/>
           <w:sz w:val="18"/>
           <w:szCs w:val="18"/>
-          <w:lang w:val="en-GB"/>
-        </w:rPr>
-      </w:pPr>
-      <w:r>
-        <w:rPr>
-          <w:rFonts w:ascii="Times New Roman" w:eastAsia="Times New Roman" w:hAnsi="Times New Roman" w:cs="Times New Roman"/>
+          <w:lang w:val="en-US"/>
+        </w:rPr>
+      </w:pPr>
+      <w:r>
+        <w:rPr>
+          <w:rFonts w:ascii="Courier New" w:eastAsia="Times New Roman" w:hAnsi="Courier New" w:cs="Courier New"/>
           <w:color w:val="D4D4D4"/>
           <w:sz w:val="18"/>
           <w:szCs w:val="18"/>
-          <w:lang w:val="en-GB"/>
-        </w:rPr>
-        <w:lastRenderedPageBreak/>
+          <w:lang w:val="en-US"/>
+        </w:rPr>
         <w:t>                </w:t>
       </w:r>
       <w:r>
         <w:rPr>
-          <w:rFonts w:ascii="Times New Roman" w:eastAsia="Times New Roman" w:hAnsi="Times New Roman" w:cs="Times New Roman"/>
+          <w:rFonts w:ascii="Courier New" w:eastAsia="Times New Roman" w:hAnsi="Courier New" w:cs="Courier New"/>
           <w:color w:val="9CDCFE"/>
           <w:sz w:val="18"/>
           <w:szCs w:val="18"/>
-          <w:lang w:val="en-GB"/>
-        </w:rPr>
-        <w:t>"_score"</w:t>
-      </w:r>
-      <w:r>
-        <w:rPr>
-          <w:rFonts w:ascii="Times New Roman" w:eastAsia="Times New Roman" w:hAnsi="Times New Roman" w:cs="Times New Roman"/>
+          <w:lang w:val="en-US"/>
+        </w:rPr>
+        <w:t>"_id"</w:t>
+      </w:r>
+      <w:r>
+        <w:rPr>
+          <w:rFonts w:ascii="Courier New" w:eastAsia="Times New Roman" w:hAnsi="Courier New" w:cs="Courier New"/>
           <w:color w:val="DCDCDC"/>
           <w:sz w:val="18"/>
           <w:szCs w:val="18"/>
-          <w:lang w:val="en-GB"/>
+          <w:lang w:val="en-US"/>
         </w:rPr>
         <w:t>:</w:t>
       </w:r>
       <w:r>
         <w:rPr>
-          <w:rFonts w:ascii="Times New Roman" w:eastAsia="Times New Roman" w:hAnsi="Times New Roman" w:cs="Times New Roman"/>
+          <w:rFonts w:ascii="Courier New" w:eastAsia="Times New Roman" w:hAnsi="Courier New" w:cs="Courier New"/>
           <w:color w:val="D4D4D4"/>
           <w:sz w:val="18"/>
           <w:szCs w:val="18"/>
-          <w:lang w:val="en-GB"/>
+          <w:lang w:val="en-US"/>
         </w:rPr>
         <w:t> </w:t>
       </w:r>
       <w:r>
         <w:rPr>
-          <w:rFonts w:ascii="Times New Roman" w:eastAsia="Times New Roman" w:hAnsi="Times New Roman" w:cs="Times New Roman"/>
-          <w:color w:val="B5CEA8"/>
-          <w:sz w:val="18"/>
-          <w:szCs w:val="18"/>
-          <w:lang w:val="en-GB"/>
-        </w:rPr>
-        <w:t>1.0</w:t>
-      </w:r>
-      <w:r>
-        <w:rPr>
-          <w:rFonts w:ascii="Times New Roman" w:eastAsia="Times New Roman" w:hAnsi="Times New Roman" w:cs="Times New Roman"/>
+          <w:rFonts w:ascii="Courier New" w:eastAsia="Times New Roman" w:hAnsi="Courier New" w:cs="Courier New"/>
+          <w:color w:val="CE9178"/>
+          <w:sz w:val="18"/>
+          <w:szCs w:val="18"/>
+          <w:lang w:val="en-US"/>
+        </w:rPr>
+        <w:t>"KAzvnnkBL0mWCmbN6Q2e"</w:t>
+      </w:r>
+      <w:r>
+        <w:rPr>
+          <w:rFonts w:ascii="Courier New" w:eastAsia="Times New Roman" w:hAnsi="Courier New" w:cs="Courier New"/>
           <w:color w:val="DCDCDC"/>
           <w:sz w:val="18"/>
           <w:szCs w:val="18"/>
-          <w:lang w:val="en-GB"/>
+          <w:lang w:val="en-US"/>
         </w:rPr>
         <w:t>,</w:t>
       </w:r>
@@ -4064,62 +4456,72 @@
         <w:shd w:val="clear" w:color="auto" w:fill="1E1E1E"/>
         <w:spacing w:after="0" w:line="270" w:lineRule="atLeast"/>
         <w:rPr>
-          <w:rFonts w:ascii="Times New Roman" w:eastAsia="Times New Roman" w:hAnsi="Times New Roman" w:cs="Times New Roman"/>
+          <w:rFonts w:ascii="Courier New" w:eastAsia="Times New Roman" w:hAnsi="Courier New" w:cs="Courier New"/>
           <w:color w:val="D4D4D4"/>
           <w:sz w:val="18"/>
           <w:szCs w:val="18"/>
-          <w:lang w:val="en-GB"/>
-        </w:rPr>
-      </w:pPr>
-      <w:r>
-        <w:rPr>
-          <w:rFonts w:ascii="Times New Roman" w:eastAsia="Times New Roman" w:hAnsi="Times New Roman" w:cs="Times New Roman"/>
+          <w:lang w:val="en-US"/>
+        </w:rPr>
+      </w:pPr>
+      <w:r>
+        <w:rPr>
+          <w:rFonts w:ascii="Courier New" w:eastAsia="Times New Roman" w:hAnsi="Courier New" w:cs="Courier New"/>
           <w:color w:val="D4D4D4"/>
           <w:sz w:val="18"/>
           <w:szCs w:val="18"/>
-          <w:lang w:val="en-GB"/>
+          <w:lang w:val="en-US"/>
         </w:rPr>
         <w:t>                </w:t>
       </w:r>
       <w:r>
         <w:rPr>
-          <w:rFonts w:ascii="Times New Roman" w:eastAsia="Times New Roman" w:hAnsi="Times New Roman" w:cs="Times New Roman"/>
+          <w:rFonts w:ascii="Courier New" w:eastAsia="Times New Roman" w:hAnsi="Courier New" w:cs="Courier New"/>
           <w:color w:val="9CDCFE"/>
           <w:sz w:val="18"/>
           <w:szCs w:val="18"/>
-          <w:lang w:val="en-GB"/>
-        </w:rPr>
-        <w:t>"_source"</w:t>
-      </w:r>
-      <w:r>
-        <w:rPr>
-          <w:rFonts w:ascii="Times New Roman" w:eastAsia="Times New Roman" w:hAnsi="Times New Roman" w:cs="Times New Roman"/>
+          <w:lang w:val="en-US"/>
+        </w:rPr>
+        <w:t>"_score"</w:t>
+      </w:r>
+      <w:r>
+        <w:rPr>
+          <w:rFonts w:ascii="Courier New" w:eastAsia="Times New Roman" w:hAnsi="Courier New" w:cs="Courier New"/>
           <w:color w:val="DCDCDC"/>
           <w:sz w:val="18"/>
           <w:szCs w:val="18"/>
-          <w:lang w:val="en-GB"/>
+          <w:lang w:val="en-US"/>
         </w:rPr>
         <w:t>:</w:t>
       </w:r>
       <w:r>
         <w:rPr>
-          <w:rFonts w:ascii="Times New Roman" w:eastAsia="Times New Roman" w:hAnsi="Times New Roman" w:cs="Times New Roman"/>
+          <w:rFonts w:ascii="Courier New" w:eastAsia="Times New Roman" w:hAnsi="Courier New" w:cs="Courier New"/>
           <w:color w:val="D4D4D4"/>
           <w:sz w:val="18"/>
           <w:szCs w:val="18"/>
-          <w:lang w:val="en-GB"/>
+          <w:lang w:val="en-US"/>
         </w:rPr>
         <w:t> </w:t>
       </w:r>
       <w:r>
         <w:rPr>
-          <w:rFonts w:ascii="Times New Roman" w:eastAsia="Times New Roman" w:hAnsi="Times New Roman" w:cs="Times New Roman"/>
+          <w:rFonts w:ascii="Courier New" w:eastAsia="Times New Roman" w:hAnsi="Courier New" w:cs="Courier New"/>
+          <w:color w:val="B5CEA8"/>
+          <w:sz w:val="18"/>
+          <w:szCs w:val="18"/>
+          <w:lang w:val="en-US"/>
+        </w:rPr>
+        <w:t>1.0</w:t>
+      </w:r>
+      <w:r>
+        <w:rPr>
+          <w:rFonts w:ascii="Courier New" w:eastAsia="Times New Roman" w:hAnsi="Courier New" w:cs="Courier New"/>
           <w:color w:val="DCDCDC"/>
           <w:sz w:val="18"/>
           <w:szCs w:val="18"/>
-          <w:lang w:val="en-GB"/>
-        </w:rPr>
-        <w:t>{</w:t>
+          <w:lang w:val="en-US"/>
+        </w:rPr>
+        <w:t>,</w:t>
       </w:r>
     </w:p>
     <w:p>
@@ -4127,72 +4529,62 @@
         <w:shd w:val="clear" w:color="auto" w:fill="1E1E1E"/>
         <w:spacing w:after="0" w:line="270" w:lineRule="atLeast"/>
         <w:rPr>
-          <w:rFonts w:ascii="Times New Roman" w:eastAsia="Times New Roman" w:hAnsi="Times New Roman" w:cs="Times New Roman"/>
+          <w:rFonts w:ascii="Courier New" w:eastAsia="Times New Roman" w:hAnsi="Courier New" w:cs="Courier New"/>
           <w:color w:val="D4D4D4"/>
           <w:sz w:val="18"/>
           <w:szCs w:val="18"/>
-          <w:lang w:val="en-GB"/>
-        </w:rPr>
-      </w:pPr>
-      <w:r>
-        <w:rPr>
-          <w:rFonts w:ascii="Times New Roman" w:eastAsia="Times New Roman" w:hAnsi="Times New Roman" w:cs="Times New Roman"/>
+          <w:lang w:val="en-US"/>
+        </w:rPr>
+      </w:pPr>
+      <w:r>
+        <w:rPr>
+          <w:rFonts w:ascii="Courier New" w:eastAsia="Times New Roman" w:hAnsi="Courier New" w:cs="Courier New"/>
           <w:color w:val="D4D4D4"/>
           <w:sz w:val="18"/>
           <w:szCs w:val="18"/>
-          <w:lang w:val="en-GB"/>
-        </w:rPr>
-        <w:t>                    </w:t>
-      </w:r>
-      <w:r>
-        <w:rPr>
-          <w:rFonts w:ascii="Times New Roman" w:eastAsia="Times New Roman" w:hAnsi="Times New Roman" w:cs="Times New Roman"/>
+          <w:lang w:val="en-US"/>
+        </w:rPr>
+        <w:t>                </w:t>
+      </w:r>
+      <w:r>
+        <w:rPr>
+          <w:rFonts w:ascii="Courier New" w:eastAsia="Times New Roman" w:hAnsi="Courier New" w:cs="Courier New"/>
           <w:color w:val="9CDCFE"/>
           <w:sz w:val="18"/>
           <w:szCs w:val="18"/>
-          <w:lang w:val="en-GB"/>
-        </w:rPr>
-        <w:t>"name"</w:t>
-      </w:r>
-      <w:r>
-        <w:rPr>
-          <w:rFonts w:ascii="Times New Roman" w:eastAsia="Times New Roman" w:hAnsi="Times New Roman" w:cs="Times New Roman"/>
+          <w:lang w:val="en-US"/>
+        </w:rPr>
+        <w:t>"_source"</w:t>
+      </w:r>
+      <w:r>
+        <w:rPr>
+          <w:rFonts w:ascii="Courier New" w:eastAsia="Times New Roman" w:hAnsi="Courier New" w:cs="Courier New"/>
           <w:color w:val="DCDCDC"/>
           <w:sz w:val="18"/>
           <w:szCs w:val="18"/>
-          <w:lang w:val="en-GB"/>
+          <w:lang w:val="en-US"/>
         </w:rPr>
         <w:t>:</w:t>
       </w:r>
       <w:r>
         <w:rPr>
-          <w:rFonts w:ascii="Times New Roman" w:eastAsia="Times New Roman" w:hAnsi="Times New Roman" w:cs="Times New Roman"/>
+          <w:rFonts w:ascii="Courier New" w:eastAsia="Times New Roman" w:hAnsi="Courier New" w:cs="Courier New"/>
           <w:color w:val="D4D4D4"/>
           <w:sz w:val="18"/>
           <w:szCs w:val="18"/>
-          <w:lang w:val="en-GB"/>
+          <w:lang w:val="en-US"/>
         </w:rPr>
         <w:t> </w:t>
       </w:r>
       <w:r>
         <w:rPr>
-          <w:rFonts w:ascii="Times New Roman" w:eastAsia="Times New Roman" w:hAnsi="Times New Roman" w:cs="Times New Roman"/>
-          <w:color w:val="CE9178"/>
-          <w:sz w:val="18"/>
-          <w:szCs w:val="18"/>
-          <w:lang w:val="en-GB"/>
-        </w:rPr>
-        <w:t>"Squash test results pie chart"</w:t>
-      </w:r>
-      <w:r>
-        <w:rPr>
-          <w:rFonts w:ascii="Times New Roman" w:eastAsia="Times New Roman" w:hAnsi="Times New Roman" w:cs="Times New Roman"/>
+          <w:rFonts w:ascii="Courier New" w:eastAsia="Times New Roman" w:hAnsi="Courier New" w:cs="Courier New"/>
           <w:color w:val="DCDCDC"/>
           <w:sz w:val="18"/>
           <w:szCs w:val="18"/>
-          <w:lang w:val="en-GB"/>
-        </w:rPr>
-        <w:t>,</w:t>
+          <w:lang w:val="en-US"/>
+        </w:rPr>
+        <w:t>{</w:t>
       </w:r>
     </w:p>
     <w:p>
@@ -4200,70 +4592,70 @@
         <w:shd w:val="clear" w:color="auto" w:fill="1E1E1E"/>
         <w:spacing w:after="0" w:line="270" w:lineRule="atLeast"/>
         <w:rPr>
-          <w:rFonts w:ascii="Times New Roman" w:eastAsia="Times New Roman" w:hAnsi="Times New Roman" w:cs="Times New Roman"/>
+          <w:rFonts w:ascii="Courier New" w:eastAsia="Times New Roman" w:hAnsi="Courier New" w:cs="Courier New"/>
           <w:color w:val="D4D4D4"/>
           <w:sz w:val="18"/>
           <w:szCs w:val="18"/>
-          <w:lang w:val="en-GB"/>
-        </w:rPr>
-      </w:pPr>
-      <w:r>
-        <w:rPr>
-          <w:rFonts w:ascii="Times New Roman" w:eastAsia="Times New Roman" w:hAnsi="Times New Roman" w:cs="Times New Roman"/>
+          <w:lang w:val="en-US"/>
+        </w:rPr>
+      </w:pPr>
+      <w:r>
+        <w:rPr>
+          <w:rFonts w:ascii="Courier New" w:eastAsia="Times New Roman" w:hAnsi="Courier New" w:cs="Courier New"/>
           <w:color w:val="D4D4D4"/>
           <w:sz w:val="18"/>
           <w:szCs w:val="18"/>
-          <w:lang w:val="en-GB"/>
+          <w:lang w:val="en-US"/>
         </w:rPr>
         <w:t>                    </w:t>
       </w:r>
       <w:r>
         <w:rPr>
-          <w:rFonts w:ascii="Times New Roman" w:eastAsia="Times New Roman" w:hAnsi="Times New Roman" w:cs="Times New Roman"/>
+          <w:rFonts w:ascii="Courier New" w:eastAsia="Times New Roman" w:hAnsi="Courier New" w:cs="Courier New"/>
           <w:color w:val="9CDCFE"/>
           <w:sz w:val="18"/>
           <w:szCs w:val="18"/>
-          <w:lang w:val="en-GB"/>
-        </w:rPr>
-        <w:t>"code"</w:t>
-      </w:r>
-      <w:r>
-        <w:rPr>
-          <w:rFonts w:ascii="Times New Roman" w:eastAsia="Times New Roman" w:hAnsi="Times New Roman" w:cs="Times New Roman"/>
+          <w:lang w:val="en-US"/>
+        </w:rPr>
+        <w:t>"name"</w:t>
+      </w:r>
+      <w:r>
+        <w:rPr>
+          <w:rFonts w:ascii="Courier New" w:eastAsia="Times New Roman" w:hAnsi="Courier New" w:cs="Courier New"/>
           <w:color w:val="DCDCDC"/>
           <w:sz w:val="18"/>
           <w:szCs w:val="18"/>
-          <w:lang w:val="en-GB"/>
+          <w:lang w:val="en-US"/>
         </w:rPr>
         <w:t>:</w:t>
       </w:r>
       <w:r>
         <w:rPr>
-          <w:rFonts w:ascii="Times New Roman" w:eastAsia="Times New Roman" w:hAnsi="Times New Roman" w:cs="Times New Roman"/>
+          <w:rFonts w:ascii="Courier New" w:eastAsia="Times New Roman" w:hAnsi="Courier New" w:cs="Courier New"/>
           <w:color w:val="D4D4D4"/>
           <w:sz w:val="18"/>
           <w:szCs w:val="18"/>
-          <w:lang w:val="en-GB"/>
+          <w:lang w:val="en-US"/>
         </w:rPr>
         <w:t> </w:t>
       </w:r>
       <w:r>
         <w:rPr>
-          <w:rFonts w:ascii="Times New Roman" w:eastAsia="Times New Roman" w:hAnsi="Times New Roman" w:cs="Times New Roman"/>
+          <w:rFonts w:ascii="Courier New" w:eastAsia="Times New Roman" w:hAnsi="Courier New" w:cs="Courier New"/>
           <w:color w:val="CE9178"/>
           <w:sz w:val="18"/>
           <w:szCs w:val="18"/>
-          <w:lang w:val="en-GB"/>
-        </w:rPr>
-        <w:t>"S_PTPC-5"</w:t>
-      </w:r>
-      <w:r>
-        <w:rPr>
-          <w:rFonts w:ascii="Times New Roman" w:eastAsia="Times New Roman" w:hAnsi="Times New Roman" w:cs="Times New Roman"/>
+          <w:lang w:val="en-US"/>
+        </w:rPr>
+        <w:t>"Jira sprint gauge chart"</w:t>
+      </w:r>
+      <w:r>
+        <w:rPr>
+          <w:rFonts w:ascii="Courier New" w:eastAsia="Times New Roman" w:hAnsi="Courier New" w:cs="Courier New"/>
           <w:color w:val="DCDCDC"/>
           <w:sz w:val="18"/>
           <w:szCs w:val="18"/>
-          <w:lang w:val="en-GB"/>
+          <w:lang w:val="en-US"/>
         </w:rPr>
         <w:t>,</w:t>
       </w:r>
@@ -4273,62 +4665,72 @@
         <w:shd w:val="clear" w:color="auto" w:fill="1E1E1E"/>
         <w:spacing w:after="0" w:line="270" w:lineRule="atLeast"/>
         <w:rPr>
-          <w:rFonts w:ascii="Times New Roman" w:eastAsia="Times New Roman" w:hAnsi="Times New Roman" w:cs="Times New Roman"/>
+          <w:rFonts w:ascii="Courier New" w:eastAsia="Times New Roman" w:hAnsi="Courier New" w:cs="Courier New"/>
           <w:color w:val="D4D4D4"/>
           <w:sz w:val="18"/>
           <w:szCs w:val="18"/>
-          <w:lang w:val="en-GB"/>
-        </w:rPr>
-      </w:pPr>
-      <w:r>
-        <w:rPr>
-          <w:rFonts w:ascii="Times New Roman" w:eastAsia="Times New Roman" w:hAnsi="Times New Roman" w:cs="Times New Roman"/>
+          <w:lang w:val="en-US"/>
+        </w:rPr>
+      </w:pPr>
+      <w:r>
+        <w:rPr>
+          <w:rFonts w:ascii="Courier New" w:eastAsia="Times New Roman" w:hAnsi="Courier New" w:cs="Courier New"/>
           <w:color w:val="D4D4D4"/>
           <w:sz w:val="18"/>
           <w:szCs w:val="18"/>
-          <w:lang w:val="en-GB"/>
+          <w:lang w:val="en-US"/>
         </w:rPr>
         <w:t>                    </w:t>
       </w:r>
       <w:r>
         <w:rPr>
-          <w:rFonts w:ascii="Times New Roman" w:eastAsia="Times New Roman" w:hAnsi="Times New Roman" w:cs="Times New Roman"/>
+          <w:rFonts w:ascii="Courier New" w:eastAsia="Times New Roman" w:hAnsi="Courier New" w:cs="Courier New"/>
           <w:color w:val="9CDCFE"/>
           <w:sz w:val="18"/>
           <w:szCs w:val="18"/>
-          <w:lang w:val="en-GB"/>
-        </w:rPr>
-        <w:t>"data"</w:t>
-      </w:r>
-      <w:r>
-        <w:rPr>
-          <w:rFonts w:ascii="Times New Roman" w:eastAsia="Times New Roman" w:hAnsi="Times New Roman" w:cs="Times New Roman"/>
+          <w:lang w:val="en-US"/>
+        </w:rPr>
+        <w:t>"function"</w:t>
+      </w:r>
+      <w:r>
+        <w:rPr>
+          <w:rFonts w:ascii="Courier New" w:eastAsia="Times New Roman" w:hAnsi="Courier New" w:cs="Courier New"/>
           <w:color w:val="DCDCDC"/>
           <w:sz w:val="18"/>
           <w:szCs w:val="18"/>
-          <w:lang w:val="en-GB"/>
+          <w:lang w:val="en-US"/>
         </w:rPr>
         <w:t>:</w:t>
       </w:r>
       <w:r>
         <w:rPr>
-          <w:rFonts w:ascii="Times New Roman" w:eastAsia="Times New Roman" w:hAnsi="Times New Roman" w:cs="Times New Roman"/>
+          <w:rFonts w:ascii="Courier New" w:eastAsia="Times New Roman" w:hAnsi="Courier New" w:cs="Courier New"/>
           <w:color w:val="D4D4D4"/>
           <w:sz w:val="18"/>
           <w:szCs w:val="18"/>
-          <w:lang w:val="en-GB"/>
+          <w:lang w:val="en-US"/>
         </w:rPr>
         <w:t> </w:t>
       </w:r>
       <w:r>
         <w:rPr>
-          <w:rFonts w:ascii="Times New Roman" w:eastAsia="Times New Roman" w:hAnsi="Times New Roman" w:cs="Times New Roman"/>
+          <w:rFonts w:ascii="Courier New" w:eastAsia="Times New Roman" w:hAnsi="Courier New" w:cs="Courier New"/>
+          <w:color w:val="CE9178"/>
+          <w:sz w:val="18"/>
+          <w:szCs w:val="18"/>
+          <w:lang w:val="en-US"/>
+        </w:rPr>
+        <w:t>"postJiraSprintDateGaugeChart"</w:t>
+      </w:r>
+      <w:r>
+        <w:rPr>
+          <w:rFonts w:ascii="Courier New" w:eastAsia="Times New Roman" w:hAnsi="Courier New" w:cs="Courier New"/>
           <w:color w:val="DCDCDC"/>
           <w:sz w:val="18"/>
           <w:szCs w:val="18"/>
-          <w:lang w:val="en-GB"/>
-        </w:rPr>
-        <w:t>[</w:t>
+          <w:lang w:val="en-US"/>
+        </w:rPr>
+        <w:t>,</w:t>
       </w:r>
     </w:p>
     <w:p>
@@ -4336,32 +4738,72 @@
         <w:shd w:val="clear" w:color="auto" w:fill="1E1E1E"/>
         <w:spacing w:after="0" w:line="270" w:lineRule="atLeast"/>
         <w:rPr>
-          <w:rFonts w:ascii="Times New Roman" w:eastAsia="Times New Roman" w:hAnsi="Times New Roman" w:cs="Times New Roman"/>
+          <w:rFonts w:ascii="Courier New" w:eastAsia="Times New Roman" w:hAnsi="Courier New" w:cs="Courier New"/>
           <w:color w:val="D4D4D4"/>
           <w:sz w:val="18"/>
           <w:szCs w:val="18"/>
-          <w:lang w:val="en-GB"/>
-        </w:rPr>
-      </w:pPr>
-      <w:r>
-        <w:rPr>
-          <w:rFonts w:ascii="Times New Roman" w:eastAsia="Times New Roman" w:hAnsi="Times New Roman" w:cs="Times New Roman"/>
+          <w:lang w:val="en-US"/>
+        </w:rPr>
+      </w:pPr>
+      <w:r>
+        <w:rPr>
+          <w:rFonts w:ascii="Courier New" w:eastAsia="Times New Roman" w:hAnsi="Courier New" w:cs="Courier New"/>
           <w:color w:val="D4D4D4"/>
           <w:sz w:val="18"/>
           <w:szCs w:val="18"/>
-          <w:lang w:val="en-GB"/>
-        </w:rPr>
-        <w:t>                        </w:t>
-      </w:r>
-      <w:r>
-        <w:rPr>
-          <w:rFonts w:ascii="Times New Roman" w:eastAsia="Times New Roman" w:hAnsi="Times New Roman" w:cs="Times New Roman"/>
+          <w:lang w:val="en-US"/>
+        </w:rPr>
+        <w:t>                    </w:t>
+      </w:r>
+      <w:r>
+        <w:rPr>
+          <w:rFonts w:ascii="Courier New" w:eastAsia="Times New Roman" w:hAnsi="Courier New" w:cs="Courier New"/>
+          <w:color w:val="9CDCFE"/>
+          <w:sz w:val="18"/>
+          <w:szCs w:val="18"/>
+          <w:lang w:val="en-US"/>
+        </w:rPr>
+        <w:t>"source"</w:t>
+      </w:r>
+      <w:r>
+        <w:rPr>
+          <w:rFonts w:ascii="Courier New" w:eastAsia="Times New Roman" w:hAnsi="Courier New" w:cs="Courier New"/>
           <w:color w:val="DCDCDC"/>
           <w:sz w:val="18"/>
           <w:szCs w:val="18"/>
-          <w:lang w:val="en-GB"/>
-        </w:rPr>
-        <w:t>{</w:t>
+          <w:lang w:val="en-US"/>
+        </w:rPr>
+        <w:t>:</w:t>
+      </w:r>
+      <w:r>
+        <w:rPr>
+          <w:rFonts w:ascii="Courier New" w:eastAsia="Times New Roman" w:hAnsi="Courier New" w:cs="Courier New"/>
+          <w:color w:val="D4D4D4"/>
+          <w:sz w:val="18"/>
+          <w:szCs w:val="18"/>
+          <w:lang w:val="en-US"/>
+        </w:rPr>
+        <w:t> </w:t>
+      </w:r>
+      <w:r>
+        <w:rPr>
+          <w:rFonts w:ascii="Courier New" w:eastAsia="Times New Roman" w:hAnsi="Courier New" w:cs="Courier New"/>
+          <w:color w:val="CE9178"/>
+          <w:sz w:val="18"/>
+          <w:szCs w:val="18"/>
+          <w:lang w:val="en-US"/>
+        </w:rPr>
+        <w:t>"Jira"</w:t>
+      </w:r>
+      <w:r>
+        <w:rPr>
+          <w:rFonts w:ascii="Courier New" w:eastAsia="Times New Roman" w:hAnsi="Courier New" w:cs="Courier New"/>
+          <w:color w:val="DCDCDC"/>
+          <w:sz w:val="18"/>
+          <w:szCs w:val="18"/>
+          <w:lang w:val="en-US"/>
+        </w:rPr>
+        <w:t>,</w:t>
       </w:r>
     </w:p>
     <w:p>
@@ -4369,72 +4811,62 @@
         <w:shd w:val="clear" w:color="auto" w:fill="1E1E1E"/>
         <w:spacing w:after="0" w:line="270" w:lineRule="atLeast"/>
         <w:rPr>
-          <w:rFonts w:ascii="Times New Roman" w:eastAsia="Times New Roman" w:hAnsi="Times New Roman" w:cs="Times New Roman"/>
+          <w:rFonts w:ascii="Courier New" w:eastAsia="Times New Roman" w:hAnsi="Courier New" w:cs="Courier New"/>
           <w:color w:val="D4D4D4"/>
           <w:sz w:val="18"/>
           <w:szCs w:val="18"/>
-          <w:lang w:val="en-GB"/>
-        </w:rPr>
-      </w:pPr>
-      <w:r>
-        <w:rPr>
-          <w:rFonts w:ascii="Times New Roman" w:eastAsia="Times New Roman" w:hAnsi="Times New Roman" w:cs="Times New Roman"/>
+          <w:lang w:val="en-US"/>
+        </w:rPr>
+      </w:pPr>
+      <w:r>
+        <w:rPr>
+          <w:rFonts w:ascii="Courier New" w:eastAsia="Times New Roman" w:hAnsi="Courier New" w:cs="Courier New"/>
           <w:color w:val="D4D4D4"/>
           <w:sz w:val="18"/>
           <w:szCs w:val="18"/>
-          <w:lang w:val="en-GB"/>
-        </w:rPr>
-        <w:t>                            </w:t>
-      </w:r>
-      <w:r>
-        <w:rPr>
-          <w:rFonts w:ascii="Times New Roman" w:eastAsia="Times New Roman" w:hAnsi="Times New Roman" w:cs="Times New Roman"/>
+          <w:lang w:val="en-US"/>
+        </w:rPr>
+        <w:t>                    </w:t>
+      </w:r>
+      <w:r>
+        <w:rPr>
+          <w:rFonts w:ascii="Courier New" w:eastAsia="Times New Roman" w:hAnsi="Courier New" w:cs="Courier New"/>
           <w:color w:val="9CDCFE"/>
           <w:sz w:val="18"/>
           <w:szCs w:val="18"/>
-          <w:lang w:val="en-GB"/>
-        </w:rPr>
-        <w:t>"total"</w:t>
-      </w:r>
-      <w:r>
-        <w:rPr>
-          <w:rFonts w:ascii="Times New Roman" w:eastAsia="Times New Roman" w:hAnsi="Times New Roman" w:cs="Times New Roman"/>
+          <w:lang w:val="en-US"/>
+        </w:rPr>
+        <w:t>"params"</w:t>
+      </w:r>
+      <w:r>
+        <w:rPr>
+          <w:rFonts w:ascii="Courier New" w:eastAsia="Times New Roman" w:hAnsi="Courier New" w:cs="Courier New"/>
           <w:color w:val="DCDCDC"/>
           <w:sz w:val="18"/>
           <w:szCs w:val="18"/>
-          <w:lang w:val="en-GB"/>
+          <w:lang w:val="en-US"/>
         </w:rPr>
         <w:t>:</w:t>
       </w:r>
       <w:r>
         <w:rPr>
-          <w:rFonts w:ascii="Times New Roman" w:eastAsia="Times New Roman" w:hAnsi="Times New Roman" w:cs="Times New Roman"/>
+          <w:rFonts w:ascii="Courier New" w:eastAsia="Times New Roman" w:hAnsi="Courier New" w:cs="Courier New"/>
           <w:color w:val="D4D4D4"/>
           <w:sz w:val="18"/>
           <w:szCs w:val="18"/>
-          <w:lang w:val="en-GB"/>
+          <w:lang w:val="en-US"/>
         </w:rPr>
         <w:t> </w:t>
       </w:r>
       <w:r>
         <w:rPr>
-          <w:rFonts w:ascii="Times New Roman" w:eastAsia="Times New Roman" w:hAnsi="Times New Roman" w:cs="Times New Roman"/>
-          <w:color w:val="B5CEA8"/>
-          <w:sz w:val="18"/>
-          <w:szCs w:val="18"/>
-          <w:lang w:val="en-GB"/>
-        </w:rPr>
-        <w:t>171</w:t>
-      </w:r>
-      <w:r>
-        <w:rPr>
-          <w:rFonts w:ascii="Times New Roman" w:eastAsia="Times New Roman" w:hAnsi="Times New Roman" w:cs="Times New Roman"/>
+          <w:rFonts w:ascii="Courier New" w:eastAsia="Times New Roman" w:hAnsi="Courier New" w:cs="Courier New"/>
           <w:color w:val="DCDCDC"/>
           <w:sz w:val="18"/>
           <w:szCs w:val="18"/>
-          <w:lang w:val="en-GB"/>
-        </w:rPr>
-        <w:t>,</w:t>
+          <w:lang w:val="en-US"/>
+        </w:rPr>
+        <w:t>[],</w:t>
       </w:r>
     </w:p>
     <w:p>
@@ -4442,62 +4874,62 @@
         <w:shd w:val="clear" w:color="auto" w:fill="1E1E1E"/>
         <w:spacing w:after="0" w:line="270" w:lineRule="atLeast"/>
         <w:rPr>
-          <w:rFonts w:ascii="Times New Roman" w:eastAsia="Times New Roman" w:hAnsi="Times New Roman" w:cs="Times New Roman"/>
+          <w:rFonts w:ascii="Courier New" w:eastAsia="Times New Roman" w:hAnsi="Courier New" w:cs="Courier New"/>
           <w:color w:val="D4D4D4"/>
           <w:sz w:val="18"/>
           <w:szCs w:val="18"/>
-          <w:lang w:val="en-GB"/>
-        </w:rPr>
-      </w:pPr>
-      <w:r>
-        <w:rPr>
-          <w:rFonts w:ascii="Times New Roman" w:eastAsia="Times New Roman" w:hAnsi="Times New Roman" w:cs="Times New Roman"/>
+          <w:lang w:val="en-US"/>
+        </w:rPr>
+      </w:pPr>
+      <w:r>
+        <w:rPr>
+          <w:rFonts w:ascii="Courier New" w:eastAsia="Times New Roman" w:hAnsi="Courier New" w:cs="Courier New"/>
           <w:color w:val="D4D4D4"/>
           <w:sz w:val="18"/>
           <w:szCs w:val="18"/>
-          <w:lang w:val="en-GB"/>
-        </w:rPr>
-        <w:t>                            </w:t>
-      </w:r>
-      <w:r>
-        <w:rPr>
-          <w:rFonts w:ascii="Times New Roman" w:eastAsia="Times New Roman" w:hAnsi="Times New Roman" w:cs="Times New Roman"/>
+          <w:lang w:val="en-US"/>
+        </w:rPr>
+        <w:t>                    </w:t>
+      </w:r>
+      <w:r>
+        <w:rPr>
+          <w:rFonts w:ascii="Courier New" w:eastAsia="Times New Roman" w:hAnsi="Courier New" w:cs="Courier New"/>
           <w:color w:val="9CDCFE"/>
           <w:sz w:val="18"/>
           <w:szCs w:val="18"/>
-          <w:lang w:val="en-GB"/>
-        </w:rPr>
-        <w:t>"counts"</w:t>
-      </w:r>
-      <w:r>
-        <w:rPr>
-          <w:rFonts w:ascii="Times New Roman" w:eastAsia="Times New Roman" w:hAnsi="Times New Roman" w:cs="Times New Roman"/>
+          <w:lang w:val="en-US"/>
+        </w:rPr>
+        <w:t>"updateTime"</w:t>
+      </w:r>
+      <w:r>
+        <w:rPr>
+          <w:rFonts w:ascii="Courier New" w:eastAsia="Times New Roman" w:hAnsi="Courier New" w:cs="Courier New"/>
           <w:color w:val="DCDCDC"/>
           <w:sz w:val="18"/>
           <w:szCs w:val="18"/>
-          <w:lang w:val="en-GB"/>
+          <w:lang w:val="en-US"/>
         </w:rPr>
         <w:t>:</w:t>
       </w:r>
       <w:r>
         <w:rPr>
-          <w:rFonts w:ascii="Times New Roman" w:eastAsia="Times New Roman" w:hAnsi="Times New Roman" w:cs="Times New Roman"/>
+          <w:rFonts w:ascii="Courier New" w:eastAsia="Times New Roman" w:hAnsi="Courier New" w:cs="Courier New"/>
           <w:color w:val="D4D4D4"/>
           <w:sz w:val="18"/>
           <w:szCs w:val="18"/>
-          <w:lang w:val="en-GB"/>
+          <w:lang w:val="en-US"/>
         </w:rPr>
         <w:t> </w:t>
       </w:r>
       <w:r>
         <w:rPr>
-          <w:rFonts w:ascii="Times New Roman" w:eastAsia="Times New Roman" w:hAnsi="Times New Roman" w:cs="Times New Roman"/>
+          <w:rFonts w:ascii="Courier New" w:eastAsia="Times New Roman" w:hAnsi="Courier New" w:cs="Courier New"/>
           <w:color w:val="DCDCDC"/>
           <w:sz w:val="18"/>
           <w:szCs w:val="18"/>
-          <w:lang w:val="en-GB"/>
-        </w:rPr>
-        <w:t>[</w:t>
+          <w:lang w:val="en-US"/>
+        </w:rPr>
+        <w:t>{</w:t>
       </w:r>
     </w:p>
     <w:p>
@@ -4505,32 +4937,72 @@
         <w:shd w:val="clear" w:color="auto" w:fill="1E1E1E"/>
         <w:spacing w:after="0" w:line="270" w:lineRule="atLeast"/>
         <w:rPr>
-          <w:rFonts w:ascii="Times New Roman" w:eastAsia="Times New Roman" w:hAnsi="Times New Roman" w:cs="Times New Roman"/>
+          <w:rFonts w:ascii="Courier New" w:eastAsia="Times New Roman" w:hAnsi="Courier New" w:cs="Courier New"/>
           <w:color w:val="D4D4D4"/>
           <w:sz w:val="18"/>
           <w:szCs w:val="18"/>
-          <w:lang w:val="en-GB"/>
-        </w:rPr>
-      </w:pPr>
-      <w:r>
-        <w:rPr>
-          <w:rFonts w:ascii="Times New Roman" w:eastAsia="Times New Roman" w:hAnsi="Times New Roman" w:cs="Times New Roman"/>
+          <w:lang w:val="en-US"/>
+        </w:rPr>
+      </w:pPr>
+      <w:r>
+        <w:rPr>
+          <w:rFonts w:ascii="Courier New" w:eastAsia="Times New Roman" w:hAnsi="Courier New" w:cs="Courier New"/>
           <w:color w:val="D4D4D4"/>
           <w:sz w:val="18"/>
           <w:szCs w:val="18"/>
-          <w:lang w:val="en-GB"/>
-        </w:rPr>
-        <w:t>                                </w:t>
-      </w:r>
-      <w:r>
-        <w:rPr>
-          <w:rFonts w:ascii="Times New Roman" w:eastAsia="Times New Roman" w:hAnsi="Times New Roman" w:cs="Times New Roman"/>
+          <w:lang w:val="en-US"/>
+        </w:rPr>
+        <w:t>                        </w:t>
+      </w:r>
+      <w:r>
+        <w:rPr>
+          <w:rFonts w:ascii="Courier New" w:eastAsia="Times New Roman" w:hAnsi="Courier New" w:cs="Courier New"/>
+          <w:color w:val="9CDCFE"/>
+          <w:sz w:val="18"/>
+          <w:szCs w:val="18"/>
+          <w:lang w:val="en-US"/>
+        </w:rPr>
+        <w:t>"seconds"</w:t>
+      </w:r>
+      <w:r>
+        <w:rPr>
+          <w:rFonts w:ascii="Courier New" w:eastAsia="Times New Roman" w:hAnsi="Courier New" w:cs="Courier New"/>
           <w:color w:val="DCDCDC"/>
           <w:sz w:val="18"/>
           <w:szCs w:val="18"/>
-          <w:lang w:val="en-GB"/>
-        </w:rPr>
-        <w:t>{</w:t>
+          <w:lang w:val="en-US"/>
+        </w:rPr>
+        <w:t>:</w:t>
+      </w:r>
+      <w:r>
+        <w:rPr>
+          <w:rFonts w:ascii="Courier New" w:eastAsia="Times New Roman" w:hAnsi="Courier New" w:cs="Courier New"/>
+          <w:color w:val="D4D4D4"/>
+          <w:sz w:val="18"/>
+          <w:szCs w:val="18"/>
+          <w:lang w:val="en-US"/>
+        </w:rPr>
+        <w:t> </w:t>
+      </w:r>
+      <w:r>
+        <w:rPr>
+          <w:rFonts w:ascii="Courier New" w:eastAsia="Times New Roman" w:hAnsi="Courier New" w:cs="Courier New"/>
+          <w:color w:val="CE9178"/>
+          <w:sz w:val="18"/>
+          <w:szCs w:val="18"/>
+          <w:lang w:val="en-US"/>
+        </w:rPr>
+        <w:t>""</w:t>
+      </w:r>
+      <w:r>
+        <w:rPr>
+          <w:rFonts w:ascii="Courier New" w:eastAsia="Times New Roman" w:hAnsi="Courier New" w:cs="Courier New"/>
+          <w:color w:val="DCDCDC"/>
+          <w:sz w:val="18"/>
+          <w:szCs w:val="18"/>
+          <w:lang w:val="en-US"/>
+        </w:rPr>
+        <w:t>,</w:t>
       </w:r>
     </w:p>
     <w:p>
@@ -4538,70 +5010,70 @@
         <w:shd w:val="clear" w:color="auto" w:fill="1E1E1E"/>
         <w:spacing w:after="0" w:line="270" w:lineRule="atLeast"/>
         <w:rPr>
-          <w:rFonts w:ascii="Times New Roman" w:eastAsia="Times New Roman" w:hAnsi="Times New Roman" w:cs="Times New Roman"/>
+          <w:rFonts w:ascii="Courier New" w:eastAsia="Times New Roman" w:hAnsi="Courier New" w:cs="Courier New"/>
           <w:color w:val="D4D4D4"/>
           <w:sz w:val="18"/>
           <w:szCs w:val="18"/>
-          <w:lang w:val="en-GB"/>
-        </w:rPr>
-      </w:pPr>
-      <w:r>
-        <w:rPr>
-          <w:rFonts w:ascii="Times New Roman" w:eastAsia="Times New Roman" w:hAnsi="Times New Roman" w:cs="Times New Roman"/>
+          <w:lang w:val="en-US"/>
+        </w:rPr>
+      </w:pPr>
+      <w:r>
+        <w:rPr>
+          <w:rFonts w:ascii="Courier New" w:eastAsia="Times New Roman" w:hAnsi="Courier New" w:cs="Courier New"/>
           <w:color w:val="D4D4D4"/>
           <w:sz w:val="18"/>
           <w:szCs w:val="18"/>
-          <w:lang w:val="en-GB"/>
-        </w:rPr>
-        <w:t>                                    </w:t>
-      </w:r>
-      <w:r>
-        <w:rPr>
-          <w:rFonts w:ascii="Times New Roman" w:eastAsia="Times New Roman" w:hAnsi="Times New Roman" w:cs="Times New Roman"/>
+          <w:lang w:val="en-US"/>
+        </w:rPr>
+        <w:t>                        </w:t>
+      </w:r>
+      <w:r>
+        <w:rPr>
+          <w:rFonts w:ascii="Courier New" w:eastAsia="Times New Roman" w:hAnsi="Courier New" w:cs="Courier New"/>
           <w:color w:val="9CDCFE"/>
           <w:sz w:val="18"/>
           <w:szCs w:val="18"/>
-          <w:lang w:val="en-GB"/>
-        </w:rPr>
-        <w:t>"status"</w:t>
-      </w:r>
-      <w:r>
-        <w:rPr>
-          <w:rFonts w:ascii="Times New Roman" w:eastAsia="Times New Roman" w:hAnsi="Times New Roman" w:cs="Times New Roman"/>
+          <w:lang w:val="en-US"/>
+        </w:rPr>
+        <w:t>"minutes"</w:t>
+      </w:r>
+      <w:r>
+        <w:rPr>
+          <w:rFonts w:ascii="Courier New" w:eastAsia="Times New Roman" w:hAnsi="Courier New" w:cs="Courier New"/>
           <w:color w:val="DCDCDC"/>
           <w:sz w:val="18"/>
           <w:szCs w:val="18"/>
-          <w:lang w:val="en-GB"/>
+          <w:lang w:val="en-US"/>
         </w:rPr>
         <w:t>:</w:t>
       </w:r>
       <w:r>
         <w:rPr>
-          <w:rFonts w:ascii="Times New Roman" w:eastAsia="Times New Roman" w:hAnsi="Times New Roman" w:cs="Times New Roman"/>
+          <w:rFonts w:ascii="Courier New" w:eastAsia="Times New Roman" w:hAnsi="Courier New" w:cs="Courier New"/>
           <w:color w:val="D4D4D4"/>
           <w:sz w:val="18"/>
           <w:szCs w:val="18"/>
-          <w:lang w:val="en-GB"/>
+          <w:lang w:val="en-US"/>
         </w:rPr>
         <w:t> </w:t>
       </w:r>
       <w:r>
         <w:rPr>
-          <w:rFonts w:ascii="Times New Roman" w:eastAsia="Times New Roman" w:hAnsi="Times New Roman" w:cs="Times New Roman"/>
+          <w:rFonts w:ascii="Courier New" w:eastAsia="Times New Roman" w:hAnsi="Courier New" w:cs="Courier New"/>
           <w:color w:val="CE9178"/>
           <w:sz w:val="18"/>
           <w:szCs w:val="18"/>
-          <w:lang w:val="en-GB"/>
-        </w:rPr>
-        <w:t>"SUCCESS"</w:t>
-      </w:r>
-      <w:r>
-        <w:rPr>
-          <w:rFonts w:ascii="Times New Roman" w:eastAsia="Times New Roman" w:hAnsi="Times New Roman" w:cs="Times New Roman"/>
+          <w:lang w:val="en-US"/>
+        </w:rPr>
+        <w:t>"*/1"</w:t>
+      </w:r>
+      <w:r>
+        <w:rPr>
+          <w:rFonts w:ascii="Courier New" w:eastAsia="Times New Roman" w:hAnsi="Courier New" w:cs="Courier New"/>
           <w:color w:val="DCDCDC"/>
           <w:sz w:val="18"/>
           <w:szCs w:val="18"/>
-          <w:lang w:val="en-GB"/>
+          <w:lang w:val="en-US"/>
         </w:rPr>
         <w:t>,</w:t>
       </w:r>
@@ -4611,62 +5083,72 @@
         <w:shd w:val="clear" w:color="auto" w:fill="1E1E1E"/>
         <w:spacing w:after="0" w:line="270" w:lineRule="atLeast"/>
         <w:rPr>
-          <w:rFonts w:ascii="Times New Roman" w:eastAsia="Times New Roman" w:hAnsi="Times New Roman" w:cs="Times New Roman"/>
+          <w:rFonts w:ascii="Courier New" w:eastAsia="Times New Roman" w:hAnsi="Courier New" w:cs="Courier New"/>
           <w:color w:val="D4D4D4"/>
           <w:sz w:val="18"/>
           <w:szCs w:val="18"/>
-          <w:lang w:val="en-GB"/>
-        </w:rPr>
-      </w:pPr>
-      <w:r>
-        <w:rPr>
-          <w:rFonts w:ascii="Times New Roman" w:eastAsia="Times New Roman" w:hAnsi="Times New Roman" w:cs="Times New Roman"/>
+          <w:lang w:val="en-US"/>
+        </w:rPr>
+      </w:pPr>
+      <w:r>
+        <w:rPr>
+          <w:rFonts w:ascii="Courier New" w:eastAsia="Times New Roman" w:hAnsi="Courier New" w:cs="Courier New"/>
           <w:color w:val="D4D4D4"/>
           <w:sz w:val="18"/>
           <w:szCs w:val="18"/>
-          <w:lang w:val="en-GB"/>
-        </w:rPr>
-        <w:t>                                    </w:t>
-      </w:r>
-      <w:r>
-        <w:rPr>
-          <w:rFonts w:ascii="Times New Roman" w:eastAsia="Times New Roman" w:hAnsi="Times New Roman" w:cs="Times New Roman"/>
+          <w:lang w:val="en-US"/>
+        </w:rPr>
+        <w:t>                        </w:t>
+      </w:r>
+      <w:r>
+        <w:rPr>
+          <w:rFonts w:ascii="Courier New" w:eastAsia="Times New Roman" w:hAnsi="Courier New" w:cs="Courier New"/>
           <w:color w:val="9CDCFE"/>
           <w:sz w:val="18"/>
           <w:szCs w:val="18"/>
-          <w:lang w:val="en-GB"/>
-        </w:rPr>
-        <w:t>"percentage"</w:t>
-      </w:r>
-      <w:r>
-        <w:rPr>
-          <w:rFonts w:ascii="Times New Roman" w:eastAsia="Times New Roman" w:hAnsi="Times New Roman" w:cs="Times New Roman"/>
+          <w:lang w:val="en-US"/>
+        </w:rPr>
+        <w:t>"hours"</w:t>
+      </w:r>
+      <w:r>
+        <w:rPr>
+          <w:rFonts w:ascii="Courier New" w:eastAsia="Times New Roman" w:hAnsi="Courier New" w:cs="Courier New"/>
           <w:color w:val="DCDCDC"/>
           <w:sz w:val="18"/>
           <w:szCs w:val="18"/>
-          <w:lang w:val="en-GB"/>
+          <w:lang w:val="en-US"/>
         </w:rPr>
         <w:t>:</w:t>
       </w:r>
       <w:r>
         <w:rPr>
-          <w:rFonts w:ascii="Times New Roman" w:eastAsia="Times New Roman" w:hAnsi="Times New Roman" w:cs="Times New Roman"/>
+          <w:rFonts w:ascii="Courier New" w:eastAsia="Times New Roman" w:hAnsi="Courier New" w:cs="Courier New"/>
           <w:color w:val="D4D4D4"/>
           <w:sz w:val="18"/>
           <w:szCs w:val="18"/>
-          <w:lang w:val="en-GB"/>
+          <w:lang w:val="en-US"/>
         </w:rPr>
         <w:t> </w:t>
       </w:r>
       <w:r>
         <w:rPr>
-          <w:rFonts w:ascii="Times New Roman" w:eastAsia="Times New Roman" w:hAnsi="Times New Roman" w:cs="Times New Roman"/>
+          <w:rFonts w:ascii="Courier New" w:eastAsia="Times New Roman" w:hAnsi="Courier New" w:cs="Courier New"/>
           <w:color w:val="CE9178"/>
           <w:sz w:val="18"/>
           <w:szCs w:val="18"/>
-          <w:lang w:val="en-GB"/>
-        </w:rPr>
-        <w:t>"18.13"</w:t>
+          <w:lang w:val="en-US"/>
+        </w:rPr>
+        <w:t>"*"</w:t>
+      </w:r>
+      <w:r>
+        <w:rPr>
+          <w:rFonts w:ascii="Courier New" w:eastAsia="Times New Roman" w:hAnsi="Courier New" w:cs="Courier New"/>
+          <w:color w:val="DCDCDC"/>
+          <w:sz w:val="18"/>
+          <w:szCs w:val="18"/>
+          <w:lang w:val="en-US"/>
+        </w:rPr>
+        <w:t>,</w:t>
       </w:r>
     </w:p>
     <w:p>
@@ -4674,32 +5156,72 @@
         <w:shd w:val="clear" w:color="auto" w:fill="1E1E1E"/>
         <w:spacing w:after="0" w:line="270" w:lineRule="atLeast"/>
         <w:rPr>
-          <w:rFonts w:ascii="Times New Roman" w:eastAsia="Times New Roman" w:hAnsi="Times New Roman" w:cs="Times New Roman"/>
+          <w:rFonts w:ascii="Courier New" w:eastAsia="Times New Roman" w:hAnsi="Courier New" w:cs="Courier New"/>
           <w:color w:val="D4D4D4"/>
           <w:sz w:val="18"/>
           <w:szCs w:val="18"/>
-          <w:lang w:val="en-GB"/>
-        </w:rPr>
-      </w:pPr>
-      <w:r>
-        <w:rPr>
-          <w:rFonts w:ascii="Times New Roman" w:eastAsia="Times New Roman" w:hAnsi="Times New Roman" w:cs="Times New Roman"/>
+          <w:lang w:val="en-US"/>
+        </w:rPr>
+      </w:pPr>
+      <w:r>
+        <w:rPr>
+          <w:rFonts w:ascii="Courier New" w:eastAsia="Times New Roman" w:hAnsi="Courier New" w:cs="Courier New"/>
           <w:color w:val="D4D4D4"/>
           <w:sz w:val="18"/>
           <w:szCs w:val="18"/>
-          <w:lang w:val="en-GB"/>
-        </w:rPr>
-        <w:t>                                </w:t>
-      </w:r>
-      <w:r>
-        <w:rPr>
-          <w:rFonts w:ascii="Times New Roman" w:eastAsia="Times New Roman" w:hAnsi="Times New Roman" w:cs="Times New Roman"/>
+          <w:lang w:val="en-US"/>
+        </w:rPr>
+        <w:t>                        </w:t>
+      </w:r>
+      <w:r>
+        <w:rPr>
+          <w:rFonts w:ascii="Courier New" w:eastAsia="Times New Roman" w:hAnsi="Courier New" w:cs="Courier New"/>
+          <w:color w:val="9CDCFE"/>
+          <w:sz w:val="18"/>
+          <w:szCs w:val="18"/>
+          <w:lang w:val="en-US"/>
+        </w:rPr>
+        <w:t>"dayOfMonth"</w:t>
+      </w:r>
+      <w:r>
+        <w:rPr>
+          <w:rFonts w:ascii="Courier New" w:eastAsia="Times New Roman" w:hAnsi="Courier New" w:cs="Courier New"/>
           <w:color w:val="DCDCDC"/>
           <w:sz w:val="18"/>
           <w:szCs w:val="18"/>
-          <w:lang w:val="en-GB"/>
-        </w:rPr>
-        <w:t>},</w:t>
+          <w:lang w:val="en-US"/>
+        </w:rPr>
+        <w:t>:</w:t>
+      </w:r>
+      <w:r>
+        <w:rPr>
+          <w:rFonts w:ascii="Courier New" w:eastAsia="Times New Roman" w:hAnsi="Courier New" w:cs="Courier New"/>
+          <w:color w:val="D4D4D4"/>
+          <w:sz w:val="18"/>
+          <w:szCs w:val="18"/>
+          <w:lang w:val="en-US"/>
+        </w:rPr>
+        <w:t> </w:t>
+      </w:r>
+      <w:r>
+        <w:rPr>
+          <w:rFonts w:ascii="Courier New" w:eastAsia="Times New Roman" w:hAnsi="Courier New" w:cs="Courier New"/>
+          <w:color w:val="CE9178"/>
+          <w:sz w:val="18"/>
+          <w:szCs w:val="18"/>
+          <w:lang w:val="en-US"/>
+        </w:rPr>
+        <w:t>"*"</w:t>
+      </w:r>
+      <w:r>
+        <w:rPr>
+          <w:rFonts w:ascii="Courier New" w:eastAsia="Times New Roman" w:hAnsi="Courier New" w:cs="Courier New"/>
+          <w:color w:val="DCDCDC"/>
+          <w:sz w:val="18"/>
+          <w:szCs w:val="18"/>
+          <w:lang w:val="en-US"/>
+        </w:rPr>
+        <w:t>,</w:t>
       </w:r>
     </w:p>
     <w:p>
@@ -4707,32 +5229,72 @@
         <w:shd w:val="clear" w:color="auto" w:fill="1E1E1E"/>
         <w:spacing w:after="0" w:line="270" w:lineRule="atLeast"/>
         <w:rPr>
-          <w:rFonts w:ascii="Times New Roman" w:eastAsia="Times New Roman" w:hAnsi="Times New Roman" w:cs="Times New Roman"/>
+          <w:rFonts w:ascii="Courier New" w:eastAsia="Times New Roman" w:hAnsi="Courier New" w:cs="Courier New"/>
           <w:color w:val="D4D4D4"/>
           <w:sz w:val="18"/>
           <w:szCs w:val="18"/>
-          <w:lang w:val="en-GB"/>
-        </w:rPr>
-      </w:pPr>
-      <w:r>
-        <w:rPr>
-          <w:rFonts w:ascii="Times New Roman" w:eastAsia="Times New Roman" w:hAnsi="Times New Roman" w:cs="Times New Roman"/>
+          <w:lang w:val="en-US"/>
+        </w:rPr>
+      </w:pPr>
+      <w:r>
+        <w:rPr>
+          <w:rFonts w:ascii="Courier New" w:eastAsia="Times New Roman" w:hAnsi="Courier New" w:cs="Courier New"/>
           <w:color w:val="D4D4D4"/>
           <w:sz w:val="18"/>
           <w:szCs w:val="18"/>
-          <w:lang w:val="en-GB"/>
-        </w:rPr>
-        <w:t>                                </w:t>
-      </w:r>
-      <w:r>
-        <w:rPr>
-          <w:rFonts w:ascii="Times New Roman" w:eastAsia="Times New Roman" w:hAnsi="Times New Roman" w:cs="Times New Roman"/>
+          <w:lang w:val="en-US"/>
+        </w:rPr>
+        <w:t>                        </w:t>
+      </w:r>
+      <w:r>
+        <w:rPr>
+          <w:rFonts w:ascii="Courier New" w:eastAsia="Times New Roman" w:hAnsi="Courier New" w:cs="Courier New"/>
+          <w:color w:val="9CDCFE"/>
+          <w:sz w:val="18"/>
+          <w:szCs w:val="18"/>
+          <w:lang w:val="en-US"/>
+        </w:rPr>
+        <w:t>"month"</w:t>
+      </w:r>
+      <w:r>
+        <w:rPr>
+          <w:rFonts w:ascii="Courier New" w:eastAsia="Times New Roman" w:hAnsi="Courier New" w:cs="Courier New"/>
           <w:color w:val="DCDCDC"/>
           <w:sz w:val="18"/>
           <w:szCs w:val="18"/>
-          <w:lang w:val="en-GB"/>
-        </w:rPr>
-        <w:t>{</w:t>
+          <w:lang w:val="en-US"/>
+        </w:rPr>
+        <w:t>:</w:t>
+      </w:r>
+      <w:r>
+        <w:rPr>
+          <w:rFonts w:ascii="Courier New" w:eastAsia="Times New Roman" w:hAnsi="Courier New" w:cs="Courier New"/>
+          <w:color w:val="D4D4D4"/>
+          <w:sz w:val="18"/>
+          <w:szCs w:val="18"/>
+          <w:lang w:val="en-US"/>
+        </w:rPr>
+        <w:t> </w:t>
+      </w:r>
+      <w:r>
+        <w:rPr>
+          <w:rFonts w:ascii="Courier New" w:eastAsia="Times New Roman" w:hAnsi="Courier New" w:cs="Courier New"/>
+          <w:color w:val="CE9178"/>
+          <w:sz w:val="18"/>
+          <w:szCs w:val="18"/>
+          <w:lang w:val="en-US"/>
+        </w:rPr>
+        <w:t>"*"</w:t>
+      </w:r>
+      <w:r>
+        <w:rPr>
+          <w:rFonts w:ascii="Courier New" w:eastAsia="Times New Roman" w:hAnsi="Courier New" w:cs="Courier New"/>
+          <w:color w:val="DCDCDC"/>
+          <w:sz w:val="18"/>
+          <w:szCs w:val="18"/>
+          <w:lang w:val="en-US"/>
+        </w:rPr>
+        <w:t>,</w:t>
       </w:r>
     </w:p>
     <w:p>
@@ -4740,72 +5302,62 @@
         <w:shd w:val="clear" w:color="auto" w:fill="1E1E1E"/>
         <w:spacing w:after="0" w:line="270" w:lineRule="atLeast"/>
         <w:rPr>
-          <w:rFonts w:ascii="Times New Roman" w:eastAsia="Times New Roman" w:hAnsi="Times New Roman" w:cs="Times New Roman"/>
+          <w:rFonts w:ascii="Courier New" w:eastAsia="Times New Roman" w:hAnsi="Courier New" w:cs="Courier New"/>
           <w:color w:val="D4D4D4"/>
           <w:sz w:val="18"/>
           <w:szCs w:val="18"/>
-          <w:lang w:val="en-GB"/>
-        </w:rPr>
-      </w:pPr>
-      <w:r>
-        <w:rPr>
-          <w:rFonts w:ascii="Times New Roman" w:eastAsia="Times New Roman" w:hAnsi="Times New Roman" w:cs="Times New Roman"/>
+          <w:lang w:val="en-US"/>
+        </w:rPr>
+      </w:pPr>
+      <w:r>
+        <w:rPr>
+          <w:rFonts w:ascii="Courier New" w:eastAsia="Times New Roman" w:hAnsi="Courier New" w:cs="Courier New"/>
           <w:color w:val="D4D4D4"/>
           <w:sz w:val="18"/>
           <w:szCs w:val="18"/>
-          <w:lang w:val="en-GB"/>
-        </w:rPr>
-        <w:t>                                    </w:t>
-      </w:r>
-      <w:r>
-        <w:rPr>
-          <w:rFonts w:ascii="Times New Roman" w:eastAsia="Times New Roman" w:hAnsi="Times New Roman" w:cs="Times New Roman"/>
+          <w:lang w:val="en-US"/>
+        </w:rPr>
+        <w:t>                        </w:t>
+      </w:r>
+      <w:r>
+        <w:rPr>
+          <w:rFonts w:ascii="Courier New" w:eastAsia="Times New Roman" w:hAnsi="Courier New" w:cs="Courier New"/>
           <w:color w:val="9CDCFE"/>
           <w:sz w:val="18"/>
           <w:szCs w:val="18"/>
-          <w:lang w:val="en-GB"/>
-        </w:rPr>
-        <w:t>"status"</w:t>
-      </w:r>
-      <w:r>
-        <w:rPr>
-          <w:rFonts w:ascii="Times New Roman" w:eastAsia="Times New Roman" w:hAnsi="Times New Roman" w:cs="Times New Roman"/>
+          <w:lang w:val="en-US"/>
+        </w:rPr>
+        <w:t>"dayOfWeek"</w:t>
+      </w:r>
+      <w:r>
+        <w:rPr>
+          <w:rFonts w:ascii="Courier New" w:eastAsia="Times New Roman" w:hAnsi="Courier New" w:cs="Courier New"/>
           <w:color w:val="DCDCDC"/>
           <w:sz w:val="18"/>
           <w:szCs w:val="18"/>
-          <w:lang w:val="en-GB"/>
+          <w:lang w:val="en-US"/>
         </w:rPr>
         <w:t>:</w:t>
       </w:r>
       <w:r>
         <w:rPr>
-          <w:rFonts w:ascii="Times New Roman" w:eastAsia="Times New Roman" w:hAnsi="Times New Roman" w:cs="Times New Roman"/>
+          <w:rFonts w:ascii="Courier New" w:eastAsia="Times New Roman" w:hAnsi="Courier New" w:cs="Courier New"/>
           <w:color w:val="D4D4D4"/>
           <w:sz w:val="18"/>
           <w:szCs w:val="18"/>
-          <w:lang w:val="en-GB"/>
+          <w:lang w:val="en-US"/>
         </w:rPr>
         <w:t> </w:t>
       </w:r>
       <w:r>
         <w:rPr>
-          <w:rFonts w:ascii="Times New Roman" w:eastAsia="Times New Roman" w:hAnsi="Times New Roman" w:cs="Times New Roman"/>
+          <w:rFonts w:ascii="Courier New" w:eastAsia="Times New Roman" w:hAnsi="Courier New" w:cs="Courier New"/>
           <w:color w:val="CE9178"/>
           <w:sz w:val="18"/>
           <w:szCs w:val="18"/>
-          <w:lang w:val="en-GB"/>
-        </w:rPr>
-        <w:t>"READY"</w:t>
-      </w:r>
-      <w:r>
-        <w:rPr>
-          <w:rFonts w:ascii="Times New Roman" w:eastAsia="Times New Roman" w:hAnsi="Times New Roman" w:cs="Times New Roman"/>
-          <w:color w:val="DCDCDC"/>
-          <w:sz w:val="18"/>
-          <w:szCs w:val="18"/>
-          <w:lang w:val="en-GB"/>
-        </w:rPr>
-        <w:t>,</w:t>
+          <w:lang w:val="en-US"/>
+        </w:rPr>
+        <w:t>"*"</w:t>
       </w:r>
     </w:p>
     <w:p>
@@ -4813,62 +5365,32 @@
         <w:shd w:val="clear" w:color="auto" w:fill="1E1E1E"/>
         <w:spacing w:after="0" w:line="270" w:lineRule="atLeast"/>
         <w:rPr>
-          <w:rFonts w:ascii="Times New Roman" w:eastAsia="Times New Roman" w:hAnsi="Times New Roman" w:cs="Times New Roman"/>
+          <w:rFonts w:ascii="Courier New" w:eastAsia="Times New Roman" w:hAnsi="Courier New" w:cs="Courier New"/>
           <w:color w:val="D4D4D4"/>
           <w:sz w:val="18"/>
           <w:szCs w:val="18"/>
-          <w:lang w:val="en-GB"/>
-        </w:rPr>
-      </w:pPr>
-      <w:r>
-        <w:rPr>
-          <w:rFonts w:ascii="Times New Roman" w:eastAsia="Times New Roman" w:hAnsi="Times New Roman" w:cs="Times New Roman"/>
+          <w:lang w:val="en-US"/>
+        </w:rPr>
+      </w:pPr>
+      <w:r>
+        <w:rPr>
+          <w:rFonts w:ascii="Courier New" w:eastAsia="Times New Roman" w:hAnsi="Courier New" w:cs="Courier New"/>
           <w:color w:val="D4D4D4"/>
           <w:sz w:val="18"/>
           <w:szCs w:val="18"/>
-          <w:lang w:val="en-GB"/>
-        </w:rPr>
-        <w:t>                                    </w:t>
-      </w:r>
-      <w:r>
-        <w:rPr>
-          <w:rFonts w:ascii="Times New Roman" w:eastAsia="Times New Roman" w:hAnsi="Times New Roman" w:cs="Times New Roman"/>
-          <w:color w:val="9CDCFE"/>
-          <w:sz w:val="18"/>
-          <w:szCs w:val="18"/>
-          <w:lang w:val="en-GB"/>
-        </w:rPr>
-        <w:t>"percentage"</w:t>
-      </w:r>
-      <w:r>
-        <w:rPr>
-          <w:rFonts w:ascii="Times New Roman" w:eastAsia="Times New Roman" w:hAnsi="Times New Roman" w:cs="Times New Roman"/>
+          <w:lang w:val="en-US"/>
+        </w:rPr>
+        <w:t>                    </w:t>
+      </w:r>
+      <w:r>
+        <w:rPr>
+          <w:rFonts w:ascii="Courier New" w:eastAsia="Times New Roman" w:hAnsi="Courier New" w:cs="Courier New"/>
           <w:color w:val="DCDCDC"/>
           <w:sz w:val="18"/>
           <w:szCs w:val="18"/>
-          <w:lang w:val="en-GB"/>
-        </w:rPr>
-        <w:t>:</w:t>
-      </w:r>
-      <w:r>
-        <w:rPr>
-          <w:rFonts w:ascii="Times New Roman" w:eastAsia="Times New Roman" w:hAnsi="Times New Roman" w:cs="Times New Roman"/>
-          <w:color w:val="D4D4D4"/>
-          <w:sz w:val="18"/>
-          <w:szCs w:val="18"/>
-          <w:lang w:val="en-GB"/>
-        </w:rPr>
-        <w:t> </w:t>
-      </w:r>
-      <w:r>
-        <w:rPr>
-          <w:rFonts w:ascii="Times New Roman" w:eastAsia="Times New Roman" w:hAnsi="Times New Roman" w:cs="Times New Roman"/>
-          <w:color w:val="CE9178"/>
-          <w:sz w:val="18"/>
-          <w:szCs w:val="18"/>
-          <w:lang w:val="en-GB"/>
-        </w:rPr>
-        <w:t>"64.33"</w:t>
+          <w:lang w:val="en-US"/>
+        </w:rPr>
+        <w:t>},</w:t>
       </w:r>
     </w:p>
     <w:p>
@@ -4876,32 +5398,94 @@
         <w:shd w:val="clear" w:color="auto" w:fill="1E1E1E"/>
         <w:spacing w:after="0" w:line="270" w:lineRule="atLeast"/>
         <w:rPr>
-          <w:rFonts w:ascii="Times New Roman" w:eastAsia="Times New Roman" w:hAnsi="Times New Roman" w:cs="Times New Roman"/>
+          <w:rFonts w:ascii="Courier New" w:eastAsia="Times New Roman" w:hAnsi="Courier New" w:cs="Courier New"/>
           <w:color w:val="D4D4D4"/>
           <w:sz w:val="18"/>
           <w:szCs w:val="18"/>
-          <w:lang w:val="en-GB"/>
-        </w:rPr>
-      </w:pPr>
-      <w:r>
-        <w:rPr>
-          <w:rFonts w:ascii="Times New Roman" w:eastAsia="Times New Roman" w:hAnsi="Times New Roman" w:cs="Times New Roman"/>
+          <w:lang w:val="en-US"/>
+        </w:rPr>
+      </w:pPr>
+      <w:r>
+        <w:rPr>
+          <w:rFonts w:ascii="Courier New" w:eastAsia="Times New Roman" w:hAnsi="Courier New" w:cs="Courier New"/>
           <w:color w:val="D4D4D4"/>
           <w:sz w:val="18"/>
           <w:szCs w:val="18"/>
-          <w:lang w:val="en-GB"/>
-        </w:rPr>
-        <w:t>                                </w:t>
-      </w:r>
-      <w:r>
-        <w:rPr>
-          <w:rFonts w:ascii="Times New Roman" w:eastAsia="Times New Roman" w:hAnsi="Times New Roman" w:cs="Times New Roman"/>
+          <w:lang w:val="en-US"/>
+        </w:rPr>
+        <w:t>                    </w:t>
+      </w:r>
+      <w:r>
+        <w:rPr>
+          <w:rFonts w:ascii="Courier New" w:eastAsia="Times New Roman" w:hAnsi="Courier New" w:cs="Courier New"/>
+          <w:color w:val="9CDCFE"/>
+          <w:sz w:val="18"/>
+          <w:szCs w:val="18"/>
+          <w:lang w:val="en-US"/>
+        </w:rPr>
+        <w:t>"credentials"</w:t>
+      </w:r>
+      <w:r>
+        <w:rPr>
+          <w:rFonts w:ascii="Courier New" w:eastAsia="Times New Roman" w:hAnsi="Courier New" w:cs="Courier New"/>
           <w:color w:val="DCDCDC"/>
           <w:sz w:val="18"/>
           <w:szCs w:val="18"/>
-          <w:lang w:val="en-GB"/>
-        </w:rPr>
-        <w:t>},</w:t>
+          <w:lang w:val="en-US"/>
+        </w:rPr>
+        <w:t>:</w:t>
+      </w:r>
+      <w:r>
+        <w:rPr>
+          <w:rFonts w:ascii="Courier New" w:eastAsia="Times New Roman" w:hAnsi="Courier New" w:cs="Courier New"/>
+          <w:color w:val="D4D4D4"/>
+          <w:sz w:val="18"/>
+          <w:szCs w:val="18"/>
+          <w:lang w:val="en-US"/>
+        </w:rPr>
+        <w:t> </w:t>
+      </w:r>
+      <w:r>
+        <w:rPr>
+          <w:rFonts w:ascii="Courier New" w:eastAsia="Times New Roman" w:hAnsi="Courier New" w:cs="Courier New"/>
+          <w:color w:val="CE9178"/>
+          <w:sz w:val="18"/>
+          <w:szCs w:val="18"/>
+          <w:lang w:val="en-US"/>
+        </w:rPr>
+        <w:t>"</w:t>
+      </w:r>
+      <w:proofErr w:type="gramStart"/>
+      <w:r>
+        <w:rPr>
+          <w:rFonts w:ascii="Courier New" w:eastAsia="Times New Roman" w:hAnsi="Courier New" w:cs="Courier New"/>
+          <w:color w:val="CE9178"/>
+          <w:sz w:val="18"/>
+          <w:szCs w:val="18"/>
+          <w:lang w:val="en-US"/>
+        </w:rPr>
+        <w:t>leandashboardproject@gmail.com:LPcyGdZolN</w:t>
+      </w:r>
+      <w:proofErr w:type="gramEnd"/>
+      <w:r>
+        <w:rPr>
+          <w:rFonts w:ascii="Courier New" w:eastAsia="Times New Roman" w:hAnsi="Courier New" w:cs="Courier New"/>
+          <w:color w:val="CE9178"/>
+          <w:sz w:val="18"/>
+          <w:szCs w:val="18"/>
+          <w:lang w:val="en-US"/>
+        </w:rPr>
+        <w:t>906MvzdwPHF045"</w:t>
+      </w:r>
+      <w:r>
+        <w:rPr>
+          <w:rFonts w:ascii="Courier New" w:eastAsia="Times New Roman" w:hAnsi="Courier New" w:cs="Courier New"/>
+          <w:color w:val="DCDCDC"/>
+          <w:sz w:val="18"/>
+          <w:szCs w:val="18"/>
+          <w:lang w:val="en-US"/>
+        </w:rPr>
+        <w:t>,</w:t>
       </w:r>
     </w:p>
     <w:p>
@@ -4909,32 +5493,62 @@
         <w:shd w:val="clear" w:color="auto" w:fill="1E1E1E"/>
         <w:spacing w:after="0" w:line="270" w:lineRule="atLeast"/>
         <w:rPr>
-          <w:rFonts w:ascii="Times New Roman" w:eastAsia="Times New Roman" w:hAnsi="Times New Roman" w:cs="Times New Roman"/>
+          <w:rFonts w:ascii="Courier New" w:eastAsia="Times New Roman" w:hAnsi="Courier New" w:cs="Courier New"/>
           <w:color w:val="D4D4D4"/>
           <w:sz w:val="18"/>
           <w:szCs w:val="18"/>
-          <w:lang w:val="en-GB"/>
-        </w:rPr>
-      </w:pPr>
-      <w:r>
-        <w:rPr>
-          <w:rFonts w:ascii="Times New Roman" w:eastAsia="Times New Roman" w:hAnsi="Times New Roman" w:cs="Times New Roman"/>
+          <w:lang w:val="en-US"/>
+        </w:rPr>
+      </w:pPr>
+      <w:r>
+        <w:rPr>
+          <w:rFonts w:ascii="Courier New" w:eastAsia="Times New Roman" w:hAnsi="Courier New" w:cs="Courier New"/>
           <w:color w:val="D4D4D4"/>
           <w:sz w:val="18"/>
           <w:szCs w:val="18"/>
-          <w:lang w:val="en-GB"/>
-        </w:rPr>
-        <w:t>                                </w:t>
-      </w:r>
-      <w:r>
-        <w:rPr>
-          <w:rFonts w:ascii="Times New Roman" w:eastAsia="Times New Roman" w:hAnsi="Times New Roman" w:cs="Times New Roman"/>
+          <w:lang w:val="en-US"/>
+        </w:rPr>
+        <w:t>                    </w:t>
+      </w:r>
+      <w:r>
+        <w:rPr>
+          <w:rFonts w:ascii="Courier New" w:eastAsia="Times New Roman" w:hAnsi="Courier New" w:cs="Courier New"/>
+          <w:color w:val="9CDCFE"/>
+          <w:sz w:val="18"/>
+          <w:szCs w:val="18"/>
+          <w:lang w:val="en-US"/>
+        </w:rPr>
+        <w:t>"data"</w:t>
+      </w:r>
+      <w:r>
+        <w:rPr>
+          <w:rFonts w:ascii="Courier New" w:eastAsia="Times New Roman" w:hAnsi="Courier New" w:cs="Courier New"/>
           <w:color w:val="DCDCDC"/>
           <w:sz w:val="18"/>
           <w:szCs w:val="18"/>
-          <w:lang w:val="en-GB"/>
-        </w:rPr>
-        <w:t>{</w:t>
+          <w:lang w:val="en-US"/>
+        </w:rPr>
+        <w:t>:</w:t>
+      </w:r>
+      <w:r>
+        <w:rPr>
+          <w:rFonts w:ascii="Courier New" w:eastAsia="Times New Roman" w:hAnsi="Courier New" w:cs="Courier New"/>
+          <w:color w:val="D4D4D4"/>
+          <w:sz w:val="18"/>
+          <w:szCs w:val="18"/>
+          <w:lang w:val="en-US"/>
+        </w:rPr>
+        <w:t> </w:t>
+      </w:r>
+      <w:r>
+        <w:rPr>
+          <w:rFonts w:ascii="Courier New" w:eastAsia="Times New Roman" w:hAnsi="Courier New" w:cs="Courier New"/>
+          <w:color w:val="DCDCDC"/>
+          <w:sz w:val="18"/>
+          <w:szCs w:val="18"/>
+          <w:lang w:val="en-US"/>
+        </w:rPr>
+        <w:t>[</w:t>
       </w:r>
     </w:p>
     <w:p>
@@ -4942,72 +5556,32 @@
         <w:shd w:val="clear" w:color="auto" w:fill="1E1E1E"/>
         <w:spacing w:after="0" w:line="270" w:lineRule="atLeast"/>
         <w:rPr>
-          <w:rFonts w:ascii="Times New Roman" w:eastAsia="Times New Roman" w:hAnsi="Times New Roman" w:cs="Times New Roman"/>
+          <w:rFonts w:ascii="Courier New" w:eastAsia="Times New Roman" w:hAnsi="Courier New" w:cs="Courier New"/>
           <w:color w:val="D4D4D4"/>
           <w:sz w:val="18"/>
           <w:szCs w:val="18"/>
-          <w:lang w:val="en-GB"/>
-        </w:rPr>
-      </w:pPr>
-      <w:r>
-        <w:rPr>
-          <w:rFonts w:ascii="Times New Roman" w:eastAsia="Times New Roman" w:hAnsi="Times New Roman" w:cs="Times New Roman"/>
+          <w:lang w:val="en-US"/>
+        </w:rPr>
+      </w:pPr>
+      <w:r>
+        <w:rPr>
+          <w:rFonts w:ascii="Courier New" w:eastAsia="Times New Roman" w:hAnsi="Courier New" w:cs="Courier New"/>
           <w:color w:val="D4D4D4"/>
           <w:sz w:val="18"/>
           <w:szCs w:val="18"/>
-          <w:lang w:val="en-GB"/>
-        </w:rPr>
-        <w:t>                                    </w:t>
-      </w:r>
-      <w:r>
-        <w:rPr>
-          <w:rFonts w:ascii="Times New Roman" w:eastAsia="Times New Roman" w:hAnsi="Times New Roman" w:cs="Times New Roman"/>
-          <w:color w:val="9CDCFE"/>
-          <w:sz w:val="18"/>
-          <w:szCs w:val="18"/>
-          <w:lang w:val="en-GB"/>
-        </w:rPr>
-        <w:t>"status"</w:t>
-      </w:r>
-      <w:r>
-        <w:rPr>
-          <w:rFonts w:ascii="Times New Roman" w:eastAsia="Times New Roman" w:hAnsi="Times New Roman" w:cs="Times New Roman"/>
+          <w:lang w:val="en-US"/>
+        </w:rPr>
+        <w:t>                        </w:t>
+      </w:r>
+      <w:r>
+        <w:rPr>
+          <w:rFonts w:ascii="Courier New" w:eastAsia="Times New Roman" w:hAnsi="Courier New" w:cs="Courier New"/>
           <w:color w:val="DCDCDC"/>
           <w:sz w:val="18"/>
           <w:szCs w:val="18"/>
-          <w:lang w:val="en-GB"/>
-        </w:rPr>
-        <w:t>:</w:t>
-      </w:r>
-      <w:r>
-        <w:rPr>
-          <w:rFonts w:ascii="Times New Roman" w:eastAsia="Times New Roman" w:hAnsi="Times New Roman" w:cs="Times New Roman"/>
-          <w:color w:val="D4D4D4"/>
-          <w:sz w:val="18"/>
-          <w:szCs w:val="18"/>
-          <w:lang w:val="en-GB"/>
-        </w:rPr>
-        <w:t> </w:t>
-      </w:r>
-      <w:r>
-        <w:rPr>
-          <w:rFonts w:ascii="Times New Roman" w:eastAsia="Times New Roman" w:hAnsi="Times New Roman" w:cs="Times New Roman"/>
-          <w:color w:val="CE9178"/>
-          <w:sz w:val="18"/>
-          <w:szCs w:val="18"/>
-          <w:lang w:val="en-GB"/>
-        </w:rPr>
-        <w:t>"FAILURE"</w:t>
-      </w:r>
-      <w:r>
-        <w:rPr>
-          <w:rFonts w:ascii="Times New Roman" w:eastAsia="Times New Roman" w:hAnsi="Times New Roman" w:cs="Times New Roman"/>
-          <w:color w:val="DCDCDC"/>
-          <w:sz w:val="18"/>
-          <w:szCs w:val="18"/>
-          <w:lang w:val="en-GB"/>
-        </w:rPr>
-        <w:t>,</w:t>
+          <w:lang w:val="en-US"/>
+        </w:rPr>
+        <w:t>{</w:t>
       </w:r>
     </w:p>
     <w:p>
@@ -5015,62 +5589,72 @@
         <w:shd w:val="clear" w:color="auto" w:fill="1E1E1E"/>
         <w:spacing w:after="0" w:line="270" w:lineRule="atLeast"/>
         <w:rPr>
-          <w:rFonts w:ascii="Times New Roman" w:eastAsia="Times New Roman" w:hAnsi="Times New Roman" w:cs="Times New Roman"/>
+          <w:rFonts w:ascii="Courier New" w:eastAsia="Times New Roman" w:hAnsi="Courier New" w:cs="Courier New"/>
           <w:color w:val="D4D4D4"/>
           <w:sz w:val="18"/>
           <w:szCs w:val="18"/>
-          <w:lang w:val="en-GB"/>
-        </w:rPr>
-      </w:pPr>
-      <w:r>
-        <w:rPr>
-          <w:rFonts w:ascii="Times New Roman" w:eastAsia="Times New Roman" w:hAnsi="Times New Roman" w:cs="Times New Roman"/>
+          <w:lang w:val="en-US"/>
+        </w:rPr>
+      </w:pPr>
+      <w:r>
+        <w:rPr>
+          <w:rFonts w:ascii="Courier New" w:eastAsia="Times New Roman" w:hAnsi="Courier New" w:cs="Courier New"/>
           <w:color w:val="D4D4D4"/>
           <w:sz w:val="18"/>
           <w:szCs w:val="18"/>
-          <w:lang w:val="en-GB"/>
-        </w:rPr>
-        <w:t>                                    </w:t>
-      </w:r>
-      <w:r>
-        <w:rPr>
-          <w:rFonts w:ascii="Times New Roman" w:eastAsia="Times New Roman" w:hAnsi="Times New Roman" w:cs="Times New Roman"/>
+          <w:lang w:val="en-US"/>
+        </w:rPr>
+        <w:t>                            </w:t>
+      </w:r>
+      <w:r>
+        <w:rPr>
+          <w:rFonts w:ascii="Courier New" w:eastAsia="Times New Roman" w:hAnsi="Courier New" w:cs="Courier New"/>
           <w:color w:val="9CDCFE"/>
           <w:sz w:val="18"/>
           <w:szCs w:val="18"/>
-          <w:lang w:val="en-GB"/>
-        </w:rPr>
-        <w:t>"percentage"</w:t>
-      </w:r>
-      <w:r>
-        <w:rPr>
-          <w:rFonts w:ascii="Times New Roman" w:eastAsia="Times New Roman" w:hAnsi="Times New Roman" w:cs="Times New Roman"/>
+          <w:lang w:val="en-US"/>
+        </w:rPr>
+        <w:t>"sprintName"</w:t>
+      </w:r>
+      <w:r>
+        <w:rPr>
+          <w:rFonts w:ascii="Courier New" w:eastAsia="Times New Roman" w:hAnsi="Courier New" w:cs="Courier New"/>
           <w:color w:val="DCDCDC"/>
           <w:sz w:val="18"/>
           <w:szCs w:val="18"/>
-          <w:lang w:val="en-GB"/>
+          <w:lang w:val="en-US"/>
         </w:rPr>
         <w:t>:</w:t>
       </w:r>
       <w:r>
         <w:rPr>
-          <w:rFonts w:ascii="Times New Roman" w:eastAsia="Times New Roman" w:hAnsi="Times New Roman" w:cs="Times New Roman"/>
+          <w:rFonts w:ascii="Courier New" w:eastAsia="Times New Roman" w:hAnsi="Courier New" w:cs="Courier New"/>
           <w:color w:val="D4D4D4"/>
           <w:sz w:val="18"/>
           <w:szCs w:val="18"/>
-          <w:lang w:val="en-GB"/>
+          <w:lang w:val="en-US"/>
         </w:rPr>
         <w:t> </w:t>
       </w:r>
       <w:r>
         <w:rPr>
-          <w:rFonts w:ascii="Times New Roman" w:eastAsia="Times New Roman" w:hAnsi="Times New Roman" w:cs="Times New Roman"/>
+          <w:rFonts w:ascii="Courier New" w:eastAsia="Times New Roman" w:hAnsi="Courier New" w:cs="Courier New"/>
           <w:color w:val="CE9178"/>
           <w:sz w:val="18"/>
           <w:szCs w:val="18"/>
-          <w:lang w:val="en-GB"/>
-        </w:rPr>
-        <w:t>"11.11"</w:t>
+          <w:lang w:val="en-US"/>
+        </w:rPr>
+        <w:t>"SP Sprint 2"</w:t>
+      </w:r>
+      <w:r>
+        <w:rPr>
+          <w:rFonts w:ascii="Courier New" w:eastAsia="Times New Roman" w:hAnsi="Courier New" w:cs="Courier New"/>
+          <w:color w:val="DCDCDC"/>
+          <w:sz w:val="18"/>
+          <w:szCs w:val="18"/>
+          <w:lang w:val="en-US"/>
+        </w:rPr>
+        <w:t>,</w:t>
       </w:r>
     </w:p>
     <w:p>
@@ -5078,32 +5662,62 @@
         <w:shd w:val="clear" w:color="auto" w:fill="1E1E1E"/>
         <w:spacing w:after="0" w:line="270" w:lineRule="atLeast"/>
         <w:rPr>
-          <w:rFonts w:ascii="Times New Roman" w:eastAsia="Times New Roman" w:hAnsi="Times New Roman" w:cs="Times New Roman"/>
+          <w:rFonts w:ascii="Courier New" w:eastAsia="Times New Roman" w:hAnsi="Courier New" w:cs="Courier New"/>
           <w:color w:val="D4D4D4"/>
           <w:sz w:val="18"/>
           <w:szCs w:val="18"/>
-          <w:lang w:val="en-GB"/>
-        </w:rPr>
-      </w:pPr>
-      <w:r>
-        <w:rPr>
-          <w:rFonts w:ascii="Times New Roman" w:eastAsia="Times New Roman" w:hAnsi="Times New Roman" w:cs="Times New Roman"/>
+          <w:lang w:val="en-US"/>
+        </w:rPr>
+      </w:pPr>
+      <w:r>
+        <w:rPr>
+          <w:rFonts w:ascii="Courier New" w:eastAsia="Times New Roman" w:hAnsi="Courier New" w:cs="Courier New"/>
           <w:color w:val="D4D4D4"/>
           <w:sz w:val="18"/>
           <w:szCs w:val="18"/>
-          <w:lang w:val="en-GB"/>
-        </w:rPr>
-        <w:t>                                </w:t>
-      </w:r>
-      <w:r>
-        <w:rPr>
-          <w:rFonts w:ascii="Times New Roman" w:eastAsia="Times New Roman" w:hAnsi="Times New Roman" w:cs="Times New Roman"/>
+          <w:lang w:val="en-US"/>
+        </w:rPr>
+        <w:t>                            </w:t>
+      </w:r>
+      <w:r>
+        <w:rPr>
+          <w:rFonts w:ascii="Courier New" w:eastAsia="Times New Roman" w:hAnsi="Courier New" w:cs="Courier New"/>
+          <w:color w:val="9CDCFE"/>
+          <w:sz w:val="18"/>
+          <w:szCs w:val="18"/>
+          <w:lang w:val="en-US"/>
+        </w:rPr>
+        <w:t>"info"</w:t>
+      </w:r>
+      <w:r>
+        <w:rPr>
+          <w:rFonts w:ascii="Courier New" w:eastAsia="Times New Roman" w:hAnsi="Courier New" w:cs="Courier New"/>
           <w:color w:val="DCDCDC"/>
           <w:sz w:val="18"/>
           <w:szCs w:val="18"/>
-          <w:lang w:val="en-GB"/>
-        </w:rPr>
-        <w:t>},</w:t>
+          <w:lang w:val="en-US"/>
+        </w:rPr>
+        <w:t>:</w:t>
+      </w:r>
+      <w:r>
+        <w:rPr>
+          <w:rFonts w:ascii="Courier New" w:eastAsia="Times New Roman" w:hAnsi="Courier New" w:cs="Courier New"/>
+          <w:color w:val="D4D4D4"/>
+          <w:sz w:val="18"/>
+          <w:szCs w:val="18"/>
+          <w:lang w:val="en-US"/>
+        </w:rPr>
+        <w:t> </w:t>
+      </w:r>
+      <w:r>
+        <w:rPr>
+          <w:rFonts w:ascii="Courier New" w:eastAsia="Times New Roman" w:hAnsi="Courier New" w:cs="Courier New"/>
+          <w:color w:val="DCDCDC"/>
+          <w:sz w:val="18"/>
+          <w:szCs w:val="18"/>
+          <w:lang w:val="en-US"/>
+        </w:rPr>
+        <w:t>{</w:t>
       </w:r>
     </w:p>
     <w:p>
@@ -5111,32 +5725,72 @@
         <w:shd w:val="clear" w:color="auto" w:fill="1E1E1E"/>
         <w:spacing w:after="0" w:line="270" w:lineRule="atLeast"/>
         <w:rPr>
-          <w:rFonts w:ascii="Times New Roman" w:eastAsia="Times New Roman" w:hAnsi="Times New Roman" w:cs="Times New Roman"/>
+          <w:rFonts w:ascii="Courier New" w:eastAsia="Times New Roman" w:hAnsi="Courier New" w:cs="Courier New"/>
           <w:color w:val="D4D4D4"/>
           <w:sz w:val="18"/>
           <w:szCs w:val="18"/>
-          <w:lang w:val="en-GB"/>
-        </w:rPr>
-      </w:pPr>
-      <w:r>
-        <w:rPr>
-          <w:rFonts w:ascii="Times New Roman" w:eastAsia="Times New Roman" w:hAnsi="Times New Roman" w:cs="Times New Roman"/>
+          <w:lang w:val="en-US"/>
+        </w:rPr>
+      </w:pPr>
+      <w:r>
+        <w:rPr>
+          <w:rFonts w:ascii="Courier New" w:eastAsia="Times New Roman" w:hAnsi="Courier New" w:cs="Courier New"/>
           <w:color w:val="D4D4D4"/>
           <w:sz w:val="18"/>
           <w:szCs w:val="18"/>
-          <w:lang w:val="en-GB"/>
+          <w:lang w:val="en-US"/>
         </w:rPr>
         <w:t>                                </w:t>
       </w:r>
       <w:r>
         <w:rPr>
-          <w:rFonts w:ascii="Times New Roman" w:eastAsia="Times New Roman" w:hAnsi="Times New Roman" w:cs="Times New Roman"/>
+          <w:rFonts w:ascii="Courier New" w:eastAsia="Times New Roman" w:hAnsi="Courier New" w:cs="Courier New"/>
+          <w:color w:val="9CDCFE"/>
+          <w:sz w:val="18"/>
+          <w:szCs w:val="18"/>
+          <w:lang w:val="en-US"/>
+        </w:rPr>
+        <w:t>"difference_in_days"</w:t>
+      </w:r>
+      <w:r>
+        <w:rPr>
+          <w:rFonts w:ascii="Courier New" w:eastAsia="Times New Roman" w:hAnsi="Courier New" w:cs="Courier New"/>
           <w:color w:val="DCDCDC"/>
           <w:sz w:val="18"/>
           <w:szCs w:val="18"/>
-          <w:lang w:val="en-GB"/>
-        </w:rPr>
-        <w:t>{</w:t>
+          <w:lang w:val="en-US"/>
+        </w:rPr>
+        <w:t>:</w:t>
+      </w:r>
+      <w:r>
+        <w:rPr>
+          <w:rFonts w:ascii="Courier New" w:eastAsia="Times New Roman" w:hAnsi="Courier New" w:cs="Courier New"/>
+          <w:color w:val="D4D4D4"/>
+          <w:sz w:val="18"/>
+          <w:szCs w:val="18"/>
+          <w:lang w:val="en-US"/>
+        </w:rPr>
+        <w:t> </w:t>
+      </w:r>
+      <w:r>
+        <w:rPr>
+          <w:rFonts w:ascii="Courier New" w:eastAsia="Times New Roman" w:hAnsi="Courier New" w:cs="Courier New"/>
+          <w:color w:val="B5CEA8"/>
+          <w:sz w:val="18"/>
+          <w:szCs w:val="18"/>
+          <w:lang w:val="en-US"/>
+        </w:rPr>
+        <w:t>28</w:t>
+      </w:r>
+      <w:r>
+        <w:rPr>
+          <w:rFonts w:ascii="Courier New" w:eastAsia="Times New Roman" w:hAnsi="Courier New" w:cs="Courier New"/>
+          <w:color w:val="DCDCDC"/>
+          <w:sz w:val="18"/>
+          <w:szCs w:val="18"/>
+          <w:lang w:val="en-US"/>
+        </w:rPr>
+        <w:t>,</w:t>
       </w:r>
     </w:p>
     <w:p>
@@ -5144,70 +5798,70 @@
         <w:shd w:val="clear" w:color="auto" w:fill="1E1E1E"/>
         <w:spacing w:after="0" w:line="270" w:lineRule="atLeast"/>
         <w:rPr>
-          <w:rFonts w:ascii="Times New Roman" w:eastAsia="Times New Roman" w:hAnsi="Times New Roman" w:cs="Times New Roman"/>
+          <w:rFonts w:ascii="Courier New" w:eastAsia="Times New Roman" w:hAnsi="Courier New" w:cs="Courier New"/>
           <w:color w:val="D4D4D4"/>
           <w:sz w:val="18"/>
           <w:szCs w:val="18"/>
-          <w:lang w:val="en-GB"/>
-        </w:rPr>
-      </w:pPr>
-      <w:r>
-        <w:rPr>
-          <w:rFonts w:ascii="Times New Roman" w:eastAsia="Times New Roman" w:hAnsi="Times New Roman" w:cs="Times New Roman"/>
+          <w:lang w:val="en-US"/>
+        </w:rPr>
+      </w:pPr>
+      <w:r>
+        <w:rPr>
+          <w:rFonts w:ascii="Courier New" w:eastAsia="Times New Roman" w:hAnsi="Courier New" w:cs="Courier New"/>
           <w:color w:val="D4D4D4"/>
           <w:sz w:val="18"/>
           <w:szCs w:val="18"/>
-          <w:lang w:val="en-GB"/>
-        </w:rPr>
-        <w:t>                                    </w:t>
-      </w:r>
-      <w:r>
-        <w:rPr>
-          <w:rFonts w:ascii="Times New Roman" w:eastAsia="Times New Roman" w:hAnsi="Times New Roman" w:cs="Times New Roman"/>
+          <w:lang w:val="en-US"/>
+        </w:rPr>
+        <w:t>                                </w:t>
+      </w:r>
+      <w:r>
+        <w:rPr>
+          <w:rFonts w:ascii="Courier New" w:eastAsia="Times New Roman" w:hAnsi="Courier New" w:cs="Courier New"/>
           <w:color w:val="9CDCFE"/>
           <w:sz w:val="18"/>
           <w:szCs w:val="18"/>
-          <w:lang w:val="en-GB"/>
-        </w:rPr>
-        <w:t>"status"</w:t>
-      </w:r>
-      <w:r>
-        <w:rPr>
-          <w:rFonts w:ascii="Times New Roman" w:eastAsia="Times New Roman" w:hAnsi="Times New Roman" w:cs="Times New Roman"/>
+          <w:lang w:val="en-US"/>
+        </w:rPr>
+        <w:t>"percentage"</w:t>
+      </w:r>
+      <w:r>
+        <w:rPr>
+          <w:rFonts w:ascii="Courier New" w:eastAsia="Times New Roman" w:hAnsi="Courier New" w:cs="Courier New"/>
           <w:color w:val="DCDCDC"/>
           <w:sz w:val="18"/>
           <w:szCs w:val="18"/>
-          <w:lang w:val="en-GB"/>
+          <w:lang w:val="en-US"/>
         </w:rPr>
         <w:t>:</w:t>
       </w:r>
       <w:r>
         <w:rPr>
-          <w:rFonts w:ascii="Times New Roman" w:eastAsia="Times New Roman" w:hAnsi="Times New Roman" w:cs="Times New Roman"/>
+          <w:rFonts w:ascii="Courier New" w:eastAsia="Times New Roman" w:hAnsi="Courier New" w:cs="Courier New"/>
           <w:color w:val="D4D4D4"/>
           <w:sz w:val="18"/>
           <w:szCs w:val="18"/>
-          <w:lang w:val="en-GB"/>
+          <w:lang w:val="en-US"/>
         </w:rPr>
         <w:t> </w:t>
       </w:r>
       <w:r>
         <w:rPr>
-          <w:rFonts w:ascii="Times New Roman" w:eastAsia="Times New Roman" w:hAnsi="Times New Roman" w:cs="Times New Roman"/>
-          <w:color w:val="CE9178"/>
-          <w:sz w:val="18"/>
-          <w:szCs w:val="18"/>
-          <w:lang w:val="en-GB"/>
-        </w:rPr>
-        <w:t>"RUNNING"</w:t>
-      </w:r>
-      <w:r>
-        <w:rPr>
-          <w:rFonts w:ascii="Times New Roman" w:eastAsia="Times New Roman" w:hAnsi="Times New Roman" w:cs="Times New Roman"/>
+          <w:rFonts w:ascii="Courier New" w:eastAsia="Times New Roman" w:hAnsi="Courier New" w:cs="Courier New"/>
+          <w:color w:val="B5CEA8"/>
+          <w:sz w:val="18"/>
+          <w:szCs w:val="18"/>
+          <w:lang w:val="en-US"/>
+        </w:rPr>
+        <w:t>67</w:t>
+      </w:r>
+      <w:r>
+        <w:rPr>
+          <w:rFonts w:ascii="Courier New" w:eastAsia="Times New Roman" w:hAnsi="Courier New" w:cs="Courier New"/>
           <w:color w:val="DCDCDC"/>
           <w:sz w:val="18"/>
           <w:szCs w:val="18"/>
-          <w:lang w:val="en-GB"/>
+          <w:lang w:val="en-US"/>
         </w:rPr>
         <w:t>,</w:t>
       </w:r>
@@ -5217,62 +5871,72 @@
         <w:shd w:val="clear" w:color="auto" w:fill="1E1E1E"/>
         <w:spacing w:after="0" w:line="270" w:lineRule="atLeast"/>
         <w:rPr>
-          <w:rFonts w:ascii="Times New Roman" w:eastAsia="Times New Roman" w:hAnsi="Times New Roman" w:cs="Times New Roman"/>
+          <w:rFonts w:ascii="Courier New" w:eastAsia="Times New Roman" w:hAnsi="Courier New" w:cs="Courier New"/>
           <w:color w:val="D4D4D4"/>
           <w:sz w:val="18"/>
           <w:szCs w:val="18"/>
-          <w:lang w:val="en-GB"/>
-        </w:rPr>
-      </w:pPr>
-      <w:r>
-        <w:rPr>
-          <w:rFonts w:ascii="Times New Roman" w:eastAsia="Times New Roman" w:hAnsi="Times New Roman" w:cs="Times New Roman"/>
+          <w:lang w:val="en-US"/>
+        </w:rPr>
+      </w:pPr>
+      <w:r>
+        <w:rPr>
+          <w:rFonts w:ascii="Courier New" w:eastAsia="Times New Roman" w:hAnsi="Courier New" w:cs="Courier New"/>
           <w:color w:val="D4D4D4"/>
           <w:sz w:val="18"/>
           <w:szCs w:val="18"/>
-          <w:lang w:val="en-GB"/>
-        </w:rPr>
-        <w:t>                                    </w:t>
-      </w:r>
-      <w:r>
-        <w:rPr>
-          <w:rFonts w:ascii="Times New Roman" w:eastAsia="Times New Roman" w:hAnsi="Times New Roman" w:cs="Times New Roman"/>
+          <w:lang w:val="en-US"/>
+        </w:rPr>
+        <w:t>                                </w:t>
+      </w:r>
+      <w:r>
+        <w:rPr>
+          <w:rFonts w:ascii="Courier New" w:eastAsia="Times New Roman" w:hAnsi="Courier New" w:cs="Courier New"/>
           <w:color w:val="9CDCFE"/>
           <w:sz w:val="18"/>
           <w:szCs w:val="18"/>
-          <w:lang w:val="en-GB"/>
-        </w:rPr>
-        <w:t>"percentage"</w:t>
-      </w:r>
-      <w:r>
-        <w:rPr>
-          <w:rFonts w:ascii="Times New Roman" w:eastAsia="Times New Roman" w:hAnsi="Times New Roman" w:cs="Times New Roman"/>
+          <w:lang w:val="en-US"/>
+        </w:rPr>
+        <w:t>"remaining_days"</w:t>
+      </w:r>
+      <w:r>
+        <w:rPr>
+          <w:rFonts w:ascii="Courier New" w:eastAsia="Times New Roman" w:hAnsi="Courier New" w:cs="Courier New"/>
           <w:color w:val="DCDCDC"/>
           <w:sz w:val="18"/>
           <w:szCs w:val="18"/>
-          <w:lang w:val="en-GB"/>
+          <w:lang w:val="en-US"/>
         </w:rPr>
         <w:t>:</w:t>
       </w:r>
       <w:r>
         <w:rPr>
-          <w:rFonts w:ascii="Times New Roman" w:eastAsia="Times New Roman" w:hAnsi="Times New Roman" w:cs="Times New Roman"/>
+          <w:rFonts w:ascii="Courier New" w:eastAsia="Times New Roman" w:hAnsi="Courier New" w:cs="Courier New"/>
           <w:color w:val="D4D4D4"/>
           <w:sz w:val="18"/>
           <w:szCs w:val="18"/>
-          <w:lang w:val="en-GB"/>
+          <w:lang w:val="en-US"/>
         </w:rPr>
         <w:t> </w:t>
       </w:r>
       <w:r>
         <w:rPr>
-          <w:rFonts w:ascii="Times New Roman" w:eastAsia="Times New Roman" w:hAnsi="Times New Roman" w:cs="Times New Roman"/>
-          <w:color w:val="CE9178"/>
-          <w:sz w:val="18"/>
-          <w:szCs w:val="18"/>
-          <w:lang w:val="en-GB"/>
-        </w:rPr>
-        <w:t>"4.09"</w:t>
+          <w:rFonts w:ascii="Courier New" w:eastAsia="Times New Roman" w:hAnsi="Courier New" w:cs="Courier New"/>
+          <w:color w:val="B5CEA8"/>
+          <w:sz w:val="18"/>
+          <w:szCs w:val="18"/>
+          <w:lang w:val="en-US"/>
+        </w:rPr>
+        <w:t>9</w:t>
+      </w:r>
+      <w:r>
+        <w:rPr>
+          <w:rFonts w:ascii="Courier New" w:eastAsia="Times New Roman" w:hAnsi="Courier New" w:cs="Courier New"/>
+          <w:color w:val="DCDCDC"/>
+          <w:sz w:val="18"/>
+          <w:szCs w:val="18"/>
+          <w:lang w:val="en-US"/>
+        </w:rPr>
+        <w:t>,</w:t>
       </w:r>
     </w:p>
     <w:p>
@@ -5280,32 +5944,62 @@
         <w:shd w:val="clear" w:color="auto" w:fill="1E1E1E"/>
         <w:spacing w:after="0" w:line="270" w:lineRule="atLeast"/>
         <w:rPr>
-          <w:rFonts w:ascii="Times New Roman" w:eastAsia="Times New Roman" w:hAnsi="Times New Roman" w:cs="Times New Roman"/>
+          <w:rFonts w:ascii="Courier New" w:eastAsia="Times New Roman" w:hAnsi="Courier New" w:cs="Courier New"/>
           <w:color w:val="D4D4D4"/>
           <w:sz w:val="18"/>
           <w:szCs w:val="18"/>
-          <w:lang w:val="en-GB"/>
-        </w:rPr>
-      </w:pPr>
-      <w:r>
-        <w:rPr>
-          <w:rFonts w:ascii="Times New Roman" w:eastAsia="Times New Roman" w:hAnsi="Times New Roman" w:cs="Times New Roman"/>
+          <w:lang w:val="en-US"/>
+        </w:rPr>
+      </w:pPr>
+      <w:r>
+        <w:rPr>
+          <w:rFonts w:ascii="Courier New" w:eastAsia="Times New Roman" w:hAnsi="Courier New" w:cs="Courier New"/>
           <w:color w:val="D4D4D4"/>
           <w:sz w:val="18"/>
           <w:szCs w:val="18"/>
-          <w:lang w:val="en-GB"/>
+          <w:lang w:val="en-US"/>
         </w:rPr>
         <w:t>                                </w:t>
       </w:r>
       <w:r>
         <w:rPr>
-          <w:rFonts w:ascii="Times New Roman" w:eastAsia="Times New Roman" w:hAnsi="Times New Roman" w:cs="Times New Roman"/>
+          <w:rFonts w:ascii="Courier New" w:eastAsia="Times New Roman" w:hAnsi="Courier New" w:cs="Courier New"/>
+          <w:color w:val="9CDCFE"/>
+          <w:sz w:val="18"/>
+          <w:szCs w:val="18"/>
+          <w:lang w:val="en-US"/>
+        </w:rPr>
+        <w:t>"past_days"</w:t>
+      </w:r>
+      <w:r>
+        <w:rPr>
+          <w:rFonts w:ascii="Courier New" w:eastAsia="Times New Roman" w:hAnsi="Courier New" w:cs="Courier New"/>
           <w:color w:val="DCDCDC"/>
           <w:sz w:val="18"/>
           <w:szCs w:val="18"/>
-          <w:lang w:val="en-GB"/>
-        </w:rPr>
-        <w:t>},</w:t>
+          <w:lang w:val="en-US"/>
+        </w:rPr>
+        <w:t>:</w:t>
+      </w:r>
+      <w:r>
+        <w:rPr>
+          <w:rFonts w:ascii="Courier New" w:eastAsia="Times New Roman" w:hAnsi="Courier New" w:cs="Courier New"/>
+          <w:color w:val="D4D4D4"/>
+          <w:sz w:val="18"/>
+          <w:szCs w:val="18"/>
+          <w:lang w:val="en-US"/>
+        </w:rPr>
+        <w:t> </w:t>
+      </w:r>
+      <w:r>
+        <w:rPr>
+          <w:rFonts w:ascii="Courier New" w:eastAsia="Times New Roman" w:hAnsi="Courier New" w:cs="Courier New"/>
+          <w:color w:val="B5CEA8"/>
+          <w:sz w:val="18"/>
+          <w:szCs w:val="18"/>
+          <w:lang w:val="en-US"/>
+        </w:rPr>
+        <w:t>19</w:t>
       </w:r>
     </w:p>
     <w:p>
@@ -5313,32 +6007,33 @@
         <w:shd w:val="clear" w:color="auto" w:fill="1E1E1E"/>
         <w:spacing w:after="0" w:line="270" w:lineRule="atLeast"/>
         <w:rPr>
-          <w:rFonts w:ascii="Times New Roman" w:eastAsia="Times New Roman" w:hAnsi="Times New Roman" w:cs="Times New Roman"/>
+          <w:rFonts w:ascii="Courier New" w:eastAsia="Times New Roman" w:hAnsi="Courier New" w:cs="Courier New"/>
           <w:color w:val="D4D4D4"/>
           <w:sz w:val="18"/>
           <w:szCs w:val="18"/>
-          <w:lang w:val="en-GB"/>
-        </w:rPr>
-      </w:pPr>
-      <w:r>
-        <w:rPr>
-          <w:rFonts w:ascii="Times New Roman" w:eastAsia="Times New Roman" w:hAnsi="Times New Roman" w:cs="Times New Roman"/>
+          <w:lang w:val="en-US"/>
+        </w:rPr>
+      </w:pPr>
+      <w:r>
+        <w:rPr>
+          <w:rFonts w:ascii="Courier New" w:eastAsia="Times New Roman" w:hAnsi="Courier New" w:cs="Courier New"/>
           <w:color w:val="D4D4D4"/>
           <w:sz w:val="18"/>
           <w:szCs w:val="18"/>
-          <w:lang w:val="en-GB"/>
-        </w:rPr>
-        <w:t>                                </w:t>
-      </w:r>
-      <w:r>
-        <w:rPr>
-          <w:rFonts w:ascii="Times New Roman" w:eastAsia="Times New Roman" w:hAnsi="Times New Roman" w:cs="Times New Roman"/>
+          <w:lang w:val="en-US"/>
+        </w:rPr>
+        <w:lastRenderedPageBreak/>
+        <w:t>                            </w:t>
+      </w:r>
+      <w:r>
+        <w:rPr>
+          <w:rFonts w:ascii="Courier New" w:eastAsia="Times New Roman" w:hAnsi="Courier New" w:cs="Courier New"/>
           <w:color w:val="DCDCDC"/>
           <w:sz w:val="18"/>
           <w:szCs w:val="18"/>
-          <w:lang w:val="en-GB"/>
-        </w:rPr>
-        <w:t>{</w:t>
+          <w:lang w:val="en-US"/>
+        </w:rPr>
+        <w:t>}</w:t>
       </w:r>
     </w:p>
     <w:p>
@@ -5346,72 +6041,32 @@
         <w:shd w:val="clear" w:color="auto" w:fill="1E1E1E"/>
         <w:spacing w:after="0" w:line="270" w:lineRule="atLeast"/>
         <w:rPr>
-          <w:rFonts w:ascii="Times New Roman" w:eastAsia="Times New Roman" w:hAnsi="Times New Roman" w:cs="Times New Roman"/>
+          <w:rFonts w:ascii="Courier New" w:eastAsia="Times New Roman" w:hAnsi="Courier New" w:cs="Courier New"/>
           <w:color w:val="D4D4D4"/>
           <w:sz w:val="18"/>
           <w:szCs w:val="18"/>
-          <w:lang w:val="en-GB"/>
-        </w:rPr>
-      </w:pPr>
-      <w:r>
-        <w:rPr>
-          <w:rFonts w:ascii="Times New Roman" w:eastAsia="Times New Roman" w:hAnsi="Times New Roman" w:cs="Times New Roman"/>
+          <w:lang w:val="en-US"/>
+        </w:rPr>
+      </w:pPr>
+      <w:r>
+        <w:rPr>
+          <w:rFonts w:ascii="Courier New" w:eastAsia="Times New Roman" w:hAnsi="Courier New" w:cs="Courier New"/>
           <w:color w:val="D4D4D4"/>
           <w:sz w:val="18"/>
           <w:szCs w:val="18"/>
-          <w:lang w:val="en-GB"/>
-        </w:rPr>
-        <w:t>                                    </w:t>
-      </w:r>
-      <w:r>
-        <w:rPr>
-          <w:rFonts w:ascii="Times New Roman" w:eastAsia="Times New Roman" w:hAnsi="Times New Roman" w:cs="Times New Roman"/>
-          <w:color w:val="9CDCFE"/>
-          <w:sz w:val="18"/>
-          <w:szCs w:val="18"/>
-          <w:lang w:val="en-GB"/>
-        </w:rPr>
-        <w:t>"status"</w:t>
-      </w:r>
-      <w:r>
-        <w:rPr>
-          <w:rFonts w:ascii="Times New Roman" w:eastAsia="Times New Roman" w:hAnsi="Times New Roman" w:cs="Times New Roman"/>
+          <w:lang w:val="en-US"/>
+        </w:rPr>
+        <w:t>                        </w:t>
+      </w:r>
+      <w:r>
+        <w:rPr>
+          <w:rFonts w:ascii="Courier New" w:eastAsia="Times New Roman" w:hAnsi="Courier New" w:cs="Courier New"/>
           <w:color w:val="DCDCDC"/>
           <w:sz w:val="18"/>
           <w:szCs w:val="18"/>
-          <w:lang w:val="en-GB"/>
-        </w:rPr>
-        <w:t>:</w:t>
-      </w:r>
-      <w:r>
-        <w:rPr>
-          <w:rFonts w:ascii="Times New Roman" w:eastAsia="Times New Roman" w:hAnsi="Times New Roman" w:cs="Times New Roman"/>
-          <w:color w:val="D4D4D4"/>
-          <w:sz w:val="18"/>
-          <w:szCs w:val="18"/>
-          <w:lang w:val="en-GB"/>
-        </w:rPr>
-        <w:t> </w:t>
-      </w:r>
-      <w:r>
-        <w:rPr>
-          <w:rFonts w:ascii="Times New Roman" w:eastAsia="Times New Roman" w:hAnsi="Times New Roman" w:cs="Times New Roman"/>
-          <w:color w:val="CE9178"/>
-          <w:sz w:val="18"/>
-          <w:szCs w:val="18"/>
-          <w:lang w:val="en-GB"/>
-        </w:rPr>
-        <w:t>"BLOCKED"</w:t>
-      </w:r>
-      <w:r>
-        <w:rPr>
-          <w:rFonts w:ascii="Times New Roman" w:eastAsia="Times New Roman" w:hAnsi="Times New Roman" w:cs="Times New Roman"/>
-          <w:color w:val="DCDCDC"/>
-          <w:sz w:val="18"/>
-          <w:szCs w:val="18"/>
-          <w:lang w:val="en-GB"/>
-        </w:rPr>
-        <w:t>,</w:t>
+          <w:lang w:val="en-US"/>
+        </w:rPr>
+        <w:t>},</w:t>
       </w:r>
     </w:p>
     <w:p>
@@ -5419,62 +6074,32 @@
         <w:shd w:val="clear" w:color="auto" w:fill="1E1E1E"/>
         <w:spacing w:after="0" w:line="270" w:lineRule="atLeast"/>
         <w:rPr>
-          <w:rFonts w:ascii="Times New Roman" w:eastAsia="Times New Roman" w:hAnsi="Times New Roman" w:cs="Times New Roman"/>
+          <w:rFonts w:ascii="Courier New" w:eastAsia="Times New Roman" w:hAnsi="Courier New" w:cs="Courier New"/>
           <w:color w:val="D4D4D4"/>
           <w:sz w:val="18"/>
           <w:szCs w:val="18"/>
-          <w:lang w:val="en-GB"/>
-        </w:rPr>
-      </w:pPr>
-      <w:r>
-        <w:rPr>
-          <w:rFonts w:ascii="Times New Roman" w:eastAsia="Times New Roman" w:hAnsi="Times New Roman" w:cs="Times New Roman"/>
+          <w:lang w:val="en-US"/>
+        </w:rPr>
+      </w:pPr>
+      <w:r>
+        <w:rPr>
+          <w:rFonts w:ascii="Courier New" w:eastAsia="Times New Roman" w:hAnsi="Courier New" w:cs="Courier New"/>
           <w:color w:val="D4D4D4"/>
           <w:sz w:val="18"/>
           <w:szCs w:val="18"/>
-          <w:lang w:val="en-GB"/>
-        </w:rPr>
-        <w:t>                                    </w:t>
-      </w:r>
-      <w:r>
-        <w:rPr>
-          <w:rFonts w:ascii="Times New Roman" w:eastAsia="Times New Roman" w:hAnsi="Times New Roman" w:cs="Times New Roman"/>
-          <w:color w:val="9CDCFE"/>
-          <w:sz w:val="18"/>
-          <w:szCs w:val="18"/>
-          <w:lang w:val="en-GB"/>
-        </w:rPr>
-        <w:t>"percentage"</w:t>
-      </w:r>
-      <w:r>
-        <w:rPr>
-          <w:rFonts w:ascii="Times New Roman" w:eastAsia="Times New Roman" w:hAnsi="Times New Roman" w:cs="Times New Roman"/>
+          <w:lang w:val="en-US"/>
+        </w:rPr>
+        <w:t>                        </w:t>
+      </w:r>
+      <w:r>
+        <w:rPr>
+          <w:rFonts w:ascii="Courier New" w:eastAsia="Times New Roman" w:hAnsi="Courier New" w:cs="Courier New"/>
           <w:color w:val="DCDCDC"/>
           <w:sz w:val="18"/>
           <w:szCs w:val="18"/>
-          <w:lang w:val="en-GB"/>
-        </w:rPr>
-        <w:t>:</w:t>
-      </w:r>
-      <w:r>
-        <w:rPr>
-          <w:rFonts w:ascii="Times New Roman" w:eastAsia="Times New Roman" w:hAnsi="Times New Roman" w:cs="Times New Roman"/>
-          <w:color w:val="D4D4D4"/>
-          <w:sz w:val="18"/>
-          <w:szCs w:val="18"/>
-          <w:lang w:val="en-GB"/>
-        </w:rPr>
-        <w:t> </w:t>
-      </w:r>
-      <w:r>
-        <w:rPr>
-          <w:rFonts w:ascii="Times New Roman" w:eastAsia="Times New Roman" w:hAnsi="Times New Roman" w:cs="Times New Roman"/>
-          <w:color w:val="CE9178"/>
-          <w:sz w:val="18"/>
-          <w:szCs w:val="18"/>
-          <w:lang w:val="en-GB"/>
-        </w:rPr>
-        <w:t>"2.34"</w:t>
+          <w:lang w:val="en-US"/>
+        </w:rPr>
+        <w:t>{</w:t>
       </w:r>
     </w:p>
     <w:p>
@@ -5482,32 +6107,72 @@
         <w:shd w:val="clear" w:color="auto" w:fill="1E1E1E"/>
         <w:spacing w:after="0" w:line="270" w:lineRule="atLeast"/>
         <w:rPr>
-          <w:rFonts w:ascii="Times New Roman" w:eastAsia="Times New Roman" w:hAnsi="Times New Roman" w:cs="Times New Roman"/>
+          <w:rFonts w:ascii="Courier New" w:eastAsia="Times New Roman" w:hAnsi="Courier New" w:cs="Courier New"/>
           <w:color w:val="D4D4D4"/>
           <w:sz w:val="18"/>
           <w:szCs w:val="18"/>
-          <w:lang w:val="en-GB"/>
-        </w:rPr>
-      </w:pPr>
-      <w:r>
-        <w:rPr>
-          <w:rFonts w:ascii="Times New Roman" w:eastAsia="Times New Roman" w:hAnsi="Times New Roman" w:cs="Times New Roman"/>
+          <w:lang w:val="en-US"/>
+        </w:rPr>
+      </w:pPr>
+      <w:r>
+        <w:rPr>
+          <w:rFonts w:ascii="Courier New" w:eastAsia="Times New Roman" w:hAnsi="Courier New" w:cs="Courier New"/>
           <w:color w:val="D4D4D4"/>
           <w:sz w:val="18"/>
           <w:szCs w:val="18"/>
-          <w:lang w:val="en-GB"/>
-        </w:rPr>
-        <w:t>                                </w:t>
-      </w:r>
-      <w:r>
-        <w:rPr>
-          <w:rFonts w:ascii="Times New Roman" w:eastAsia="Times New Roman" w:hAnsi="Times New Roman" w:cs="Times New Roman"/>
+          <w:lang w:val="en-US"/>
+        </w:rPr>
+        <w:t>                            </w:t>
+      </w:r>
+      <w:r>
+        <w:rPr>
+          <w:rFonts w:ascii="Courier New" w:eastAsia="Times New Roman" w:hAnsi="Courier New" w:cs="Courier New"/>
+          <w:color w:val="9CDCFE"/>
+          <w:sz w:val="18"/>
+          <w:szCs w:val="18"/>
+          <w:lang w:val="en-US"/>
+        </w:rPr>
+        <w:t>"sprintName"</w:t>
+      </w:r>
+      <w:r>
+        <w:rPr>
+          <w:rFonts w:ascii="Courier New" w:eastAsia="Times New Roman" w:hAnsi="Courier New" w:cs="Courier New"/>
           <w:color w:val="DCDCDC"/>
           <w:sz w:val="18"/>
           <w:szCs w:val="18"/>
-          <w:lang w:val="en-GB"/>
-        </w:rPr>
-        <w:t>}</w:t>
+          <w:lang w:val="en-US"/>
+        </w:rPr>
+        <w:t>:</w:t>
+      </w:r>
+      <w:r>
+        <w:rPr>
+          <w:rFonts w:ascii="Courier New" w:eastAsia="Times New Roman" w:hAnsi="Courier New" w:cs="Courier New"/>
+          <w:color w:val="D4D4D4"/>
+          <w:sz w:val="18"/>
+          <w:szCs w:val="18"/>
+          <w:lang w:val="en-US"/>
+        </w:rPr>
+        <w:t> </w:t>
+      </w:r>
+      <w:r>
+        <w:rPr>
+          <w:rFonts w:ascii="Courier New" w:eastAsia="Times New Roman" w:hAnsi="Courier New" w:cs="Courier New"/>
+          <w:color w:val="CE9178"/>
+          <w:sz w:val="18"/>
+          <w:szCs w:val="18"/>
+          <w:lang w:val="en-US"/>
+        </w:rPr>
+        <w:t>"PROJ Sprint 1"</w:t>
+      </w:r>
+      <w:r>
+        <w:rPr>
+          <w:rFonts w:ascii="Courier New" w:eastAsia="Times New Roman" w:hAnsi="Courier New" w:cs="Courier New"/>
+          <w:color w:val="DCDCDC"/>
+          <w:sz w:val="18"/>
+          <w:szCs w:val="18"/>
+          <w:lang w:val="en-US"/>
+        </w:rPr>
+        <w:t>,</w:t>
       </w:r>
     </w:p>
     <w:p>
@@ -5515,32 +6180,62 @@
         <w:shd w:val="clear" w:color="auto" w:fill="1E1E1E"/>
         <w:spacing w:after="0" w:line="270" w:lineRule="atLeast"/>
         <w:rPr>
-          <w:rFonts w:ascii="Times New Roman" w:eastAsia="Times New Roman" w:hAnsi="Times New Roman" w:cs="Times New Roman"/>
+          <w:rFonts w:ascii="Courier New" w:eastAsia="Times New Roman" w:hAnsi="Courier New" w:cs="Courier New"/>
           <w:color w:val="D4D4D4"/>
           <w:sz w:val="18"/>
           <w:szCs w:val="18"/>
-          <w:lang w:val="en-GB"/>
-        </w:rPr>
-      </w:pPr>
-      <w:r>
-        <w:rPr>
-          <w:rFonts w:ascii="Times New Roman" w:eastAsia="Times New Roman" w:hAnsi="Times New Roman" w:cs="Times New Roman"/>
+          <w:lang w:val="en-US"/>
+        </w:rPr>
+      </w:pPr>
+      <w:r>
+        <w:rPr>
+          <w:rFonts w:ascii="Courier New" w:eastAsia="Times New Roman" w:hAnsi="Courier New" w:cs="Courier New"/>
           <w:color w:val="D4D4D4"/>
           <w:sz w:val="18"/>
           <w:szCs w:val="18"/>
-          <w:lang w:val="en-GB"/>
+          <w:lang w:val="en-US"/>
         </w:rPr>
         <w:t>                            </w:t>
       </w:r>
       <w:r>
         <w:rPr>
-          <w:rFonts w:ascii="Times New Roman" w:eastAsia="Times New Roman" w:hAnsi="Times New Roman" w:cs="Times New Roman"/>
+          <w:rFonts w:ascii="Courier New" w:eastAsia="Times New Roman" w:hAnsi="Courier New" w:cs="Courier New"/>
+          <w:color w:val="9CDCFE"/>
+          <w:sz w:val="18"/>
+          <w:szCs w:val="18"/>
+          <w:lang w:val="en-US"/>
+        </w:rPr>
+        <w:t>"info"</w:t>
+      </w:r>
+      <w:r>
+        <w:rPr>
+          <w:rFonts w:ascii="Courier New" w:eastAsia="Times New Roman" w:hAnsi="Courier New" w:cs="Courier New"/>
           <w:color w:val="DCDCDC"/>
           <w:sz w:val="18"/>
           <w:szCs w:val="18"/>
-          <w:lang w:val="en-GB"/>
-        </w:rPr>
-        <w:t>]</w:t>
+          <w:lang w:val="en-US"/>
+        </w:rPr>
+        <w:t>:</w:t>
+      </w:r>
+      <w:r>
+        <w:rPr>
+          <w:rFonts w:ascii="Courier New" w:eastAsia="Times New Roman" w:hAnsi="Courier New" w:cs="Courier New"/>
+          <w:color w:val="D4D4D4"/>
+          <w:sz w:val="18"/>
+          <w:szCs w:val="18"/>
+          <w:lang w:val="en-US"/>
+        </w:rPr>
+        <w:t> </w:t>
+      </w:r>
+      <w:r>
+        <w:rPr>
+          <w:rFonts w:ascii="Courier New" w:eastAsia="Times New Roman" w:hAnsi="Courier New" w:cs="Courier New"/>
+          <w:color w:val="DCDCDC"/>
+          <w:sz w:val="18"/>
+          <w:szCs w:val="18"/>
+          <w:lang w:val="en-US"/>
+        </w:rPr>
+        <w:t>{</w:t>
       </w:r>
     </w:p>
     <w:p>
@@ -5548,32 +6243,72 @@
         <w:shd w:val="clear" w:color="auto" w:fill="1E1E1E"/>
         <w:spacing w:after="0" w:line="270" w:lineRule="atLeast"/>
         <w:rPr>
-          <w:rFonts w:ascii="Times New Roman" w:eastAsia="Times New Roman" w:hAnsi="Times New Roman" w:cs="Times New Roman"/>
+          <w:rFonts w:ascii="Courier New" w:eastAsia="Times New Roman" w:hAnsi="Courier New" w:cs="Courier New"/>
           <w:color w:val="D4D4D4"/>
           <w:sz w:val="18"/>
           <w:szCs w:val="18"/>
-          <w:lang w:val="en-GB"/>
-        </w:rPr>
-      </w:pPr>
-      <w:r>
-        <w:rPr>
-          <w:rFonts w:ascii="Times New Roman" w:eastAsia="Times New Roman" w:hAnsi="Times New Roman" w:cs="Times New Roman"/>
+          <w:lang w:val="en-US"/>
+        </w:rPr>
+      </w:pPr>
+      <w:r>
+        <w:rPr>
+          <w:rFonts w:ascii="Courier New" w:eastAsia="Times New Roman" w:hAnsi="Courier New" w:cs="Courier New"/>
           <w:color w:val="D4D4D4"/>
           <w:sz w:val="18"/>
           <w:szCs w:val="18"/>
-          <w:lang w:val="en-GB"/>
-        </w:rPr>
-        <w:t>                        </w:t>
-      </w:r>
-      <w:r>
-        <w:rPr>
-          <w:rFonts w:ascii="Times New Roman" w:eastAsia="Times New Roman" w:hAnsi="Times New Roman" w:cs="Times New Roman"/>
+          <w:lang w:val="en-US"/>
+        </w:rPr>
+        <w:t>                                </w:t>
+      </w:r>
+      <w:r>
+        <w:rPr>
+          <w:rFonts w:ascii="Courier New" w:eastAsia="Times New Roman" w:hAnsi="Courier New" w:cs="Courier New"/>
+          <w:color w:val="9CDCFE"/>
+          <w:sz w:val="18"/>
+          <w:szCs w:val="18"/>
+          <w:lang w:val="en-US"/>
+        </w:rPr>
+        <w:t>"difference_in_days"</w:t>
+      </w:r>
+      <w:r>
+        <w:rPr>
+          <w:rFonts w:ascii="Courier New" w:eastAsia="Times New Roman" w:hAnsi="Courier New" w:cs="Courier New"/>
           <w:color w:val="DCDCDC"/>
           <w:sz w:val="18"/>
           <w:szCs w:val="18"/>
-          <w:lang w:val="en-GB"/>
-        </w:rPr>
-        <w:t>}</w:t>
+          <w:lang w:val="en-US"/>
+        </w:rPr>
+        <w:t>:</w:t>
+      </w:r>
+      <w:r>
+        <w:rPr>
+          <w:rFonts w:ascii="Courier New" w:eastAsia="Times New Roman" w:hAnsi="Courier New" w:cs="Courier New"/>
+          <w:color w:val="D4D4D4"/>
+          <w:sz w:val="18"/>
+          <w:szCs w:val="18"/>
+          <w:lang w:val="en-US"/>
+        </w:rPr>
+        <w:t> </w:t>
+      </w:r>
+      <w:r>
+        <w:rPr>
+          <w:rFonts w:ascii="Courier New" w:eastAsia="Times New Roman" w:hAnsi="Courier New" w:cs="Courier New"/>
+          <w:color w:val="B5CEA8"/>
+          <w:sz w:val="18"/>
+          <w:szCs w:val="18"/>
+          <w:lang w:val="en-US"/>
+        </w:rPr>
+        <w:t>28</w:t>
+      </w:r>
+      <w:r>
+        <w:rPr>
+          <w:rFonts w:ascii="Courier New" w:eastAsia="Times New Roman" w:hAnsi="Courier New" w:cs="Courier New"/>
+          <w:color w:val="DCDCDC"/>
+          <w:sz w:val="18"/>
+          <w:szCs w:val="18"/>
+          <w:lang w:val="en-US"/>
+        </w:rPr>
+        <w:t>,</w:t>
       </w:r>
     </w:p>
     <w:p>
@@ -5581,54 +6316,343 @@
         <w:shd w:val="clear" w:color="auto" w:fill="1E1E1E"/>
         <w:spacing w:after="0" w:line="270" w:lineRule="atLeast"/>
         <w:rPr>
-          <w:rFonts w:ascii="Times New Roman" w:eastAsia="Times New Roman" w:hAnsi="Times New Roman" w:cs="Times New Roman"/>
+          <w:rFonts w:ascii="Courier New" w:eastAsia="Times New Roman" w:hAnsi="Courier New" w:cs="Courier New"/>
           <w:color w:val="D4D4D4"/>
           <w:sz w:val="18"/>
           <w:szCs w:val="18"/>
-          <w:lang w:val="en-GB"/>
-        </w:rPr>
-      </w:pPr>
-      <w:r>
-        <w:rPr>
-          <w:rFonts w:ascii="Times New Roman" w:eastAsia="Times New Roman" w:hAnsi="Times New Roman" w:cs="Times New Roman"/>
+          <w:lang w:val="en-US"/>
+        </w:rPr>
+      </w:pPr>
+      <w:r>
+        <w:rPr>
+          <w:rFonts w:ascii="Courier New" w:eastAsia="Times New Roman" w:hAnsi="Courier New" w:cs="Courier New"/>
           <w:color w:val="D4D4D4"/>
           <w:sz w:val="18"/>
           <w:szCs w:val="18"/>
-          <w:lang w:val="en-GB"/>
+          <w:lang w:val="en-US"/>
+        </w:rPr>
+        <w:t>                                </w:t>
+      </w:r>
+      <w:r>
+        <w:rPr>
+          <w:rFonts w:ascii="Courier New" w:eastAsia="Times New Roman" w:hAnsi="Courier New" w:cs="Courier New"/>
+          <w:color w:val="9CDCFE"/>
+          <w:sz w:val="18"/>
+          <w:szCs w:val="18"/>
+          <w:lang w:val="en-US"/>
+        </w:rPr>
+        <w:t>"percentage"</w:t>
+      </w:r>
+      <w:r>
+        <w:rPr>
+          <w:rFonts w:ascii="Courier New" w:eastAsia="Times New Roman" w:hAnsi="Courier New" w:cs="Courier New"/>
+          <w:color w:val="DCDCDC"/>
+          <w:sz w:val="18"/>
+          <w:szCs w:val="18"/>
+          <w:lang w:val="en-US"/>
+        </w:rPr>
+        <w:t>:</w:t>
+      </w:r>
+      <w:r>
+        <w:rPr>
+          <w:rFonts w:ascii="Courier New" w:eastAsia="Times New Roman" w:hAnsi="Courier New" w:cs="Courier New"/>
+          <w:color w:val="D4D4D4"/>
+          <w:sz w:val="18"/>
+          <w:szCs w:val="18"/>
+          <w:lang w:val="en-US"/>
+        </w:rPr>
+        <w:t> </w:t>
+      </w:r>
+      <w:r>
+        <w:rPr>
+          <w:rFonts w:ascii="Courier New" w:eastAsia="Times New Roman" w:hAnsi="Courier New" w:cs="Courier New"/>
+          <w:color w:val="B5CEA8"/>
+          <w:sz w:val="18"/>
+          <w:szCs w:val="18"/>
+          <w:lang w:val="en-US"/>
+        </w:rPr>
+        <w:t>67</w:t>
+      </w:r>
+      <w:r>
+        <w:rPr>
+          <w:rFonts w:ascii="Courier New" w:eastAsia="Times New Roman" w:hAnsi="Courier New" w:cs="Courier New"/>
+          <w:color w:val="DCDCDC"/>
+          <w:sz w:val="18"/>
+          <w:szCs w:val="18"/>
+          <w:lang w:val="en-US"/>
+        </w:rPr>
+        <w:t>,</w:t>
+      </w:r>
+    </w:p>
+    <w:p>
+      <w:pPr>
+        <w:shd w:val="clear" w:color="auto" w:fill="1E1E1E"/>
+        <w:spacing w:after="0" w:line="270" w:lineRule="atLeast"/>
+        <w:rPr>
+          <w:rFonts w:ascii="Courier New" w:eastAsia="Times New Roman" w:hAnsi="Courier New" w:cs="Courier New"/>
+          <w:color w:val="D4D4D4"/>
+          <w:sz w:val="18"/>
+          <w:szCs w:val="18"/>
+        </w:rPr>
+      </w:pPr>
+      <w:r>
+        <w:rPr>
+          <w:rFonts w:ascii="Courier New" w:eastAsia="Times New Roman" w:hAnsi="Courier New" w:cs="Courier New"/>
+          <w:color w:val="D4D4D4"/>
+          <w:sz w:val="18"/>
+          <w:szCs w:val="18"/>
+          <w:lang w:val="en-US"/>
+        </w:rPr>
+        <w:t>                                </w:t>
+      </w:r>
+      <w:r>
+        <w:rPr>
+          <w:rFonts w:ascii="Courier New" w:eastAsia="Times New Roman" w:hAnsi="Courier New" w:cs="Courier New"/>
+          <w:color w:val="9CDCFE"/>
+          <w:sz w:val="18"/>
+          <w:szCs w:val="18"/>
+        </w:rPr>
+        <w:t>"remaining_days"</w:t>
+      </w:r>
+      <w:r>
+        <w:rPr>
+          <w:rFonts w:ascii="Courier New" w:eastAsia="Times New Roman" w:hAnsi="Courier New" w:cs="Courier New"/>
+          <w:color w:val="DCDCDC"/>
+          <w:sz w:val="18"/>
+          <w:szCs w:val="18"/>
+        </w:rPr>
+        <w:t>:</w:t>
+      </w:r>
+      <w:r>
+        <w:rPr>
+          <w:rFonts w:ascii="Courier New" w:eastAsia="Times New Roman" w:hAnsi="Courier New" w:cs="Courier New"/>
+          <w:color w:val="D4D4D4"/>
+          <w:sz w:val="18"/>
+          <w:szCs w:val="18"/>
+        </w:rPr>
+        <w:t> </w:t>
+      </w:r>
+      <w:r>
+        <w:rPr>
+          <w:rFonts w:ascii="Courier New" w:eastAsia="Times New Roman" w:hAnsi="Courier New" w:cs="Courier New"/>
+          <w:color w:val="B5CEA8"/>
+          <w:sz w:val="18"/>
+          <w:szCs w:val="18"/>
+        </w:rPr>
+        <w:t>9</w:t>
+      </w:r>
+      <w:r>
+        <w:rPr>
+          <w:rFonts w:ascii="Courier New" w:eastAsia="Times New Roman" w:hAnsi="Courier New" w:cs="Courier New"/>
+          <w:color w:val="DCDCDC"/>
+          <w:sz w:val="18"/>
+          <w:szCs w:val="18"/>
+        </w:rPr>
+        <w:t>,</w:t>
+      </w:r>
+    </w:p>
+    <w:p>
+      <w:pPr>
+        <w:shd w:val="clear" w:color="auto" w:fill="1E1E1E"/>
+        <w:spacing w:after="0" w:line="270" w:lineRule="atLeast"/>
+        <w:rPr>
+          <w:rFonts w:ascii="Courier New" w:eastAsia="Times New Roman" w:hAnsi="Courier New" w:cs="Courier New"/>
+          <w:color w:val="D4D4D4"/>
+          <w:sz w:val="18"/>
+          <w:szCs w:val="18"/>
+        </w:rPr>
+      </w:pPr>
+      <w:r>
+        <w:rPr>
+          <w:rFonts w:ascii="Courier New" w:eastAsia="Times New Roman" w:hAnsi="Courier New" w:cs="Courier New"/>
+          <w:color w:val="D4D4D4"/>
+          <w:sz w:val="18"/>
+          <w:szCs w:val="18"/>
+        </w:rPr>
+        <w:t>                                </w:t>
+      </w:r>
+      <w:r>
+        <w:rPr>
+          <w:rFonts w:ascii="Courier New" w:eastAsia="Times New Roman" w:hAnsi="Courier New" w:cs="Courier New"/>
+          <w:color w:val="9CDCFE"/>
+          <w:sz w:val="18"/>
+          <w:szCs w:val="18"/>
+        </w:rPr>
+        <w:t>"past_days"</w:t>
+      </w:r>
+      <w:r>
+        <w:rPr>
+          <w:rFonts w:ascii="Courier New" w:eastAsia="Times New Roman" w:hAnsi="Courier New" w:cs="Courier New"/>
+          <w:color w:val="DCDCDC"/>
+          <w:sz w:val="18"/>
+          <w:szCs w:val="18"/>
+        </w:rPr>
+        <w:t>:</w:t>
+      </w:r>
+      <w:r>
+        <w:rPr>
+          <w:rFonts w:ascii="Courier New" w:eastAsia="Times New Roman" w:hAnsi="Courier New" w:cs="Courier New"/>
+          <w:color w:val="D4D4D4"/>
+          <w:sz w:val="18"/>
+          <w:szCs w:val="18"/>
+        </w:rPr>
+        <w:t> </w:t>
+      </w:r>
+      <w:r>
+        <w:rPr>
+          <w:rFonts w:ascii="Courier New" w:eastAsia="Times New Roman" w:hAnsi="Courier New" w:cs="Courier New"/>
+          <w:color w:val="B5CEA8"/>
+          <w:sz w:val="18"/>
+          <w:szCs w:val="18"/>
+        </w:rPr>
+        <w:t>19</w:t>
+      </w:r>
+    </w:p>
+    <w:p>
+      <w:pPr>
+        <w:shd w:val="clear" w:color="auto" w:fill="1E1E1E"/>
+        <w:spacing w:after="0" w:line="270" w:lineRule="atLeast"/>
+        <w:rPr>
+          <w:rFonts w:ascii="Courier New" w:eastAsia="Times New Roman" w:hAnsi="Courier New" w:cs="Courier New"/>
+          <w:color w:val="D4D4D4"/>
+          <w:sz w:val="18"/>
+          <w:szCs w:val="18"/>
+        </w:rPr>
+      </w:pPr>
+      <w:r>
+        <w:rPr>
+          <w:rFonts w:ascii="Courier New" w:eastAsia="Times New Roman" w:hAnsi="Courier New" w:cs="Courier New"/>
+          <w:color w:val="D4D4D4"/>
+          <w:sz w:val="18"/>
+          <w:szCs w:val="18"/>
+        </w:rPr>
+        <w:t>                            </w:t>
+      </w:r>
+      <w:r>
+        <w:rPr>
+          <w:rFonts w:ascii="Courier New" w:eastAsia="Times New Roman" w:hAnsi="Courier New" w:cs="Courier New"/>
+          <w:color w:val="DCDCDC"/>
+          <w:sz w:val="18"/>
+          <w:szCs w:val="18"/>
+        </w:rPr>
+        <w:t>}</w:t>
+      </w:r>
+    </w:p>
+    <w:p>
+      <w:pPr>
+        <w:shd w:val="clear" w:color="auto" w:fill="1E1E1E"/>
+        <w:spacing w:after="0" w:line="270" w:lineRule="atLeast"/>
+        <w:rPr>
+          <w:rFonts w:ascii="Courier New" w:eastAsia="Times New Roman" w:hAnsi="Courier New" w:cs="Courier New"/>
+          <w:color w:val="D4D4D4"/>
+          <w:sz w:val="18"/>
+          <w:szCs w:val="18"/>
+        </w:rPr>
+      </w:pPr>
+      <w:r>
+        <w:rPr>
+          <w:rFonts w:ascii="Courier New" w:eastAsia="Times New Roman" w:hAnsi="Courier New" w:cs="Courier New"/>
+          <w:color w:val="D4D4D4"/>
+          <w:sz w:val="18"/>
+          <w:szCs w:val="18"/>
+        </w:rPr>
+        <w:t>                        </w:t>
+      </w:r>
+      <w:r>
+        <w:rPr>
+          <w:rFonts w:ascii="Courier New" w:eastAsia="Times New Roman" w:hAnsi="Courier New" w:cs="Courier New"/>
+          <w:color w:val="DCDCDC"/>
+          <w:sz w:val="18"/>
+          <w:szCs w:val="18"/>
+        </w:rPr>
+        <w:t>}</w:t>
+      </w:r>
+    </w:p>
+    <w:p>
+      <w:pPr>
+        <w:shd w:val="clear" w:color="auto" w:fill="1E1E1E"/>
+        <w:spacing w:after="0" w:line="270" w:lineRule="atLeast"/>
+        <w:rPr>
+          <w:rFonts w:ascii="Courier New" w:eastAsia="Times New Roman" w:hAnsi="Courier New" w:cs="Courier New"/>
+          <w:color w:val="D4D4D4"/>
+          <w:sz w:val="18"/>
+          <w:szCs w:val="18"/>
+        </w:rPr>
+      </w:pPr>
+      <w:r>
+        <w:rPr>
+          <w:rFonts w:ascii="Courier New" w:eastAsia="Times New Roman" w:hAnsi="Courier New" w:cs="Courier New"/>
+          <w:color w:val="D4D4D4"/>
+          <w:sz w:val="18"/>
+          <w:szCs w:val="18"/>
         </w:rPr>
         <w:t>                    </w:t>
       </w:r>
       <w:r>
         <w:rPr>
-          <w:rFonts w:ascii="Times New Roman" w:eastAsia="Times New Roman" w:hAnsi="Times New Roman" w:cs="Times New Roman"/>
+          <w:rFonts w:ascii="Courier New" w:eastAsia="Times New Roman" w:hAnsi="Courier New" w:cs="Courier New"/>
           <w:color w:val="DCDCDC"/>
           <w:sz w:val="18"/>
           <w:szCs w:val="18"/>
-          <w:lang w:val="en-GB"/>
         </w:rPr>
         <w:t>]</w:t>
       </w:r>
     </w:p>
     <w:p>
       <w:pPr>
-        <w:rPr>
-          <w:rFonts w:ascii="Times New Roman" w:hAnsi="Times New Roman" w:cs="Times New Roman"/>
-          <w:szCs w:val="24"/>
-          <w:lang w:val="en-GB"/>
-        </w:rPr>
-      </w:pPr>
-    </w:p>
-    <w:p>
-      <w:pPr>
-        <w:rPr>
-          <w:lang w:val="en-GB"/>
-        </w:rPr>
-      </w:pPr>
-      <w:r>
-        <w:rPr>
-          <w:lang w:val="en-GB"/>
-        </w:rPr>
-        <w:t>Looking at that widget, we store a status and the percentage of tests in said status. However, that info can only be obtained after we obtained all of the existing tests, get all the different status and calculate the respective percentage of tests.</w:t>
+        <w:shd w:val="clear" w:color="auto" w:fill="1E1E1E"/>
+        <w:spacing w:after="0" w:line="270" w:lineRule="atLeast"/>
+        <w:rPr>
+          <w:rFonts w:ascii="Courier New" w:eastAsia="Times New Roman" w:hAnsi="Courier New" w:cs="Courier New"/>
+          <w:color w:val="D4D4D4"/>
+          <w:sz w:val="18"/>
+          <w:szCs w:val="18"/>
+        </w:rPr>
+      </w:pPr>
+      <w:r>
+        <w:rPr>
+          <w:rFonts w:ascii="Courier New" w:eastAsia="Times New Roman" w:hAnsi="Courier New" w:cs="Courier New"/>
+          <w:color w:val="D4D4D4"/>
+          <w:sz w:val="18"/>
+          <w:szCs w:val="18"/>
+        </w:rPr>
+        <w:t>                </w:t>
+      </w:r>
+      <w:r>
+        <w:rPr>
+          <w:rFonts w:ascii="Courier New" w:eastAsia="Times New Roman" w:hAnsi="Courier New" w:cs="Courier New"/>
+          <w:color w:val="DCDCDC"/>
+          <w:sz w:val="18"/>
+          <w:szCs w:val="18"/>
+        </w:rPr>
+        <w:t>}</w:t>
+      </w:r>
+    </w:p>
+    <w:p>
+      <w:pPr>
+        <w:rPr>
+          <w:lang w:val="en-GB"/>
+        </w:rPr>
+      </w:pPr>
+      <w:r>
+        <w:rPr>
+          <w:lang w:val="en-GB"/>
+        </w:rPr>
+        <w:t xml:space="preserve">Looking at that widget, we store a status and the percentage of tests in said status. However, that info can only be obtained after we obtained </w:t>
+      </w:r>
+      <w:proofErr w:type="gramStart"/>
+      <w:r>
+        <w:rPr>
+          <w:lang w:val="en-GB"/>
+        </w:rPr>
+        <w:t>all of</w:t>
+      </w:r>
+      <w:proofErr w:type="gramEnd"/>
+      <w:r>
+        <w:rPr>
+          <w:lang w:val="en-GB"/>
+        </w:rPr>
+        <w:t xml:space="preserve"> the existing tests, get all the different status and calculate the respective percentage of tests.</w:t>
       </w:r>
     </w:p>
     <w:p>
@@ -5734,23 +6758,7 @@
           <w:szCs w:val="24"/>
           <w:lang w:val="en-GB"/>
         </w:rPr>
-        <w:t xml:space="preserve">. </w:t>
-      </w:r>
-      <w:proofErr w:type="spellStart"/>
-      <w:r>
-        <w:rPr>
-          <w:szCs w:val="24"/>
-          <w:lang w:val="en-GB"/>
-        </w:rPr>
-        <w:t>Inetum</w:t>
-      </w:r>
-      <w:proofErr w:type="spellEnd"/>
-      <w:r>
-        <w:rPr>
-          <w:szCs w:val="24"/>
-          <w:lang w:val="en-GB"/>
-        </w:rPr>
-        <w:t xml:space="preserve"> </w:t>
+        <w:t xml:space="preserve">. Inetum </w:t>
       </w:r>
       <w:r>
         <w:rPr>
@@ -5789,7 +6797,6 @@
           <w:szCs w:val="24"/>
           <w:lang w:val="en-GB"/>
         </w:rPr>
-        <w:lastRenderedPageBreak/>
         <w:t>The first step in this block was to establish the Red Routes. Red Routes</w:t>
       </w:r>
       <w:r>
@@ -5807,9 +6814,8 @@
           <w:shd w:val="clear" w:color="auto" w:fill="FFFFFF"/>
           <w:lang w:val="en-US" w:eastAsia="en-GB"/>
         </w:rPr>
-        <w:t xml:space="preserve">re a matrix which helps </w:t>
-      </w:r>
-      <w:proofErr w:type="spellStart"/>
+        <w:t xml:space="preserve">re a matrix which helps prioritise </w:t>
+      </w:r>
       <w:r>
         <w:rPr>
           <w:rFonts w:eastAsia="Times New Roman" w:cstheme="minorHAnsi"/>
@@ -5818,9 +6824,8 @@
           <w:shd w:val="clear" w:color="auto" w:fill="FFFFFF"/>
           <w:lang w:val="en-US" w:eastAsia="en-GB"/>
         </w:rPr>
-        <w:t>prioritise</w:t>
-      </w:r>
-      <w:proofErr w:type="spellEnd"/>
+        <w:t>our</w:t>
+      </w:r>
       <w:r>
         <w:rPr>
           <w:rFonts w:eastAsia="Times New Roman" w:cstheme="minorHAnsi"/>
@@ -5829,8 +6834,9 @@
           <w:shd w:val="clear" w:color="auto" w:fill="FFFFFF"/>
           <w:lang w:val="en-US" w:eastAsia="en-GB"/>
         </w:rPr>
-        <w:t xml:space="preserve"> </w:t>
-      </w:r>
+        <w:t xml:space="preserve"> content and functionality based on usefulness to </w:t>
+      </w:r>
+      <w:proofErr w:type="gramStart"/>
       <w:r>
         <w:rPr>
           <w:rFonts w:eastAsia="Times New Roman" w:cstheme="minorHAnsi"/>
@@ -5839,7 +6845,7 @@
           <w:shd w:val="clear" w:color="auto" w:fill="FFFFFF"/>
           <w:lang w:val="en-US" w:eastAsia="en-GB"/>
         </w:rPr>
-        <w:t>our</w:t>
+        <w:t xml:space="preserve">the </w:t>
       </w:r>
       <w:r>
         <w:rPr>
@@ -5849,18 +6855,9 @@
           <w:shd w:val="clear" w:color="auto" w:fill="FFFFFF"/>
           <w:lang w:val="en-US" w:eastAsia="en-GB"/>
         </w:rPr>
-        <w:t xml:space="preserve"> content and functionality based on usefulness to the </w:t>
-      </w:r>
-      <w:r>
-        <w:rPr>
-          <w:rFonts w:eastAsia="Times New Roman" w:cstheme="minorHAnsi"/>
-          <w:color w:val="242723"/>
-          <w:szCs w:val="24"/>
-          <w:shd w:val="clear" w:color="auto" w:fill="FFFFFF"/>
-          <w:lang w:val="en-US" w:eastAsia="en-GB"/>
-        </w:rPr>
         <w:t>majority of</w:t>
       </w:r>
+      <w:proofErr w:type="gramEnd"/>
       <w:r>
         <w:rPr>
           <w:rFonts w:eastAsia="Times New Roman" w:cstheme="minorHAnsi"/>
@@ -5982,8 +6979,20 @@
           <w:shd w:val="clear" w:color="auto" w:fill="FFFFFF"/>
           <w:lang w:val="en-US" w:eastAsia="en-GB"/>
         </w:rPr>
-        <w:t xml:space="preserve"> journeys</w:t>
-      </w:r>
+        <w:t xml:space="preserve"> </w:t>
+      </w:r>
+      <w:proofErr w:type="gramStart"/>
+      <w:r>
+        <w:rPr>
+          <w:rFonts w:eastAsia="Times New Roman" w:cstheme="minorHAnsi"/>
+          <w:color w:val="242723"/>
+          <w:szCs w:val="24"/>
+          <w:shd w:val="clear" w:color="auto" w:fill="FFFFFF"/>
+          <w:lang w:val="en-US" w:eastAsia="en-GB"/>
+        </w:rPr>
+        <w:t>journeys</w:t>
+      </w:r>
+      <w:proofErr w:type="gramEnd"/>
     </w:p>
     <w:p>
       <w:pPr>
@@ -6047,8 +7056,20 @@
           <w:shd w:val="clear" w:color="auto" w:fill="FFFFFF"/>
           <w:lang w:val="en-US" w:eastAsia="en-GB"/>
         </w:rPr>
-        <w:t>Important to consider both the frequency and critical nature of the activity</w:t>
-      </w:r>
+        <w:t xml:space="preserve">Important to consider both the frequency and critical nature of the </w:t>
+      </w:r>
+      <w:proofErr w:type="gramStart"/>
+      <w:r>
+        <w:rPr>
+          <w:rFonts w:eastAsia="Times New Roman" w:cstheme="minorHAnsi"/>
+          <w:color w:val="242723"/>
+          <w:szCs w:val="24"/>
+          <w:shd w:val="clear" w:color="auto" w:fill="FFFFFF"/>
+          <w:lang w:val="en-US" w:eastAsia="en-GB"/>
+        </w:rPr>
+        <w:t>activity</w:t>
+      </w:r>
+      <w:proofErr w:type="gramEnd"/>
     </w:p>
     <w:p>
       <w:pPr>
@@ -6134,8 +7155,20 @@
           <w:shd w:val="clear" w:color="auto" w:fill="FFFFFF"/>
           <w:lang w:val="en-US" w:eastAsia="en-GB"/>
         </w:rPr>
-        <w:t xml:space="preserve"> needs</w:t>
-      </w:r>
+        <w:t xml:space="preserve"> </w:t>
+      </w:r>
+      <w:proofErr w:type="gramStart"/>
+      <w:r>
+        <w:rPr>
+          <w:rFonts w:eastAsia="Times New Roman" w:cstheme="minorHAnsi"/>
+          <w:color w:val="242723"/>
+          <w:szCs w:val="24"/>
+          <w:shd w:val="clear" w:color="auto" w:fill="FFFFFF"/>
+          <w:lang w:val="en-US" w:eastAsia="en-GB"/>
+        </w:rPr>
+        <w:t>needs</w:t>
+      </w:r>
+      <w:proofErr w:type="gramEnd"/>
     </w:p>
     <w:p>
       <w:pPr>
@@ -6232,8 +7265,20 @@
           <w:shd w:val="clear" w:color="auto" w:fill="FFFFFF"/>
           <w:lang w:val="en-US" w:eastAsia="en-GB"/>
         </w:rPr>
-        <w:t xml:space="preserve"> needs in mind</w:t>
-      </w:r>
+        <w:t xml:space="preserve"> needs in </w:t>
+      </w:r>
+      <w:proofErr w:type="gramStart"/>
+      <w:r>
+        <w:rPr>
+          <w:rFonts w:eastAsia="Times New Roman" w:cstheme="minorHAnsi"/>
+          <w:color w:val="242723"/>
+          <w:szCs w:val="24"/>
+          <w:shd w:val="clear" w:color="auto" w:fill="FFFFFF"/>
+          <w:lang w:val="en-US" w:eastAsia="en-GB"/>
+        </w:rPr>
+        <w:t>mind</w:t>
+      </w:r>
+      <w:proofErr w:type="gramEnd"/>
     </w:p>
     <w:p>
       <w:pPr>
@@ -6254,6 +7299,7 @@
           <w:szCs w:val="24"/>
           <w:lang w:val="en-US" w:eastAsia="en-GB"/>
         </w:rPr>
+        <w:lastRenderedPageBreak/>
         <w:drawing>
           <wp:anchor distT="0" distB="0" distL="114300" distR="114300" simplePos="0" relativeHeight="251661312" behindDoc="0" locked="0" layoutInCell="1" allowOverlap="1" wp14:anchorId="06E2B386" wp14:editId="51DC60CD">
             <wp:simplePos x="0" y="0"/>
@@ -6443,7 +7489,6 @@
           <w:szCs w:val="24"/>
           <w:lang w:val="en-US" w:eastAsia="en-GB"/>
         </w:rPr>
-        <w:lastRenderedPageBreak/>
         <w:drawing>
           <wp:inline distT="0" distB="0" distL="0" distR="0" wp14:anchorId="1D20549C" wp14:editId="6CDB51C2">
             <wp:extent cx="5400040" cy="1955165"/>
@@ -6568,7 +7613,25 @@
           <w:szCs w:val="24"/>
           <w:lang w:val="en-US" w:eastAsia="en-GB"/>
         </w:rPr>
-        <w:t xml:space="preserve">, through the use of usability tests. </w:t>
+        <w:t xml:space="preserve">, </w:t>
+      </w:r>
+      <w:proofErr w:type="gramStart"/>
+      <w:r>
+        <w:rPr>
+          <w:rFonts w:eastAsia="Times New Roman" w:cstheme="minorHAnsi"/>
+          <w:szCs w:val="24"/>
+          <w:lang w:val="en-US" w:eastAsia="en-GB"/>
+        </w:rPr>
+        <w:t>through the use of</w:t>
+      </w:r>
+      <w:proofErr w:type="gramEnd"/>
+      <w:r>
+        <w:rPr>
+          <w:rFonts w:eastAsia="Times New Roman" w:cstheme="minorHAnsi"/>
+          <w:szCs w:val="24"/>
+          <w:lang w:val="en-US" w:eastAsia="en-GB"/>
+        </w:rPr>
+        <w:t xml:space="preserve"> usability tests. </w:t>
       </w:r>
       <w:r>
         <w:rPr>
@@ -6713,6 +7776,7 @@
           <w:szCs w:val="24"/>
           <w:lang w:val="en-US" w:eastAsia="en-GB"/>
         </w:rPr>
+        <w:lastRenderedPageBreak/>
         <w:drawing>
           <wp:inline distT="0" distB="0" distL="0" distR="0" wp14:anchorId="71DBA8CB" wp14:editId="746446F5">
             <wp:extent cx="5400040" cy="4518025"/>
@@ -6801,28 +7865,35 @@
         </w:rPr>
         <w:t xml:space="preserve">Further, </w:t>
       </w:r>
-      <w:proofErr w:type="spellStart"/>
-      <w:r>
-        <w:rPr>
-          <w:szCs w:val="24"/>
-          <w:lang w:val="en-GB"/>
-        </w:rPr>
-        <w:t>Inetum</w:t>
-      </w:r>
-      <w:proofErr w:type="spellEnd"/>
-      <w:r>
-        <w:rPr>
-          <w:szCs w:val="24"/>
-          <w:lang w:val="en-GB"/>
-        </w:rPr>
-        <w:t xml:space="preserve"> gave us user stories that are short, simple descriptions of a feature told from the perspective of the person who desires the new capability, usually a user or customer of the app.  </w:t>
-      </w:r>
-      <w:r>
-        <w:rPr>
-          <w:szCs w:val="24"/>
-          <w:lang w:val="en-GB"/>
-        </w:rPr>
-        <w:t xml:space="preserve">With the interpretation of the user stories they gave us, we designed the red routes and flows, </w:t>
+      <w:r>
+        <w:rPr>
+          <w:szCs w:val="24"/>
+          <w:lang w:val="en-GB"/>
+        </w:rPr>
+        <w:t xml:space="preserve">Inetum gave us user stories that are short, simple descriptions of a feature told from the perspective of the person who desires the new capability, usually a user or customer of the app.  </w:t>
+      </w:r>
+      <w:r>
+        <w:rPr>
+          <w:szCs w:val="24"/>
+          <w:lang w:val="en-GB"/>
+        </w:rPr>
+        <w:t xml:space="preserve">With the interpretation of the user </w:t>
+      </w:r>
+      <w:proofErr w:type="gramStart"/>
+      <w:r>
+        <w:rPr>
+          <w:szCs w:val="24"/>
+          <w:lang w:val="en-GB"/>
+        </w:rPr>
+        <w:t>stories</w:t>
+      </w:r>
+      <w:proofErr w:type="gramEnd"/>
+      <w:r>
+        <w:rPr>
+          <w:szCs w:val="24"/>
+          <w:lang w:val="en-GB"/>
+        </w:rPr>
+        <w:t xml:space="preserve"> they gave us, we designed the red routes and flows, </w:t>
       </w:r>
       <w:r>
         <w:rPr>
@@ -6857,7 +7928,23 @@
           <w:szCs w:val="24"/>
           <w:lang w:val="en-GB"/>
         </w:rPr>
-        <w:t xml:space="preserve">We will be considering the user stories throughout the remaining of front end design.  </w:t>
+        <w:t xml:space="preserve">We will be considering the user stories throughout the remaining of </w:t>
+      </w:r>
+      <w:proofErr w:type="gramStart"/>
+      <w:r>
+        <w:rPr>
+          <w:szCs w:val="24"/>
+          <w:lang w:val="en-GB"/>
+        </w:rPr>
+        <w:t>front end</w:t>
+      </w:r>
+      <w:proofErr w:type="gramEnd"/>
+      <w:r>
+        <w:rPr>
+          <w:szCs w:val="24"/>
+          <w:lang w:val="en-GB"/>
+        </w:rPr>
+        <w:t xml:space="preserve"> design.  </w:t>
       </w:r>
     </w:p>
     <w:sectPr>

</xml_diff>

<commit_message>
progress report for delivery
</commit_message>
<xml_diff>
--- a/docs/progress-report.docx
+++ b/docs/progress-report.docx
@@ -11,6 +11,7 @@
       </w:pPr>
       <w:bookmarkStart w:id="0" w:name="_Toc72434590"/>
       <w:bookmarkStart w:id="1" w:name="_Toc72744066"/>
+      <w:bookmarkStart w:id="2" w:name="_Toc72786768"/>
       <w:r>
         <w:rPr>
           <w:noProof/>
@@ -75,6 +76,7 @@
       </w:r>
       <w:bookmarkEnd w:id="0"/>
       <w:bookmarkEnd w:id="1"/>
+      <w:bookmarkEnd w:id="2"/>
     </w:p>
     <w:p>
       <w:pPr>
@@ -363,7 +365,21 @@
         <w:rPr>
           <w:lang w:val="en-GB"/>
         </w:rPr>
-        <w:t xml:space="preserve">João Pereira, e-mail: joao.pereira@inetum.world, Inetum </w:t>
+        <w:t xml:space="preserve">João Pereira, e-mail: joao.pereira@inetum.world, </w:t>
+      </w:r>
+      <w:r>
+        <w:rPr>
+          <w:i/>
+          <w:iCs/>
+          <w:lang w:val="en-GB"/>
+        </w:rPr>
+        <w:t>Inetum</w:t>
+      </w:r>
+      <w:r>
+        <w:rPr>
+          <w:lang w:val="en-GB"/>
+        </w:rPr>
+        <w:t xml:space="preserve"> </w:t>
       </w:r>
     </w:p>
     <w:p>
@@ -489,7 +505,7 @@
             <w:rPr>
               <w:noProof/>
               <w:sz w:val="22"/>
-              <w:lang w:val="en-GB" w:eastAsia="pt-PT"/>
+              <w:lang w:val="en-GB" w:eastAsia="en-GB"/>
             </w:rPr>
           </w:pPr>
           <w:r>
@@ -510,6 +526,63 @@
             </w:rPr>
             <w:fldChar w:fldCharType="separate"/>
           </w:r>
+          <w:hyperlink w:anchor="_Toc72786768" w:history="1">
+            <w:r>
+              <w:rPr>
+                <w:noProof/>
+                <w:webHidden/>
+                <w:lang w:val="en-GB"/>
+              </w:rPr>
+              <w:tab/>
+            </w:r>
+            <w:r>
+              <w:rPr>
+                <w:noProof/>
+                <w:webHidden/>
+                <w:lang w:val="en-GB"/>
+              </w:rPr>
+              <w:fldChar w:fldCharType="begin"/>
+            </w:r>
+            <w:r>
+              <w:rPr>
+                <w:noProof/>
+                <w:webHidden/>
+                <w:lang w:val="en-GB"/>
+              </w:rPr>
+              <w:instrText xml:space="preserve"> PAGEREF _Toc72786768 \h </w:instrText>
+            </w:r>
+            <w:r>
+              <w:rPr>
+                <w:noProof/>
+                <w:webHidden/>
+                <w:lang w:val="en-GB"/>
+              </w:rPr>
+            </w:r>
+            <w:r>
+              <w:rPr>
+                <w:noProof/>
+                <w:webHidden/>
+                <w:lang w:val="en-GB"/>
+              </w:rPr>
+              <w:fldChar w:fldCharType="separate"/>
+            </w:r>
+            <w:r>
+              <w:rPr>
+                <w:noProof/>
+                <w:webHidden/>
+                <w:lang w:val="en-GB"/>
+              </w:rPr>
+              <w:t>0</w:t>
+            </w:r>
+            <w:r>
+              <w:rPr>
+                <w:noProof/>
+                <w:webHidden/>
+                <w:lang w:val="en-GB"/>
+              </w:rPr>
+              <w:fldChar w:fldCharType="end"/>
+            </w:r>
+          </w:hyperlink>
         </w:p>
         <w:p>
           <w:pPr>
@@ -520,10 +593,10 @@
             <w:rPr>
               <w:noProof/>
               <w:sz w:val="22"/>
-              <w:lang w:val="en-GB" w:eastAsia="pt-PT"/>
+              <w:lang w:val="en-GB" w:eastAsia="en-GB"/>
             </w:rPr>
           </w:pPr>
-          <w:hyperlink w:anchor="_Toc72744067" w:history="1">
+          <w:hyperlink w:anchor="_Toc72786769" w:history="1">
             <w:r>
               <w:rPr>
                 <w:rStyle w:val="Hyperlink"/>
@@ -554,7 +627,7 @@
                 <w:webHidden/>
                 <w:lang w:val="en-GB"/>
               </w:rPr>
-              <w:instrText xml:space="preserve"> PAGEREF _Toc72744067 \h </w:instrText>
+              <w:instrText xml:space="preserve"> PAGEREF _Toc72786769 \h </w:instrText>
             </w:r>
             <w:r>
               <w:rPr>
@@ -598,10 +671,10 @@
             <w:rPr>
               <w:noProof/>
               <w:sz w:val="22"/>
-              <w:lang w:val="en-GB" w:eastAsia="pt-PT"/>
+              <w:lang w:val="en-GB" w:eastAsia="en-GB"/>
             </w:rPr>
           </w:pPr>
-          <w:hyperlink w:anchor="_Toc72744068" w:history="1">
+          <w:hyperlink w:anchor="_Toc72786770" w:history="1">
             <w:r>
               <w:rPr>
                 <w:rStyle w:val="Hyperlink"/>
@@ -632,7 +705,7 @@
                 <w:webHidden/>
                 <w:lang w:val="en-GB"/>
               </w:rPr>
-              <w:instrText xml:space="preserve"> PAGEREF _Toc72744068 \h </w:instrText>
+              <w:instrText xml:space="preserve"> PAGEREF _Toc72786770 \h </w:instrText>
             </w:r>
             <w:r>
               <w:rPr>
@@ -676,10 +749,10 @@
             <w:rPr>
               <w:noProof/>
               <w:sz w:val="22"/>
-              <w:lang w:val="en-GB" w:eastAsia="pt-PT"/>
+              <w:lang w:val="en-GB" w:eastAsia="en-GB"/>
             </w:rPr>
           </w:pPr>
-          <w:hyperlink w:anchor="_Toc72744069" w:history="1">
+          <w:hyperlink w:anchor="_Toc72786771" w:history="1">
             <w:r>
               <w:rPr>
                 <w:rStyle w:val="Hyperlink"/>
@@ -710,7 +783,7 @@
                 <w:webHidden/>
                 <w:lang w:val="en-GB"/>
               </w:rPr>
-              <w:instrText xml:space="preserve"> PAGEREF _Toc72744069 \h </w:instrText>
+              <w:instrText xml:space="preserve"> PAGEREF _Toc72786771 \h </w:instrText>
             </w:r>
             <w:r>
               <w:rPr>
@@ -754,10 +827,10 @@
             <w:rPr>
               <w:noProof/>
               <w:sz w:val="22"/>
-              <w:lang w:val="en-GB" w:eastAsia="pt-PT"/>
+              <w:lang w:val="en-GB" w:eastAsia="en-GB"/>
             </w:rPr>
           </w:pPr>
-          <w:hyperlink w:anchor="_Toc72744070" w:history="1">
+          <w:hyperlink w:anchor="_Toc72786772" w:history="1">
             <w:r>
               <w:rPr>
                 <w:rStyle w:val="Hyperlink"/>
@@ -788,7 +861,7 @@
                 <w:webHidden/>
                 <w:lang w:val="en-GB"/>
               </w:rPr>
-              <w:instrText xml:space="preserve"> PAGEREF _Toc72744070 \h </w:instrText>
+              <w:instrText xml:space="preserve"> PAGEREF _Toc72786772 \h </w:instrText>
             </w:r>
             <w:r>
               <w:rPr>
@@ -832,10 +905,10 @@
             <w:rPr>
               <w:noProof/>
               <w:sz w:val="22"/>
-              <w:lang w:val="en-GB" w:eastAsia="pt-PT"/>
+              <w:lang w:val="en-GB" w:eastAsia="en-GB"/>
             </w:rPr>
           </w:pPr>
-          <w:hyperlink w:anchor="_Toc72744071" w:history="1">
+          <w:hyperlink w:anchor="_Toc72786773" w:history="1">
             <w:r>
               <w:rPr>
                 <w:rStyle w:val="Hyperlink"/>
@@ -866,7 +939,7 @@
                 <w:webHidden/>
                 <w:lang w:val="en-GB"/>
               </w:rPr>
-              <w:instrText xml:space="preserve"> PAGEREF _Toc72744071 \h </w:instrText>
+              <w:instrText xml:space="preserve"> PAGEREF _Toc72786773 \h </w:instrText>
             </w:r>
             <w:r>
               <w:rPr>
@@ -910,10 +983,10 @@
             <w:rPr>
               <w:noProof/>
               <w:sz w:val="22"/>
-              <w:lang w:val="en-GB" w:eastAsia="pt-PT"/>
+              <w:lang w:val="en-GB" w:eastAsia="en-GB"/>
             </w:rPr>
           </w:pPr>
-          <w:hyperlink w:anchor="_Toc72744072" w:history="1">
+          <w:hyperlink w:anchor="_Toc72786774" w:history="1">
             <w:r>
               <w:rPr>
                 <w:rStyle w:val="Hyperlink"/>
@@ -944,7 +1017,7 @@
                 <w:webHidden/>
                 <w:lang w:val="en-GB"/>
               </w:rPr>
-              <w:instrText xml:space="preserve"> PAGEREF _Toc72744072 \h </w:instrText>
+              <w:instrText xml:space="preserve"> PAGEREF _Toc72786774 \h </w:instrText>
             </w:r>
             <w:r>
               <w:rPr>
@@ -988,10 +1061,10 @@
             <w:rPr>
               <w:noProof/>
               <w:sz w:val="22"/>
-              <w:lang w:val="en-GB" w:eastAsia="pt-PT"/>
+              <w:lang w:val="en-GB" w:eastAsia="en-GB"/>
             </w:rPr>
           </w:pPr>
-          <w:hyperlink w:anchor="_Toc72744073" w:history="1">
+          <w:hyperlink w:anchor="_Toc72786775" w:history="1">
             <w:r>
               <w:rPr>
                 <w:rStyle w:val="Hyperlink"/>
@@ -1022,7 +1095,7 @@
                 <w:webHidden/>
                 <w:lang w:val="en-GB"/>
               </w:rPr>
-              <w:instrText xml:space="preserve"> PAGEREF _Toc72744073 \h </w:instrText>
+              <w:instrText xml:space="preserve"> PAGEREF _Toc72786775 \h </w:instrText>
             </w:r>
             <w:r>
               <w:rPr>
@@ -1066,10 +1139,10 @@
             <w:rPr>
               <w:noProof/>
               <w:sz w:val="22"/>
-              <w:lang w:val="en-GB" w:eastAsia="pt-PT"/>
+              <w:lang w:val="en-GB" w:eastAsia="en-GB"/>
             </w:rPr>
           </w:pPr>
-          <w:hyperlink w:anchor="_Toc72744074" w:history="1">
+          <w:hyperlink w:anchor="_Toc72786776" w:history="1">
             <w:r>
               <w:rPr>
                 <w:rStyle w:val="Hyperlink"/>
@@ -1100,7 +1173,7 @@
                 <w:webHidden/>
                 <w:lang w:val="en-GB"/>
               </w:rPr>
-              <w:instrText xml:space="preserve"> PAGEREF _Toc72744074 \h </w:instrText>
+              <w:instrText xml:space="preserve"> PAGEREF _Toc72786776 \h </w:instrText>
             </w:r>
             <w:r>
               <w:rPr>
@@ -1144,10 +1217,10 @@
             <w:rPr>
               <w:noProof/>
               <w:sz w:val="22"/>
-              <w:lang w:val="en-GB" w:eastAsia="pt-PT"/>
+              <w:lang w:val="en-GB" w:eastAsia="en-GB"/>
             </w:rPr>
           </w:pPr>
-          <w:hyperlink w:anchor="_Toc72744075" w:history="1">
+          <w:hyperlink w:anchor="_Toc72786777" w:history="1">
             <w:r>
               <w:rPr>
                 <w:rStyle w:val="Hyperlink"/>
@@ -1178,7 +1251,7 @@
                 <w:webHidden/>
                 <w:lang w:val="en-GB"/>
               </w:rPr>
-              <w:instrText xml:space="preserve"> PAGEREF _Toc72744075 \h </w:instrText>
+              <w:instrText xml:space="preserve"> PAGEREF _Toc72786777 \h </w:instrText>
             </w:r>
             <w:r>
               <w:rPr>
@@ -1222,10 +1295,10 @@
             <w:rPr>
               <w:noProof/>
               <w:sz w:val="22"/>
-              <w:lang w:val="en-GB" w:eastAsia="pt-PT"/>
+              <w:lang w:val="en-GB" w:eastAsia="en-GB"/>
             </w:rPr>
           </w:pPr>
-          <w:hyperlink w:anchor="_Toc72744076" w:history="1">
+          <w:hyperlink w:anchor="_Toc72786778" w:history="1">
             <w:r>
               <w:rPr>
                 <w:rStyle w:val="Hyperlink"/>
@@ -1256,7 +1329,7 @@
                 <w:webHidden/>
                 <w:lang w:val="en-GB"/>
               </w:rPr>
-              <w:instrText xml:space="preserve"> PAGEREF _Toc72744076 \h </w:instrText>
+              <w:instrText xml:space="preserve"> PAGEREF _Toc72786778 \h </w:instrText>
             </w:r>
             <w:r>
               <w:rPr>
@@ -1300,10 +1373,10 @@
             <w:rPr>
               <w:noProof/>
               <w:sz w:val="22"/>
-              <w:lang w:val="en-GB" w:eastAsia="pt-PT"/>
+              <w:lang w:val="en-GB" w:eastAsia="en-GB"/>
             </w:rPr>
           </w:pPr>
-          <w:hyperlink w:anchor="_Toc72744077" w:history="1">
+          <w:hyperlink w:anchor="_Toc72786779" w:history="1">
             <w:r>
               <w:rPr>
                 <w:rStyle w:val="Hyperlink"/>
@@ -1334,7 +1407,7 @@
                 <w:webHidden/>
                 <w:lang w:val="en-GB"/>
               </w:rPr>
-              <w:instrText xml:space="preserve"> PAGEREF _Toc72744077 \h </w:instrText>
+              <w:instrText xml:space="preserve"> PAGEREF _Toc72786779 \h </w:instrText>
             </w:r>
             <w:r>
               <w:rPr>
@@ -1378,10 +1451,10 @@
             <w:rPr>
               <w:noProof/>
               <w:sz w:val="22"/>
-              <w:lang w:val="en-GB" w:eastAsia="pt-PT"/>
+              <w:lang w:val="en-GB" w:eastAsia="en-GB"/>
             </w:rPr>
           </w:pPr>
-          <w:hyperlink w:anchor="_Toc72744078" w:history="1">
+          <w:hyperlink w:anchor="_Toc72786780" w:history="1">
             <w:r>
               <w:rPr>
                 <w:rStyle w:val="Hyperlink"/>
@@ -1412,7 +1485,7 @@
                 <w:webHidden/>
                 <w:lang w:val="en-GB"/>
               </w:rPr>
-              <w:instrText xml:space="preserve"> PAGEREF _Toc72744078 \h </w:instrText>
+              <w:instrText xml:space="preserve"> PAGEREF _Toc72786780 \h </w:instrText>
             </w:r>
             <w:r>
               <w:rPr>
@@ -1435,7 +1508,7 @@
                 <w:webHidden/>
                 <w:lang w:val="en-GB"/>
               </w:rPr>
-              <w:t>6</w:t>
+              <w:t>7</w:t>
             </w:r>
             <w:r>
               <w:rPr>
@@ -1456,10 +1529,10 @@
             <w:rPr>
               <w:noProof/>
               <w:sz w:val="22"/>
-              <w:lang w:val="en-GB" w:eastAsia="pt-PT"/>
+              <w:lang w:val="en-GB" w:eastAsia="en-GB"/>
             </w:rPr>
           </w:pPr>
-          <w:hyperlink w:anchor="_Toc72744079" w:history="1">
+          <w:hyperlink w:anchor="_Toc72786781" w:history="1">
             <w:r>
               <w:rPr>
                 <w:rStyle w:val="Hyperlink"/>
@@ -1490,7 +1563,7 @@
                 <w:webHidden/>
                 <w:lang w:val="en-GB"/>
               </w:rPr>
-              <w:instrText xml:space="preserve"> PAGEREF _Toc72744079 \h </w:instrText>
+              <w:instrText xml:space="preserve"> PAGEREF _Toc72786781 \h </w:instrText>
             </w:r>
             <w:r>
               <w:rPr>
@@ -1571,7 +1644,7 @@
           <w:lang w:val="en-GB"/>
         </w:rPr>
       </w:pPr>
-      <w:bookmarkStart w:id="2" w:name="_Toc72744067"/>
+      <w:bookmarkStart w:id="3" w:name="_Toc72786769"/>
       <w:r>
         <w:rPr>
           <w:lang w:val="en-GB"/>
@@ -1579,7 +1652,7 @@
         <w:lastRenderedPageBreak/>
         <w:t>1 Introduction</w:t>
       </w:r>
-      <w:bookmarkEnd w:id="2"/>
+      <w:bookmarkEnd w:id="3"/>
     </w:p>
     <w:p>
       <w:pPr>
@@ -1595,14 +1668,14 @@
           <w:lang w:val="en-GB"/>
         </w:rPr>
       </w:pPr>
-      <w:bookmarkStart w:id="3" w:name="_Toc72744068"/>
+      <w:bookmarkStart w:id="4" w:name="_Toc72786770"/>
       <w:r>
         <w:rPr>
           <w:lang w:val="en-GB"/>
         </w:rPr>
         <w:t>1.1 - Background</w:t>
       </w:r>
-      <w:bookmarkEnd w:id="3"/>
+      <w:bookmarkEnd w:id="4"/>
     </w:p>
     <w:p>
       <w:pPr>
@@ -1694,14 +1767,14 @@
           <w:lang w:val="en-GB"/>
         </w:rPr>
       </w:pPr>
-      <w:bookmarkStart w:id="4" w:name="_Toc72744069"/>
+      <w:bookmarkStart w:id="5" w:name="_Toc72786771"/>
       <w:r>
         <w:rPr>
           <w:lang w:val="en-GB"/>
         </w:rPr>
         <w:t>1.2 - Relevancy</w:t>
       </w:r>
-      <w:bookmarkEnd w:id="4"/>
+      <w:bookmarkEnd w:id="5"/>
     </w:p>
     <w:p>
       <w:pPr>
@@ -1805,14 +1878,14 @@
           <w:lang w:val="en-GB"/>
         </w:rPr>
       </w:pPr>
-      <w:bookmarkStart w:id="5" w:name="_Toc72744070"/>
+      <w:bookmarkStart w:id="6" w:name="_Toc72786772"/>
       <w:r>
         <w:rPr>
           <w:lang w:val="en-GB"/>
         </w:rPr>
         <w:t>1.3 – Report Organization</w:t>
       </w:r>
-      <w:bookmarkEnd w:id="5"/>
+      <w:bookmarkEnd w:id="6"/>
     </w:p>
     <w:p>
       <w:pPr>
@@ -1888,7 +1961,7 @@
           <w:lang w:val="en-GB"/>
         </w:rPr>
       </w:pPr>
-      <w:bookmarkStart w:id="6" w:name="_Toc72744071"/>
+      <w:bookmarkStart w:id="7" w:name="_Toc72786773"/>
       <w:r>
         <w:rPr>
           <w:lang w:val="en-GB"/>
@@ -1896,7 +1969,7 @@
         <w:lastRenderedPageBreak/>
         <w:t>2 Solution</w:t>
       </w:r>
-      <w:bookmarkEnd w:id="6"/>
+      <w:bookmarkEnd w:id="7"/>
     </w:p>
     <w:p>
       <w:pPr>
@@ -1912,7 +1985,7 @@
           <w:lang w:val="en-GB"/>
         </w:rPr>
       </w:pPr>
-      <w:bookmarkStart w:id="7" w:name="_Toc72744072"/>
+      <w:bookmarkStart w:id="8" w:name="_Toc72786774"/>
       <w:r>
         <w:rPr>
           <w:lang w:val="en-GB"/>
@@ -1925,7 +1998,7 @@
         </w:rPr>
         <w:t>Functionalities</w:t>
       </w:r>
-      <w:bookmarkEnd w:id="7"/>
+      <w:bookmarkEnd w:id="8"/>
     </w:p>
     <w:p>
       <w:pPr>
@@ -1987,14 +2060,14 @@
           <w:lang w:val="en-GB"/>
         </w:rPr>
       </w:pPr>
-      <w:bookmarkStart w:id="8" w:name="_Toc72744073"/>
+      <w:bookmarkStart w:id="9" w:name="_Toc72786775"/>
       <w:r>
         <w:rPr>
           <w:lang w:val="en-GB"/>
         </w:rPr>
         <w:t>2.1.1 – Implemented functionalities</w:t>
       </w:r>
-      <w:bookmarkEnd w:id="8"/>
+      <w:bookmarkEnd w:id="9"/>
     </w:p>
     <w:p>
       <w:pPr>
@@ -2308,14 +2381,14 @@
           <w:lang w:val="en-GB"/>
         </w:rPr>
       </w:pPr>
-      <w:bookmarkStart w:id="9" w:name="_Toc72744074"/>
+      <w:bookmarkStart w:id="10" w:name="_Toc72786776"/>
       <w:r>
         <w:rPr>
           <w:lang w:val="en-GB"/>
         </w:rPr>
         <w:t>2.1.2 – Functionalities missing</w:t>
       </w:r>
-      <w:bookmarkEnd w:id="9"/>
+      <w:bookmarkEnd w:id="10"/>
     </w:p>
     <w:p>
       <w:pPr>
@@ -2478,7 +2551,7 @@
           <w:lang w:val="en-GB"/>
         </w:rPr>
       </w:pPr>
-      <w:bookmarkStart w:id="10" w:name="_Toc72744075"/>
+      <w:bookmarkStart w:id="11" w:name="_Toc72786777"/>
       <w:r>
         <w:rPr>
           <w:lang w:val="en-GB"/>
@@ -2492,7 +2565,7 @@
         </w:rPr>
         <w:t>Architecture</w:t>
       </w:r>
-      <w:bookmarkEnd w:id="10"/>
+      <w:bookmarkEnd w:id="11"/>
     </w:p>
     <w:p>
       <w:pPr>
@@ -2512,7 +2585,7 @@
           <w:lang w:val="en-GB"/>
         </w:rPr>
       </w:pPr>
-      <w:bookmarkStart w:id="11" w:name="_Toc72744076"/>
+      <w:bookmarkStart w:id="12" w:name="_Toc72786778"/>
       <w:r>
         <w:rPr>
           <w:lang w:val="en-GB"/>
@@ -2537,7 +2610,7 @@
         </w:rPr>
         <w:t>Architecture</w:t>
       </w:r>
-      <w:bookmarkEnd w:id="11"/>
+      <w:bookmarkEnd w:id="12"/>
     </w:p>
     <w:p>
       <w:pPr>
@@ -2696,14 +2769,14 @@
           <w:lang w:val="en-GB"/>
         </w:rPr>
       </w:pPr>
-      <w:bookmarkStart w:id="12" w:name="_Toc72744077"/>
+      <w:bookmarkStart w:id="13" w:name="_Toc72786779"/>
       <w:r>
         <w:rPr>
           <w:lang w:val="en-GB"/>
         </w:rPr>
         <w:t>2.2.2 – Software Architecture</w:t>
       </w:r>
-      <w:bookmarkEnd w:id="12"/>
+      <w:bookmarkEnd w:id="13"/>
     </w:p>
     <w:p>
       <w:pPr>
@@ -3074,74 +3147,57 @@
     <w:p>
       <w:pPr>
         <w:pStyle w:val="ListParagraph"/>
-        <w:numPr>
-          <w:ilvl w:val="0"/>
-          <w:numId w:val="16"/>
-        </w:numPr>
-        <w:rPr>
-          <w:lang w:val="en-GB"/>
-        </w:rPr>
-      </w:pPr>
-      <w:r>
-        <w:rPr>
-          <w:lang w:val="en-GB"/>
-        </w:rPr>
-        <w:t>…(more bullet points can be added)</w:t>
-      </w:r>
-    </w:p>
-    <w:p>
-      <w:pPr>
-        <w:pStyle w:val="ListParagraph"/>
-        <w:rPr>
-          <w:lang w:val="en-GB"/>
-        </w:rPr>
-      </w:pPr>
-    </w:p>
-    <w:p>
-      <w:pPr>
-        <w:rPr>
-          <w:lang w:val="en-GB"/>
-        </w:rPr>
-      </w:pPr>
-    </w:p>
-    <w:p>
-      <w:pPr>
-        <w:rPr>
-          <w:lang w:val="en-GB"/>
-        </w:rPr>
-      </w:pPr>
-    </w:p>
-    <w:p>
-      <w:pPr>
-        <w:rPr>
-          <w:lang w:val="en-GB"/>
-        </w:rPr>
-      </w:pPr>
-    </w:p>
-    <w:p>
-      <w:pPr>
-        <w:rPr>
-          <w:lang w:val="en-GB"/>
-        </w:rPr>
-      </w:pPr>
-    </w:p>
-    <w:p>
-      <w:pPr>
-        <w:rPr>
-          <w:lang w:val="en-GB"/>
-        </w:rPr>
-      </w:pPr>
-    </w:p>
-    <w:p>
-      <w:pPr>
-        <w:rPr>
-          <w:lang w:val="en-GB"/>
-        </w:rPr>
-      </w:pPr>
-      <w:r>
-        <w:rPr>
-          <w:lang w:val="en-GB"/>
-        </w:rPr>
+        <w:rPr>
+          <w:lang w:val="en-GB"/>
+        </w:rPr>
+      </w:pPr>
+    </w:p>
+    <w:p>
+      <w:pPr>
+        <w:rPr>
+          <w:lang w:val="en-GB"/>
+        </w:rPr>
+      </w:pPr>
+    </w:p>
+    <w:p>
+      <w:pPr>
+        <w:rPr>
+          <w:lang w:val="en-GB"/>
+        </w:rPr>
+      </w:pPr>
+    </w:p>
+    <w:p>
+      <w:pPr>
+        <w:rPr>
+          <w:lang w:val="en-GB"/>
+        </w:rPr>
+      </w:pPr>
+    </w:p>
+    <w:p>
+      <w:pPr>
+        <w:rPr>
+          <w:lang w:val="en-GB"/>
+        </w:rPr>
+      </w:pPr>
+    </w:p>
+    <w:p>
+      <w:pPr>
+        <w:rPr>
+          <w:lang w:val="en-GB"/>
+        </w:rPr>
+      </w:pPr>
+    </w:p>
+    <w:p>
+      <w:pPr>
+        <w:rPr>
+          <w:lang w:val="en-GB"/>
+        </w:rPr>
+      </w:pPr>
+      <w:r>
+        <w:rPr>
+          <w:lang w:val="en-GB"/>
+        </w:rPr>
+        <w:lastRenderedPageBreak/>
         <w:t>ETL:</w:t>
       </w:r>
     </w:p>
@@ -3309,6 +3365,26 @@
     </w:p>
     <w:p>
       <w:pPr>
+        <w:rPr>
+          <w:lang w:val="en-GB"/>
+        </w:rPr>
+      </w:pPr>
+    </w:p>
+    <w:p>
+      <w:pPr>
+        <w:rPr>
+          <w:lang w:val="en-GB"/>
+        </w:rPr>
+      </w:pPr>
+      <w:r>
+        <w:rPr>
+          <w:lang w:val="en-GB"/>
+        </w:rPr>
+        <w:t>Scheduler:</w:t>
+      </w:r>
+    </w:p>
+    <w:p>
+      <w:pPr>
         <w:pStyle w:val="ListParagraph"/>
         <w:numPr>
           <w:ilvl w:val="0"/>
@@ -3322,27 +3398,13 @@
         <w:rPr>
           <w:lang w:val="en-GB"/>
         </w:rPr>
-        <w:t>…(more bullet points can be added)</w:t>
-      </w:r>
-    </w:p>
-    <w:p>
-      <w:pPr>
-        <w:rPr>
-          <w:lang w:val="en-GB"/>
-        </w:rPr>
-      </w:pPr>
-    </w:p>
-    <w:p>
-      <w:pPr>
-        <w:rPr>
-          <w:lang w:val="en-GB"/>
-        </w:rPr>
-      </w:pPr>
-      <w:r>
-        <w:rPr>
-          <w:lang w:val="en-GB"/>
-        </w:rPr>
-        <w:t>Scheduler:</w:t>
+        <w:t xml:space="preserve">The scheduler is an important part of the </w:t>
+      </w:r>
+      <w:r>
+        <w:rPr>
+          <w:lang w:val="en-GB"/>
+        </w:rPr>
+        <w:t>application.</w:t>
       </w:r>
     </w:p>
     <w:p>
@@ -3360,13 +3422,27 @@
         <w:rPr>
           <w:lang w:val="en-GB"/>
         </w:rPr>
-        <w:t xml:space="preserve">The scheduler is an important part of the </w:t>
-      </w:r>
-      <w:r>
-        <w:rPr>
-          <w:lang w:val="en-GB"/>
-        </w:rPr>
-        <w:t>application.</w:t>
+        <w:t xml:space="preserve">Implemented using </w:t>
+      </w:r>
+      <w:r>
+        <w:rPr>
+          <w:i/>
+          <w:iCs/>
+          <w:lang w:val="en-GB"/>
+        </w:rPr>
+        <w:t>node-cron</w:t>
+      </w:r>
+      <w:r>
+        <w:rPr>
+          <w:lang w:val="en-GB"/>
+        </w:rPr>
+        <w:t xml:space="preserve">, offering a great variety of time </w:t>
+      </w:r>
+      <w:r>
+        <w:rPr>
+          <w:lang w:val="en-GB"/>
+        </w:rPr>
+        <w:t>configurations.</w:t>
       </w:r>
     </w:p>
     <w:p>
@@ -3384,13 +3460,19 @@
         <w:rPr>
           <w:lang w:val="en-GB"/>
         </w:rPr>
-        <w:t xml:space="preserve">Implemented using node-cron, offering a great variety of time </w:t>
-      </w:r>
-      <w:r>
-        <w:rPr>
-          <w:lang w:val="en-GB"/>
-        </w:rPr>
-        <w:t>configurations.</w:t>
+        <w:t xml:space="preserve">Responsible for the creation of jobs that will run in parallel to the </w:t>
+      </w:r>
+      <w:r>
+        <w:rPr>
+          <w:lang w:val="en-GB"/>
+        </w:rPr>
+        <w:t>application.</w:t>
+      </w:r>
+      <w:r>
+        <w:rPr>
+          <w:lang w:val="en-GB"/>
+        </w:rPr>
+        <w:t xml:space="preserve"> </w:t>
       </w:r>
     </w:p>
     <w:p>
@@ -3408,19 +3490,13 @@
         <w:rPr>
           <w:lang w:val="en-GB"/>
         </w:rPr>
-        <w:t xml:space="preserve">Responsible for the creation of jobs that will run in parallel to the </w:t>
-      </w:r>
-      <w:r>
-        <w:rPr>
-          <w:lang w:val="en-GB"/>
-        </w:rPr>
-        <w:t>application.</w:t>
-      </w:r>
-      <w:r>
-        <w:rPr>
-          <w:lang w:val="en-GB"/>
-        </w:rPr>
-        <w:t xml:space="preserve"> </w:t>
+        <w:t xml:space="preserve">Each widget has a scheduled job associated to </w:t>
+      </w:r>
+      <w:r>
+        <w:rPr>
+          <w:lang w:val="en-GB"/>
+        </w:rPr>
+        <w:t>it.</w:t>
       </w:r>
     </w:p>
     <w:p>
@@ -3438,13 +3514,13 @@
         <w:rPr>
           <w:lang w:val="en-GB"/>
         </w:rPr>
-        <w:t xml:space="preserve">Each widget has a scheduled job associated to </w:t>
-      </w:r>
-      <w:r>
-        <w:rPr>
-          <w:lang w:val="en-GB"/>
-        </w:rPr>
-        <w:t>it.</w:t>
+        <w:t xml:space="preserve">The widget’s job is created once the widget is also </w:t>
+      </w:r>
+      <w:r>
+        <w:rPr>
+          <w:lang w:val="en-GB"/>
+        </w:rPr>
+        <w:t>created.</w:t>
       </w:r>
     </w:p>
     <w:p>
@@ -3462,13 +3538,13 @@
         <w:rPr>
           <w:lang w:val="en-GB"/>
         </w:rPr>
-        <w:t xml:space="preserve">The widget’s job is created once the widget is also </w:t>
-      </w:r>
-      <w:r>
-        <w:rPr>
-          <w:lang w:val="en-GB"/>
-        </w:rPr>
-        <w:t>created.</w:t>
+        <w:t xml:space="preserve">Every job is executed according to the time settings provided within a widget, the frequency is defined during widget creation or </w:t>
+      </w:r>
+      <w:r>
+        <w:rPr>
+          <w:lang w:val="en-GB"/>
+        </w:rPr>
+        <w:t>editing.</w:t>
       </w:r>
     </w:p>
     <w:p>
@@ -3486,13 +3562,13 @@
         <w:rPr>
           <w:lang w:val="en-GB"/>
         </w:rPr>
-        <w:t xml:space="preserve">Every job is executed according to the time settings provided within a widget, the frequency is defined during widget creation or </w:t>
-      </w:r>
-      <w:r>
-        <w:rPr>
-          <w:lang w:val="en-GB"/>
-        </w:rPr>
-        <w:t>editing.</w:t>
+        <w:t xml:space="preserve">Contains a map object that maps a function’s name to its </w:t>
+      </w:r>
+      <w:r>
+        <w:rPr>
+          <w:lang w:val="en-GB"/>
+        </w:rPr>
+        <w:t>call.</w:t>
       </w:r>
     </w:p>
     <w:p>
@@ -3510,13 +3586,27 @@
         <w:rPr>
           <w:lang w:val="en-GB"/>
         </w:rPr>
-        <w:t xml:space="preserve">Contains a map object that maps a function’s name to its </w:t>
-      </w:r>
-      <w:r>
-        <w:rPr>
-          <w:lang w:val="en-GB"/>
-        </w:rPr>
-        <w:t>call.</w:t>
+        <w:t xml:space="preserve">The scheduler obtains the function name from the widget information and calls the respective </w:t>
+      </w:r>
+      <w:r>
+        <w:rPr>
+          <w:i/>
+          <w:iCs/>
+          <w:lang w:val="en-GB"/>
+        </w:rPr>
+        <w:t>etl-services</w:t>
+      </w:r>
+      <w:r>
+        <w:rPr>
+          <w:lang w:val="en-GB"/>
+        </w:rPr>
+        <w:t xml:space="preserve"> function according to the map object, needed parameters for the function’s call are passed on the array “params” present within a widget’s </w:t>
+      </w:r>
+      <w:r>
+        <w:rPr>
+          <w:lang w:val="en-GB"/>
+        </w:rPr>
+        <w:t>structure.</w:t>
       </w:r>
     </w:p>
     <w:p>
@@ -3534,44 +3624,6 @@
         <w:rPr>
           <w:lang w:val="en-GB"/>
         </w:rPr>
-        <w:t xml:space="preserve">The scheduler obtains the function name from the widget information and calls the respective </w:t>
-      </w:r>
-      <w:r>
-        <w:rPr>
-          <w:i/>
-          <w:iCs/>
-          <w:lang w:val="en-GB"/>
-        </w:rPr>
-        <w:t>etl-services</w:t>
-      </w:r>
-      <w:r>
-        <w:rPr>
-          <w:lang w:val="en-GB"/>
-        </w:rPr>
-        <w:t xml:space="preserve"> function according to the map object, needed parameters for the function’s call are passed on the array “params” present within a widget’s </w:t>
-      </w:r>
-      <w:r>
-        <w:rPr>
-          <w:lang w:val="en-GB"/>
-        </w:rPr>
-        <w:t>structure.</w:t>
-      </w:r>
-    </w:p>
-    <w:p>
-      <w:pPr>
-        <w:pStyle w:val="ListParagraph"/>
-        <w:numPr>
-          <w:ilvl w:val="0"/>
-          <w:numId w:val="15"/>
-        </w:numPr>
-        <w:rPr>
-          <w:lang w:val="en-GB"/>
-        </w:rPr>
-      </w:pPr>
-      <w:r>
-        <w:rPr>
-          <w:lang w:val="en-GB"/>
-        </w:rPr>
         <w:t xml:space="preserve">The “lean-services” module has another map object that maps the widget’s Identifier to the respective job created by the scheduler so it can be later rescheduled or stopped </w:t>
       </w:r>
       <w:r>
@@ -3580,31 +3632,6 @@
         </w:rPr>
         <w:t>completely.</w:t>
       </w:r>
-    </w:p>
-    <w:p>
-      <w:pPr>
-        <w:pStyle w:val="ListParagraph"/>
-        <w:numPr>
-          <w:ilvl w:val="0"/>
-          <w:numId w:val="15"/>
-        </w:numPr>
-        <w:rPr>
-          <w:lang w:val="en-GB"/>
-        </w:rPr>
-      </w:pPr>
-      <w:r>
-        <w:rPr>
-          <w:lang w:val="en-GB"/>
-        </w:rPr>
-        <w:t>…(more bullet points can be added)</w:t>
-      </w:r>
-    </w:p>
-    <w:p>
-      <w:pPr>
-        <w:rPr>
-          <w:lang w:val="en-GB"/>
-        </w:rPr>
-      </w:pPr>
     </w:p>
     <w:p>
       <w:pPr>
@@ -3663,7 +3690,38 @@
           <w:lang w:val="en-GB"/>
         </w:rPr>
       </w:pPr>
-      <w:bookmarkStart w:id="13" w:name="_Toc72744078"/>
+      <w:bookmarkStart w:id="14" w:name="_Toc72786780"/>
+    </w:p>
+    <w:p>
+      <w:pPr>
+        <w:pStyle w:val="Heading3"/>
+        <w:rPr>
+          <w:lang w:val="en-GB"/>
+        </w:rPr>
+      </w:pPr>
+    </w:p>
+    <w:p>
+      <w:pPr>
+        <w:pStyle w:val="Heading3"/>
+        <w:rPr>
+          <w:lang w:val="en-GB"/>
+        </w:rPr>
+      </w:pPr>
+    </w:p>
+    <w:p>
+      <w:pPr>
+        <w:rPr>
+          <w:lang w:val="en-GB"/>
+        </w:rPr>
+      </w:pPr>
+    </w:p>
+    <w:p>
+      <w:pPr>
+        <w:pStyle w:val="Heading3"/>
+        <w:rPr>
+          <w:lang w:val="en-GB"/>
+        </w:rPr>
+      </w:pPr>
       <w:r>
         <w:rPr>
           <w:lang w:val="en-GB"/>
@@ -3683,7 +3741,7 @@
         </w:rPr>
         <w:t xml:space="preserve"> – Data Model</w:t>
       </w:r>
-      <w:bookmarkEnd w:id="13"/>
+      <w:bookmarkEnd w:id="14"/>
     </w:p>
     <w:p>
       <w:pPr>
@@ -7076,13 +7134,7 @@
         <w:rPr>
           <w:lang w:val="en-GB"/>
         </w:rPr>
-        <w:t>Looking at that widget</w:t>
-      </w:r>
-      <w:r>
-        <w:rPr>
-          <w:lang w:val="en-GB"/>
-        </w:rPr>
-        <w:t>, we store the total of days, the percentage completed, the remaining days and the days passed. However, that info can only be obtained after we obtained all the existing sprints, their status and respective start and end dates. With that, we can then calculate the values we need.</w:t>
+        <w:t>Looking at that widget, we store the total of days, the percentage completed, the remaining days and the days passed. However, that info can only be obtained after we obtained all the existing sprints, their status and respective start and end dates. With that, we can then calculate the values we need.</w:t>
       </w:r>
     </w:p>
     <w:p>
@@ -7103,7 +7155,7 @@
           <w:lang w:val="en-GB"/>
         </w:rPr>
       </w:pPr>
-      <w:bookmarkStart w:id="14" w:name="_Toc72744079"/>
+      <w:bookmarkStart w:id="15" w:name="_Toc72786781"/>
       <w:r>
         <w:rPr>
           <w:lang w:val="en-GB"/>
@@ -7111,7 +7163,7 @@
         <w:lastRenderedPageBreak/>
         <w:t>2.3 - Front-end</w:t>
       </w:r>
-      <w:bookmarkEnd w:id="14"/>
+      <w:bookmarkEnd w:id="15"/>
     </w:p>
     <w:p>
       <w:pPr>
@@ -8192,15 +8244,7 @@
           <w:szCs w:val="24"/>
           <w:lang w:val="en-GB" w:eastAsia="en-GB"/>
         </w:rPr>
-        <w:t>prototype</w:t>
-      </w:r>
-      <w:r>
-        <w:rPr>
-          <w:rFonts w:eastAsia="Times New Roman" w:cstheme="minorHAnsi"/>
-          <w:szCs w:val="24"/>
-          <w:lang w:val="en-GB" w:eastAsia="en-GB"/>
-        </w:rPr>
-        <w:t xml:space="preserve"> </w:t>
+        <w:t xml:space="preserve">prototype </w:t>
       </w:r>
       <w:r>
         <w:rPr>
@@ -8333,15 +8377,33 @@
           <w:szCs w:val="20"/>
           <w:lang w:val="en-GB"/>
         </w:rPr>
-        <w:t xml:space="preserve">prototype using the Figma </w:t>
-      </w:r>
-      <w:proofErr w:type="gramStart"/>
-      <w:r>
-        <w:rPr>
+        <w:t xml:space="preserve">prototype using the </w:t>
+      </w:r>
+      <w:r>
+        <w:rPr>
+          <w:i/>
+          <w:iCs/>
           <w:sz w:val="20"/>
           <w:szCs w:val="20"/>
           <w:lang w:val="en-GB"/>
         </w:rPr>
+        <w:t>Figma</w:t>
+      </w:r>
+      <w:r>
+        <w:rPr>
+          <w:sz w:val="20"/>
+          <w:szCs w:val="20"/>
+          <w:lang w:val="en-GB"/>
+        </w:rPr>
+        <w:t xml:space="preserve"> </w:t>
+      </w:r>
+      <w:proofErr w:type="gramStart"/>
+      <w:r>
+        <w:rPr>
+          <w:sz w:val="20"/>
+          <w:szCs w:val="20"/>
+          <w:lang w:val="en-GB"/>
+        </w:rPr>
         <w:t>platform</w:t>
       </w:r>
       <w:proofErr w:type="gramEnd"/>
@@ -8367,9 +8429,17 @@
       </w:r>
       <w:r>
         <w:rPr>
-          <w:lang w:val="en-GB"/>
-        </w:rPr>
-        <w:t xml:space="preserve">Inetum gave us user stories that are short, simple descriptions of a feature told from the perspective of the person who desires the new capability, usually a user or customer of the app.  With the interpretation of the user stories </w:t>
+          <w:i/>
+          <w:iCs/>
+          <w:lang w:val="en-GB"/>
+        </w:rPr>
+        <w:t>Inetum</w:t>
+      </w:r>
+      <w:r>
+        <w:rPr>
+          <w:lang w:val="en-GB"/>
+        </w:rPr>
+        <w:t xml:space="preserve"> gave us user stories that are short, simple descriptions of a feature told from the perspective of the person who desires the new capability, usually a user or customer of the app.  With the interpretation of the user stories </w:t>
       </w:r>
       <w:r>
         <w:rPr>
@@ -11279,6 +11349,7 @@
   <w:style w:type="character" w:default="1" w:styleId="DefaultParagraphFont">
     <w:name w:val="Default Paragraph Font"/>
     <w:uiPriority w:val="1"/>
+    <w:semiHidden/>
     <w:unhideWhenUsed/>
   </w:style>
   <w:style w:type="table" w:default="1" w:styleId="TableNormal">

</xml_diff>

<commit_message>
progress report tiny changes
</commit_message>
<xml_diff>
--- a/docs/progress-report.docx
+++ b/docs/progress-report.docx
@@ -272,51 +272,29 @@
           <w:bCs/>
           <w:sz w:val="48"/>
           <w:szCs w:val="48"/>
-          <w:lang w:val="en-GB"/>
-        </w:rPr>
-      </w:pPr>
-      <w:r>
-        <w:rPr>
-          <w:lang w:val="en-GB"/>
-        </w:rPr>
+        </w:rPr>
+      </w:pPr>
+      <w:r>
         <w:t xml:space="preserve">Hugo Manuel Pinheiro, </w:t>
       </w:r>
       <w:r>
-        <w:rPr>
-          <w:lang w:val="en-GB"/>
-        </w:rPr>
         <w:t>44886,</w:t>
       </w:r>
       <w:r>
-        <w:rPr>
-          <w:lang w:val="en-GB"/>
-        </w:rPr>
         <w:t xml:space="preserve"> e-mail: hugomjp28@gmail.com, tel.: 938 973 719</w:t>
       </w:r>
     </w:p>
     <w:p>
       <w:pPr>
         <w:jc w:val="center"/>
-        <w:rPr>
-          <w:lang w:val="en-GB"/>
-        </w:rPr>
-      </w:pPr>
-      <w:r>
-        <w:rPr>
-          <w:lang w:val="en-GB"/>
-        </w:rPr>
+      </w:pPr>
+      <w:r>
         <w:t xml:space="preserve">Tomás Mendes dos Santos, </w:t>
       </w:r>
       <w:r>
-        <w:rPr>
-          <w:lang w:val="en-GB"/>
-        </w:rPr>
         <w:t>45363,</w:t>
       </w:r>
       <w:r>
-        <w:rPr>
-          <w:lang w:val="en-GB"/>
-        </w:rPr>
         <w:t xml:space="preserve"> e-mail: tomassms@gmail.com, tel.: 911 029 224</w:t>
       </w:r>
     </w:p>
@@ -328,7 +306,6 @@
           <w:bCs/>
           <w:sz w:val="28"/>
           <w:szCs w:val="28"/>
-          <w:lang w:val="en-GB"/>
         </w:rPr>
       </w:pPr>
     </w:p>
@@ -340,66 +317,68 @@
           <w:bCs/>
           <w:sz w:val="28"/>
           <w:szCs w:val="28"/>
-          <w:lang w:val="en-GB"/>
-        </w:rPr>
-      </w:pPr>
+        </w:rPr>
+      </w:pPr>
+      <w:proofErr w:type="spellStart"/>
       <w:r>
         <w:rPr>
           <w:b/>
           <w:bCs/>
           <w:sz w:val="28"/>
           <w:szCs w:val="28"/>
-          <w:lang w:val="en-GB"/>
-        </w:rPr>
-        <w:t xml:space="preserve">Coordinators </w:t>
+        </w:rPr>
+        <w:t>Coordinators</w:t>
+      </w:r>
+      <w:proofErr w:type="spellEnd"/>
+      <w:r>
+        <w:rPr>
+          <w:b/>
+          <w:bCs/>
+          <w:sz w:val="28"/>
+          <w:szCs w:val="28"/>
+        </w:rPr>
+        <w:t xml:space="preserve"> </w:t>
       </w:r>
     </w:p>
     <w:p>
       <w:pPr>
         <w:jc w:val="center"/>
-        <w:rPr>
-          <w:lang w:val="en-GB"/>
-        </w:rPr>
-      </w:pPr>
-      <w:r>
-        <w:rPr>
-          <w:lang w:val="en-GB"/>
-        </w:rPr>
-        <w:t xml:space="preserve">João Pereira, e-mail: joao.pereira@inetum.world, </w:t>
-      </w:r>
+      </w:pPr>
+      <w:r>
+        <w:t xml:space="preserve">João Pereira, e-mail: </w:t>
+      </w:r>
+      <w:proofErr w:type="spellStart"/>
+      <w:r>
+        <w:t>joao.pereira@inetum.world</w:t>
+      </w:r>
+      <w:proofErr w:type="spellEnd"/>
+      <w:r>
+        <w:t xml:space="preserve">, </w:t>
+      </w:r>
+      <w:proofErr w:type="spellStart"/>
       <w:r>
         <w:rPr>
           <w:i/>
           <w:iCs/>
-          <w:lang w:val="en-GB"/>
         </w:rPr>
         <w:t>Inetum</w:t>
       </w:r>
-      <w:r>
-        <w:rPr>
-          <w:lang w:val="en-GB"/>
-        </w:rPr>
+      <w:proofErr w:type="spellEnd"/>
+      <w:r>
         <w:t xml:space="preserve"> </w:t>
       </w:r>
     </w:p>
     <w:p>
       <w:pPr>
         <w:jc w:val="center"/>
-        <w:rPr>
-          <w:lang w:val="en-GB"/>
-        </w:rPr>
-      </w:pPr>
-      <w:r>
-        <w:rPr>
-          <w:lang w:val="en-GB"/>
-        </w:rPr>
+      </w:pPr>
+      <w:r>
         <w:t xml:space="preserve">Filipe Freitas, e-mail: </w:t>
       </w:r>
       <w:hyperlink r:id="rId9" w:history="1">
         <w:r>
           <w:rPr>
             <w:rStyle w:val="Hyperlink"/>
-            <w:lang w:val="en-GB"/>
           </w:rPr>
           <w:t>ffreitas@cc.isel.ipl.pt</w:t>
         </w:r>
@@ -408,25 +387,16 @@
     <w:p>
       <w:pPr>
         <w:jc w:val="center"/>
-        <w:rPr>
-          <w:lang w:val="en-GB"/>
-        </w:rPr>
       </w:pPr>
     </w:p>
     <w:p>
       <w:pPr>
         <w:jc w:val="center"/>
-        <w:rPr>
-          <w:lang w:val="en-GB"/>
-        </w:rPr>
       </w:pPr>
     </w:p>
     <w:p>
       <w:pPr>
         <w:jc w:val="center"/>
-        <w:rPr>
-          <w:lang w:val="en-GB"/>
-        </w:rPr>
       </w:pPr>
     </w:p>
     <w:p>
@@ -3789,23 +3759,21 @@
       </w:pPr>
       <w:r>
         <w:rPr>
-          <w:rFonts w:ascii="Times New Roman" w:hAnsi="Times New Roman" w:cs="Times New Roman"/>
           <w:noProof/>
-          <w:lang w:val="en-GB"/>
         </w:rPr>
         <w:drawing>
-          <wp:anchor distT="0" distB="0" distL="114300" distR="114300" simplePos="0" relativeHeight="251659264" behindDoc="0" locked="0" layoutInCell="1" allowOverlap="1" wp14:anchorId="1AAE6A3F" wp14:editId="63947686">
+          <wp:anchor distT="0" distB="0" distL="114300" distR="114300" simplePos="0" relativeHeight="251665408" behindDoc="0" locked="0" layoutInCell="1" allowOverlap="1" wp14:anchorId="13964D45" wp14:editId="200ECCE0">
             <wp:simplePos x="0" y="0"/>
             <wp:positionH relativeFrom="margin">
-              <wp:align>center</wp:align>
+              <wp:posOffset>-1270</wp:posOffset>
             </wp:positionH>
             <wp:positionV relativeFrom="paragraph">
-              <wp:posOffset>458030</wp:posOffset>
+              <wp:posOffset>397306</wp:posOffset>
             </wp:positionV>
-            <wp:extent cx="5567680" cy="3551555"/>
+            <wp:extent cx="5400040" cy="3952240"/>
             <wp:effectExtent l="0" t="0" r="0" b="0"/>
             <wp:wrapTopAndBottom/>
-            <wp:docPr id="7" name="Picture 7" descr="A picture containing text&#10;&#10;Description automatically generated"/>
+            <wp:docPr id="6" name="Picture 6" descr="Graphical user interface&#10;&#10;Description automatically generated"/>
             <wp:cNvGraphicFramePr>
               <a:graphicFrameLocks xmlns:a="http://schemas.openxmlformats.org/drawingml/2006/main" noChangeAspect="1"/>
             </wp:cNvGraphicFramePr>
@@ -3813,7 +3781,7 @@
               <a:graphicData uri="http://schemas.openxmlformats.org/drawingml/2006/picture">
                 <pic:pic xmlns:pic="http://schemas.openxmlformats.org/drawingml/2006/picture">
                   <pic:nvPicPr>
-                    <pic:cNvPr id="7" name="Picture 7" descr="A picture containing text&#10;&#10;Description automatically generated"/>
+                    <pic:cNvPr id="6" name="Picture 6" descr="Graphical user interface&#10;&#10;Description automatically generated"/>
                     <pic:cNvPicPr>
                       <a:picLocks noChangeAspect="1" noChangeArrowheads="1"/>
                     </pic:cNvPicPr>
@@ -3834,7 +3802,7 @@
                   <pic:spPr bwMode="auto">
                     <a:xfrm>
                       <a:off x="0" y="0"/>
-                      <a:ext cx="5567680" cy="3551555"/>
+                      <a:ext cx="5400040" cy="3952240"/>
                     </a:xfrm>
                     <a:prstGeom prst="rect">
                       <a:avLst/>
@@ -3847,12 +3815,6 @@
                 </pic:pic>
               </a:graphicData>
             </a:graphic>
-            <wp14:sizeRelH relativeFrom="margin">
-              <wp14:pctWidth>0</wp14:pctWidth>
-            </wp14:sizeRelH>
-            <wp14:sizeRelV relativeFrom="margin">
-              <wp14:pctHeight>0</wp14:pctHeight>
-            </wp14:sizeRelV>
           </wp:anchor>
         </w:drawing>
       </w:r>
@@ -4121,15 +4083,6 @@
     </w:p>
     <w:p>
       <w:pPr>
-        <w:rPr>
-          <w:rFonts w:ascii="Times New Roman" w:hAnsi="Times New Roman" w:cs="Times New Roman"/>
-          <w:szCs w:val="24"/>
-          <w:lang w:val="en-GB"/>
-        </w:rPr>
-      </w:pPr>
-    </w:p>
-    <w:p>
-      <w:pPr>
         <w:pStyle w:val="Heading4"/>
         <w:rPr>
           <w:lang w:val="en-GB"/>
@@ -4139,7 +4092,6 @@
         <w:rPr>
           <w:lang w:val="en-GB"/>
         </w:rPr>
-        <w:lastRenderedPageBreak/>
         <w:t>Dashboards</w:t>
       </w:r>
     </w:p>
@@ -4714,7 +4666,6 @@
           <w:szCs w:val="18"/>
           <w:lang w:val="en-GB"/>
         </w:rPr>
-        <w:lastRenderedPageBreak/>
         <w:t>"_index"</w:t>
       </w:r>
       <w:r>
@@ -7160,7 +7111,6 @@
         <w:rPr>
           <w:lang w:val="en-GB"/>
         </w:rPr>
-        <w:lastRenderedPageBreak/>
         <w:t>2.3 - Front-end</w:t>
       </w:r>
       <w:bookmarkEnd w:id="15"/>
@@ -7719,10 +7669,7 @@
     <w:p>
       <w:pPr>
         <w:pStyle w:val="ListParagraph"/>
-        <w:numPr>
-          <w:ilvl w:val="0"/>
-          <w:numId w:val="20"/>
-        </w:numPr>
+        <w:ind w:left="1420"/>
         <w:rPr>
           <w:rFonts w:eastAsia="Times New Roman" w:cstheme="minorHAnsi"/>
           <w:color w:val="242723"/>
@@ -7748,6 +7695,7 @@
           <w:szCs w:val="20"/>
           <w:lang w:val="en-GB" w:eastAsia="en-GB"/>
         </w:rPr>
+        <w:lastRenderedPageBreak/>
         <w:drawing>
           <wp:anchor distT="0" distB="0" distL="114300" distR="114300" simplePos="0" relativeHeight="251661312" behindDoc="0" locked="0" layoutInCell="1" allowOverlap="1" wp14:anchorId="06E2B386" wp14:editId="315F94D8">
             <wp:simplePos x="0" y="0"/>
@@ -7840,7 +7788,6 @@
           <w:szCs w:val="24"/>
           <w:lang w:val="en-GB" w:eastAsia="en-GB"/>
         </w:rPr>
-        <w:lastRenderedPageBreak/>
         <w:t xml:space="preserve">After </w:t>
       </w:r>
       <w:r>
@@ -8236,7 +8183,16 @@
           <w:szCs w:val="24"/>
           <w:lang w:val="en-GB" w:eastAsia="en-GB"/>
         </w:rPr>
-        <w:t xml:space="preserve"> we decided to design on Figma and make it available online to test with users virtually. At this moment, we are finished designing the low fidelity </w:t>
+        <w:t xml:space="preserve"> we decided to design </w:t>
+      </w:r>
+      <w:r>
+        <w:rPr>
+          <w:rFonts w:eastAsia="Times New Roman" w:cstheme="minorHAnsi"/>
+          <w:szCs w:val="24"/>
+          <w:lang w:val="en-GB" w:eastAsia="en-GB"/>
+        </w:rPr>
+        <w:lastRenderedPageBreak/>
+        <w:t xml:space="preserve">on Figma and make it available online to test with users virtually. At this moment, we are finished designing the low fidelity </w:t>
       </w:r>
       <w:r>
         <w:rPr>
@@ -8293,7 +8249,6 @@
           <w:szCs w:val="24"/>
           <w:lang w:val="en-GB" w:eastAsia="en-GB"/>
         </w:rPr>
-        <w:lastRenderedPageBreak/>
         <w:drawing>
           <wp:inline distT="0" distB="0" distL="0" distR="0" wp14:anchorId="71DBA8CB" wp14:editId="746446F5">
             <wp:extent cx="5400040" cy="4518025"/>

</xml_diff>